<commit_message>
one hot encoding via Dr Trangs Method
</commit_message>
<xml_diff>
--- a/6006CEM Lectures and Labs/Lectures Machine Learning Dr Tangs material.docx
+++ b/6006CEM Lectures and Labs/Lectures Machine Learning Dr Tangs material.docx
@@ -627,15 +627,7 @@
         </w:numPr>
       </w:pPr>
       <w:r>
-        <w:t xml:space="preserve">In reinforcement leaning </w:t>
-      </w:r>
-      <w:proofErr w:type="spellStart"/>
-      <w:r>
-        <w:t>a</w:t>
-      </w:r>
-      <w:proofErr w:type="spellEnd"/>
-      <w:r>
-        <w:t xml:space="preserve"> algorithm gets to choose an action in response to each data point. </w:t>
+        <w:t xml:space="preserve">In reinforcement leaning a algorithm gets to choose an action in response to each data point. </w:t>
       </w:r>
     </w:p>
     <w:p>
@@ -662,6 +654,1204 @@
         <w:t>Based on this the algorithm changes its action to receive the highest reward.</w:t>
       </w:r>
     </w:p>
+    <w:p/>
+    <w:p>
+      <w:r>
+        <w:br w:type="page"/>
+      </w:r>
+    </w:p>
+    <w:p>
+      <w:r>
+        <w:rPr>
+          <w:noProof/>
+        </w:rPr>
+        <w:lastRenderedPageBreak/>
+        <mc:AlternateContent>
+          <mc:Choice Requires="wps">
+            <w:drawing>
+              <wp:anchor distT="0" distB="0" distL="114300" distR="114300" simplePos="0" relativeHeight="251666432" behindDoc="0" locked="0" layoutInCell="1" allowOverlap="1" wp14:anchorId="0C39C3E6" wp14:editId="382A6878">
+                <wp:simplePos x="0" y="0"/>
+                <wp:positionH relativeFrom="column">
+                  <wp:posOffset>3975100</wp:posOffset>
+                </wp:positionH>
+                <wp:positionV relativeFrom="paragraph">
+                  <wp:posOffset>38100</wp:posOffset>
+                </wp:positionV>
+                <wp:extent cx="755650" cy="654050"/>
+                <wp:effectExtent l="0" t="38100" r="63500" b="31750"/>
+                <wp:wrapNone/>
+                <wp:docPr id="6" name="Straight Arrow Connector 6"/>
+                <wp:cNvGraphicFramePr/>
+                <a:graphic xmlns:a="http://schemas.openxmlformats.org/drawingml/2006/main">
+                  <a:graphicData uri="http://schemas.microsoft.com/office/word/2010/wordprocessingShape">
+                    <wps:wsp>
+                      <wps:cNvCnPr/>
+                      <wps:spPr>
+                        <a:xfrm flipV="1">
+                          <a:off x="0" y="0"/>
+                          <a:ext cx="755650" cy="654050"/>
+                        </a:xfrm>
+                        <a:prstGeom prst="straightConnector1">
+                          <a:avLst/>
+                        </a:prstGeom>
+                        <a:ln>
+                          <a:tailEnd type="triangle"/>
+                        </a:ln>
+                      </wps:spPr>
+                      <wps:style>
+                        <a:lnRef idx="1">
+                          <a:schemeClr val="accent1"/>
+                        </a:lnRef>
+                        <a:fillRef idx="0">
+                          <a:schemeClr val="accent1"/>
+                        </a:fillRef>
+                        <a:effectRef idx="0">
+                          <a:schemeClr val="accent1"/>
+                        </a:effectRef>
+                        <a:fontRef idx="minor">
+                          <a:schemeClr val="tx1"/>
+                        </a:fontRef>
+                      </wps:style>
+                      <wps:bodyPr/>
+                    </wps:wsp>
+                  </a:graphicData>
+                </a:graphic>
+                <wp14:sizeRelH relativeFrom="margin">
+                  <wp14:pctWidth>0</wp14:pctWidth>
+                </wp14:sizeRelH>
+                <wp14:sizeRelV relativeFrom="margin">
+                  <wp14:pctHeight>0</wp14:pctHeight>
+                </wp14:sizeRelV>
+              </wp:anchor>
+            </w:drawing>
+          </mc:Choice>
+          <mc:Fallback>
+            <w:pict>
+              <v:shapetype w14:anchorId="154DD5BD" id="_x0000_t32" coordsize="21600,21600" o:spt="32" o:oned="t" path="m,l21600,21600e" filled="f">
+                <v:path arrowok="t" fillok="f" o:connecttype="none"/>
+                <o:lock v:ext="edit" shapetype="t"/>
+              </v:shapetype>
+              <v:shape id="Straight Arrow Connector 6" o:spid="_x0000_s1026" type="#_x0000_t32" style="position:absolute;margin-left:313pt;margin-top:3pt;width:59.5pt;height:51.5pt;flip:y;z-index:251666432;visibility:visible;mso-wrap-style:square;mso-width-percent:0;mso-height-percent:0;mso-wrap-distance-left:9pt;mso-wrap-distance-top:0;mso-wrap-distance-right:9pt;mso-wrap-distance-bottom:0;mso-position-horizontal:absolute;mso-position-horizontal-relative:text;mso-position-vertical:absolute;mso-position-vertical-relative:text;mso-width-percent:0;mso-height-percent:0;mso-width-relative:margin;mso-height-relative:margin" o:gfxdata="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" strokecolor="#4472c4 [3204]" strokeweight=".5pt">
+                <v:stroke endarrow="block" joinstyle="miter"/>
+              </v:shape>
+            </w:pict>
+          </mc:Fallback>
+        </mc:AlternateContent>
+      </w:r>
+      <w:r>
+        <w:rPr>
+          <w:noProof/>
+        </w:rPr>
+        <mc:AlternateContent>
+          <mc:Choice Requires="wps">
+            <w:drawing>
+              <wp:anchor distT="0" distB="0" distL="114300" distR="114300" simplePos="0" relativeHeight="251676672" behindDoc="0" locked="0" layoutInCell="1" allowOverlap="1" wp14:anchorId="18985D77" wp14:editId="00632E5B">
+                <wp:simplePos x="0" y="0"/>
+                <wp:positionH relativeFrom="column">
+                  <wp:posOffset>4787900</wp:posOffset>
+                </wp:positionH>
+                <wp:positionV relativeFrom="paragraph">
+                  <wp:posOffset>-501650</wp:posOffset>
+                </wp:positionV>
+                <wp:extent cx="1771650" cy="1682750"/>
+                <wp:effectExtent l="0" t="0" r="19050" b="12700"/>
+                <wp:wrapNone/>
+                <wp:docPr id="12" name="Rectangle 12"/>
+                <wp:cNvGraphicFramePr/>
+                <a:graphic xmlns:a="http://schemas.openxmlformats.org/drawingml/2006/main">
+                  <a:graphicData uri="http://schemas.microsoft.com/office/word/2010/wordprocessingShape">
+                    <wps:wsp>
+                      <wps:cNvSpPr/>
+                      <wps:spPr>
+                        <a:xfrm>
+                          <a:off x="0" y="0"/>
+                          <a:ext cx="1771650" cy="1682750"/>
+                        </a:xfrm>
+                        <a:prstGeom prst="rect">
+                          <a:avLst/>
+                        </a:prstGeom>
+                      </wps:spPr>
+                      <wps:style>
+                        <a:lnRef idx="2">
+                          <a:schemeClr val="accent6"/>
+                        </a:lnRef>
+                        <a:fillRef idx="1">
+                          <a:schemeClr val="lt1"/>
+                        </a:fillRef>
+                        <a:effectRef idx="0">
+                          <a:schemeClr val="accent6"/>
+                        </a:effectRef>
+                        <a:fontRef idx="minor">
+                          <a:schemeClr val="dk1"/>
+                        </a:fontRef>
+                      </wps:style>
+                      <wps:txbx>
+                        <w:txbxContent>
+                          <w:p>
+                            <w:pPr>
+                              <w:jc w:val="center"/>
+                            </w:pPr>
+                            <w:r>
+                              <w:t xml:space="preserve">Attributes that have a </w:t>
+                            </w:r>
+                            <w:r>
+                              <w:t xml:space="preserve">high </w:t>
+                            </w:r>
+                            <w:r>
+                              <w:t>correlation</w:t>
+                            </w:r>
+                            <w:r>
+                              <w:t xml:space="preserve"> with the label </w:t>
+                            </w:r>
+                            <w:r>
+                              <w:t xml:space="preserve"> </w:t>
+                            </w:r>
+                            <w:r>
+                              <w:t>should be kept</w:t>
+                            </w:r>
+                            <w:r>
+                              <w:t xml:space="preserve"> as they are adding value to our model.</w:t>
+                            </w:r>
+                          </w:p>
+                          <w:p>
+                            <w:pPr>
+                              <w:jc w:val="center"/>
+                            </w:pPr>
+                          </w:p>
+                        </w:txbxContent>
+                      </wps:txbx>
+                      <wps:bodyPr rot="0" spcFirstLastPara="0" vertOverflow="overflow" horzOverflow="overflow" vert="horz" wrap="square" lIns="91440" tIns="45720" rIns="91440" bIns="45720" numCol="1" spcCol="0" rtlCol="0" fromWordArt="0" anchor="ctr" anchorCtr="0" forceAA="0" compatLnSpc="1">
+                        <a:prstTxWarp prst="textNoShape">
+                          <a:avLst/>
+                        </a:prstTxWarp>
+                        <a:noAutofit/>
+                      </wps:bodyPr>
+                    </wps:wsp>
+                  </a:graphicData>
+                </a:graphic>
+                <wp14:sizeRelV relativeFrom="margin">
+                  <wp14:pctHeight>0</wp14:pctHeight>
+                </wp14:sizeRelV>
+              </wp:anchor>
+            </w:drawing>
+          </mc:Choice>
+          <mc:Fallback>
+            <w:pict>
+              <v:rect w14:anchorId="18985D77" id="Rectangle 12" o:spid="_x0000_s1026" style="position:absolute;margin-left:377pt;margin-top:-39.5pt;width:139.5pt;height:132.5pt;z-index:251676672;visibility:visible;mso-wrap-style:square;mso-height-percent:0;mso-wrap-distance-left:9pt;mso-wrap-distance-top:0;mso-wrap-distance-right:9pt;mso-wrap-distance-bottom:0;mso-position-horizontal:absolute;mso-position-horizontal-relative:text;mso-position-vertical:absolute;mso-position-vertical-relative:text;mso-height-percent:0;mso-height-relative:margin;v-text-anchor:middle" o:gfxdata="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" fillcolor="white [3201]" strokecolor="#70ad47 [3209]" strokeweight="1pt">
+                <v:textbox>
+                  <w:txbxContent>
+                    <w:p>
+                      <w:pPr>
+                        <w:jc w:val="center"/>
+                      </w:pPr>
+                      <w:r>
+                        <w:t xml:space="preserve">Attributes that have a </w:t>
+                      </w:r>
+                      <w:r>
+                        <w:t xml:space="preserve">high </w:t>
+                      </w:r>
+                      <w:r>
+                        <w:t>correlation</w:t>
+                      </w:r>
+                      <w:r>
+                        <w:t xml:space="preserve"> with the label </w:t>
+                      </w:r>
+                      <w:r>
+                        <w:t xml:space="preserve"> </w:t>
+                      </w:r>
+                      <w:r>
+                        <w:t>should be kept</w:t>
+                      </w:r>
+                      <w:r>
+                        <w:t xml:space="preserve"> as they are adding value to our model.</w:t>
+                      </w:r>
+                    </w:p>
+                    <w:p>
+                      <w:pPr>
+                        <w:jc w:val="center"/>
+                      </w:pPr>
+                    </w:p>
+                  </w:txbxContent>
+                </v:textbox>
+              </v:rect>
+            </w:pict>
+          </mc:Fallback>
+        </mc:AlternateContent>
+      </w:r>
+      <w:r>
+        <w:t>Reading a confusion matrix</w:t>
+      </w:r>
+    </w:p>
+    <w:p>
+      <w:r>
+        <w:rPr>
+          <w:noProof/>
+        </w:rPr>
+        <mc:AlternateContent>
+          <mc:Choice Requires="wps">
+            <w:drawing>
+              <wp:anchor distT="0" distB="0" distL="114300" distR="114300" simplePos="0" relativeHeight="251674624" behindDoc="0" locked="0" layoutInCell="1" allowOverlap="1" wp14:anchorId="3FA2824E" wp14:editId="75E73E84">
+                <wp:simplePos x="0" y="0"/>
+                <wp:positionH relativeFrom="column">
+                  <wp:posOffset>4730750</wp:posOffset>
+                </wp:positionH>
+                <wp:positionV relativeFrom="paragraph">
+                  <wp:posOffset>1358900</wp:posOffset>
+                </wp:positionV>
+                <wp:extent cx="1771650" cy="1682750"/>
+                <wp:effectExtent l="0" t="0" r="19050" b="12700"/>
+                <wp:wrapNone/>
+                <wp:docPr id="11" name="Rectangle 11"/>
+                <wp:cNvGraphicFramePr/>
+                <a:graphic xmlns:a="http://schemas.openxmlformats.org/drawingml/2006/main">
+                  <a:graphicData uri="http://schemas.microsoft.com/office/word/2010/wordprocessingShape">
+                    <wps:wsp>
+                      <wps:cNvSpPr/>
+                      <wps:spPr>
+                        <a:xfrm>
+                          <a:off x="0" y="0"/>
+                          <a:ext cx="1771650" cy="1682750"/>
+                        </a:xfrm>
+                        <a:prstGeom prst="rect">
+                          <a:avLst/>
+                        </a:prstGeom>
+                      </wps:spPr>
+                      <wps:style>
+                        <a:lnRef idx="2">
+                          <a:schemeClr val="accent6"/>
+                        </a:lnRef>
+                        <a:fillRef idx="1">
+                          <a:schemeClr val="lt1"/>
+                        </a:fillRef>
+                        <a:effectRef idx="0">
+                          <a:schemeClr val="accent6"/>
+                        </a:effectRef>
+                        <a:fontRef idx="minor">
+                          <a:schemeClr val="dk1"/>
+                        </a:fontRef>
+                      </wps:style>
+                      <wps:txbx>
+                        <w:txbxContent>
+                          <w:p>
+                            <w:pPr>
+                              <w:jc w:val="center"/>
+                            </w:pPr>
+                            <w:r>
+                              <w:t>Attributes that have a</w:t>
+                            </w:r>
+                            <w:r>
+                              <w:t xml:space="preserve"> </w:t>
+                            </w:r>
+                            <w:r>
+                              <w:t>low correlation to our model can be removed as they are not adding value to our model.</w:t>
+                            </w:r>
+                          </w:p>
+                          <w:p>
+                            <w:pPr>
+                              <w:jc w:val="center"/>
+                            </w:pPr>
+                          </w:p>
+                        </w:txbxContent>
+                      </wps:txbx>
+                      <wps:bodyPr rot="0" spcFirstLastPara="0" vertOverflow="overflow" horzOverflow="overflow" vert="horz" wrap="square" lIns="91440" tIns="45720" rIns="91440" bIns="45720" numCol="1" spcCol="0" rtlCol="0" fromWordArt="0" anchor="ctr" anchorCtr="0" forceAA="0" compatLnSpc="1">
+                        <a:prstTxWarp prst="textNoShape">
+                          <a:avLst/>
+                        </a:prstTxWarp>
+                        <a:noAutofit/>
+                      </wps:bodyPr>
+                    </wps:wsp>
+                  </a:graphicData>
+                </a:graphic>
+                <wp14:sizeRelV relativeFrom="margin">
+                  <wp14:pctHeight>0</wp14:pctHeight>
+                </wp14:sizeRelV>
+              </wp:anchor>
+            </w:drawing>
+          </mc:Choice>
+          <mc:Fallback>
+            <w:pict>
+              <v:rect w14:anchorId="3FA2824E" id="Rectangle 11" o:spid="_x0000_s1027" style="position:absolute;margin-left:372.5pt;margin-top:107pt;width:139.5pt;height:132.5pt;z-index:251674624;visibility:visible;mso-wrap-style:square;mso-height-percent:0;mso-wrap-distance-left:9pt;mso-wrap-distance-top:0;mso-wrap-distance-right:9pt;mso-wrap-distance-bottom:0;mso-position-horizontal:absolute;mso-position-horizontal-relative:text;mso-position-vertical:absolute;mso-position-vertical-relative:text;mso-height-percent:0;mso-height-relative:margin;v-text-anchor:middle" o:gfxdata="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" fillcolor="white [3201]" strokecolor="#70ad47 [3209]" strokeweight="1pt">
+                <v:textbox>
+                  <w:txbxContent>
+                    <w:p>
+                      <w:pPr>
+                        <w:jc w:val="center"/>
+                      </w:pPr>
+                      <w:r>
+                        <w:t>Attributes that have a</w:t>
+                      </w:r>
+                      <w:r>
+                        <w:t xml:space="preserve"> </w:t>
+                      </w:r>
+                      <w:r>
+                        <w:t>low correlation to our model can be removed as they are not adding value to our model.</w:t>
+                      </w:r>
+                    </w:p>
+                    <w:p>
+                      <w:pPr>
+                        <w:jc w:val="center"/>
+                      </w:pPr>
+                    </w:p>
+                  </w:txbxContent>
+                </v:textbox>
+              </v:rect>
+            </w:pict>
+          </mc:Fallback>
+        </mc:AlternateContent>
+      </w:r>
+      <w:r>
+        <w:rPr>
+          <w:noProof/>
+        </w:rPr>
+        <mc:AlternateContent>
+          <mc:Choice Requires="wps">
+            <w:drawing>
+              <wp:anchor distT="0" distB="0" distL="114300" distR="114300" simplePos="0" relativeHeight="251672576" behindDoc="0" locked="0" layoutInCell="1" allowOverlap="1" wp14:anchorId="4950A1C5" wp14:editId="38640728">
+                <wp:simplePos x="0" y="0"/>
+                <wp:positionH relativeFrom="column">
+                  <wp:posOffset>-120650</wp:posOffset>
+                </wp:positionH>
+                <wp:positionV relativeFrom="paragraph">
+                  <wp:posOffset>3409950</wp:posOffset>
+                </wp:positionV>
+                <wp:extent cx="1771650" cy="1441450"/>
+                <wp:effectExtent l="0" t="0" r="19050" b="25400"/>
+                <wp:wrapNone/>
+                <wp:docPr id="10" name="Rectangle 10"/>
+                <wp:cNvGraphicFramePr/>
+                <a:graphic xmlns:a="http://schemas.openxmlformats.org/drawingml/2006/main">
+                  <a:graphicData uri="http://schemas.microsoft.com/office/word/2010/wordprocessingShape">
+                    <wps:wsp>
+                      <wps:cNvSpPr/>
+                      <wps:spPr>
+                        <a:xfrm>
+                          <a:off x="0" y="0"/>
+                          <a:ext cx="1771650" cy="1441450"/>
+                        </a:xfrm>
+                        <a:prstGeom prst="rect">
+                          <a:avLst/>
+                        </a:prstGeom>
+                      </wps:spPr>
+                      <wps:style>
+                        <a:lnRef idx="2">
+                          <a:schemeClr val="accent6"/>
+                        </a:lnRef>
+                        <a:fillRef idx="1">
+                          <a:schemeClr val="lt1"/>
+                        </a:fillRef>
+                        <a:effectRef idx="0">
+                          <a:schemeClr val="accent6"/>
+                        </a:effectRef>
+                        <a:fontRef idx="minor">
+                          <a:schemeClr val="dk1"/>
+                        </a:fontRef>
+                      </wps:style>
+                      <wps:txbx>
+                        <w:txbxContent>
+                          <w:p>
+                            <w:pPr>
+                              <w:jc w:val="center"/>
+                            </w:pPr>
+                            <w:r>
+                              <w:t>Attributes that have a high correlation with each other and not the label can be removed.</w:t>
+                            </w:r>
+                          </w:p>
+                          <w:p>
+                            <w:pPr>
+                              <w:jc w:val="center"/>
+                            </w:pPr>
+                            <w:r>
+                              <w:t xml:space="preserve">As they do not add value to our </w:t>
+                            </w:r>
+                            <w:r>
+                              <w:t>model</w:t>
+                            </w:r>
+                            <w:r>
+                              <w:t>.</w:t>
+                            </w:r>
+                          </w:p>
+                        </w:txbxContent>
+                      </wps:txbx>
+                      <wps:bodyPr rot="0" spcFirstLastPara="0" vertOverflow="overflow" horzOverflow="overflow" vert="horz" wrap="square" lIns="91440" tIns="45720" rIns="91440" bIns="45720" numCol="1" spcCol="0" rtlCol="0" fromWordArt="0" anchor="ctr" anchorCtr="0" forceAA="0" compatLnSpc="1">
+                        <a:prstTxWarp prst="textNoShape">
+                          <a:avLst/>
+                        </a:prstTxWarp>
+                        <a:noAutofit/>
+                      </wps:bodyPr>
+                    </wps:wsp>
+                  </a:graphicData>
+                </a:graphic>
+              </wp:anchor>
+            </w:drawing>
+          </mc:Choice>
+          <mc:Fallback>
+            <w:pict>
+              <v:rect w14:anchorId="4950A1C5" id="Rectangle 10" o:spid="_x0000_s1028" style="position:absolute;margin-left:-9.5pt;margin-top:268.5pt;width:139.5pt;height:113.5pt;z-index:251672576;visibility:visible;mso-wrap-style:square;mso-wrap-distance-left:9pt;mso-wrap-distance-top:0;mso-wrap-distance-right:9pt;mso-wrap-distance-bottom:0;mso-position-horizontal:absolute;mso-position-horizontal-relative:text;mso-position-vertical:absolute;mso-position-vertical-relative:text;v-text-anchor:middle" o:gfxdata="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" fillcolor="white [3201]" strokecolor="#70ad47 [3209]" strokeweight="1pt">
+                <v:textbox>
+                  <w:txbxContent>
+                    <w:p>
+                      <w:pPr>
+                        <w:jc w:val="center"/>
+                      </w:pPr>
+                      <w:r>
+                        <w:t>Attributes that have a high correlation with each other and not the label can be removed.</w:t>
+                      </w:r>
+                    </w:p>
+                    <w:p>
+                      <w:pPr>
+                        <w:jc w:val="center"/>
+                      </w:pPr>
+                      <w:r>
+                        <w:t xml:space="preserve">As they do not add value to our </w:t>
+                      </w:r>
+                      <w:r>
+                        <w:t>model</w:t>
+                      </w:r>
+                      <w:r>
+                        <w:t>.</w:t>
+                      </w:r>
+                    </w:p>
+                  </w:txbxContent>
+                </v:textbox>
+              </v:rect>
+            </w:pict>
+          </mc:Fallback>
+        </mc:AlternateContent>
+      </w:r>
+      <w:r>
+        <w:rPr>
+          <w:noProof/>
+        </w:rPr>
+        <mc:AlternateContent>
+          <mc:Choice Requires="wps">
+            <w:drawing>
+              <wp:anchor distT="0" distB="0" distL="114300" distR="114300" simplePos="0" relativeHeight="251669504" behindDoc="0" locked="0" layoutInCell="1" allowOverlap="1" wp14:anchorId="6B79C059" wp14:editId="7C779264">
+                <wp:simplePos x="0" y="0"/>
+                <wp:positionH relativeFrom="column">
+                  <wp:posOffset>914400</wp:posOffset>
+                </wp:positionH>
+                <wp:positionV relativeFrom="paragraph">
+                  <wp:posOffset>2343150</wp:posOffset>
+                </wp:positionV>
+                <wp:extent cx="1936750" cy="812800"/>
+                <wp:effectExtent l="38100" t="0" r="25400" b="63500"/>
+                <wp:wrapNone/>
+                <wp:docPr id="8" name="Straight Arrow Connector 8"/>
+                <wp:cNvGraphicFramePr/>
+                <a:graphic xmlns:a="http://schemas.openxmlformats.org/drawingml/2006/main">
+                  <a:graphicData uri="http://schemas.microsoft.com/office/word/2010/wordprocessingShape">
+                    <wps:wsp>
+                      <wps:cNvCnPr/>
+                      <wps:spPr>
+                        <a:xfrm flipH="1">
+                          <a:off x="0" y="0"/>
+                          <a:ext cx="1936750" cy="812800"/>
+                        </a:xfrm>
+                        <a:prstGeom prst="straightConnector1">
+                          <a:avLst/>
+                        </a:prstGeom>
+                        <a:ln>
+                          <a:tailEnd type="triangle"/>
+                        </a:ln>
+                      </wps:spPr>
+                      <wps:style>
+                        <a:lnRef idx="1">
+                          <a:schemeClr val="accent1"/>
+                        </a:lnRef>
+                        <a:fillRef idx="0">
+                          <a:schemeClr val="accent1"/>
+                        </a:fillRef>
+                        <a:effectRef idx="0">
+                          <a:schemeClr val="accent1"/>
+                        </a:effectRef>
+                        <a:fontRef idx="minor">
+                          <a:schemeClr val="tx1"/>
+                        </a:fontRef>
+                      </wps:style>
+                      <wps:bodyPr/>
+                    </wps:wsp>
+                  </a:graphicData>
+                </a:graphic>
+                <wp14:sizeRelH relativeFrom="margin">
+                  <wp14:pctWidth>0</wp14:pctWidth>
+                </wp14:sizeRelH>
+                <wp14:sizeRelV relativeFrom="margin">
+                  <wp14:pctHeight>0</wp14:pctHeight>
+                </wp14:sizeRelV>
+              </wp:anchor>
+            </w:drawing>
+          </mc:Choice>
+          <mc:Fallback>
+            <w:pict>
+              <v:shape w14:anchorId="303BF291" id="Straight Arrow Connector 8" o:spid="_x0000_s1026" type="#_x0000_t32" style="position:absolute;margin-left:1in;margin-top:184.5pt;width:152.5pt;height:64pt;flip:x;z-index:251669504;visibility:visible;mso-wrap-style:square;mso-width-percent:0;mso-height-percent:0;mso-wrap-distance-left:9pt;mso-wrap-distance-top:0;mso-wrap-distance-right:9pt;mso-wrap-distance-bottom:0;mso-position-horizontal:absolute;mso-position-horizontal-relative:text;mso-position-vertical:absolute;mso-position-vertical-relative:text;mso-width-percent:0;mso-height-percent:0;mso-width-relative:margin;mso-height-relative:margin" o:gfxdata="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" strokecolor="#4472c4 [3204]" strokeweight=".5pt">
+                <v:stroke endarrow="block" joinstyle="miter"/>
+              </v:shape>
+            </w:pict>
+          </mc:Fallback>
+        </mc:AlternateContent>
+      </w:r>
+      <w:r>
+        <w:rPr>
+          <w:noProof/>
+        </w:rPr>
+        <mc:AlternateContent>
+          <mc:Choice Requires="wps">
+            <w:drawing>
+              <wp:anchor distT="0" distB="0" distL="114300" distR="114300" simplePos="0" relativeHeight="251671552" behindDoc="0" locked="0" layoutInCell="1" allowOverlap="1" wp14:anchorId="2DD9316B" wp14:editId="1DE45473">
+                <wp:simplePos x="0" y="0"/>
+                <wp:positionH relativeFrom="column">
+                  <wp:posOffset>838200</wp:posOffset>
+                </wp:positionH>
+                <wp:positionV relativeFrom="paragraph">
+                  <wp:posOffset>2330450</wp:posOffset>
+                </wp:positionV>
+                <wp:extent cx="469900" cy="717550"/>
+                <wp:effectExtent l="38100" t="0" r="25400" b="63500"/>
+                <wp:wrapNone/>
+                <wp:docPr id="9" name="Straight Arrow Connector 9"/>
+                <wp:cNvGraphicFramePr/>
+                <a:graphic xmlns:a="http://schemas.openxmlformats.org/drawingml/2006/main">
+                  <a:graphicData uri="http://schemas.microsoft.com/office/word/2010/wordprocessingShape">
+                    <wps:wsp>
+                      <wps:cNvCnPr/>
+                      <wps:spPr>
+                        <a:xfrm flipH="1">
+                          <a:off x="0" y="0"/>
+                          <a:ext cx="469900" cy="717550"/>
+                        </a:xfrm>
+                        <a:prstGeom prst="straightConnector1">
+                          <a:avLst/>
+                        </a:prstGeom>
+                        <a:ln>
+                          <a:tailEnd type="triangle"/>
+                        </a:ln>
+                      </wps:spPr>
+                      <wps:style>
+                        <a:lnRef idx="1">
+                          <a:schemeClr val="accent1"/>
+                        </a:lnRef>
+                        <a:fillRef idx="0">
+                          <a:schemeClr val="accent1"/>
+                        </a:fillRef>
+                        <a:effectRef idx="0">
+                          <a:schemeClr val="accent1"/>
+                        </a:effectRef>
+                        <a:fontRef idx="minor">
+                          <a:schemeClr val="tx1"/>
+                        </a:fontRef>
+                      </wps:style>
+                      <wps:bodyPr/>
+                    </wps:wsp>
+                  </a:graphicData>
+                </a:graphic>
+                <wp14:sizeRelH relativeFrom="margin">
+                  <wp14:pctWidth>0</wp14:pctWidth>
+                </wp14:sizeRelH>
+                <wp14:sizeRelV relativeFrom="margin">
+                  <wp14:pctHeight>0</wp14:pctHeight>
+                </wp14:sizeRelV>
+              </wp:anchor>
+            </w:drawing>
+          </mc:Choice>
+          <mc:Fallback>
+            <w:pict>
+              <v:shape w14:anchorId="38438AE5" id="Straight Arrow Connector 9" o:spid="_x0000_s1026" type="#_x0000_t32" style="position:absolute;margin-left:66pt;margin-top:183.5pt;width:37pt;height:56.5pt;flip:x;z-index:251671552;visibility:visible;mso-wrap-style:square;mso-width-percent:0;mso-height-percent:0;mso-wrap-distance-left:9pt;mso-wrap-distance-top:0;mso-wrap-distance-right:9pt;mso-wrap-distance-bottom:0;mso-position-horizontal:absolute;mso-position-horizontal-relative:text;mso-position-vertical:absolute;mso-position-vertical-relative:text;mso-width-percent:0;mso-height-percent:0;mso-width-relative:margin;mso-height-relative:margin" o:gfxdata="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" strokecolor="#4472c4 [3204]" strokeweight=".5pt">
+                <v:stroke endarrow="block" joinstyle="miter"/>
+              </v:shape>
+            </w:pict>
+          </mc:Fallback>
+        </mc:AlternateContent>
+      </w:r>
+      <w:r>
+        <w:rPr>
+          <w:noProof/>
+        </w:rPr>
+        <mc:AlternateContent>
+          <mc:Choice Requires="wps">
+            <w:drawing>
+              <wp:anchor distT="0" distB="0" distL="114300" distR="114300" simplePos="0" relativeHeight="251668480" behindDoc="0" locked="0" layoutInCell="1" allowOverlap="1" wp14:anchorId="05134274" wp14:editId="686E2236">
+                <wp:simplePos x="0" y="0"/>
+                <wp:positionH relativeFrom="column">
+                  <wp:posOffset>4083050</wp:posOffset>
+                </wp:positionH>
+                <wp:positionV relativeFrom="paragraph">
+                  <wp:posOffset>1236981</wp:posOffset>
+                </wp:positionV>
+                <wp:extent cx="889000" cy="45719"/>
+                <wp:effectExtent l="0" t="57150" r="25400" b="50165"/>
+                <wp:wrapNone/>
+                <wp:docPr id="7" name="Straight Arrow Connector 7"/>
+                <wp:cNvGraphicFramePr/>
+                <a:graphic xmlns:a="http://schemas.openxmlformats.org/drawingml/2006/main">
+                  <a:graphicData uri="http://schemas.microsoft.com/office/word/2010/wordprocessingShape">
+                    <wps:wsp>
+                      <wps:cNvCnPr/>
+                      <wps:spPr>
+                        <a:xfrm flipV="1">
+                          <a:off x="0" y="0"/>
+                          <a:ext cx="889000" cy="45719"/>
+                        </a:xfrm>
+                        <a:prstGeom prst="straightConnector1">
+                          <a:avLst/>
+                        </a:prstGeom>
+                        <a:ln>
+                          <a:tailEnd type="triangle"/>
+                        </a:ln>
+                      </wps:spPr>
+                      <wps:style>
+                        <a:lnRef idx="1">
+                          <a:schemeClr val="accent1"/>
+                        </a:lnRef>
+                        <a:fillRef idx="0">
+                          <a:schemeClr val="accent1"/>
+                        </a:fillRef>
+                        <a:effectRef idx="0">
+                          <a:schemeClr val="accent1"/>
+                        </a:effectRef>
+                        <a:fontRef idx="minor">
+                          <a:schemeClr val="tx1"/>
+                        </a:fontRef>
+                      </wps:style>
+                      <wps:bodyPr/>
+                    </wps:wsp>
+                  </a:graphicData>
+                </a:graphic>
+                <wp14:sizeRelH relativeFrom="margin">
+                  <wp14:pctWidth>0</wp14:pctWidth>
+                </wp14:sizeRelH>
+                <wp14:sizeRelV relativeFrom="margin">
+                  <wp14:pctHeight>0</wp14:pctHeight>
+                </wp14:sizeRelV>
+              </wp:anchor>
+            </w:drawing>
+          </mc:Choice>
+          <mc:Fallback>
+            <w:pict>
+              <v:shape w14:anchorId="30B31068" id="Straight Arrow Connector 7" o:spid="_x0000_s1026" type="#_x0000_t32" style="position:absolute;margin-left:321.5pt;margin-top:97.4pt;width:70pt;height:3.6pt;flip:y;z-index:251668480;visibility:visible;mso-wrap-style:square;mso-width-percent:0;mso-height-percent:0;mso-wrap-distance-left:9pt;mso-wrap-distance-top:0;mso-wrap-distance-right:9pt;mso-wrap-distance-bottom:0;mso-position-horizontal:absolute;mso-position-horizontal-relative:text;mso-position-vertical:absolute;mso-position-vertical-relative:text;mso-width-percent:0;mso-height-percent:0;mso-width-relative:margin;mso-height-relative:margin" o:gfxdata="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" strokecolor="#4472c4 [3204]" strokeweight=".5pt">
+                <v:stroke endarrow="block" joinstyle="miter"/>
+              </v:shape>
+            </w:pict>
+          </mc:Fallback>
+        </mc:AlternateContent>
+      </w:r>
+      <w:r>
+        <w:rPr>
+          <w:noProof/>
+        </w:rPr>
+        <mc:AlternateContent>
+          <mc:Choice Requires="wps">
+            <w:drawing>
+              <wp:anchor distT="0" distB="0" distL="114300" distR="114300" simplePos="0" relativeHeight="251665408" behindDoc="0" locked="0" layoutInCell="1" allowOverlap="1" wp14:anchorId="50DEAC0B" wp14:editId="6B6959F6">
+                <wp:simplePos x="0" y="0"/>
+                <wp:positionH relativeFrom="margin">
+                  <wp:posOffset>3790950</wp:posOffset>
+                </wp:positionH>
+                <wp:positionV relativeFrom="paragraph">
+                  <wp:posOffset>425450</wp:posOffset>
+                </wp:positionV>
+                <wp:extent cx="323850" cy="330200"/>
+                <wp:effectExtent l="0" t="0" r="19050" b="12700"/>
+                <wp:wrapNone/>
+                <wp:docPr id="5" name="Rectangle 5"/>
+                <wp:cNvGraphicFramePr/>
+                <a:graphic xmlns:a="http://schemas.openxmlformats.org/drawingml/2006/main">
+                  <a:graphicData uri="http://schemas.microsoft.com/office/word/2010/wordprocessingShape">
+                    <wps:wsp>
+                      <wps:cNvSpPr/>
+                      <wps:spPr>
+                        <a:xfrm>
+                          <a:off x="0" y="0"/>
+                          <a:ext cx="323850" cy="330200"/>
+                        </a:xfrm>
+                        <a:prstGeom prst="rect">
+                          <a:avLst/>
+                        </a:prstGeom>
+                        <a:noFill/>
+                        <a:ln>
+                          <a:solidFill>
+                            <a:srgbClr val="FFFF00"/>
+                          </a:solidFill>
+                        </a:ln>
+                      </wps:spPr>
+                      <wps:style>
+                        <a:lnRef idx="2">
+                          <a:schemeClr val="accent6"/>
+                        </a:lnRef>
+                        <a:fillRef idx="1">
+                          <a:schemeClr val="lt1"/>
+                        </a:fillRef>
+                        <a:effectRef idx="0">
+                          <a:schemeClr val="accent6"/>
+                        </a:effectRef>
+                        <a:fontRef idx="minor">
+                          <a:schemeClr val="dk1"/>
+                        </a:fontRef>
+                      </wps:style>
+                      <wps:bodyPr rot="0" spcFirstLastPara="0" vertOverflow="overflow" horzOverflow="overflow" vert="horz" wrap="square" lIns="91440" tIns="45720" rIns="91440" bIns="45720" numCol="1" spcCol="0" rtlCol="0" fromWordArt="0" anchor="ctr" anchorCtr="0" forceAA="0" compatLnSpc="1">
+                        <a:prstTxWarp prst="textNoShape">
+                          <a:avLst/>
+                        </a:prstTxWarp>
+                        <a:noAutofit/>
+                      </wps:bodyPr>
+                    </wps:wsp>
+                  </a:graphicData>
+                </a:graphic>
+              </wp:anchor>
+            </w:drawing>
+          </mc:Choice>
+          <mc:Fallback>
+            <w:pict>
+              <v:rect w14:anchorId="507941D5" id="Rectangle 5" o:spid="_x0000_s1026" style="position:absolute;margin-left:298.5pt;margin-top:33.5pt;width:25.5pt;height:26pt;z-index:251665408;visibility:visible;mso-wrap-style:square;mso-wrap-distance-left:9pt;mso-wrap-distance-top:0;mso-wrap-distance-right:9pt;mso-wrap-distance-bottom:0;mso-position-horizontal:absolute;mso-position-horizontal-relative:margin;mso-position-vertical:absolute;mso-position-vertical-relative:text;v-text-anchor:middle" o:gfxdata="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" filled="f" strokecolor="yellow" strokeweight="1pt">
+                <w10:wrap anchorx="margin"/>
+              </v:rect>
+            </w:pict>
+          </mc:Fallback>
+        </mc:AlternateContent>
+      </w:r>
+      <w:r>
+        <w:rPr>
+          <w:noProof/>
+        </w:rPr>
+        <mc:AlternateContent>
+          <mc:Choice Requires="wps">
+            <w:drawing>
+              <wp:anchor distT="0" distB="0" distL="114300" distR="114300" simplePos="0" relativeHeight="251663360" behindDoc="0" locked="0" layoutInCell="1" allowOverlap="1" wp14:anchorId="2556990F" wp14:editId="2C2D850C">
+                <wp:simplePos x="0" y="0"/>
+                <wp:positionH relativeFrom="margin">
+                  <wp:posOffset>1301750</wp:posOffset>
+                </wp:positionH>
+                <wp:positionV relativeFrom="paragraph">
+                  <wp:posOffset>2032000</wp:posOffset>
+                </wp:positionV>
+                <wp:extent cx="323850" cy="330200"/>
+                <wp:effectExtent l="0" t="0" r="19050" b="12700"/>
+                <wp:wrapNone/>
+                <wp:docPr id="4" name="Rectangle 4"/>
+                <wp:cNvGraphicFramePr/>
+                <a:graphic xmlns:a="http://schemas.openxmlformats.org/drawingml/2006/main">
+                  <a:graphicData uri="http://schemas.microsoft.com/office/word/2010/wordprocessingShape">
+                    <wps:wsp>
+                      <wps:cNvSpPr/>
+                      <wps:spPr>
+                        <a:xfrm>
+                          <a:off x="0" y="0"/>
+                          <a:ext cx="323850" cy="330200"/>
+                        </a:xfrm>
+                        <a:prstGeom prst="rect">
+                          <a:avLst/>
+                        </a:prstGeom>
+                        <a:noFill/>
+                        <a:ln>
+                          <a:solidFill>
+                            <a:srgbClr val="FFFF00"/>
+                          </a:solidFill>
+                        </a:ln>
+                      </wps:spPr>
+                      <wps:style>
+                        <a:lnRef idx="2">
+                          <a:schemeClr val="accent6"/>
+                        </a:lnRef>
+                        <a:fillRef idx="1">
+                          <a:schemeClr val="lt1"/>
+                        </a:fillRef>
+                        <a:effectRef idx="0">
+                          <a:schemeClr val="accent6"/>
+                        </a:effectRef>
+                        <a:fontRef idx="minor">
+                          <a:schemeClr val="dk1"/>
+                        </a:fontRef>
+                      </wps:style>
+                      <wps:bodyPr rot="0" spcFirstLastPara="0" vertOverflow="overflow" horzOverflow="overflow" vert="horz" wrap="square" lIns="91440" tIns="45720" rIns="91440" bIns="45720" numCol="1" spcCol="0" rtlCol="0" fromWordArt="0" anchor="ctr" anchorCtr="0" forceAA="0" compatLnSpc="1">
+                        <a:prstTxWarp prst="textNoShape">
+                          <a:avLst/>
+                        </a:prstTxWarp>
+                        <a:noAutofit/>
+                      </wps:bodyPr>
+                    </wps:wsp>
+                  </a:graphicData>
+                </a:graphic>
+              </wp:anchor>
+            </w:drawing>
+          </mc:Choice>
+          <mc:Fallback>
+            <w:pict>
+              <v:rect w14:anchorId="6E5F6D46" id="Rectangle 4" o:spid="_x0000_s1026" style="position:absolute;margin-left:102.5pt;margin-top:160pt;width:25.5pt;height:26pt;z-index:251663360;visibility:visible;mso-wrap-style:square;mso-wrap-distance-left:9pt;mso-wrap-distance-top:0;mso-wrap-distance-right:9pt;mso-wrap-distance-bottom:0;mso-position-horizontal:absolute;mso-position-horizontal-relative:margin;mso-position-vertical:absolute;mso-position-vertical-relative:text;v-text-anchor:middle" o:gfxdata="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" filled="f" strokecolor="yellow" strokeweight="1pt">
+                <w10:wrap anchorx="margin"/>
+              </v:rect>
+            </w:pict>
+          </mc:Fallback>
+        </mc:AlternateContent>
+      </w:r>
+      <w:r>
+        <w:rPr>
+          <w:noProof/>
+        </w:rPr>
+        <mc:AlternateContent>
+          <mc:Choice Requires="wps">
+            <w:drawing>
+              <wp:anchor distT="0" distB="0" distL="114300" distR="114300" simplePos="0" relativeHeight="251661312" behindDoc="0" locked="0" layoutInCell="1" allowOverlap="1" wp14:anchorId="570F8DE8" wp14:editId="3319B426">
+                <wp:simplePos x="0" y="0"/>
+                <wp:positionH relativeFrom="margin">
+                  <wp:posOffset>3765550</wp:posOffset>
+                </wp:positionH>
+                <wp:positionV relativeFrom="paragraph">
+                  <wp:posOffset>1073150</wp:posOffset>
+                </wp:positionV>
+                <wp:extent cx="323850" cy="336550"/>
+                <wp:effectExtent l="0" t="0" r="19050" b="25400"/>
+                <wp:wrapNone/>
+                <wp:docPr id="3" name="Rectangle 3"/>
+                <wp:cNvGraphicFramePr/>
+                <a:graphic xmlns:a="http://schemas.openxmlformats.org/drawingml/2006/main">
+                  <a:graphicData uri="http://schemas.microsoft.com/office/word/2010/wordprocessingShape">
+                    <wps:wsp>
+                      <wps:cNvSpPr/>
+                      <wps:spPr>
+                        <a:xfrm>
+                          <a:off x="0" y="0"/>
+                          <a:ext cx="323850" cy="336550"/>
+                        </a:xfrm>
+                        <a:prstGeom prst="rect">
+                          <a:avLst/>
+                        </a:prstGeom>
+                        <a:noFill/>
+                        <a:ln>
+                          <a:solidFill>
+                            <a:srgbClr val="FFFF00"/>
+                          </a:solidFill>
+                        </a:ln>
+                      </wps:spPr>
+                      <wps:style>
+                        <a:lnRef idx="2">
+                          <a:schemeClr val="accent6"/>
+                        </a:lnRef>
+                        <a:fillRef idx="1">
+                          <a:schemeClr val="lt1"/>
+                        </a:fillRef>
+                        <a:effectRef idx="0">
+                          <a:schemeClr val="accent6"/>
+                        </a:effectRef>
+                        <a:fontRef idx="minor">
+                          <a:schemeClr val="dk1"/>
+                        </a:fontRef>
+                      </wps:style>
+                      <wps:bodyPr rot="0" spcFirstLastPara="0" vertOverflow="overflow" horzOverflow="overflow" vert="horz" wrap="square" lIns="91440" tIns="45720" rIns="91440" bIns="45720" numCol="1" spcCol="0" rtlCol="0" fromWordArt="0" anchor="ctr" anchorCtr="0" forceAA="0" compatLnSpc="1">
+                        <a:prstTxWarp prst="textNoShape">
+                          <a:avLst/>
+                        </a:prstTxWarp>
+                        <a:noAutofit/>
+                      </wps:bodyPr>
+                    </wps:wsp>
+                  </a:graphicData>
+                </a:graphic>
+                <wp14:sizeRelV relativeFrom="margin">
+                  <wp14:pctHeight>0</wp14:pctHeight>
+                </wp14:sizeRelV>
+              </wp:anchor>
+            </w:drawing>
+          </mc:Choice>
+          <mc:Fallback>
+            <w:pict>
+              <v:rect w14:anchorId="2C49BAD8" id="Rectangle 3" o:spid="_x0000_s1026" style="position:absolute;margin-left:296.5pt;margin-top:84.5pt;width:25.5pt;height:26.5pt;z-index:251661312;visibility:visible;mso-wrap-style:square;mso-height-percent:0;mso-wrap-distance-left:9pt;mso-wrap-distance-top:0;mso-wrap-distance-right:9pt;mso-wrap-distance-bottom:0;mso-position-horizontal:absolute;mso-position-horizontal-relative:margin;mso-position-vertical:absolute;mso-position-vertical-relative:text;mso-height-percent:0;mso-height-relative:margin;v-text-anchor:middle" o:gfxdata="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" filled="f" strokecolor="yellow" strokeweight="1pt">
+                <w10:wrap anchorx="margin"/>
+              </v:rect>
+            </w:pict>
+          </mc:Fallback>
+        </mc:AlternateContent>
+      </w:r>
+      <w:r>
+        <w:rPr>
+          <w:noProof/>
+        </w:rPr>
+        <mc:AlternateContent>
+          <mc:Choice Requires="wps">
+            <w:drawing>
+              <wp:anchor distT="0" distB="0" distL="114300" distR="114300" simplePos="0" relativeHeight="251659264" behindDoc="0" locked="0" layoutInCell="1" allowOverlap="1" wp14:anchorId="245A23C3" wp14:editId="05C459DC">
+                <wp:simplePos x="0" y="0"/>
+                <wp:positionH relativeFrom="margin">
+                  <wp:posOffset>2707005</wp:posOffset>
+                </wp:positionH>
+                <wp:positionV relativeFrom="paragraph">
+                  <wp:posOffset>2019300</wp:posOffset>
+                </wp:positionV>
+                <wp:extent cx="323850" cy="330200"/>
+                <wp:effectExtent l="0" t="0" r="19050" b="12700"/>
+                <wp:wrapNone/>
+                <wp:docPr id="2" name="Rectangle 2"/>
+                <wp:cNvGraphicFramePr/>
+                <a:graphic xmlns:a="http://schemas.openxmlformats.org/drawingml/2006/main">
+                  <a:graphicData uri="http://schemas.microsoft.com/office/word/2010/wordprocessingShape">
+                    <wps:wsp>
+                      <wps:cNvSpPr/>
+                      <wps:spPr>
+                        <a:xfrm>
+                          <a:off x="0" y="0"/>
+                          <a:ext cx="323850" cy="330200"/>
+                        </a:xfrm>
+                        <a:prstGeom prst="rect">
+                          <a:avLst/>
+                        </a:prstGeom>
+                        <a:noFill/>
+                        <a:ln>
+                          <a:solidFill>
+                            <a:srgbClr val="FFFF00"/>
+                          </a:solidFill>
+                        </a:ln>
+                      </wps:spPr>
+                      <wps:style>
+                        <a:lnRef idx="2">
+                          <a:schemeClr val="accent6"/>
+                        </a:lnRef>
+                        <a:fillRef idx="1">
+                          <a:schemeClr val="lt1"/>
+                        </a:fillRef>
+                        <a:effectRef idx="0">
+                          <a:schemeClr val="accent6"/>
+                        </a:effectRef>
+                        <a:fontRef idx="minor">
+                          <a:schemeClr val="dk1"/>
+                        </a:fontRef>
+                      </wps:style>
+                      <wps:bodyPr rot="0" spcFirstLastPara="0" vertOverflow="overflow" horzOverflow="overflow" vert="horz" wrap="square" lIns="91440" tIns="45720" rIns="91440" bIns="45720" numCol="1" spcCol="0" rtlCol="0" fromWordArt="0" anchor="ctr" anchorCtr="0" forceAA="0" compatLnSpc="1">
+                        <a:prstTxWarp prst="textNoShape">
+                          <a:avLst/>
+                        </a:prstTxWarp>
+                        <a:noAutofit/>
+                      </wps:bodyPr>
+                    </wps:wsp>
+                  </a:graphicData>
+                </a:graphic>
+              </wp:anchor>
+            </w:drawing>
+          </mc:Choice>
+          <mc:Fallback>
+            <w:pict>
+              <v:rect w14:anchorId="39C609F2" id="Rectangle 2" o:spid="_x0000_s1026" style="position:absolute;margin-left:213.15pt;margin-top:159pt;width:25.5pt;height:26pt;z-index:251659264;visibility:visible;mso-wrap-style:square;mso-wrap-distance-left:9pt;mso-wrap-distance-top:0;mso-wrap-distance-right:9pt;mso-wrap-distance-bottom:0;mso-position-horizontal:absolute;mso-position-horizontal-relative:margin;mso-position-vertical:absolute;mso-position-vertical-relative:text;v-text-anchor:middle" o:gfxdata="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" filled="f" strokecolor="yellow" strokeweight="1pt">
+                <w10:wrap anchorx="margin"/>
+              </v:rect>
+            </w:pict>
+          </mc:Fallback>
+        </mc:AlternateContent>
+      </w:r>
+      <w:r>
+        <w:rPr>
+          <w:noProof/>
+        </w:rPr>
+        <w:drawing>
+          <wp:inline distT="0" distB="0" distL="0" distR="0" wp14:anchorId="56631300" wp14:editId="311ADB46">
+            <wp:extent cx="5086200" cy="3689985"/>
+            <wp:effectExtent l="0" t="0" r="635" b="5715"/>
+            <wp:docPr id="1" name="Picture 1" descr="A picture containing treemap chart&#10;&#10;Description automatically generated"/>
+            <wp:cNvGraphicFramePr>
+              <a:graphicFrameLocks xmlns:a="http://schemas.openxmlformats.org/drawingml/2006/main" noChangeAspect="1"/>
+            </wp:cNvGraphicFramePr>
+            <a:graphic xmlns:a="http://schemas.openxmlformats.org/drawingml/2006/main">
+              <a:graphicData uri="http://schemas.openxmlformats.org/drawingml/2006/picture">
+                <pic:pic xmlns:pic="http://schemas.openxmlformats.org/drawingml/2006/picture">
+                  <pic:nvPicPr>
+                    <pic:cNvPr id="1" name="Picture 1" descr="A picture containing treemap chart&#10;&#10;Description automatically generated"/>
+                    <pic:cNvPicPr/>
+                  </pic:nvPicPr>
+                  <pic:blipFill rotWithShape="1">
+                    <a:blip r:embed="rId7">
+                      <a:extLst>
+                        <a:ext uri="{28A0092B-C50C-407E-A947-70E740481C1C}">
+                          <a14:useLocalDpi xmlns:a14="http://schemas.microsoft.com/office/drawing/2010/main" val="0"/>
+                        </a:ext>
+                      </a:extLst>
+                    </a:blip>
+                    <a:srcRect l="26257" t="28379" r="23665" b="7032"/>
+                    <a:stretch/>
+                  </pic:blipFill>
+                  <pic:spPr bwMode="auto">
+                    <a:xfrm>
+                      <a:off x="0" y="0"/>
+                      <a:ext cx="5099362" cy="3699534"/>
+                    </a:xfrm>
+                    <a:prstGeom prst="rect">
+                      <a:avLst/>
+                    </a:prstGeom>
+                    <a:ln>
+                      <a:noFill/>
+                    </a:ln>
+                    <a:extLst>
+                      <a:ext uri="{53640926-AAD7-44D8-BBD7-CCE9431645EC}">
+                        <a14:shadowObscured xmlns:a14="http://schemas.microsoft.com/office/drawing/2010/main"/>
+                      </a:ext>
+                    </a:extLst>
+                  </pic:spPr>
+                </pic:pic>
+              </a:graphicData>
+            </a:graphic>
+          </wp:inline>
+        </w:drawing>
+      </w:r>
+    </w:p>
+    <w:p>
+      <w:pPr>
+        <w:rPr>
+          <w:b/>
+          <w:bCs/>
+        </w:rPr>
+      </w:pPr>
+      <w:r>
+        <w:rPr>
+          <w:b/>
+          <w:bCs/>
+        </w:rPr>
+        <w:br w:type="page"/>
+      </w:r>
+    </w:p>
+    <w:p>
+      <w:pPr>
+        <w:rPr>
+          <w:b/>
+          <w:bCs/>
+        </w:rPr>
+      </w:pPr>
+      <w:r>
+        <w:rPr>
+          <w:b/>
+          <w:bCs/>
+        </w:rPr>
+        <w:lastRenderedPageBreak/>
+        <w:t xml:space="preserve">Logistic regression </w:t>
+      </w:r>
+    </w:p>
+    <w:p>
+      <w:pPr>
+        <w:rPr>
+          <w:b/>
+          <w:bCs/>
+        </w:rPr>
+      </w:pPr>
+      <w:r>
+        <w:rPr>
+          <w:noProof/>
+        </w:rPr>
+        <w:drawing>
+          <wp:inline distT="0" distB="0" distL="0" distR="0" wp14:anchorId="70256839" wp14:editId="4C4A9AC5">
+            <wp:extent cx="5492750" cy="2489200"/>
+            <wp:effectExtent l="0" t="0" r="0" b="6350"/>
+            <wp:docPr id="13" name="Picture 13"/>
+            <wp:cNvGraphicFramePr>
+              <a:graphicFrameLocks xmlns:a="http://schemas.openxmlformats.org/drawingml/2006/main" noChangeAspect="1"/>
+            </wp:cNvGraphicFramePr>
+            <a:graphic xmlns:a="http://schemas.openxmlformats.org/drawingml/2006/main">
+              <a:graphicData uri="http://schemas.openxmlformats.org/drawingml/2006/picture">
+                <pic:pic xmlns:pic="http://schemas.openxmlformats.org/drawingml/2006/picture">
+                  <pic:nvPicPr>
+                    <pic:cNvPr id="1" name=""/>
+                    <pic:cNvPicPr/>
+                  </pic:nvPicPr>
+                  <pic:blipFill rotWithShape="1">
+                    <a:blip r:embed="rId8"/>
+                    <a:srcRect l="3213" t="14182" r="953" b="8607"/>
+                    <a:stretch/>
+                  </pic:blipFill>
+                  <pic:spPr bwMode="auto">
+                    <a:xfrm>
+                      <a:off x="0" y="0"/>
+                      <a:ext cx="5492750" cy="2489200"/>
+                    </a:xfrm>
+                    <a:prstGeom prst="rect">
+                      <a:avLst/>
+                    </a:prstGeom>
+                    <a:ln>
+                      <a:noFill/>
+                    </a:ln>
+                    <a:extLst>
+                      <a:ext uri="{53640926-AAD7-44D8-BBD7-CCE9431645EC}">
+                        <a14:shadowObscured xmlns:a14="http://schemas.microsoft.com/office/drawing/2010/main"/>
+                      </a:ext>
+                    </a:extLst>
+                  </pic:spPr>
+                </pic:pic>
+              </a:graphicData>
+            </a:graphic>
+          </wp:inline>
+        </w:drawing>
+      </w:r>
+    </w:p>
+    <w:p>
+      <w:r>
+        <w:t>Drawing a line between the accepted and rejected data we can conclude which data will be most likely accepted and which data will most likely be rejected.</w:t>
+      </w:r>
+    </w:p>
+    <w:p>
+      <w:r>
+        <w:t>In the above example all the blue dots will be accepted and the red dots will be rejected.</w:t>
+      </w:r>
+    </w:p>
+    <w:p>
+      <w:pPr>
+        <w:rPr>
+          <w:b/>
+          <w:bCs/>
+        </w:rPr>
+      </w:pPr>
+      <w:r>
+        <w:rPr>
+          <w:b/>
+          <w:bCs/>
+        </w:rPr>
+        <w:br w:type="page"/>
+      </w:r>
+    </w:p>
+    <w:p>
+      <w:pPr>
+        <w:rPr>
+          <w:b/>
+          <w:bCs/>
+        </w:rPr>
+      </w:pPr>
+    </w:p>
+    <w:p>
+      <w:pPr>
+        <w:rPr>
+          <w:b/>
+          <w:bCs/>
+        </w:rPr>
+      </w:pPr>
+      <w:r>
+        <w:rPr>
+          <w:b/>
+          <w:bCs/>
+        </w:rPr>
+        <w:t>Exam notes to get better marks from Dr Trang</w:t>
+      </w:r>
+    </w:p>
+    <w:p>
+      <w:r>
+        <w:t>Restart and clear output from Jupiter note book kernel so your course work could be valid</w:t>
+      </w:r>
+    </w:p>
+    <w:p>
+      <w:r>
+        <w:t>Keep the header names because you will need them latter to get access to the value of each column.</w:t>
+      </w:r>
+    </w:p>
+    <w:p>
+      <w:r>
+        <w:t>Not keeping them is not a good idea.</w:t>
+      </w:r>
+    </w:p>
+    <w:p>
+      <w:r>
+        <w:t>Keep the sample size above 1000 samples.</w:t>
+      </w:r>
+    </w:p>
+    <w:p>
+      <w:r>
+        <w:t xml:space="preserve">We are trying to generalize what the future of something should be  </w:t>
+      </w:r>
+    </w:p>
+    <w:p>
+      <w:r>
+        <w:t>It is bad practice to use label encoder on features</w:t>
+      </w:r>
+    </w:p>
+    <w:p/>
     <w:sectPr>
       <w:pgSz w:w="11906" w:h="16838"/>
       <w:pgMar w:top="1440" w:right="1440" w:bottom="1440" w:left="1440" w:header="708" w:footer="708" w:gutter="0"/>
@@ -670,6 +1860,56 @@
     </w:sectPr>
   </w:body>
 </w:document>
+</file>
+
+<file path=word/endnotes.xml><?xml version="1.0" encoding="utf-8"?>
+<w:endnotes xmlns:wpc="http://schemas.microsoft.com/office/word/2010/wordprocessingCanvas" xmlns:cx="http://schemas.microsoft.com/office/drawing/2014/chartex" xmlns:cx1="http://schemas.microsoft.com/office/drawing/2015/9/8/chartex" xmlns:cx2="http://schemas.microsoft.com/office/drawing/2015/10/21/chartex" xmlns:cx3="http://schemas.microsoft.com/office/drawing/2016/5/9/chartex" xmlns:cx4="http://schemas.microsoft.com/office/drawing/2016/5/10/chartex" xmlns:cx5="http://schemas.microsoft.com/office/drawing/2016/5/11/chartex" xmlns:cx6="http://schemas.microsoft.com/office/drawing/2016/5/12/chartex" xmlns:cx7="http://schemas.microsoft.com/office/drawing/2016/5/13/chartex" xmlns:cx8="http://schemas.microsoft.com/office/drawing/2016/5/14/chartex" xmlns:mc="http://schemas.openxmlformats.org/markup-compatibility/2006" xmlns:aink="http://schemas.microsoft.com/office/drawing/2016/ink" xmlns:am3d="http://schemas.microsoft.com/office/drawing/2017/model3d" xmlns:o="urn:schemas-microsoft-com:office:office" xmlns:r="http://schemas.openxmlformats.org/officeDocument/2006/relationships" xmlns:m="http://schemas.openxmlformats.org/officeDocument/2006/math" xmlns:v="urn:schemas-microsoft-com:vml" xmlns:wp14="http://schemas.microsoft.com/office/word/2010/wordprocessingDrawing" xmlns:wp="http://schemas.openxmlformats.org/drawingml/2006/wordprocessingDrawing" xmlns:w10="urn:schemas-microsoft-com:office:word" xmlns:w="http://schemas.openxmlformats.org/wordprocessingml/2006/main" xmlns:w14="http://schemas.microsoft.com/office/word/2010/wordml" xmlns:w15="http://schemas.microsoft.com/office/word/2012/wordml" xmlns:w16cex="http://schemas.microsoft.com/office/word/2018/wordml/cex" xmlns:w16cid="http://schemas.microsoft.com/office/word/2016/wordml/cid" xmlns:w16="http://schemas.microsoft.com/office/word/2018/wordml" xmlns:w16se="http://schemas.microsoft.com/office/word/2015/wordml/symex" xmlns:wpg="http://schemas.microsoft.com/office/word/2010/wordprocessingGroup" xmlns:wpi="http://schemas.microsoft.com/office/word/2010/wordprocessingInk" xmlns:wne="http://schemas.microsoft.com/office/word/2006/wordml" xmlns:wps="http://schemas.microsoft.com/office/word/2010/wordprocessingShape" mc:Ignorable="w14 w15 w16se w16cid w16 w16cex wp14">
+  <w:endnote w:type="separator" w:id="-1">
+    <w:p>
+      <w:pPr>
+        <w:spacing w:after="0" w:line="240" w:lineRule="auto"/>
+      </w:pPr>
+      <w:r>
+        <w:separator/>
+      </w:r>
+    </w:p>
+  </w:endnote>
+  <w:endnote w:type="continuationSeparator" w:id="0">
+    <w:p>
+      <w:pPr>
+        <w:spacing w:after="0" w:line="240" w:lineRule="auto"/>
+      </w:pPr>
+      <w:r>
+        <w:continuationSeparator/>
+      </w:r>
+    </w:p>
+  </w:endnote>
+</w:endnotes>
+</file>
+
+<file path=word/footnotes.xml><?xml version="1.0" encoding="utf-8"?>
+<w:footnotes xmlns:wpc="http://schemas.microsoft.com/office/word/2010/wordprocessingCanvas" xmlns:cx="http://schemas.microsoft.com/office/drawing/2014/chartex" xmlns:cx1="http://schemas.microsoft.com/office/drawing/2015/9/8/chartex" xmlns:cx2="http://schemas.microsoft.com/office/drawing/2015/10/21/chartex" xmlns:cx3="http://schemas.microsoft.com/office/drawing/2016/5/9/chartex" xmlns:cx4="http://schemas.microsoft.com/office/drawing/2016/5/10/chartex" xmlns:cx5="http://schemas.microsoft.com/office/drawing/2016/5/11/chartex" xmlns:cx6="http://schemas.microsoft.com/office/drawing/2016/5/12/chartex" xmlns:cx7="http://schemas.microsoft.com/office/drawing/2016/5/13/chartex" xmlns:cx8="http://schemas.microsoft.com/office/drawing/2016/5/14/chartex" xmlns:mc="http://schemas.openxmlformats.org/markup-compatibility/2006" xmlns:aink="http://schemas.microsoft.com/office/drawing/2016/ink" xmlns:am3d="http://schemas.microsoft.com/office/drawing/2017/model3d" xmlns:o="urn:schemas-microsoft-com:office:office" xmlns:r="http://schemas.openxmlformats.org/officeDocument/2006/relationships" xmlns:m="http://schemas.openxmlformats.org/officeDocument/2006/math" xmlns:v="urn:schemas-microsoft-com:vml" xmlns:wp14="http://schemas.microsoft.com/office/word/2010/wordprocessingDrawing" xmlns:wp="http://schemas.openxmlformats.org/drawingml/2006/wordprocessingDrawing" xmlns:w10="urn:schemas-microsoft-com:office:word" xmlns:w="http://schemas.openxmlformats.org/wordprocessingml/2006/main" xmlns:w14="http://schemas.microsoft.com/office/word/2010/wordml" xmlns:w15="http://schemas.microsoft.com/office/word/2012/wordml" xmlns:w16cex="http://schemas.microsoft.com/office/word/2018/wordml/cex" xmlns:w16cid="http://schemas.microsoft.com/office/word/2016/wordml/cid" xmlns:w16="http://schemas.microsoft.com/office/word/2018/wordml" xmlns:w16se="http://schemas.microsoft.com/office/word/2015/wordml/symex" xmlns:wpg="http://schemas.microsoft.com/office/word/2010/wordprocessingGroup" xmlns:wpi="http://schemas.microsoft.com/office/word/2010/wordprocessingInk" xmlns:wne="http://schemas.microsoft.com/office/word/2006/wordml" xmlns:wps="http://schemas.microsoft.com/office/word/2010/wordprocessingShape" mc:Ignorable="w14 w15 w16se w16cid w16 w16cex wp14">
+  <w:footnote w:type="separator" w:id="-1">
+    <w:p>
+      <w:pPr>
+        <w:spacing w:after="0" w:line="240" w:lineRule="auto"/>
+      </w:pPr>
+      <w:r>
+        <w:separator/>
+      </w:r>
+    </w:p>
+  </w:footnote>
+  <w:footnote w:type="continuationSeparator" w:id="0">
+    <w:p>
+      <w:pPr>
+        <w:spacing w:after="0" w:line="240" w:lineRule="auto"/>
+      </w:pPr>
+      <w:r>
+        <w:continuationSeparator/>
+      </w:r>
+    </w:p>
+  </w:footnote>
+</w:footnotes>
 </file>
 
 <file path=word/numbering.xml><?xml version="1.0" encoding="utf-8"?>
@@ -2948,6 +4188,50 @@
       <w:lang w:eastAsia="en-GB"/>
     </w:rPr>
   </w:style>
+  <w:style w:type="paragraph" w:styleId="Header">
+    <w:name w:val="header"/>
+    <w:basedOn w:val="Normal"/>
+    <w:link w:val="HeaderChar"/>
+    <w:uiPriority w:val="99"/>
+    <w:unhideWhenUsed/>
+    <w:rsid w:val="00F657A8"/>
+    <w:pPr>
+      <w:tabs>
+        <w:tab w:val="center" w:pos="4513"/>
+        <w:tab w:val="right" w:pos="9026"/>
+      </w:tabs>
+      <w:spacing w:after="0" w:line="240" w:lineRule="auto"/>
+    </w:pPr>
+  </w:style>
+  <w:style w:type="character" w:customStyle="1" w:styleId="HeaderChar">
+    <w:name w:val="Header Char"/>
+    <w:basedOn w:val="DefaultParagraphFont"/>
+    <w:link w:val="Header"/>
+    <w:uiPriority w:val="99"/>
+    <w:rsid w:val="00F657A8"/>
+  </w:style>
+  <w:style w:type="paragraph" w:styleId="Footer">
+    <w:name w:val="footer"/>
+    <w:basedOn w:val="Normal"/>
+    <w:link w:val="FooterChar"/>
+    <w:uiPriority w:val="99"/>
+    <w:unhideWhenUsed/>
+    <w:rsid w:val="00F657A8"/>
+    <w:pPr>
+      <w:tabs>
+        <w:tab w:val="center" w:pos="4513"/>
+        <w:tab w:val="right" w:pos="9026"/>
+      </w:tabs>
+      <w:spacing w:after="0" w:line="240" w:lineRule="auto"/>
+    </w:pPr>
+  </w:style>
+  <w:style w:type="character" w:customStyle="1" w:styleId="FooterChar">
+    <w:name w:val="Footer Char"/>
+    <w:basedOn w:val="DefaultParagraphFont"/>
+    <w:link w:val="Footer"/>
+    <w:uiPriority w:val="99"/>
+    <w:rsid w:val="00F657A8"/>
+  </w:style>
 </w:styles>
 </file>
 

</xml_diff>

<commit_message>
neural networks notes taken
</commit_message>
<xml_diff>
--- a/6006CEM Lectures and Labs/Lectures Machine Learning Dr Tangs material.docx
+++ b/6006CEM Lectures and Labs/Lectures Machine Learning Dr Tangs material.docx
@@ -14,7 +14,15 @@
     </w:p>
     <w:p>
       <w:r>
-        <w:t>In Machine Learning you provide input, a result and a then a algorithm is applied to it to give a output.</w:t>
+        <w:t xml:space="preserve">In Machine Learning you provide input, a result and a then </w:t>
+      </w:r>
+      <w:proofErr w:type="gramStart"/>
+      <w:r>
+        <w:t>a</w:t>
+      </w:r>
+      <w:proofErr w:type="gramEnd"/>
+      <w:r>
+        <w:t xml:space="preserve"> algorithm is applied to it to give a output.</w:t>
       </w:r>
     </w:p>
     <w:p>
@@ -627,7 +635,17 @@
         </w:numPr>
       </w:pPr>
       <w:r>
-        <w:t xml:space="preserve">In reinforcement leaning a algorithm gets to choose an action in response to each data point. </w:t>
+        <w:t xml:space="preserve">In reinforcement leaning </w:t>
+      </w:r>
+      <w:proofErr w:type="spellStart"/>
+      <w:proofErr w:type="gramStart"/>
+      <w:r>
+        <w:t>a</w:t>
+      </w:r>
+      <w:proofErr w:type="spellEnd"/>
+      <w:proofErr w:type="gramEnd"/>
+      <w:r>
+        <w:t xml:space="preserve"> algorithm gets to choose an action in response to each data point. </w:t>
       </w:r>
     </w:p>
     <w:p>
@@ -727,7 +745,7 @@
           </mc:Choice>
           <mc:Fallback>
             <w:pict>
-              <v:shapetype w14:anchorId="154DD5BD" id="_x0000_t32" coordsize="21600,21600" o:spt="32" o:oned="t" path="m,l21600,21600e" filled="f">
+              <v:shapetype w14:anchorId="329BDC58" id="_x0000_t32" coordsize="21600,21600" o:spt="32" o:oned="t" path="m,l21600,21600e" filled="f">
                 <v:path arrowok="t" fillok="f" o:connecttype="none"/>
                 <o:lock v:ext="edit" shapetype="t"/>
               </v:shapetype>
@@ -1183,7 +1201,7 @@
           </mc:Choice>
           <mc:Fallback>
             <w:pict>
-              <v:shape w14:anchorId="303BF291" id="Straight Arrow Connector 8" o:spid="_x0000_s1026" type="#_x0000_t32" style="position:absolute;margin-left:1in;margin-top:184.5pt;width:152.5pt;height:64pt;flip:x;z-index:251669504;visibility:visible;mso-wrap-style:square;mso-width-percent:0;mso-height-percent:0;mso-wrap-distance-left:9pt;mso-wrap-distance-top:0;mso-wrap-distance-right:9pt;mso-wrap-distance-bottom:0;mso-position-horizontal:absolute;mso-position-horizontal-relative:text;mso-position-vertical:absolute;mso-position-vertical-relative:text;mso-width-percent:0;mso-height-percent:0;mso-width-relative:margin;mso-height-relative:margin" o:gfxdata="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" strokecolor="#4472c4 [3204]" strokeweight=".5pt">
+              <v:shape w14:anchorId="050EAB9B" id="Straight Arrow Connector 8" o:spid="_x0000_s1026" type="#_x0000_t32" style="position:absolute;margin-left:1in;margin-top:184.5pt;width:152.5pt;height:64pt;flip:x;z-index:251669504;visibility:visible;mso-wrap-style:square;mso-width-percent:0;mso-height-percent:0;mso-wrap-distance-left:9pt;mso-wrap-distance-top:0;mso-wrap-distance-right:9pt;mso-wrap-distance-bottom:0;mso-position-horizontal:absolute;mso-position-horizontal-relative:text;mso-position-vertical:absolute;mso-position-vertical-relative:text;mso-width-percent:0;mso-height-percent:0;mso-width-relative:margin;mso-height-relative:margin" o:gfxdata="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" strokecolor="#4472c4 [3204]" strokeweight=".5pt">
                 <v:stroke endarrow="block" joinstyle="miter"/>
               </v:shape>
             </w:pict>
@@ -1255,7 +1273,7 @@
           </mc:Choice>
           <mc:Fallback>
             <w:pict>
-              <v:shape w14:anchorId="38438AE5" id="Straight Arrow Connector 9" o:spid="_x0000_s1026" type="#_x0000_t32" style="position:absolute;margin-left:66pt;margin-top:183.5pt;width:37pt;height:56.5pt;flip:x;z-index:251671552;visibility:visible;mso-wrap-style:square;mso-width-percent:0;mso-height-percent:0;mso-wrap-distance-left:9pt;mso-wrap-distance-top:0;mso-wrap-distance-right:9pt;mso-wrap-distance-bottom:0;mso-position-horizontal:absolute;mso-position-horizontal-relative:text;mso-position-vertical:absolute;mso-position-vertical-relative:text;mso-width-percent:0;mso-height-percent:0;mso-width-relative:margin;mso-height-relative:margin" o:gfxdata="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" strokecolor="#4472c4 [3204]" strokeweight=".5pt">
+              <v:shape w14:anchorId="68E5140D" id="Straight Arrow Connector 9" o:spid="_x0000_s1026" type="#_x0000_t32" style="position:absolute;margin-left:66pt;margin-top:183.5pt;width:37pt;height:56.5pt;flip:x;z-index:251671552;visibility:visible;mso-wrap-style:square;mso-width-percent:0;mso-height-percent:0;mso-wrap-distance-left:9pt;mso-wrap-distance-top:0;mso-wrap-distance-right:9pt;mso-wrap-distance-bottom:0;mso-position-horizontal:absolute;mso-position-horizontal-relative:text;mso-position-vertical:absolute;mso-position-vertical-relative:text;mso-width-percent:0;mso-height-percent:0;mso-width-relative:margin;mso-height-relative:margin" o:gfxdata="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" strokecolor="#4472c4 [3204]" strokeweight=".5pt">
                 <v:stroke endarrow="block" joinstyle="miter"/>
               </v:shape>
             </w:pict>
@@ -1327,7 +1345,7 @@
           </mc:Choice>
           <mc:Fallback>
             <w:pict>
-              <v:shape w14:anchorId="30B31068" id="Straight Arrow Connector 7" o:spid="_x0000_s1026" type="#_x0000_t32" style="position:absolute;margin-left:321.5pt;margin-top:97.4pt;width:70pt;height:3.6pt;flip:y;z-index:251668480;visibility:visible;mso-wrap-style:square;mso-width-percent:0;mso-height-percent:0;mso-wrap-distance-left:9pt;mso-wrap-distance-top:0;mso-wrap-distance-right:9pt;mso-wrap-distance-bottom:0;mso-position-horizontal:absolute;mso-position-horizontal-relative:text;mso-position-vertical:absolute;mso-position-vertical-relative:text;mso-width-percent:0;mso-height-percent:0;mso-width-relative:margin;mso-height-relative:margin" o:gfxdata="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" strokecolor="#4472c4 [3204]" strokeweight=".5pt">
+              <v:shape w14:anchorId="584495F8" id="Straight Arrow Connector 7" o:spid="_x0000_s1026" type="#_x0000_t32" style="position:absolute;margin-left:321.5pt;margin-top:97.4pt;width:70pt;height:3.6pt;flip:y;z-index:251668480;visibility:visible;mso-wrap-style:square;mso-width-percent:0;mso-height-percent:0;mso-wrap-distance-left:9pt;mso-wrap-distance-top:0;mso-wrap-distance-right:9pt;mso-wrap-distance-bottom:0;mso-position-horizontal:absolute;mso-position-horizontal-relative:text;mso-position-vertical:absolute;mso-position-vertical-relative:text;mso-width-percent:0;mso-height-percent:0;mso-width-relative:margin;mso-height-relative:margin" o:gfxdata="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" strokecolor="#4472c4 [3204]" strokeweight=".5pt">
                 <v:stroke endarrow="block" joinstyle="miter"/>
               </v:shape>
             </w:pict>
@@ -1401,7 +1419,7 @@
           </mc:Choice>
           <mc:Fallback>
             <w:pict>
-              <v:rect w14:anchorId="507941D5" id="Rectangle 5" o:spid="_x0000_s1026" style="position:absolute;margin-left:298.5pt;margin-top:33.5pt;width:25.5pt;height:26pt;z-index:251665408;visibility:visible;mso-wrap-style:square;mso-wrap-distance-left:9pt;mso-wrap-distance-top:0;mso-wrap-distance-right:9pt;mso-wrap-distance-bottom:0;mso-position-horizontal:absolute;mso-position-horizontal-relative:margin;mso-position-vertical:absolute;mso-position-vertical-relative:text;v-text-anchor:middle" o:gfxdata="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" filled="f" strokecolor="yellow" strokeweight="1pt">
+              <v:rect w14:anchorId="2349573A" id="Rectangle 5" o:spid="_x0000_s1026" style="position:absolute;margin-left:298.5pt;margin-top:33.5pt;width:25.5pt;height:26pt;z-index:251665408;visibility:visible;mso-wrap-style:square;mso-wrap-distance-left:9pt;mso-wrap-distance-top:0;mso-wrap-distance-right:9pt;mso-wrap-distance-bottom:0;mso-position-horizontal:absolute;mso-position-horizontal-relative:margin;mso-position-vertical:absolute;mso-position-vertical-relative:text;v-text-anchor:middle" o:gfxdata="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" filled="f" strokecolor="yellow" strokeweight="1pt">
                 <w10:wrap anchorx="margin"/>
               </v:rect>
             </w:pict>
@@ -1475,7 +1493,7 @@
           </mc:Choice>
           <mc:Fallback>
             <w:pict>
-              <v:rect w14:anchorId="6E5F6D46" id="Rectangle 4" o:spid="_x0000_s1026" style="position:absolute;margin-left:102.5pt;margin-top:160pt;width:25.5pt;height:26pt;z-index:251663360;visibility:visible;mso-wrap-style:square;mso-wrap-distance-left:9pt;mso-wrap-distance-top:0;mso-wrap-distance-right:9pt;mso-wrap-distance-bottom:0;mso-position-horizontal:absolute;mso-position-horizontal-relative:margin;mso-position-vertical:absolute;mso-position-vertical-relative:text;v-text-anchor:middle" o:gfxdata="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" filled="f" strokecolor="yellow" strokeweight="1pt">
+              <v:rect w14:anchorId="52DAB2D6" id="Rectangle 4" o:spid="_x0000_s1026" style="position:absolute;margin-left:102.5pt;margin-top:160pt;width:25.5pt;height:26pt;z-index:251663360;visibility:visible;mso-wrap-style:square;mso-wrap-distance-left:9pt;mso-wrap-distance-top:0;mso-wrap-distance-right:9pt;mso-wrap-distance-bottom:0;mso-position-horizontal:absolute;mso-position-horizontal-relative:margin;mso-position-vertical:absolute;mso-position-vertical-relative:text;v-text-anchor:middle" o:gfxdata="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" filled="f" strokecolor="yellow" strokeweight="1pt">
                 <w10:wrap anchorx="margin"/>
               </v:rect>
             </w:pict>
@@ -1552,7 +1570,7 @@
           </mc:Choice>
           <mc:Fallback>
             <w:pict>
-              <v:rect w14:anchorId="2C49BAD8" id="Rectangle 3" o:spid="_x0000_s1026" style="position:absolute;margin-left:296.5pt;margin-top:84.5pt;width:25.5pt;height:26.5pt;z-index:251661312;visibility:visible;mso-wrap-style:square;mso-height-percent:0;mso-wrap-distance-left:9pt;mso-wrap-distance-top:0;mso-wrap-distance-right:9pt;mso-wrap-distance-bottom:0;mso-position-horizontal:absolute;mso-position-horizontal-relative:margin;mso-position-vertical:absolute;mso-position-vertical-relative:text;mso-height-percent:0;mso-height-relative:margin;v-text-anchor:middle" o:gfxdata="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" filled="f" strokecolor="yellow" strokeweight="1pt">
+              <v:rect w14:anchorId="4F523221" id="Rectangle 3" o:spid="_x0000_s1026" style="position:absolute;margin-left:296.5pt;margin-top:84.5pt;width:25.5pt;height:26.5pt;z-index:251661312;visibility:visible;mso-wrap-style:square;mso-height-percent:0;mso-wrap-distance-left:9pt;mso-wrap-distance-top:0;mso-wrap-distance-right:9pt;mso-wrap-distance-bottom:0;mso-position-horizontal:absolute;mso-position-horizontal-relative:margin;mso-position-vertical:absolute;mso-position-vertical-relative:text;mso-height-percent:0;mso-height-relative:margin;v-text-anchor:middle" o:gfxdata="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" filled="f" strokecolor="yellow" strokeweight="1pt">
                 <w10:wrap anchorx="margin"/>
               </v:rect>
             </w:pict>
@@ -1626,7 +1644,7 @@
           </mc:Choice>
           <mc:Fallback>
             <w:pict>
-              <v:rect w14:anchorId="39C609F2" id="Rectangle 2" o:spid="_x0000_s1026" style="position:absolute;margin-left:213.15pt;margin-top:159pt;width:25.5pt;height:26pt;z-index:251659264;visibility:visible;mso-wrap-style:square;mso-wrap-distance-left:9pt;mso-wrap-distance-top:0;mso-wrap-distance-right:9pt;mso-wrap-distance-bottom:0;mso-position-horizontal:absolute;mso-position-horizontal-relative:margin;mso-position-vertical:absolute;mso-position-vertical-relative:text;v-text-anchor:middle" o:gfxdata="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" filled="f" strokecolor="yellow" strokeweight="1pt">
+              <v:rect w14:anchorId="21D80F8C" id="Rectangle 2" o:spid="_x0000_s1026" style="position:absolute;margin-left:213.15pt;margin-top:159pt;width:25.5pt;height:26pt;z-index:251659264;visibility:visible;mso-wrap-style:square;mso-wrap-distance-left:9pt;mso-wrap-distance-top:0;mso-wrap-distance-right:9pt;mso-wrap-distance-bottom:0;mso-position-horizontal:absolute;mso-position-horizontal-relative:margin;mso-position-vertical:absolute;mso-position-vertical-relative:text;v-text-anchor:middle" o:gfxdata="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" filled="f" strokecolor="yellow" strokeweight="1pt">
                 <w10:wrap anchorx="margin"/>
               </v:rect>
             </w:pict>
@@ -1780,7 +1798,15 @@
     </w:p>
     <w:p>
       <w:r>
-        <w:t>In the above example all the blue dots will be accepted and the red dots will be rejected.</w:t>
+        <w:t xml:space="preserve">In the above example all the blue dots will be </w:t>
+      </w:r>
+      <w:proofErr w:type="gramStart"/>
+      <w:r>
+        <w:t>accepted</w:t>
+      </w:r>
+      <w:proofErr w:type="gramEnd"/>
+      <w:r>
+        <w:t xml:space="preserve"> and the red dots will be rejected.</w:t>
       </w:r>
     </w:p>
     <w:p>
@@ -1805,6 +1831,14 @@
           <w:bCs/>
         </w:rPr>
       </w:pPr>
+      <w:r>
+        <w:rPr>
+          <w:b/>
+          <w:bCs/>
+        </w:rPr>
+        <w:lastRenderedPageBreak/>
+        <w:t>Neural networks</w:t>
+      </w:r>
     </w:p>
     <w:p>
       <w:pPr>
@@ -1817,41 +1851,2688 @@
         <w:rPr>
           <w:b/>
           <w:bCs/>
-        </w:rPr>
-        <w:t>Exam notes to get better marks from Dr Trang</w:t>
+          <w:noProof/>
+        </w:rPr>
+        <mc:AlternateContent>
+          <mc:Choice Requires="wps">
+            <w:drawing>
+              <wp:anchor distT="45720" distB="45720" distL="114300" distR="114300" simplePos="0" relativeHeight="251697152" behindDoc="0" locked="0" layoutInCell="1" allowOverlap="1" wp14:anchorId="279CADEF" wp14:editId="651B1B55">
+                <wp:simplePos x="0" y="0"/>
+                <wp:positionH relativeFrom="leftMargin">
+                  <wp:posOffset>2249805</wp:posOffset>
+                </wp:positionH>
+                <wp:positionV relativeFrom="paragraph">
+                  <wp:posOffset>175232</wp:posOffset>
+                </wp:positionV>
+                <wp:extent cx="325755" cy="285750"/>
+                <wp:effectExtent l="0" t="0" r="17145" b="19050"/>
+                <wp:wrapSquare wrapText="bothSides"/>
+                <wp:docPr id="217" name="Text Box 2"/>
+                <wp:cNvGraphicFramePr>
+                  <a:graphicFrameLocks xmlns:a="http://schemas.openxmlformats.org/drawingml/2006/main"/>
+                </wp:cNvGraphicFramePr>
+                <a:graphic xmlns:a="http://schemas.openxmlformats.org/drawingml/2006/main">
+                  <a:graphicData uri="http://schemas.microsoft.com/office/word/2010/wordprocessingShape">
+                    <wps:wsp>
+                      <wps:cNvSpPr txBox="1">
+                        <a:spLocks noChangeArrowheads="1"/>
+                      </wps:cNvSpPr>
+                      <wps:spPr bwMode="auto">
+                        <a:xfrm>
+                          <a:off x="0" y="0"/>
+                          <a:ext cx="325755" cy="285750"/>
+                        </a:xfrm>
+                        <a:prstGeom prst="rect">
+                          <a:avLst/>
+                        </a:prstGeom>
+                        <a:solidFill>
+                          <a:srgbClr val="FFFFFF"/>
+                        </a:solidFill>
+                        <a:ln w="9525">
+                          <a:solidFill>
+                            <a:srgbClr val="000000"/>
+                          </a:solidFill>
+                          <a:miter lim="800000"/>
+                          <a:headEnd/>
+                          <a:tailEnd/>
+                        </a:ln>
+                      </wps:spPr>
+                      <wps:txbx>
+                        <w:txbxContent>
+                          <w:p>
+                            <w:r>
+                              <w:t>X</w:t>
+                            </w:r>
+                          </w:p>
+                        </w:txbxContent>
+                      </wps:txbx>
+                      <wps:bodyPr rot="0" vert="horz" wrap="square" lIns="91440" tIns="45720" rIns="91440" bIns="45720" anchor="t" anchorCtr="0">
+                        <a:noAutofit/>
+                      </wps:bodyPr>
+                    </wps:wsp>
+                  </a:graphicData>
+                </a:graphic>
+                <wp14:sizeRelH relativeFrom="margin">
+                  <wp14:pctWidth>0</wp14:pctWidth>
+                </wp14:sizeRelH>
+                <wp14:sizeRelV relativeFrom="margin">
+                  <wp14:pctHeight>0</wp14:pctHeight>
+                </wp14:sizeRelV>
+              </wp:anchor>
+            </w:drawing>
+          </mc:Choice>
+          <mc:Fallback>
+            <w:pict>
+              <v:shapetype w14:anchorId="279CADEF" id="_x0000_t202" coordsize="21600,21600" o:spt="202" path="m,l,21600r21600,l21600,xe">
+                <v:stroke joinstyle="miter"/>
+                <v:path gradientshapeok="t" o:connecttype="rect"/>
+              </v:shapetype>
+              <v:shape id="Text Box 2" o:spid="_x0000_s1029" type="#_x0000_t202" style="position:absolute;margin-left:177.15pt;margin-top:13.8pt;width:25.65pt;height:22.5pt;z-index:251697152;visibility:visible;mso-wrap-style:square;mso-width-percent:0;mso-height-percent:0;mso-wrap-distance-left:9pt;mso-wrap-distance-top:3.6pt;mso-wrap-distance-right:9pt;mso-wrap-distance-bottom:3.6pt;mso-position-horizontal:absolute;mso-position-horizontal-relative:left-margin-area;mso-position-vertical:absolute;mso-position-vertical-relative:text;mso-width-percent:0;mso-height-percent:0;mso-width-relative:margin;mso-height-relative:margin;v-text-anchor:top" o:gfxdata="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">
+                <v:textbox>
+                  <w:txbxContent>
+                    <w:p>
+                      <w:r>
+                        <w:t>X</w:t>
+                      </w:r>
+                    </w:p>
+                  </w:txbxContent>
+                </v:textbox>
+                <w10:wrap type="square" anchorx="margin"/>
+              </v:shape>
+            </w:pict>
+          </mc:Fallback>
+        </mc:AlternateContent>
+      </w:r>
+      <w:r>
+        <w:rPr>
+          <w:b/>
+          <w:bCs/>
+          <w:noProof/>
+        </w:rPr>
+        <mc:AlternateContent>
+          <mc:Choice Requires="wps">
+            <w:drawing>
+              <wp:anchor distT="0" distB="0" distL="114300" distR="114300" simplePos="0" relativeHeight="251687936" behindDoc="0" locked="0" layoutInCell="1" allowOverlap="1" wp14:anchorId="4F10F5EE" wp14:editId="3BF07F63">
+                <wp:simplePos x="0" y="0"/>
+                <wp:positionH relativeFrom="column">
+                  <wp:posOffset>-755291</wp:posOffset>
+                </wp:positionH>
+                <wp:positionV relativeFrom="paragraph">
+                  <wp:posOffset>150964</wp:posOffset>
+                </wp:positionV>
+                <wp:extent cx="898498" cy="508884"/>
+                <wp:effectExtent l="0" t="0" r="16510" b="24765"/>
+                <wp:wrapNone/>
+                <wp:docPr id="21" name="Rectangle 21"/>
+                <wp:cNvGraphicFramePr/>
+                <a:graphic xmlns:a="http://schemas.openxmlformats.org/drawingml/2006/main">
+                  <a:graphicData uri="http://schemas.microsoft.com/office/word/2010/wordprocessingShape">
+                    <wps:wsp>
+                      <wps:cNvSpPr/>
+                      <wps:spPr>
+                        <a:xfrm>
+                          <a:off x="0" y="0"/>
+                          <a:ext cx="898498" cy="508884"/>
+                        </a:xfrm>
+                        <a:prstGeom prst="rect">
+                          <a:avLst/>
+                        </a:prstGeom>
+                      </wps:spPr>
+                      <wps:style>
+                        <a:lnRef idx="2">
+                          <a:schemeClr val="dk1">
+                            <a:shade val="50000"/>
+                          </a:schemeClr>
+                        </a:lnRef>
+                        <a:fillRef idx="1">
+                          <a:schemeClr val="dk1"/>
+                        </a:fillRef>
+                        <a:effectRef idx="0">
+                          <a:schemeClr val="dk1"/>
+                        </a:effectRef>
+                        <a:fontRef idx="minor">
+                          <a:schemeClr val="lt1"/>
+                        </a:fontRef>
+                      </wps:style>
+                      <wps:txbx>
+                        <w:txbxContent>
+                          <w:p>
+                            <w:pPr>
+                              <w:jc w:val="center"/>
+                            </w:pPr>
+                            <w:r>
+                              <w:t xml:space="preserve">Input </w:t>
+                            </w:r>
+                          </w:p>
+                        </w:txbxContent>
+                      </wps:txbx>
+                      <wps:bodyPr rot="0" spcFirstLastPara="0" vertOverflow="overflow" horzOverflow="overflow" vert="horz" wrap="square" lIns="91440" tIns="45720" rIns="91440" bIns="45720" numCol="1" spcCol="0" rtlCol="0" fromWordArt="0" anchor="ctr" anchorCtr="0" forceAA="0" compatLnSpc="1">
+                        <a:prstTxWarp prst="textNoShape">
+                          <a:avLst/>
+                        </a:prstTxWarp>
+                        <a:noAutofit/>
+                      </wps:bodyPr>
+                    </wps:wsp>
+                  </a:graphicData>
+                </a:graphic>
+              </wp:anchor>
+            </w:drawing>
+          </mc:Choice>
+          <mc:Fallback>
+            <w:pict>
+              <v:rect w14:anchorId="4F10F5EE" id="Rectangle 21" o:spid="_x0000_s1030" style="position:absolute;margin-left:-59.45pt;margin-top:11.9pt;width:70.75pt;height:40.05pt;z-index:251687936;visibility:visible;mso-wrap-style:square;mso-wrap-distance-left:9pt;mso-wrap-distance-top:0;mso-wrap-distance-right:9pt;mso-wrap-distance-bottom:0;mso-position-horizontal:absolute;mso-position-horizontal-relative:text;mso-position-vertical:absolute;mso-position-vertical-relative:text;v-text-anchor:middle" o:gfxdata="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" fillcolor="black [3200]" strokecolor="black [1600]" strokeweight="1pt">
+                <v:textbox>
+                  <w:txbxContent>
+                    <w:p>
+                      <w:pPr>
+                        <w:jc w:val="center"/>
+                      </w:pPr>
+                      <w:r>
+                        <w:t xml:space="preserve">Input </w:t>
+                      </w:r>
+                    </w:p>
+                  </w:txbxContent>
+                </v:textbox>
+              </v:rect>
+            </w:pict>
+          </mc:Fallback>
+        </mc:AlternateContent>
       </w:r>
     </w:p>
     <w:p>
-      <w:r>
-        <w:t>Restart and clear output from Jupiter note book kernel so your course work could be valid</w:t>
+      <w:pPr>
+        <w:rPr>
+          <w:b/>
+          <w:bCs/>
+        </w:rPr>
+      </w:pPr>
+      <w:r>
+        <w:rPr>
+          <w:b/>
+          <w:bCs/>
+          <w:noProof/>
+        </w:rPr>
+        <mc:AlternateContent>
+          <mc:Choice Requires="wps">
+            <w:drawing>
+              <wp:anchor distT="0" distB="0" distL="114300" distR="114300" simplePos="0" relativeHeight="251718656" behindDoc="0" locked="0" layoutInCell="1" allowOverlap="1" wp14:anchorId="59A2F3A5" wp14:editId="4849E7DB">
+                <wp:simplePos x="0" y="0"/>
+                <wp:positionH relativeFrom="column">
+                  <wp:posOffset>4968958</wp:posOffset>
+                </wp:positionH>
+                <wp:positionV relativeFrom="paragraph">
+                  <wp:posOffset>2736243</wp:posOffset>
+                </wp:positionV>
+                <wp:extent cx="1304621" cy="508883"/>
+                <wp:effectExtent l="0" t="0" r="10160" b="24765"/>
+                <wp:wrapNone/>
+                <wp:docPr id="47" name="Rectangle 47"/>
+                <wp:cNvGraphicFramePr/>
+                <a:graphic xmlns:a="http://schemas.openxmlformats.org/drawingml/2006/main">
+                  <a:graphicData uri="http://schemas.microsoft.com/office/word/2010/wordprocessingShape">
+                    <wps:wsp>
+                      <wps:cNvSpPr/>
+                      <wps:spPr>
+                        <a:xfrm>
+                          <a:off x="0" y="0"/>
+                          <a:ext cx="1304621" cy="508883"/>
+                        </a:xfrm>
+                        <a:prstGeom prst="rect">
+                          <a:avLst/>
+                        </a:prstGeom>
+                      </wps:spPr>
+                      <wps:style>
+                        <a:lnRef idx="2">
+                          <a:schemeClr val="accent1">
+                            <a:shade val="50000"/>
+                          </a:schemeClr>
+                        </a:lnRef>
+                        <a:fillRef idx="1">
+                          <a:schemeClr val="accent1"/>
+                        </a:fillRef>
+                        <a:effectRef idx="0">
+                          <a:schemeClr val="accent1"/>
+                        </a:effectRef>
+                        <a:fontRef idx="minor">
+                          <a:schemeClr val="lt1"/>
+                        </a:fontRef>
+                      </wps:style>
+                      <wps:txbx>
+                        <w:txbxContent>
+                          <w:p>
+                            <w:pPr>
+                              <w:jc w:val="center"/>
+                            </w:pPr>
+                            <w:proofErr w:type="spellStart"/>
+                            <w:r>
+                              <w:t>Out put</w:t>
+                            </w:r>
+                            <w:proofErr w:type="spellEnd"/>
+                            <w:r>
+                              <w:t xml:space="preserve"> = 0</w:t>
+                            </w:r>
+                          </w:p>
+                        </w:txbxContent>
+                      </wps:txbx>
+                      <wps:bodyPr rot="0" spcFirstLastPara="0" vertOverflow="overflow" horzOverflow="overflow" vert="horz" wrap="square" lIns="91440" tIns="45720" rIns="91440" bIns="45720" numCol="1" spcCol="0" rtlCol="0" fromWordArt="0" anchor="ctr" anchorCtr="0" forceAA="0" compatLnSpc="1">
+                        <a:prstTxWarp prst="textNoShape">
+                          <a:avLst/>
+                        </a:prstTxWarp>
+                        <a:noAutofit/>
+                      </wps:bodyPr>
+                    </wps:wsp>
+                  </a:graphicData>
+                </a:graphic>
+              </wp:anchor>
+            </w:drawing>
+          </mc:Choice>
+          <mc:Fallback>
+            <w:pict>
+              <v:rect w14:anchorId="59A2F3A5" id="Rectangle 47" o:spid="_x0000_s1031" style="position:absolute;margin-left:391.25pt;margin-top:215.45pt;width:102.75pt;height:40.05pt;z-index:251718656;visibility:visible;mso-wrap-style:square;mso-wrap-distance-left:9pt;mso-wrap-distance-top:0;mso-wrap-distance-right:9pt;mso-wrap-distance-bottom:0;mso-position-horizontal:absolute;mso-position-horizontal-relative:text;mso-position-vertical:absolute;mso-position-vertical-relative:text;v-text-anchor:middle" o:gfxdata="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" fillcolor="#4472c4 [3204]" strokecolor="#1f3763 [1604]" strokeweight="1pt">
+                <v:textbox>
+                  <w:txbxContent>
+                    <w:p>
+                      <w:pPr>
+                        <w:jc w:val="center"/>
+                      </w:pPr>
+                      <w:proofErr w:type="spellStart"/>
+                      <w:r>
+                        <w:t>Out put</w:t>
+                      </w:r>
+                      <w:proofErr w:type="spellEnd"/>
+                      <w:r>
+                        <w:t xml:space="preserve"> = 0</w:t>
+                      </w:r>
+                    </w:p>
+                  </w:txbxContent>
+                </v:textbox>
+              </v:rect>
+            </w:pict>
+          </mc:Fallback>
+        </mc:AlternateContent>
+      </w:r>
+      <w:r>
+        <w:rPr>
+          <w:b/>
+          <w:bCs/>
+          <w:noProof/>
+        </w:rPr>
+        <mc:AlternateContent>
+          <mc:Choice Requires="wps">
+            <w:drawing>
+              <wp:anchor distT="0" distB="0" distL="114300" distR="114300" simplePos="0" relativeHeight="251717632" behindDoc="0" locked="0" layoutInCell="1" allowOverlap="1" wp14:anchorId="1B6634FF" wp14:editId="3486FE12">
+                <wp:simplePos x="0" y="0"/>
+                <wp:positionH relativeFrom="column">
+                  <wp:posOffset>5565913</wp:posOffset>
+                </wp:positionH>
+                <wp:positionV relativeFrom="paragraph">
+                  <wp:posOffset>3420055</wp:posOffset>
+                </wp:positionV>
+                <wp:extent cx="103367" cy="1137036"/>
+                <wp:effectExtent l="38100" t="38100" r="30480" b="25400"/>
+                <wp:wrapNone/>
+                <wp:docPr id="46" name="Straight Arrow Connector 46"/>
+                <wp:cNvGraphicFramePr/>
+                <a:graphic xmlns:a="http://schemas.openxmlformats.org/drawingml/2006/main">
+                  <a:graphicData uri="http://schemas.microsoft.com/office/word/2010/wordprocessingShape">
+                    <wps:wsp>
+                      <wps:cNvCnPr/>
+                      <wps:spPr>
+                        <a:xfrm flipH="1" flipV="1">
+                          <a:off x="0" y="0"/>
+                          <a:ext cx="103367" cy="1137036"/>
+                        </a:xfrm>
+                        <a:prstGeom prst="straightConnector1">
+                          <a:avLst/>
+                        </a:prstGeom>
+                        <a:ln>
+                          <a:tailEnd type="triangle"/>
+                        </a:ln>
+                      </wps:spPr>
+                      <wps:style>
+                        <a:lnRef idx="1">
+                          <a:schemeClr val="accent1"/>
+                        </a:lnRef>
+                        <a:fillRef idx="0">
+                          <a:schemeClr val="accent1"/>
+                        </a:fillRef>
+                        <a:effectRef idx="0">
+                          <a:schemeClr val="accent1"/>
+                        </a:effectRef>
+                        <a:fontRef idx="minor">
+                          <a:schemeClr val="tx1"/>
+                        </a:fontRef>
+                      </wps:style>
+                      <wps:bodyPr/>
+                    </wps:wsp>
+                  </a:graphicData>
+                </a:graphic>
+              </wp:anchor>
+            </w:drawing>
+          </mc:Choice>
+          <mc:Fallback>
+            <w:pict>
+              <v:shape w14:anchorId="06500F89" id="Straight Arrow Connector 46" o:spid="_x0000_s1026" type="#_x0000_t32" style="position:absolute;margin-left:438.25pt;margin-top:269.3pt;width:8.15pt;height:89.55pt;flip:x y;z-index:251717632;visibility:visible;mso-wrap-style:square;mso-wrap-distance-left:9pt;mso-wrap-distance-top:0;mso-wrap-distance-right:9pt;mso-wrap-distance-bottom:0;mso-position-horizontal:absolute;mso-position-horizontal-relative:text;mso-position-vertical:absolute;mso-position-vertical-relative:text" o:gfxdata="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" strokecolor="#4472c4 [3204]" strokeweight=".5pt">
+                <v:stroke endarrow="block" joinstyle="miter"/>
+              </v:shape>
+            </w:pict>
+          </mc:Fallback>
+        </mc:AlternateContent>
+      </w:r>
+      <w:r>
+        <w:rPr>
+          <w:b/>
+          <w:bCs/>
+          <w:noProof/>
+        </w:rPr>
+        <mc:AlternateContent>
+          <mc:Choice Requires="wps">
+            <w:drawing>
+              <wp:anchor distT="0" distB="0" distL="114300" distR="114300" simplePos="0" relativeHeight="251716608" behindDoc="0" locked="0" layoutInCell="1" allowOverlap="1" wp14:anchorId="39915BA2" wp14:editId="38B2FB4F">
+                <wp:simplePos x="0" y="0"/>
+                <wp:positionH relativeFrom="column">
+                  <wp:posOffset>4968958</wp:posOffset>
+                </wp:positionH>
+                <wp:positionV relativeFrom="paragraph">
+                  <wp:posOffset>1686670</wp:posOffset>
+                </wp:positionV>
+                <wp:extent cx="461783" cy="938254"/>
+                <wp:effectExtent l="0" t="0" r="71755" b="52705"/>
+                <wp:wrapNone/>
+                <wp:docPr id="45" name="Straight Arrow Connector 45"/>
+                <wp:cNvGraphicFramePr/>
+                <a:graphic xmlns:a="http://schemas.openxmlformats.org/drawingml/2006/main">
+                  <a:graphicData uri="http://schemas.microsoft.com/office/word/2010/wordprocessingShape">
+                    <wps:wsp>
+                      <wps:cNvCnPr/>
+                      <wps:spPr>
+                        <a:xfrm>
+                          <a:off x="0" y="0"/>
+                          <a:ext cx="461783" cy="938254"/>
+                        </a:xfrm>
+                        <a:prstGeom prst="straightConnector1">
+                          <a:avLst/>
+                        </a:prstGeom>
+                        <a:ln>
+                          <a:tailEnd type="triangle"/>
+                        </a:ln>
+                      </wps:spPr>
+                      <wps:style>
+                        <a:lnRef idx="1">
+                          <a:schemeClr val="accent1"/>
+                        </a:lnRef>
+                        <a:fillRef idx="0">
+                          <a:schemeClr val="accent1"/>
+                        </a:fillRef>
+                        <a:effectRef idx="0">
+                          <a:schemeClr val="accent1"/>
+                        </a:effectRef>
+                        <a:fontRef idx="minor">
+                          <a:schemeClr val="tx1"/>
+                        </a:fontRef>
+                      </wps:style>
+                      <wps:bodyPr/>
+                    </wps:wsp>
+                  </a:graphicData>
+                </a:graphic>
+              </wp:anchor>
+            </w:drawing>
+          </mc:Choice>
+          <mc:Fallback>
+            <w:pict>
+              <v:shape w14:anchorId="76AA18F5" id="Straight Arrow Connector 45" o:spid="_x0000_s1026" type="#_x0000_t32" style="position:absolute;margin-left:391.25pt;margin-top:132.8pt;width:36.35pt;height:73.9pt;z-index:251716608;visibility:visible;mso-wrap-style:square;mso-wrap-distance-left:9pt;mso-wrap-distance-top:0;mso-wrap-distance-right:9pt;mso-wrap-distance-bottom:0;mso-position-horizontal:absolute;mso-position-horizontal-relative:text;mso-position-vertical:absolute;mso-position-vertical-relative:text" o:gfxdata="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" strokecolor="#4472c4 [3204]" strokeweight=".5pt">
+                <v:stroke endarrow="block" joinstyle="miter"/>
+              </v:shape>
+            </w:pict>
+          </mc:Fallback>
+        </mc:AlternateContent>
+      </w:r>
+      <w:r>
+        <w:rPr>
+          <w:b/>
+          <w:bCs/>
+          <w:noProof/>
+        </w:rPr>
+        <mc:AlternateContent>
+          <mc:Choice Requires="wps">
+            <w:drawing>
+              <wp:anchor distT="0" distB="0" distL="114300" distR="114300" simplePos="0" relativeHeight="251715584" behindDoc="0" locked="0" layoutInCell="1" allowOverlap="1" wp14:anchorId="1A5AF689" wp14:editId="40A2FE85">
+                <wp:simplePos x="0" y="0"/>
+                <wp:positionH relativeFrom="column">
+                  <wp:posOffset>4571558</wp:posOffset>
+                </wp:positionH>
+                <wp:positionV relativeFrom="paragraph">
+                  <wp:posOffset>4572635</wp:posOffset>
+                </wp:positionV>
+                <wp:extent cx="1470991" cy="675861"/>
+                <wp:effectExtent l="0" t="0" r="15240" b="10160"/>
+                <wp:wrapNone/>
+                <wp:docPr id="44" name="Rectangle 44"/>
+                <wp:cNvGraphicFramePr/>
+                <a:graphic xmlns:a="http://schemas.openxmlformats.org/drawingml/2006/main">
+                  <a:graphicData uri="http://schemas.microsoft.com/office/word/2010/wordprocessingShape">
+                    <wps:wsp>
+                      <wps:cNvSpPr/>
+                      <wps:spPr>
+                        <a:xfrm>
+                          <a:off x="0" y="0"/>
+                          <a:ext cx="1470991" cy="675861"/>
+                        </a:xfrm>
+                        <a:prstGeom prst="rect">
+                          <a:avLst/>
+                        </a:prstGeom>
+                      </wps:spPr>
+                      <wps:style>
+                        <a:lnRef idx="2">
+                          <a:schemeClr val="accent1">
+                            <a:shade val="50000"/>
+                          </a:schemeClr>
+                        </a:lnRef>
+                        <a:fillRef idx="1">
+                          <a:schemeClr val="accent1"/>
+                        </a:fillRef>
+                        <a:effectRef idx="0">
+                          <a:schemeClr val="accent1"/>
+                        </a:effectRef>
+                        <a:fontRef idx="minor">
+                          <a:schemeClr val="lt1"/>
+                        </a:fontRef>
+                      </wps:style>
+                      <wps:txbx>
+                        <w:txbxContent>
+                          <w:p>
+                            <w:pPr>
+                              <w:jc w:val="center"/>
+                            </w:pPr>
+                            <w:r>
+                              <w:t>else</w:t>
+                            </w:r>
+                          </w:p>
+                        </w:txbxContent>
+                      </wps:txbx>
+                      <wps:bodyPr rot="0" spcFirstLastPara="0" vertOverflow="overflow" horzOverflow="overflow" vert="horz" wrap="square" lIns="91440" tIns="45720" rIns="91440" bIns="45720" numCol="1" spcCol="0" rtlCol="0" fromWordArt="0" anchor="ctr" anchorCtr="0" forceAA="0" compatLnSpc="1">
+                        <a:prstTxWarp prst="textNoShape">
+                          <a:avLst/>
+                        </a:prstTxWarp>
+                        <a:noAutofit/>
+                      </wps:bodyPr>
+                    </wps:wsp>
+                  </a:graphicData>
+                </a:graphic>
+              </wp:anchor>
+            </w:drawing>
+          </mc:Choice>
+          <mc:Fallback>
+            <w:pict>
+              <v:rect w14:anchorId="1A5AF689" id="Rectangle 44" o:spid="_x0000_s1032" style="position:absolute;margin-left:359.95pt;margin-top:360.05pt;width:115.85pt;height:53.2pt;z-index:251715584;visibility:visible;mso-wrap-style:square;mso-wrap-distance-left:9pt;mso-wrap-distance-top:0;mso-wrap-distance-right:9pt;mso-wrap-distance-bottom:0;mso-position-horizontal:absolute;mso-position-horizontal-relative:text;mso-position-vertical:absolute;mso-position-vertical-relative:text;v-text-anchor:middle" o:gfxdata="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" fillcolor="#4472c4 [3204]" strokecolor="#1f3763 [1604]" strokeweight="1pt">
+                <v:textbox>
+                  <w:txbxContent>
+                    <w:p>
+                      <w:pPr>
+                        <w:jc w:val="center"/>
+                      </w:pPr>
+                      <w:r>
+                        <w:t>else</w:t>
+                      </w:r>
+                    </w:p>
+                  </w:txbxContent>
+                </v:textbox>
+              </v:rect>
+            </w:pict>
+          </mc:Fallback>
+        </mc:AlternateContent>
+      </w:r>
+      <w:r>
+        <w:rPr>
+          <w:b/>
+          <w:bCs/>
+          <w:noProof/>
+        </w:rPr>
+        <mc:AlternateContent>
+          <mc:Choice Requires="wps">
+            <w:drawing>
+              <wp:anchor distT="0" distB="0" distL="114300" distR="114300" simplePos="0" relativeHeight="251714560" behindDoc="0" locked="0" layoutInCell="1" allowOverlap="1" wp14:anchorId="10623EBC" wp14:editId="635E2412">
+                <wp:simplePos x="0" y="0"/>
+                <wp:positionH relativeFrom="column">
+                  <wp:posOffset>912218</wp:posOffset>
+                </wp:positionH>
+                <wp:positionV relativeFrom="paragraph">
+                  <wp:posOffset>4268773</wp:posOffset>
+                </wp:positionV>
+                <wp:extent cx="3580268" cy="630223"/>
+                <wp:effectExtent l="0" t="0" r="39370" b="74930"/>
+                <wp:wrapNone/>
+                <wp:docPr id="43" name="Straight Arrow Connector 43"/>
+                <wp:cNvGraphicFramePr/>
+                <a:graphic xmlns:a="http://schemas.openxmlformats.org/drawingml/2006/main">
+                  <a:graphicData uri="http://schemas.microsoft.com/office/word/2010/wordprocessingShape">
+                    <wps:wsp>
+                      <wps:cNvCnPr/>
+                      <wps:spPr>
+                        <a:xfrm>
+                          <a:off x="0" y="0"/>
+                          <a:ext cx="3580268" cy="630223"/>
+                        </a:xfrm>
+                        <a:prstGeom prst="straightConnector1">
+                          <a:avLst/>
+                        </a:prstGeom>
+                        <a:ln>
+                          <a:tailEnd type="triangle"/>
+                        </a:ln>
+                      </wps:spPr>
+                      <wps:style>
+                        <a:lnRef idx="1">
+                          <a:schemeClr val="accent1"/>
+                        </a:lnRef>
+                        <a:fillRef idx="0">
+                          <a:schemeClr val="accent1"/>
+                        </a:fillRef>
+                        <a:effectRef idx="0">
+                          <a:schemeClr val="accent1"/>
+                        </a:effectRef>
+                        <a:fontRef idx="minor">
+                          <a:schemeClr val="tx1"/>
+                        </a:fontRef>
+                      </wps:style>
+                      <wps:bodyPr/>
+                    </wps:wsp>
+                  </a:graphicData>
+                </a:graphic>
+                <wp14:sizeRelH relativeFrom="margin">
+                  <wp14:pctWidth>0</wp14:pctWidth>
+                </wp14:sizeRelH>
+                <wp14:sizeRelV relativeFrom="margin">
+                  <wp14:pctHeight>0</wp14:pctHeight>
+                </wp14:sizeRelV>
+              </wp:anchor>
+            </w:drawing>
+          </mc:Choice>
+          <mc:Fallback>
+            <w:pict>
+              <v:shape w14:anchorId="677FB0A2" id="Straight Arrow Connector 43" o:spid="_x0000_s1026" type="#_x0000_t32" style="position:absolute;margin-left:71.85pt;margin-top:336.1pt;width:281.9pt;height:49.6pt;z-index:251714560;visibility:visible;mso-wrap-style:square;mso-width-percent:0;mso-height-percent:0;mso-wrap-distance-left:9pt;mso-wrap-distance-top:0;mso-wrap-distance-right:9pt;mso-wrap-distance-bottom:0;mso-position-horizontal:absolute;mso-position-horizontal-relative:text;mso-position-vertical:absolute;mso-position-vertical-relative:text;mso-width-percent:0;mso-height-percent:0;mso-width-relative:margin;mso-height-relative:margin" o:gfxdata="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" strokecolor="#4472c4 [3204]" strokeweight=".5pt">
+                <v:stroke endarrow="block" joinstyle="miter"/>
+              </v:shape>
+            </w:pict>
+          </mc:Fallback>
+        </mc:AlternateContent>
+      </w:r>
+      <w:r>
+        <w:rPr>
+          <w:b/>
+          <w:bCs/>
+          <w:noProof/>
+        </w:rPr>
+        <mc:AlternateContent>
+          <mc:Choice Requires="wps">
+            <w:drawing>
+              <wp:anchor distT="0" distB="0" distL="114300" distR="114300" simplePos="0" relativeHeight="251713536" behindDoc="0" locked="0" layoutInCell="1" allowOverlap="1" wp14:anchorId="76ABEB4A" wp14:editId="0F0E52EE">
+                <wp:simplePos x="0" y="0"/>
+                <wp:positionH relativeFrom="column">
+                  <wp:posOffset>3061142</wp:posOffset>
+                </wp:positionH>
+                <wp:positionV relativeFrom="paragraph">
+                  <wp:posOffset>3841474</wp:posOffset>
+                </wp:positionV>
+                <wp:extent cx="222333" cy="0"/>
+                <wp:effectExtent l="0" t="76200" r="25400" b="95250"/>
+                <wp:wrapNone/>
+                <wp:docPr id="42" name="Straight Arrow Connector 42"/>
+                <wp:cNvGraphicFramePr/>
+                <a:graphic xmlns:a="http://schemas.openxmlformats.org/drawingml/2006/main">
+                  <a:graphicData uri="http://schemas.microsoft.com/office/word/2010/wordprocessingShape">
+                    <wps:wsp>
+                      <wps:cNvCnPr/>
+                      <wps:spPr>
+                        <a:xfrm>
+                          <a:off x="0" y="0"/>
+                          <a:ext cx="222333" cy="0"/>
+                        </a:xfrm>
+                        <a:prstGeom prst="straightConnector1">
+                          <a:avLst/>
+                        </a:prstGeom>
+                        <a:ln>
+                          <a:tailEnd type="triangle"/>
+                        </a:ln>
+                      </wps:spPr>
+                      <wps:style>
+                        <a:lnRef idx="1">
+                          <a:schemeClr val="accent1"/>
+                        </a:lnRef>
+                        <a:fillRef idx="0">
+                          <a:schemeClr val="accent1"/>
+                        </a:fillRef>
+                        <a:effectRef idx="0">
+                          <a:schemeClr val="accent1"/>
+                        </a:effectRef>
+                        <a:fontRef idx="minor">
+                          <a:schemeClr val="tx1"/>
+                        </a:fontRef>
+                      </wps:style>
+                      <wps:bodyPr/>
+                    </wps:wsp>
+                  </a:graphicData>
+                </a:graphic>
+              </wp:anchor>
+            </w:drawing>
+          </mc:Choice>
+          <mc:Fallback>
+            <w:pict>
+              <v:shape w14:anchorId="018AAC07" id="Straight Arrow Connector 42" o:spid="_x0000_s1026" type="#_x0000_t32" style="position:absolute;margin-left:241.05pt;margin-top:302.5pt;width:17.5pt;height:0;z-index:251713536;visibility:visible;mso-wrap-style:square;mso-wrap-distance-left:9pt;mso-wrap-distance-top:0;mso-wrap-distance-right:9pt;mso-wrap-distance-bottom:0;mso-position-horizontal:absolute;mso-position-horizontal-relative:text;mso-position-vertical:absolute;mso-position-vertical-relative:text" o:gfxdata="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" strokecolor="#4472c4 [3204]" strokeweight=".5pt">
+                <v:stroke endarrow="block" joinstyle="miter"/>
+              </v:shape>
+            </w:pict>
+          </mc:Fallback>
+        </mc:AlternateContent>
+      </w:r>
+      <w:r>
+        <w:rPr>
+          <w:b/>
+          <w:bCs/>
+          <w:noProof/>
+        </w:rPr>
+        <mc:AlternateContent>
+          <mc:Choice Requires="wps">
+            <w:drawing>
+              <wp:anchor distT="0" distB="0" distL="114300" distR="114300" simplePos="0" relativeHeight="251712512" behindDoc="0" locked="0" layoutInCell="1" allowOverlap="1" wp14:anchorId="5E296457" wp14:editId="2DA88DC1">
+                <wp:simplePos x="0" y="0"/>
+                <wp:positionH relativeFrom="column">
+                  <wp:posOffset>3189522</wp:posOffset>
+                </wp:positionH>
+                <wp:positionV relativeFrom="paragraph">
+                  <wp:posOffset>2370924</wp:posOffset>
+                </wp:positionV>
+                <wp:extent cx="1399430" cy="699714"/>
+                <wp:effectExtent l="0" t="0" r="10795" b="24765"/>
+                <wp:wrapNone/>
+                <wp:docPr id="41" name="Rectangle 41"/>
+                <wp:cNvGraphicFramePr/>
+                <a:graphic xmlns:a="http://schemas.openxmlformats.org/drawingml/2006/main">
+                  <a:graphicData uri="http://schemas.microsoft.com/office/word/2010/wordprocessingShape">
+                    <wps:wsp>
+                      <wps:cNvSpPr/>
+                      <wps:spPr>
+                        <a:xfrm>
+                          <a:off x="0" y="0"/>
+                          <a:ext cx="1399430" cy="699714"/>
+                        </a:xfrm>
+                        <a:prstGeom prst="rect">
+                          <a:avLst/>
+                        </a:prstGeom>
+                      </wps:spPr>
+                      <wps:style>
+                        <a:lnRef idx="2">
+                          <a:schemeClr val="accent1">
+                            <a:shade val="50000"/>
+                          </a:schemeClr>
+                        </a:lnRef>
+                        <a:fillRef idx="1">
+                          <a:schemeClr val="accent1"/>
+                        </a:fillRef>
+                        <a:effectRef idx="0">
+                          <a:schemeClr val="accent1"/>
+                        </a:effectRef>
+                        <a:fontRef idx="minor">
+                          <a:schemeClr val="lt1"/>
+                        </a:fontRef>
+                      </wps:style>
+                      <wps:txbx>
+                        <w:txbxContent>
+                          <w:p>
+                            <w:pPr>
+                              <w:jc w:val="center"/>
+                            </w:pPr>
+                            <w:r>
+                              <w:t>Output = 1</w:t>
+                            </w:r>
+                          </w:p>
+                        </w:txbxContent>
+                      </wps:txbx>
+                      <wps:bodyPr rot="0" spcFirstLastPara="0" vertOverflow="overflow" horzOverflow="overflow" vert="horz" wrap="square" lIns="91440" tIns="45720" rIns="91440" bIns="45720" numCol="1" spcCol="0" rtlCol="0" fromWordArt="0" anchor="ctr" anchorCtr="0" forceAA="0" compatLnSpc="1">
+                        <a:prstTxWarp prst="textNoShape">
+                          <a:avLst/>
+                        </a:prstTxWarp>
+                        <a:noAutofit/>
+                      </wps:bodyPr>
+                    </wps:wsp>
+                  </a:graphicData>
+                </a:graphic>
+              </wp:anchor>
+            </w:drawing>
+          </mc:Choice>
+          <mc:Fallback>
+            <w:pict>
+              <v:rect w14:anchorId="5E296457" id="Rectangle 41" o:spid="_x0000_s1033" style="position:absolute;margin-left:251.15pt;margin-top:186.7pt;width:110.2pt;height:55.1pt;z-index:251712512;visibility:visible;mso-wrap-style:square;mso-wrap-distance-left:9pt;mso-wrap-distance-top:0;mso-wrap-distance-right:9pt;mso-wrap-distance-bottom:0;mso-position-horizontal:absolute;mso-position-horizontal-relative:text;mso-position-vertical:absolute;mso-position-vertical-relative:text;v-text-anchor:middle" o:gfxdata="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" fillcolor="#4472c4 [3204]" strokecolor="#1f3763 [1604]" strokeweight="1pt">
+                <v:textbox>
+                  <w:txbxContent>
+                    <w:p>
+                      <w:pPr>
+                        <w:jc w:val="center"/>
+                      </w:pPr>
+                      <w:r>
+                        <w:t>Output = 1</w:t>
+                      </w:r>
+                    </w:p>
+                  </w:txbxContent>
+                </v:textbox>
+              </v:rect>
+            </w:pict>
+          </mc:Fallback>
+        </mc:AlternateContent>
+      </w:r>
+      <w:r>
+        <w:rPr>
+          <w:b/>
+          <w:bCs/>
+          <w:noProof/>
+        </w:rPr>
+        <mc:AlternateContent>
+          <mc:Choice Requires="wps">
+            <w:drawing>
+              <wp:anchor distT="0" distB="0" distL="114300" distR="114300" simplePos="0" relativeHeight="251710464" behindDoc="0" locked="0" layoutInCell="1" allowOverlap="1" wp14:anchorId="1CCF0B39" wp14:editId="3857D631">
+                <wp:simplePos x="0" y="0"/>
+                <wp:positionH relativeFrom="column">
+                  <wp:posOffset>3993544</wp:posOffset>
+                </wp:positionH>
+                <wp:positionV relativeFrom="paragraph">
+                  <wp:posOffset>3141758</wp:posOffset>
+                </wp:positionV>
+                <wp:extent cx="45719" cy="538701"/>
+                <wp:effectExtent l="38100" t="38100" r="50165" b="13970"/>
+                <wp:wrapNone/>
+                <wp:docPr id="36" name="Straight Arrow Connector 36"/>
+                <wp:cNvGraphicFramePr/>
+                <a:graphic xmlns:a="http://schemas.openxmlformats.org/drawingml/2006/main">
+                  <a:graphicData uri="http://schemas.microsoft.com/office/word/2010/wordprocessingShape">
+                    <wps:wsp>
+                      <wps:cNvCnPr/>
+                      <wps:spPr>
+                        <a:xfrm flipH="1" flipV="1">
+                          <a:off x="0" y="0"/>
+                          <a:ext cx="45719" cy="538701"/>
+                        </a:xfrm>
+                        <a:prstGeom prst="straightConnector1">
+                          <a:avLst/>
+                        </a:prstGeom>
+                        <a:ln>
+                          <a:tailEnd type="triangle"/>
+                        </a:ln>
+                      </wps:spPr>
+                      <wps:style>
+                        <a:lnRef idx="1">
+                          <a:schemeClr val="accent1"/>
+                        </a:lnRef>
+                        <a:fillRef idx="0">
+                          <a:schemeClr val="accent1"/>
+                        </a:fillRef>
+                        <a:effectRef idx="0">
+                          <a:schemeClr val="accent1"/>
+                        </a:effectRef>
+                        <a:fontRef idx="minor">
+                          <a:schemeClr val="tx1"/>
+                        </a:fontRef>
+                      </wps:style>
+                      <wps:bodyPr/>
+                    </wps:wsp>
+                  </a:graphicData>
+                </a:graphic>
+                <wp14:sizeRelH relativeFrom="margin">
+                  <wp14:pctWidth>0</wp14:pctWidth>
+                </wp14:sizeRelH>
+                <wp14:sizeRelV relativeFrom="margin">
+                  <wp14:pctHeight>0</wp14:pctHeight>
+                </wp14:sizeRelV>
+              </wp:anchor>
+            </w:drawing>
+          </mc:Choice>
+          <mc:Fallback>
+            <w:pict>
+              <v:shape w14:anchorId="5B3DF8F4" id="Straight Arrow Connector 36" o:spid="_x0000_s1026" type="#_x0000_t32" style="position:absolute;margin-left:314.45pt;margin-top:247.4pt;width:3.6pt;height:42.4pt;flip:x y;z-index:251710464;visibility:visible;mso-wrap-style:square;mso-width-percent:0;mso-height-percent:0;mso-wrap-distance-left:9pt;mso-wrap-distance-top:0;mso-wrap-distance-right:9pt;mso-wrap-distance-bottom:0;mso-position-horizontal:absolute;mso-position-horizontal-relative:text;mso-position-vertical:absolute;mso-position-vertical-relative:text;mso-width-percent:0;mso-height-percent:0;mso-width-relative:margin;mso-height-relative:margin" o:gfxdata="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" strokecolor="#4472c4 [3204]" strokeweight=".5pt">
+                <v:stroke endarrow="block" joinstyle="miter"/>
+              </v:shape>
+            </w:pict>
+          </mc:Fallback>
+        </mc:AlternateContent>
+      </w:r>
+      <w:r>
+        <w:rPr>
+          <w:b/>
+          <w:bCs/>
+          <w:noProof/>
+        </w:rPr>
+        <mc:AlternateContent>
+          <mc:Choice Requires="wps">
+            <w:drawing>
+              <wp:anchor distT="0" distB="0" distL="114300" distR="114300" simplePos="0" relativeHeight="251709440" behindDoc="0" locked="0" layoutInCell="1" allowOverlap="1" wp14:anchorId="07BE3AFC" wp14:editId="4424101B">
+                <wp:simplePos x="0" y="0"/>
+                <wp:positionH relativeFrom="column">
+                  <wp:posOffset>3745064</wp:posOffset>
+                </wp:positionH>
+                <wp:positionV relativeFrom="paragraph">
+                  <wp:posOffset>1893405</wp:posOffset>
+                </wp:positionV>
+                <wp:extent cx="79513" cy="389614"/>
+                <wp:effectExtent l="0" t="0" r="73025" b="48895"/>
+                <wp:wrapNone/>
+                <wp:docPr id="35" name="Straight Arrow Connector 35"/>
+                <wp:cNvGraphicFramePr/>
+                <a:graphic xmlns:a="http://schemas.openxmlformats.org/drawingml/2006/main">
+                  <a:graphicData uri="http://schemas.microsoft.com/office/word/2010/wordprocessingShape">
+                    <wps:wsp>
+                      <wps:cNvCnPr/>
+                      <wps:spPr>
+                        <a:xfrm>
+                          <a:off x="0" y="0"/>
+                          <a:ext cx="79513" cy="389614"/>
+                        </a:xfrm>
+                        <a:prstGeom prst="straightConnector1">
+                          <a:avLst/>
+                        </a:prstGeom>
+                        <a:ln>
+                          <a:tailEnd type="triangle"/>
+                        </a:ln>
+                      </wps:spPr>
+                      <wps:style>
+                        <a:lnRef idx="1">
+                          <a:schemeClr val="accent1"/>
+                        </a:lnRef>
+                        <a:fillRef idx="0">
+                          <a:schemeClr val="accent1"/>
+                        </a:fillRef>
+                        <a:effectRef idx="0">
+                          <a:schemeClr val="accent1"/>
+                        </a:effectRef>
+                        <a:fontRef idx="minor">
+                          <a:schemeClr val="tx1"/>
+                        </a:fontRef>
+                      </wps:style>
+                      <wps:bodyPr/>
+                    </wps:wsp>
+                  </a:graphicData>
+                </a:graphic>
+                <wp14:sizeRelH relativeFrom="margin">
+                  <wp14:pctWidth>0</wp14:pctWidth>
+                </wp14:sizeRelH>
+                <wp14:sizeRelV relativeFrom="margin">
+                  <wp14:pctHeight>0</wp14:pctHeight>
+                </wp14:sizeRelV>
+              </wp:anchor>
+            </w:drawing>
+          </mc:Choice>
+          <mc:Fallback>
+            <w:pict>
+              <v:shape w14:anchorId="5C483719" id="Straight Arrow Connector 35" o:spid="_x0000_s1026" type="#_x0000_t32" style="position:absolute;margin-left:294.9pt;margin-top:149.1pt;width:6.25pt;height:30.7pt;z-index:251709440;visibility:visible;mso-wrap-style:square;mso-width-percent:0;mso-height-percent:0;mso-wrap-distance-left:9pt;mso-wrap-distance-top:0;mso-wrap-distance-right:9pt;mso-wrap-distance-bottom:0;mso-position-horizontal:absolute;mso-position-horizontal-relative:text;mso-position-vertical:absolute;mso-position-vertical-relative:text;mso-width-percent:0;mso-height-percent:0;mso-width-relative:margin;mso-height-relative:margin" o:gfxdata="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" strokecolor="#4472c4 [3204]" strokeweight=".5pt">
+                <v:stroke endarrow="block" joinstyle="miter"/>
+              </v:shape>
+            </w:pict>
+          </mc:Fallback>
+        </mc:AlternateContent>
+      </w:r>
+      <w:r>
+        <w:rPr>
+          <w:b/>
+          <w:bCs/>
+          <w:noProof/>
+        </w:rPr>
+        <mc:AlternateContent>
+          <mc:Choice Requires="wps">
+            <w:drawing>
+              <wp:anchor distT="45720" distB="45720" distL="114300" distR="114300" simplePos="0" relativeHeight="251708416" behindDoc="0" locked="0" layoutInCell="1" allowOverlap="1" wp14:anchorId="1CA44B0F" wp14:editId="7C486F3D">
+                <wp:simplePos x="0" y="0"/>
+                <wp:positionH relativeFrom="leftMargin">
+                  <wp:posOffset>4183269</wp:posOffset>
+                </wp:positionH>
+                <wp:positionV relativeFrom="paragraph">
+                  <wp:posOffset>3707185</wp:posOffset>
+                </wp:positionV>
+                <wp:extent cx="795020" cy="285750"/>
+                <wp:effectExtent l="0" t="0" r="24130" b="19050"/>
+                <wp:wrapSquare wrapText="bothSides"/>
+                <wp:docPr id="34" name="Text Box 2"/>
+                <wp:cNvGraphicFramePr>
+                  <a:graphicFrameLocks xmlns:a="http://schemas.openxmlformats.org/drawingml/2006/main"/>
+                </wp:cNvGraphicFramePr>
+                <a:graphic xmlns:a="http://schemas.openxmlformats.org/drawingml/2006/main">
+                  <a:graphicData uri="http://schemas.microsoft.com/office/word/2010/wordprocessingShape">
+                    <wps:wsp>
+                      <wps:cNvSpPr txBox="1">
+                        <a:spLocks noChangeArrowheads="1"/>
+                      </wps:cNvSpPr>
+                      <wps:spPr bwMode="auto">
+                        <a:xfrm>
+                          <a:off x="0" y="0"/>
+                          <a:ext cx="795020" cy="285750"/>
+                        </a:xfrm>
+                        <a:prstGeom prst="rect">
+                          <a:avLst/>
+                        </a:prstGeom>
+                        <a:solidFill>
+                          <a:srgbClr val="FFFFFF"/>
+                        </a:solidFill>
+                        <a:ln w="9525">
+                          <a:solidFill>
+                            <a:srgbClr val="000000"/>
+                          </a:solidFill>
+                          <a:miter lim="800000"/>
+                          <a:headEnd/>
+                          <a:tailEnd/>
+                        </a:ln>
+                      </wps:spPr>
+                      <wps:txbx>
+                        <w:txbxContent>
+                          <w:p>
+                            <w:r>
+                              <w:t>Th</w:t>
+                            </w:r>
+                            <w:r>
+                              <w:t>en</w:t>
+                            </w:r>
+                          </w:p>
+                        </w:txbxContent>
+                      </wps:txbx>
+                      <wps:bodyPr rot="0" vert="horz" wrap="square" lIns="91440" tIns="45720" rIns="91440" bIns="45720" anchor="t" anchorCtr="0">
+                        <a:noAutofit/>
+                      </wps:bodyPr>
+                    </wps:wsp>
+                  </a:graphicData>
+                </a:graphic>
+                <wp14:sizeRelH relativeFrom="margin">
+                  <wp14:pctWidth>0</wp14:pctWidth>
+                </wp14:sizeRelH>
+                <wp14:sizeRelV relativeFrom="margin">
+                  <wp14:pctHeight>0</wp14:pctHeight>
+                </wp14:sizeRelV>
+              </wp:anchor>
+            </w:drawing>
+          </mc:Choice>
+          <mc:Fallback>
+            <w:pict>
+              <v:shape w14:anchorId="1CA44B0F" id="_x0000_s1034" type="#_x0000_t202" style="position:absolute;margin-left:329.4pt;margin-top:291.9pt;width:62.6pt;height:22.5pt;z-index:251708416;visibility:visible;mso-wrap-style:square;mso-width-percent:0;mso-height-percent:0;mso-wrap-distance-left:9pt;mso-wrap-distance-top:3.6pt;mso-wrap-distance-right:9pt;mso-wrap-distance-bottom:3.6pt;mso-position-horizontal:absolute;mso-position-horizontal-relative:left-margin-area;mso-position-vertical:absolute;mso-position-vertical-relative:text;mso-width-percent:0;mso-height-percent:0;mso-width-relative:margin;mso-height-relative:margin;v-text-anchor:top" o:gfxdata="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">
+                <v:textbox>
+                  <w:txbxContent>
+                    <w:p>
+                      <w:r>
+                        <w:t>Th</w:t>
+                      </w:r>
+                      <w:r>
+                        <w:t>en</w:t>
+                      </w:r>
+                    </w:p>
+                  </w:txbxContent>
+                </v:textbox>
+                <w10:wrap type="square" anchorx="margin"/>
+              </v:shape>
+            </w:pict>
+          </mc:Fallback>
+        </mc:AlternateContent>
+      </w:r>
+      <w:r>
+        <w:rPr>
+          <w:b/>
+          <w:bCs/>
+          <w:noProof/>
+        </w:rPr>
+        <mc:AlternateContent>
+          <mc:Choice Requires="wps">
+            <w:drawing>
+              <wp:anchor distT="45720" distB="45720" distL="114300" distR="114300" simplePos="0" relativeHeight="251706368" behindDoc="0" locked="0" layoutInCell="1" allowOverlap="1" wp14:anchorId="48483E59" wp14:editId="65D63D53">
+                <wp:simplePos x="0" y="0"/>
+                <wp:positionH relativeFrom="leftMargin">
+                  <wp:posOffset>3180080</wp:posOffset>
+                </wp:positionH>
+                <wp:positionV relativeFrom="paragraph">
+                  <wp:posOffset>3705860</wp:posOffset>
+                </wp:positionV>
+                <wp:extent cx="795020" cy="285750"/>
+                <wp:effectExtent l="0" t="0" r="24130" b="19050"/>
+                <wp:wrapSquare wrapText="bothSides"/>
+                <wp:docPr id="33" name="Text Box 2"/>
+                <wp:cNvGraphicFramePr>
+                  <a:graphicFrameLocks xmlns:a="http://schemas.openxmlformats.org/drawingml/2006/main"/>
+                </wp:cNvGraphicFramePr>
+                <a:graphic xmlns:a="http://schemas.openxmlformats.org/drawingml/2006/main">
+                  <a:graphicData uri="http://schemas.microsoft.com/office/word/2010/wordprocessingShape">
+                    <wps:wsp>
+                      <wps:cNvSpPr txBox="1">
+                        <a:spLocks noChangeArrowheads="1"/>
+                      </wps:cNvSpPr>
+                      <wps:spPr bwMode="auto">
+                        <a:xfrm>
+                          <a:off x="0" y="0"/>
+                          <a:ext cx="795020" cy="285750"/>
+                        </a:xfrm>
+                        <a:prstGeom prst="rect">
+                          <a:avLst/>
+                        </a:prstGeom>
+                        <a:solidFill>
+                          <a:srgbClr val="FFFFFF"/>
+                        </a:solidFill>
+                        <a:ln w="9525">
+                          <a:solidFill>
+                            <a:srgbClr val="000000"/>
+                          </a:solidFill>
+                          <a:miter lim="800000"/>
+                          <a:headEnd/>
+                          <a:tailEnd/>
+                        </a:ln>
+                      </wps:spPr>
+                      <wps:txbx>
+                        <w:txbxContent>
+                          <w:p>
+                            <w:r>
+                              <w:t>Threshold</w:t>
+                            </w:r>
+                          </w:p>
+                        </w:txbxContent>
+                      </wps:txbx>
+                      <wps:bodyPr rot="0" vert="horz" wrap="square" lIns="91440" tIns="45720" rIns="91440" bIns="45720" anchor="t" anchorCtr="0">
+                        <a:noAutofit/>
+                      </wps:bodyPr>
+                    </wps:wsp>
+                  </a:graphicData>
+                </a:graphic>
+                <wp14:sizeRelH relativeFrom="margin">
+                  <wp14:pctWidth>0</wp14:pctWidth>
+                </wp14:sizeRelH>
+                <wp14:sizeRelV relativeFrom="margin">
+                  <wp14:pctHeight>0</wp14:pctHeight>
+                </wp14:sizeRelV>
+              </wp:anchor>
+            </w:drawing>
+          </mc:Choice>
+          <mc:Fallback>
+            <w:pict>
+              <v:shape w14:anchorId="48483E59" id="_x0000_s1035" type="#_x0000_t202" style="position:absolute;margin-left:250.4pt;margin-top:291.8pt;width:62.6pt;height:22.5pt;z-index:251706368;visibility:visible;mso-wrap-style:square;mso-width-percent:0;mso-height-percent:0;mso-wrap-distance-left:9pt;mso-wrap-distance-top:3.6pt;mso-wrap-distance-right:9pt;mso-wrap-distance-bottom:3.6pt;mso-position-horizontal:absolute;mso-position-horizontal-relative:left-margin-area;mso-position-vertical:absolute;mso-position-vertical-relative:text;mso-width-percent:0;mso-height-percent:0;mso-width-relative:margin;mso-height-relative:margin;v-text-anchor:top" o:gfxdata="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">
+                <v:textbox>
+                  <w:txbxContent>
+                    <w:p>
+                      <w:r>
+                        <w:t>Threshold</w:t>
+                      </w:r>
+                    </w:p>
+                  </w:txbxContent>
+                </v:textbox>
+                <w10:wrap type="square" anchorx="margin"/>
+              </v:shape>
+            </w:pict>
+          </mc:Fallback>
+        </mc:AlternateContent>
+      </w:r>
+      <w:r>
+        <w:rPr>
+          <w:b/>
+          <w:bCs/>
+          <w:noProof/>
+        </w:rPr>
+        <mc:AlternateContent>
+          <mc:Choice Requires="wps">
+            <w:drawing>
+              <wp:anchor distT="0" distB="0" distL="114300" distR="114300" simplePos="0" relativeHeight="251704320" behindDoc="0" locked="0" layoutInCell="1" allowOverlap="1" wp14:anchorId="0F6B3BEB" wp14:editId="31BFA0F9">
+                <wp:simplePos x="0" y="0"/>
+                <wp:positionH relativeFrom="column">
+                  <wp:posOffset>2421834</wp:posOffset>
+                </wp:positionH>
+                <wp:positionV relativeFrom="paragraph">
+                  <wp:posOffset>2990684</wp:posOffset>
+                </wp:positionV>
+                <wp:extent cx="45719" cy="659959"/>
+                <wp:effectExtent l="38100" t="0" r="88265" b="64135"/>
+                <wp:wrapNone/>
+                <wp:docPr id="32" name="Straight Arrow Connector 32"/>
+                <wp:cNvGraphicFramePr/>
+                <a:graphic xmlns:a="http://schemas.openxmlformats.org/drawingml/2006/main">
+                  <a:graphicData uri="http://schemas.microsoft.com/office/word/2010/wordprocessingShape">
+                    <wps:wsp>
+                      <wps:cNvCnPr/>
+                      <wps:spPr>
+                        <a:xfrm>
+                          <a:off x="0" y="0"/>
+                          <a:ext cx="45719" cy="659959"/>
+                        </a:xfrm>
+                        <a:prstGeom prst="straightConnector1">
+                          <a:avLst/>
+                        </a:prstGeom>
+                        <a:ln>
+                          <a:tailEnd type="triangle"/>
+                        </a:ln>
+                      </wps:spPr>
+                      <wps:style>
+                        <a:lnRef idx="1">
+                          <a:schemeClr val="accent1"/>
+                        </a:lnRef>
+                        <a:fillRef idx="0">
+                          <a:schemeClr val="accent1"/>
+                        </a:fillRef>
+                        <a:effectRef idx="0">
+                          <a:schemeClr val="accent1"/>
+                        </a:effectRef>
+                        <a:fontRef idx="minor">
+                          <a:schemeClr val="tx1"/>
+                        </a:fontRef>
+                      </wps:style>
+                      <wps:bodyPr/>
+                    </wps:wsp>
+                  </a:graphicData>
+                </a:graphic>
+                <wp14:sizeRelH relativeFrom="margin">
+                  <wp14:pctWidth>0</wp14:pctWidth>
+                </wp14:sizeRelH>
+                <wp14:sizeRelV relativeFrom="margin">
+                  <wp14:pctHeight>0</wp14:pctHeight>
+                </wp14:sizeRelV>
+              </wp:anchor>
+            </w:drawing>
+          </mc:Choice>
+          <mc:Fallback>
+            <w:pict>
+              <v:shape w14:anchorId="11A3596E" id="Straight Arrow Connector 32" o:spid="_x0000_s1026" type="#_x0000_t32" style="position:absolute;margin-left:190.7pt;margin-top:235.5pt;width:3.6pt;height:51.95pt;z-index:251704320;visibility:visible;mso-wrap-style:square;mso-width-percent:0;mso-height-percent:0;mso-wrap-distance-left:9pt;mso-wrap-distance-top:0;mso-wrap-distance-right:9pt;mso-wrap-distance-bottom:0;mso-position-horizontal:absolute;mso-position-horizontal-relative:text;mso-position-vertical:absolute;mso-position-vertical-relative:text;mso-width-percent:0;mso-height-percent:0;mso-width-relative:margin;mso-height-relative:margin" o:gfxdata="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" strokecolor="#4472c4 [3204]" strokeweight=".5pt">
+                <v:stroke endarrow="block" joinstyle="miter"/>
+              </v:shape>
+            </w:pict>
+          </mc:Fallback>
+        </mc:AlternateContent>
+      </w:r>
+      <w:r>
+        <w:rPr>
+          <w:b/>
+          <w:bCs/>
+          <w:noProof/>
+        </w:rPr>
+        <mc:AlternateContent>
+          <mc:Choice Requires="wps">
+            <w:drawing>
+              <wp:anchor distT="0" distB="0" distL="114300" distR="114300" simplePos="0" relativeHeight="251703296" behindDoc="0" locked="0" layoutInCell="1" allowOverlap="1" wp14:anchorId="4CA00774" wp14:editId="5AB72C4F">
+                <wp:simplePos x="0" y="0"/>
+                <wp:positionH relativeFrom="column">
+                  <wp:posOffset>1009816</wp:posOffset>
+                </wp:positionH>
+                <wp:positionV relativeFrom="paragraph">
+                  <wp:posOffset>3913836</wp:posOffset>
+                </wp:positionV>
+                <wp:extent cx="1113182" cy="45719"/>
+                <wp:effectExtent l="0" t="76200" r="10795" b="50165"/>
+                <wp:wrapNone/>
+                <wp:docPr id="31" name="Straight Arrow Connector 31"/>
+                <wp:cNvGraphicFramePr/>
+                <a:graphic xmlns:a="http://schemas.openxmlformats.org/drawingml/2006/main">
+                  <a:graphicData uri="http://schemas.microsoft.com/office/word/2010/wordprocessingShape">
+                    <wps:wsp>
+                      <wps:cNvCnPr/>
+                      <wps:spPr>
+                        <a:xfrm flipV="1">
+                          <a:off x="0" y="0"/>
+                          <a:ext cx="1113182" cy="45719"/>
+                        </a:xfrm>
+                        <a:prstGeom prst="straightConnector1">
+                          <a:avLst/>
+                        </a:prstGeom>
+                        <a:ln>
+                          <a:tailEnd type="triangle"/>
+                        </a:ln>
+                      </wps:spPr>
+                      <wps:style>
+                        <a:lnRef idx="1">
+                          <a:schemeClr val="accent1"/>
+                        </a:lnRef>
+                        <a:fillRef idx="0">
+                          <a:schemeClr val="accent1"/>
+                        </a:fillRef>
+                        <a:effectRef idx="0">
+                          <a:schemeClr val="accent1"/>
+                        </a:effectRef>
+                        <a:fontRef idx="minor">
+                          <a:schemeClr val="tx1"/>
+                        </a:fontRef>
+                      </wps:style>
+                      <wps:bodyPr/>
+                    </wps:wsp>
+                  </a:graphicData>
+                </a:graphic>
+                <wp14:sizeRelH relativeFrom="margin">
+                  <wp14:pctWidth>0</wp14:pctWidth>
+                </wp14:sizeRelH>
+                <wp14:sizeRelV relativeFrom="margin">
+                  <wp14:pctHeight>0</wp14:pctHeight>
+                </wp14:sizeRelV>
+              </wp:anchor>
+            </w:drawing>
+          </mc:Choice>
+          <mc:Fallback>
+            <w:pict>
+              <v:shape w14:anchorId="11FEF841" id="Straight Arrow Connector 31" o:spid="_x0000_s1026" type="#_x0000_t32" style="position:absolute;margin-left:79.5pt;margin-top:308.2pt;width:87.65pt;height:3.6pt;flip:y;z-index:251703296;visibility:visible;mso-wrap-style:square;mso-width-percent:0;mso-height-percent:0;mso-wrap-distance-left:9pt;mso-wrap-distance-top:0;mso-wrap-distance-right:9pt;mso-wrap-distance-bottom:0;mso-position-horizontal:absolute;mso-position-horizontal-relative:text;mso-position-vertical:absolute;mso-position-vertical-relative:text;mso-width-percent:0;mso-height-percent:0;mso-width-relative:margin;mso-height-relative:margin" o:gfxdata="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" strokecolor="#4472c4 [3204]" strokeweight=".5pt">
+                <v:stroke endarrow="block" joinstyle="miter"/>
+              </v:shape>
+            </w:pict>
+          </mc:Fallback>
+        </mc:AlternateContent>
+      </w:r>
+      <w:r>
+        <w:rPr>
+          <w:b/>
+          <w:bCs/>
+          <w:noProof/>
+        </w:rPr>
+        <mc:AlternateContent>
+          <mc:Choice Requires="wps">
+            <w:drawing>
+              <wp:anchor distT="0" distB="0" distL="114300" distR="114300" simplePos="0" relativeHeight="251702272" behindDoc="0" locked="0" layoutInCell="1" allowOverlap="1" wp14:anchorId="209C57AA" wp14:editId="37F0DB79">
+                <wp:simplePos x="0" y="0"/>
+                <wp:positionH relativeFrom="column">
+                  <wp:posOffset>-445273</wp:posOffset>
+                </wp:positionH>
+                <wp:positionV relativeFrom="paragraph">
+                  <wp:posOffset>3674497</wp:posOffset>
+                </wp:positionV>
+                <wp:extent cx="1399430" cy="699714"/>
+                <wp:effectExtent l="0" t="0" r="10795" b="24765"/>
+                <wp:wrapNone/>
+                <wp:docPr id="30" name="Rectangle 30"/>
+                <wp:cNvGraphicFramePr/>
+                <a:graphic xmlns:a="http://schemas.openxmlformats.org/drawingml/2006/main">
+                  <a:graphicData uri="http://schemas.microsoft.com/office/word/2010/wordprocessingShape">
+                    <wps:wsp>
+                      <wps:cNvSpPr/>
+                      <wps:spPr>
+                        <a:xfrm>
+                          <a:off x="0" y="0"/>
+                          <a:ext cx="1399430" cy="699714"/>
+                        </a:xfrm>
+                        <a:prstGeom prst="rect">
+                          <a:avLst/>
+                        </a:prstGeom>
+                      </wps:spPr>
+                      <wps:style>
+                        <a:lnRef idx="2">
+                          <a:schemeClr val="accent1">
+                            <a:shade val="50000"/>
+                          </a:schemeClr>
+                        </a:lnRef>
+                        <a:fillRef idx="1">
+                          <a:schemeClr val="accent1"/>
+                        </a:fillRef>
+                        <a:effectRef idx="0">
+                          <a:schemeClr val="accent1"/>
+                        </a:effectRef>
+                        <a:fontRef idx="minor">
+                          <a:schemeClr val="lt1"/>
+                        </a:fontRef>
+                      </wps:style>
+                      <wps:txbx>
+                        <w:txbxContent>
+                          <w:p>
+                            <w:pPr>
+                              <w:jc w:val="center"/>
+                            </w:pPr>
+                            <w:r>
+                              <w:t xml:space="preserve">If input </w:t>
+                            </w:r>
+                            <w:proofErr w:type="spellStart"/>
+                            <w:r>
+                              <w:t>geater</w:t>
+                            </w:r>
+                            <w:proofErr w:type="spellEnd"/>
+                            <w:r>
+                              <w:t xml:space="preserve"> then </w:t>
+                            </w:r>
+                          </w:p>
+                        </w:txbxContent>
+                      </wps:txbx>
+                      <wps:bodyPr rot="0" spcFirstLastPara="0" vertOverflow="overflow" horzOverflow="overflow" vert="horz" wrap="square" lIns="91440" tIns="45720" rIns="91440" bIns="45720" numCol="1" spcCol="0" rtlCol="0" fromWordArt="0" anchor="ctr" anchorCtr="0" forceAA="0" compatLnSpc="1">
+                        <a:prstTxWarp prst="textNoShape">
+                          <a:avLst/>
+                        </a:prstTxWarp>
+                        <a:noAutofit/>
+                      </wps:bodyPr>
+                    </wps:wsp>
+                  </a:graphicData>
+                </a:graphic>
+              </wp:anchor>
+            </w:drawing>
+          </mc:Choice>
+          <mc:Fallback>
+            <w:pict>
+              <v:rect w14:anchorId="209C57AA" id="Rectangle 30" o:spid="_x0000_s1036" style="position:absolute;margin-left:-35.05pt;margin-top:289.35pt;width:110.2pt;height:55.1pt;z-index:251702272;visibility:visible;mso-wrap-style:square;mso-wrap-distance-left:9pt;mso-wrap-distance-top:0;mso-wrap-distance-right:9pt;mso-wrap-distance-bottom:0;mso-position-horizontal:absolute;mso-position-horizontal-relative:text;mso-position-vertical:absolute;mso-position-vertical-relative:text;v-text-anchor:middle" o:gfxdata="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" fillcolor="#4472c4 [3204]" strokecolor="#1f3763 [1604]" strokeweight="1pt">
+                <v:textbox>
+                  <w:txbxContent>
+                    <w:p>
+                      <w:pPr>
+                        <w:jc w:val="center"/>
+                      </w:pPr>
+                      <w:r>
+                        <w:t xml:space="preserve">If input </w:t>
+                      </w:r>
+                      <w:proofErr w:type="spellStart"/>
+                      <w:r>
+                        <w:t>geater</w:t>
+                      </w:r>
+                      <w:proofErr w:type="spellEnd"/>
+                      <w:r>
+                        <w:t xml:space="preserve"> then </w:t>
+                      </w:r>
+                    </w:p>
+                  </w:txbxContent>
+                </v:textbox>
+              </v:rect>
+            </w:pict>
+          </mc:Fallback>
+        </mc:AlternateContent>
+      </w:r>
+      <w:r>
+        <w:rPr>
+          <w:b/>
+          <w:bCs/>
+          <w:noProof/>
+        </w:rPr>
+        <mc:AlternateContent>
+          <mc:Choice Requires="wps">
+            <w:drawing>
+              <wp:anchor distT="45720" distB="45720" distL="114300" distR="114300" simplePos="0" relativeHeight="251701248" behindDoc="0" locked="0" layoutInCell="1" allowOverlap="1" wp14:anchorId="75D07579" wp14:editId="245C81F1">
+                <wp:simplePos x="0" y="0"/>
+                <wp:positionH relativeFrom="leftMargin">
+                  <wp:posOffset>2258750</wp:posOffset>
+                </wp:positionH>
+                <wp:positionV relativeFrom="paragraph">
+                  <wp:posOffset>2204609</wp:posOffset>
+                </wp:positionV>
+                <wp:extent cx="325755" cy="285750"/>
+                <wp:effectExtent l="0" t="0" r="17145" b="19050"/>
+                <wp:wrapSquare wrapText="bothSides"/>
+                <wp:docPr id="29" name="Text Box 2"/>
+                <wp:cNvGraphicFramePr>
+                  <a:graphicFrameLocks xmlns:a="http://schemas.openxmlformats.org/drawingml/2006/main"/>
+                </wp:cNvGraphicFramePr>
+                <a:graphic xmlns:a="http://schemas.openxmlformats.org/drawingml/2006/main">
+                  <a:graphicData uri="http://schemas.microsoft.com/office/word/2010/wordprocessingShape">
+                    <wps:wsp>
+                      <wps:cNvSpPr txBox="1">
+                        <a:spLocks noChangeArrowheads="1"/>
+                      </wps:cNvSpPr>
+                      <wps:spPr bwMode="auto">
+                        <a:xfrm>
+                          <a:off x="0" y="0"/>
+                          <a:ext cx="325755" cy="285750"/>
+                        </a:xfrm>
+                        <a:prstGeom prst="rect">
+                          <a:avLst/>
+                        </a:prstGeom>
+                        <a:solidFill>
+                          <a:srgbClr val="FFFFFF"/>
+                        </a:solidFill>
+                        <a:ln w="9525">
+                          <a:solidFill>
+                            <a:srgbClr val="000000"/>
+                          </a:solidFill>
+                          <a:miter lim="800000"/>
+                          <a:headEnd/>
+                          <a:tailEnd/>
+                        </a:ln>
+                      </wps:spPr>
+                      <wps:txbx>
+                        <w:txbxContent>
+                          <w:p>
+                            <w:r>
+                              <w:t>z</w:t>
+                            </w:r>
+                          </w:p>
+                        </w:txbxContent>
+                      </wps:txbx>
+                      <wps:bodyPr rot="0" vert="horz" wrap="square" lIns="91440" tIns="45720" rIns="91440" bIns="45720" anchor="t" anchorCtr="0">
+                        <a:noAutofit/>
+                      </wps:bodyPr>
+                    </wps:wsp>
+                  </a:graphicData>
+                </a:graphic>
+                <wp14:sizeRelH relativeFrom="margin">
+                  <wp14:pctWidth>0</wp14:pctWidth>
+                </wp14:sizeRelH>
+                <wp14:sizeRelV relativeFrom="margin">
+                  <wp14:pctHeight>0</wp14:pctHeight>
+                </wp14:sizeRelV>
+              </wp:anchor>
+            </w:drawing>
+          </mc:Choice>
+          <mc:Fallback>
+            <w:pict>
+              <v:shape w14:anchorId="75D07579" id="_x0000_s1037" type="#_x0000_t202" style="position:absolute;margin-left:177.85pt;margin-top:173.6pt;width:25.65pt;height:22.5pt;z-index:251701248;visibility:visible;mso-wrap-style:square;mso-width-percent:0;mso-height-percent:0;mso-wrap-distance-left:9pt;mso-wrap-distance-top:3.6pt;mso-wrap-distance-right:9pt;mso-wrap-distance-bottom:3.6pt;mso-position-horizontal:absolute;mso-position-horizontal-relative:left-margin-area;mso-position-vertical:absolute;mso-position-vertical-relative:text;mso-width-percent:0;mso-height-percent:0;mso-width-relative:margin;mso-height-relative:margin;v-text-anchor:top" o:gfxdata="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">
+                <v:textbox>
+                  <w:txbxContent>
+                    <w:p>
+                      <w:r>
+                        <w:t>z</w:t>
+                      </w:r>
+                    </w:p>
+                  </w:txbxContent>
+                </v:textbox>
+                <w10:wrap type="square" anchorx="margin"/>
+              </v:shape>
+            </w:pict>
+          </mc:Fallback>
+        </mc:AlternateContent>
+      </w:r>
+      <w:r>
+        <w:rPr>
+          <w:b/>
+          <w:bCs/>
+          <w:noProof/>
+        </w:rPr>
+        <mc:AlternateContent>
+          <mc:Choice Requires="wps">
+            <w:drawing>
+              <wp:anchor distT="45720" distB="45720" distL="114300" distR="114300" simplePos="0" relativeHeight="251699200" behindDoc="0" locked="0" layoutInCell="1" allowOverlap="1" wp14:anchorId="4FD5B289" wp14:editId="149AC156">
+                <wp:simplePos x="0" y="0"/>
+                <wp:positionH relativeFrom="leftMargin">
+                  <wp:posOffset>2298783</wp:posOffset>
+                </wp:positionH>
+                <wp:positionV relativeFrom="paragraph">
+                  <wp:posOffset>1019921</wp:posOffset>
+                </wp:positionV>
+                <wp:extent cx="325755" cy="285750"/>
+                <wp:effectExtent l="0" t="0" r="17145" b="19050"/>
+                <wp:wrapSquare wrapText="bothSides"/>
+                <wp:docPr id="28" name="Text Box 2"/>
+                <wp:cNvGraphicFramePr>
+                  <a:graphicFrameLocks xmlns:a="http://schemas.openxmlformats.org/drawingml/2006/main"/>
+                </wp:cNvGraphicFramePr>
+                <a:graphic xmlns:a="http://schemas.openxmlformats.org/drawingml/2006/main">
+                  <a:graphicData uri="http://schemas.microsoft.com/office/word/2010/wordprocessingShape">
+                    <wps:wsp>
+                      <wps:cNvSpPr txBox="1">
+                        <a:spLocks noChangeArrowheads="1"/>
+                      </wps:cNvSpPr>
+                      <wps:spPr bwMode="auto">
+                        <a:xfrm>
+                          <a:off x="0" y="0"/>
+                          <a:ext cx="325755" cy="285750"/>
+                        </a:xfrm>
+                        <a:prstGeom prst="rect">
+                          <a:avLst/>
+                        </a:prstGeom>
+                        <a:solidFill>
+                          <a:srgbClr val="FFFFFF"/>
+                        </a:solidFill>
+                        <a:ln w="9525">
+                          <a:solidFill>
+                            <a:srgbClr val="000000"/>
+                          </a:solidFill>
+                          <a:miter lim="800000"/>
+                          <a:headEnd/>
+                          <a:tailEnd/>
+                        </a:ln>
+                      </wps:spPr>
+                      <wps:txbx>
+                        <w:txbxContent>
+                          <w:p>
+                            <w:r>
+                              <w:t>y</w:t>
+                            </w:r>
+                          </w:p>
+                        </w:txbxContent>
+                      </wps:txbx>
+                      <wps:bodyPr rot="0" vert="horz" wrap="square" lIns="91440" tIns="45720" rIns="91440" bIns="45720" anchor="t" anchorCtr="0">
+                        <a:noAutofit/>
+                      </wps:bodyPr>
+                    </wps:wsp>
+                  </a:graphicData>
+                </a:graphic>
+                <wp14:sizeRelH relativeFrom="margin">
+                  <wp14:pctWidth>0</wp14:pctWidth>
+                </wp14:sizeRelH>
+                <wp14:sizeRelV relativeFrom="margin">
+                  <wp14:pctHeight>0</wp14:pctHeight>
+                </wp14:sizeRelV>
+              </wp:anchor>
+            </w:drawing>
+          </mc:Choice>
+          <mc:Fallback>
+            <w:pict>
+              <v:shape w14:anchorId="4FD5B289" id="_x0000_s1038" type="#_x0000_t202" style="position:absolute;margin-left:181pt;margin-top:80.3pt;width:25.65pt;height:22.5pt;z-index:251699200;visibility:visible;mso-wrap-style:square;mso-width-percent:0;mso-height-percent:0;mso-wrap-distance-left:9pt;mso-wrap-distance-top:3.6pt;mso-wrap-distance-right:9pt;mso-wrap-distance-bottom:3.6pt;mso-position-horizontal:absolute;mso-position-horizontal-relative:left-margin-area;mso-position-vertical:absolute;mso-position-vertical-relative:text;mso-width-percent:0;mso-height-percent:0;mso-width-relative:margin;mso-height-relative:margin;v-text-anchor:top" o:gfxdata="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">
+                <v:textbox>
+                  <w:txbxContent>
+                    <w:p>
+                      <w:r>
+                        <w:t>y</w:t>
+                      </w:r>
+                    </w:p>
+                  </w:txbxContent>
+                </v:textbox>
+                <w10:wrap type="square" anchorx="margin"/>
+              </v:shape>
+            </w:pict>
+          </mc:Fallback>
+        </mc:AlternateContent>
+      </w:r>
+      <w:r>
+        <w:rPr>
+          <w:b/>
+          <w:bCs/>
+          <w:noProof/>
+        </w:rPr>
+        <mc:AlternateContent>
+          <mc:Choice Requires="wps">
+            <w:drawing>
+              <wp:anchor distT="0" distB="0" distL="114300" distR="114300" simplePos="0" relativeHeight="251695104" behindDoc="0" locked="0" layoutInCell="1" allowOverlap="1" wp14:anchorId="612CCCAF" wp14:editId="05C7FF63">
+                <wp:simplePos x="0" y="0"/>
+                <wp:positionH relativeFrom="column">
+                  <wp:posOffset>1963972</wp:posOffset>
+                </wp:positionH>
+                <wp:positionV relativeFrom="paragraph">
+                  <wp:posOffset>326997</wp:posOffset>
+                </wp:positionV>
+                <wp:extent cx="874644" cy="2663687"/>
+                <wp:effectExtent l="0" t="0" r="20955" b="22860"/>
+                <wp:wrapNone/>
+                <wp:docPr id="27" name="Rectangle 27"/>
+                <wp:cNvGraphicFramePr/>
+                <a:graphic xmlns:a="http://schemas.openxmlformats.org/drawingml/2006/main">
+                  <a:graphicData uri="http://schemas.microsoft.com/office/word/2010/wordprocessingShape">
+                    <wps:wsp>
+                      <wps:cNvSpPr/>
+                      <wps:spPr>
+                        <a:xfrm>
+                          <a:off x="0" y="0"/>
+                          <a:ext cx="874644" cy="2663687"/>
+                        </a:xfrm>
+                        <a:prstGeom prst="rect">
+                          <a:avLst/>
+                        </a:prstGeom>
+                      </wps:spPr>
+                      <wps:style>
+                        <a:lnRef idx="2">
+                          <a:schemeClr val="dk1">
+                            <a:shade val="50000"/>
+                          </a:schemeClr>
+                        </a:lnRef>
+                        <a:fillRef idx="1">
+                          <a:schemeClr val="dk1"/>
+                        </a:fillRef>
+                        <a:effectRef idx="0">
+                          <a:schemeClr val="dk1"/>
+                        </a:effectRef>
+                        <a:fontRef idx="minor">
+                          <a:schemeClr val="lt1"/>
+                        </a:fontRef>
+                      </wps:style>
+                      <wps:txbx>
+                        <w:txbxContent>
+                          <w:p>
+                            <w:pPr>
+                              <w:jc w:val="center"/>
+                            </w:pPr>
+                            <w:r>
+                              <w:t>Threshold</w:t>
+                            </w:r>
+                          </w:p>
+                          <w:p>
+                            <w:pPr>
+                              <w:jc w:val="center"/>
+                            </w:pPr>
+                          </w:p>
+                          <w:p>
+                            <w:pPr>
+                              <w:jc w:val="center"/>
+                            </w:pPr>
+                            <w:r>
+                              <w:t>10</w:t>
+                            </w:r>
+                          </w:p>
+                        </w:txbxContent>
+                      </wps:txbx>
+                      <wps:bodyPr rot="0" spcFirstLastPara="0" vertOverflow="overflow" horzOverflow="overflow" vert="horz" wrap="square" lIns="91440" tIns="45720" rIns="91440" bIns="45720" numCol="1" spcCol="0" rtlCol="0" fromWordArt="0" anchor="ctr" anchorCtr="0" forceAA="0" compatLnSpc="1">
+                        <a:prstTxWarp prst="textNoShape">
+                          <a:avLst/>
+                        </a:prstTxWarp>
+                        <a:noAutofit/>
+                      </wps:bodyPr>
+                    </wps:wsp>
+                  </a:graphicData>
+                </a:graphic>
+                <wp14:sizeRelH relativeFrom="margin">
+                  <wp14:pctWidth>0</wp14:pctWidth>
+                </wp14:sizeRelH>
+              </wp:anchor>
+            </w:drawing>
+          </mc:Choice>
+          <mc:Fallback>
+            <w:pict>
+              <v:rect w14:anchorId="612CCCAF" id="Rectangle 27" o:spid="_x0000_s1039" style="position:absolute;margin-left:154.65pt;margin-top:25.75pt;width:68.85pt;height:209.75pt;z-index:251695104;visibility:visible;mso-wrap-style:square;mso-width-percent:0;mso-wrap-distance-left:9pt;mso-wrap-distance-top:0;mso-wrap-distance-right:9pt;mso-wrap-distance-bottom:0;mso-position-horizontal:absolute;mso-position-horizontal-relative:text;mso-position-vertical:absolute;mso-position-vertical-relative:text;mso-width-percent:0;mso-width-relative:margin;v-text-anchor:middle" o:gfxdata="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" fillcolor="black [3200]" strokecolor="black [1600]" strokeweight="1pt">
+                <v:textbox>
+                  <w:txbxContent>
+                    <w:p>
+                      <w:pPr>
+                        <w:jc w:val="center"/>
+                      </w:pPr>
+                      <w:r>
+                        <w:t>Threshold</w:t>
+                      </w:r>
+                    </w:p>
+                    <w:p>
+                      <w:pPr>
+                        <w:jc w:val="center"/>
+                      </w:pPr>
+                    </w:p>
+                    <w:p>
+                      <w:pPr>
+                        <w:jc w:val="center"/>
+                      </w:pPr>
+                      <w:r>
+                        <w:t>10</w:t>
+                      </w:r>
+                    </w:p>
+                  </w:txbxContent>
+                </v:textbox>
+              </v:rect>
+            </w:pict>
+          </mc:Fallback>
+        </mc:AlternateContent>
+      </w:r>
+      <w:r>
+        <w:rPr>
+          <w:b/>
+          <w:bCs/>
+          <w:noProof/>
+        </w:rPr>
+        <mc:AlternateContent>
+          <mc:Choice Requires="wps">
+            <w:drawing>
+              <wp:anchor distT="0" distB="0" distL="114300" distR="114300" simplePos="0" relativeHeight="251694080" behindDoc="0" locked="0" layoutInCell="1" allowOverlap="1" wp14:anchorId="3B4298FA" wp14:editId="33BC24B8">
+                <wp:simplePos x="0" y="0"/>
+                <wp:positionH relativeFrom="column">
+                  <wp:posOffset>3904090</wp:posOffset>
+                </wp:positionH>
+                <wp:positionV relativeFrom="paragraph">
+                  <wp:posOffset>1320910</wp:posOffset>
+                </wp:positionV>
+                <wp:extent cx="127221" cy="7952"/>
+                <wp:effectExtent l="38100" t="76200" r="6350" b="87630"/>
+                <wp:wrapNone/>
+                <wp:docPr id="26" name="Straight Arrow Connector 26"/>
+                <wp:cNvGraphicFramePr/>
+                <a:graphic xmlns:a="http://schemas.openxmlformats.org/drawingml/2006/main">
+                  <a:graphicData uri="http://schemas.microsoft.com/office/word/2010/wordprocessingShape">
+                    <wps:wsp>
+                      <wps:cNvCnPr/>
+                      <wps:spPr>
+                        <a:xfrm flipH="1">
+                          <a:off x="0" y="0"/>
+                          <a:ext cx="127221" cy="7952"/>
+                        </a:xfrm>
+                        <a:prstGeom prst="straightConnector1">
+                          <a:avLst/>
+                        </a:prstGeom>
+                        <a:ln>
+                          <a:tailEnd type="triangle"/>
+                        </a:ln>
+                      </wps:spPr>
+                      <wps:style>
+                        <a:lnRef idx="1">
+                          <a:schemeClr val="accent1"/>
+                        </a:lnRef>
+                        <a:fillRef idx="0">
+                          <a:schemeClr val="accent1"/>
+                        </a:fillRef>
+                        <a:effectRef idx="0">
+                          <a:schemeClr val="accent1"/>
+                        </a:effectRef>
+                        <a:fontRef idx="minor">
+                          <a:schemeClr val="tx1"/>
+                        </a:fontRef>
+                      </wps:style>
+                      <wps:bodyPr/>
+                    </wps:wsp>
+                  </a:graphicData>
+                </a:graphic>
+              </wp:anchor>
+            </w:drawing>
+          </mc:Choice>
+          <mc:Fallback>
+            <w:pict>
+              <v:shape w14:anchorId="20450402" id="Straight Arrow Connector 26" o:spid="_x0000_s1026" type="#_x0000_t32" style="position:absolute;margin-left:307.4pt;margin-top:104pt;width:10pt;height:.65pt;flip:x;z-index:251694080;visibility:visible;mso-wrap-style:square;mso-wrap-distance-left:9pt;mso-wrap-distance-top:0;mso-wrap-distance-right:9pt;mso-wrap-distance-bottom:0;mso-position-horizontal:absolute;mso-position-horizontal-relative:text;mso-position-vertical:absolute;mso-position-vertical-relative:text" o:gfxdata="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" strokecolor="#4472c4 [3204]" strokeweight=".5pt">
+                <v:stroke endarrow="block" joinstyle="miter"/>
+              </v:shape>
+            </w:pict>
+          </mc:Fallback>
+        </mc:AlternateContent>
+      </w:r>
+      <w:r>
+        <w:rPr>
+          <w:b/>
+          <w:bCs/>
+          <w:noProof/>
+        </w:rPr>
+        <mc:AlternateContent>
+          <mc:Choice Requires="wps">
+            <w:drawing>
+              <wp:anchor distT="0" distB="0" distL="114300" distR="114300" simplePos="0" relativeHeight="251693056" behindDoc="0" locked="0" layoutInCell="1" allowOverlap="1" wp14:anchorId="527901F7" wp14:editId="0E686511">
+                <wp:simplePos x="0" y="0"/>
+                <wp:positionH relativeFrom="column">
+                  <wp:posOffset>-477079</wp:posOffset>
+                </wp:positionH>
+                <wp:positionV relativeFrom="paragraph">
+                  <wp:posOffset>358803</wp:posOffset>
+                </wp:positionV>
+                <wp:extent cx="1120581" cy="2258170"/>
+                <wp:effectExtent l="0" t="0" r="60960" b="66040"/>
+                <wp:wrapNone/>
+                <wp:docPr id="25" name="Straight Arrow Connector 25"/>
+                <wp:cNvGraphicFramePr/>
+                <a:graphic xmlns:a="http://schemas.openxmlformats.org/drawingml/2006/main">
+                  <a:graphicData uri="http://schemas.microsoft.com/office/word/2010/wordprocessingShape">
+                    <wps:wsp>
+                      <wps:cNvCnPr/>
+                      <wps:spPr>
+                        <a:xfrm>
+                          <a:off x="0" y="0"/>
+                          <a:ext cx="1120581" cy="2258170"/>
+                        </a:xfrm>
+                        <a:prstGeom prst="straightConnector1">
+                          <a:avLst/>
+                        </a:prstGeom>
+                        <a:ln>
+                          <a:tailEnd type="triangle"/>
+                        </a:ln>
+                      </wps:spPr>
+                      <wps:style>
+                        <a:lnRef idx="1">
+                          <a:schemeClr val="accent1"/>
+                        </a:lnRef>
+                        <a:fillRef idx="0">
+                          <a:schemeClr val="accent1"/>
+                        </a:fillRef>
+                        <a:effectRef idx="0">
+                          <a:schemeClr val="accent1"/>
+                        </a:effectRef>
+                        <a:fontRef idx="minor">
+                          <a:schemeClr val="tx1"/>
+                        </a:fontRef>
+                      </wps:style>
+                      <wps:bodyPr/>
+                    </wps:wsp>
+                  </a:graphicData>
+                </a:graphic>
+              </wp:anchor>
+            </w:drawing>
+          </mc:Choice>
+          <mc:Fallback>
+            <w:pict>
+              <v:shape w14:anchorId="4E968B61" id="Straight Arrow Connector 25" o:spid="_x0000_s1026" type="#_x0000_t32" style="position:absolute;margin-left:-37.55pt;margin-top:28.25pt;width:88.25pt;height:177.8pt;z-index:251693056;visibility:visible;mso-wrap-style:square;mso-wrap-distance-left:9pt;mso-wrap-distance-top:0;mso-wrap-distance-right:9pt;mso-wrap-distance-bottom:0;mso-position-horizontal:absolute;mso-position-horizontal-relative:text;mso-position-vertical:absolute;mso-position-vertical-relative:text" o:gfxdata="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" strokecolor="#4472c4 [3204]" strokeweight=".5pt">
+                <v:stroke endarrow="block" joinstyle="miter"/>
+              </v:shape>
+            </w:pict>
+          </mc:Fallback>
+        </mc:AlternateContent>
+      </w:r>
+      <w:r>
+        <w:rPr>
+          <w:b/>
+          <w:bCs/>
+          <w:noProof/>
+        </w:rPr>
+        <mc:AlternateContent>
+          <mc:Choice Requires="wps">
+            <w:drawing>
+              <wp:anchor distT="0" distB="0" distL="114300" distR="114300" simplePos="0" relativeHeight="251692032" behindDoc="0" locked="0" layoutInCell="1" allowOverlap="1" wp14:anchorId="452B2AD5" wp14:editId="413CF440">
+                <wp:simplePos x="0" y="0"/>
+                <wp:positionH relativeFrom="column">
+                  <wp:posOffset>-222637</wp:posOffset>
+                </wp:positionH>
+                <wp:positionV relativeFrom="paragraph">
+                  <wp:posOffset>374457</wp:posOffset>
+                </wp:positionV>
+                <wp:extent cx="866693" cy="1097528"/>
+                <wp:effectExtent l="0" t="0" r="67310" b="64770"/>
+                <wp:wrapNone/>
+                <wp:docPr id="24" name="Straight Arrow Connector 24"/>
+                <wp:cNvGraphicFramePr/>
+                <a:graphic xmlns:a="http://schemas.openxmlformats.org/drawingml/2006/main">
+                  <a:graphicData uri="http://schemas.microsoft.com/office/word/2010/wordprocessingShape">
+                    <wps:wsp>
+                      <wps:cNvCnPr/>
+                      <wps:spPr>
+                        <a:xfrm>
+                          <a:off x="0" y="0"/>
+                          <a:ext cx="866693" cy="1097528"/>
+                        </a:xfrm>
+                        <a:prstGeom prst="straightConnector1">
+                          <a:avLst/>
+                        </a:prstGeom>
+                        <a:ln>
+                          <a:tailEnd type="triangle"/>
+                        </a:ln>
+                      </wps:spPr>
+                      <wps:style>
+                        <a:lnRef idx="1">
+                          <a:schemeClr val="accent1"/>
+                        </a:lnRef>
+                        <a:fillRef idx="0">
+                          <a:schemeClr val="accent1"/>
+                        </a:fillRef>
+                        <a:effectRef idx="0">
+                          <a:schemeClr val="accent1"/>
+                        </a:effectRef>
+                        <a:fontRef idx="minor">
+                          <a:schemeClr val="tx1"/>
+                        </a:fontRef>
+                      </wps:style>
+                      <wps:bodyPr/>
+                    </wps:wsp>
+                  </a:graphicData>
+                </a:graphic>
+              </wp:anchor>
+            </w:drawing>
+          </mc:Choice>
+          <mc:Fallback>
+            <w:pict>
+              <v:shape w14:anchorId="0A980E1F" id="Straight Arrow Connector 24" o:spid="_x0000_s1026" type="#_x0000_t32" style="position:absolute;margin-left:-17.55pt;margin-top:29.5pt;width:68.25pt;height:86.4pt;z-index:251692032;visibility:visible;mso-wrap-style:square;mso-wrap-distance-left:9pt;mso-wrap-distance-top:0;mso-wrap-distance-right:9pt;mso-wrap-distance-bottom:0;mso-position-horizontal:absolute;mso-position-horizontal-relative:text;mso-position-vertical:absolute;mso-position-vertical-relative:text" o:gfxdata="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" strokecolor="#4472c4 [3204]" strokeweight=".5pt">
+                <v:stroke endarrow="block" joinstyle="miter"/>
+              </v:shape>
+            </w:pict>
+          </mc:Fallback>
+        </mc:AlternateContent>
+      </w:r>
+      <w:r>
+        <w:rPr>
+          <w:b/>
+          <w:bCs/>
+          <w:noProof/>
+        </w:rPr>
+        <mc:AlternateContent>
+          <mc:Choice Requires="wps">
+            <w:drawing>
+              <wp:anchor distT="0" distB="0" distL="114300" distR="114300" simplePos="0" relativeHeight="251691008" behindDoc="0" locked="0" layoutInCell="1" allowOverlap="1" wp14:anchorId="10D51EE2" wp14:editId="5868F73E">
+                <wp:simplePos x="0" y="0"/>
+                <wp:positionH relativeFrom="column">
+                  <wp:posOffset>151075</wp:posOffset>
+                </wp:positionH>
+                <wp:positionV relativeFrom="paragraph">
+                  <wp:posOffset>303143</wp:posOffset>
+                </wp:positionV>
+                <wp:extent cx="532737" cy="166978"/>
+                <wp:effectExtent l="0" t="0" r="77470" b="62230"/>
+                <wp:wrapNone/>
+                <wp:docPr id="23" name="Straight Arrow Connector 23"/>
+                <wp:cNvGraphicFramePr/>
+                <a:graphic xmlns:a="http://schemas.openxmlformats.org/drawingml/2006/main">
+                  <a:graphicData uri="http://schemas.microsoft.com/office/word/2010/wordprocessingShape">
+                    <wps:wsp>
+                      <wps:cNvCnPr/>
+                      <wps:spPr>
+                        <a:xfrm>
+                          <a:off x="0" y="0"/>
+                          <a:ext cx="532737" cy="166978"/>
+                        </a:xfrm>
+                        <a:prstGeom prst="straightConnector1">
+                          <a:avLst/>
+                        </a:prstGeom>
+                        <a:ln>
+                          <a:tailEnd type="triangle"/>
+                        </a:ln>
+                      </wps:spPr>
+                      <wps:style>
+                        <a:lnRef idx="1">
+                          <a:schemeClr val="accent1"/>
+                        </a:lnRef>
+                        <a:fillRef idx="0">
+                          <a:schemeClr val="accent1"/>
+                        </a:fillRef>
+                        <a:effectRef idx="0">
+                          <a:schemeClr val="accent1"/>
+                        </a:effectRef>
+                        <a:fontRef idx="minor">
+                          <a:schemeClr val="tx1"/>
+                        </a:fontRef>
+                      </wps:style>
+                      <wps:bodyPr/>
+                    </wps:wsp>
+                  </a:graphicData>
+                </a:graphic>
+              </wp:anchor>
+            </w:drawing>
+          </mc:Choice>
+          <mc:Fallback>
+            <w:pict>
+              <v:shape w14:anchorId="6C8247AD" id="Straight Arrow Connector 23" o:spid="_x0000_s1026" type="#_x0000_t32" style="position:absolute;margin-left:11.9pt;margin-top:23.85pt;width:41.95pt;height:13.15pt;z-index:251691008;visibility:visible;mso-wrap-style:square;mso-wrap-distance-left:9pt;mso-wrap-distance-top:0;mso-wrap-distance-right:9pt;mso-wrap-distance-bottom:0;mso-position-horizontal:absolute;mso-position-horizontal-relative:text;mso-position-vertical:absolute;mso-position-vertical-relative:text" o:gfxdata="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" strokecolor="#4472c4 [3204]" strokeweight=".5pt">
+                <v:stroke endarrow="block" joinstyle="miter"/>
+              </v:shape>
+            </w:pict>
+          </mc:Fallback>
+        </mc:AlternateContent>
+      </w:r>
+      <w:r>
+        <w:rPr>
+          <w:b/>
+          <w:bCs/>
+          <w:noProof/>
+        </w:rPr>
+        <mc:AlternateContent>
+          <mc:Choice Requires="wps">
+            <w:drawing>
+              <wp:anchor distT="0" distB="0" distL="114300" distR="114300" simplePos="0" relativeHeight="251689984" behindDoc="0" locked="0" layoutInCell="1" allowOverlap="1" wp14:anchorId="5CCB013F" wp14:editId="7975B2E9">
+                <wp:simplePos x="0" y="0"/>
+                <wp:positionH relativeFrom="column">
+                  <wp:posOffset>4072752</wp:posOffset>
+                </wp:positionH>
+                <wp:positionV relativeFrom="paragraph">
+                  <wp:posOffset>1218427</wp:posOffset>
+                </wp:positionV>
+                <wp:extent cx="898498" cy="508884"/>
+                <wp:effectExtent l="0" t="0" r="16510" b="24765"/>
+                <wp:wrapNone/>
+                <wp:docPr id="22" name="Rectangle 22"/>
+                <wp:cNvGraphicFramePr/>
+                <a:graphic xmlns:a="http://schemas.openxmlformats.org/drawingml/2006/main">
+                  <a:graphicData uri="http://schemas.microsoft.com/office/word/2010/wordprocessingShape">
+                    <wps:wsp>
+                      <wps:cNvSpPr/>
+                      <wps:spPr>
+                        <a:xfrm>
+                          <a:off x="0" y="0"/>
+                          <a:ext cx="898498" cy="508884"/>
+                        </a:xfrm>
+                        <a:prstGeom prst="rect">
+                          <a:avLst/>
+                        </a:prstGeom>
+                      </wps:spPr>
+                      <wps:style>
+                        <a:lnRef idx="2">
+                          <a:schemeClr val="dk1">
+                            <a:shade val="50000"/>
+                          </a:schemeClr>
+                        </a:lnRef>
+                        <a:fillRef idx="1">
+                          <a:schemeClr val="dk1"/>
+                        </a:fillRef>
+                        <a:effectRef idx="0">
+                          <a:schemeClr val="dk1"/>
+                        </a:effectRef>
+                        <a:fontRef idx="minor">
+                          <a:schemeClr val="lt1"/>
+                        </a:fontRef>
+                      </wps:style>
+                      <wps:txbx>
+                        <w:txbxContent>
+                          <w:p>
+                            <w:pPr>
+                              <w:jc w:val="center"/>
+                            </w:pPr>
+                            <w:r>
+                              <w:t>Out put</w:t>
+                            </w:r>
+                          </w:p>
+                        </w:txbxContent>
+                      </wps:txbx>
+                      <wps:bodyPr rot="0" spcFirstLastPara="0" vertOverflow="overflow" horzOverflow="overflow" vert="horz" wrap="square" lIns="91440" tIns="45720" rIns="91440" bIns="45720" numCol="1" spcCol="0" rtlCol="0" fromWordArt="0" anchor="ctr" anchorCtr="0" forceAA="0" compatLnSpc="1">
+                        <a:prstTxWarp prst="textNoShape">
+                          <a:avLst/>
+                        </a:prstTxWarp>
+                        <a:noAutofit/>
+                      </wps:bodyPr>
+                    </wps:wsp>
+                  </a:graphicData>
+                </a:graphic>
+              </wp:anchor>
+            </w:drawing>
+          </mc:Choice>
+          <mc:Fallback>
+            <w:pict>
+              <v:rect w14:anchorId="5CCB013F" id="Rectangle 22" o:spid="_x0000_s1040" style="position:absolute;margin-left:320.7pt;margin-top:95.95pt;width:70.75pt;height:40.05pt;z-index:251689984;visibility:visible;mso-wrap-style:square;mso-wrap-distance-left:9pt;mso-wrap-distance-top:0;mso-wrap-distance-right:9pt;mso-wrap-distance-bottom:0;mso-position-horizontal:absolute;mso-position-horizontal-relative:text;mso-position-vertical:absolute;mso-position-vertical-relative:text;v-text-anchor:middle" o:gfxdata="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" fillcolor="black [3200]" strokecolor="black [1600]" strokeweight="1pt">
+                <v:textbox>
+                  <w:txbxContent>
+                    <w:p>
+                      <w:pPr>
+                        <w:jc w:val="center"/>
+                      </w:pPr>
+                      <w:r>
+                        <w:t>Out put</w:t>
+                      </w:r>
+                    </w:p>
+                  </w:txbxContent>
+                </v:textbox>
+              </v:rect>
+            </w:pict>
+          </mc:Fallback>
+        </mc:AlternateContent>
+      </w:r>
+      <w:r>
+        <w:rPr>
+          <w:b/>
+          <w:bCs/>
+          <w:noProof/>
+        </w:rPr>
+        <mc:AlternateContent>
+          <mc:Choice Requires="wps">
+            <w:drawing>
+              <wp:anchor distT="0" distB="0" distL="114300" distR="114300" simplePos="0" relativeHeight="251686912" behindDoc="0" locked="0" layoutInCell="1" allowOverlap="1" wp14:anchorId="77D1F209" wp14:editId="0B77F9C1">
+                <wp:simplePos x="0" y="0"/>
+                <wp:positionH relativeFrom="column">
+                  <wp:posOffset>3197307</wp:posOffset>
+                </wp:positionH>
+                <wp:positionV relativeFrom="paragraph">
+                  <wp:posOffset>1162740</wp:posOffset>
+                </wp:positionV>
+                <wp:extent cx="763325" cy="771277"/>
+                <wp:effectExtent l="0" t="0" r="17780" b="10160"/>
+                <wp:wrapNone/>
+                <wp:docPr id="20" name="Oval 20"/>
+                <wp:cNvGraphicFramePr/>
+                <a:graphic xmlns:a="http://schemas.openxmlformats.org/drawingml/2006/main">
+                  <a:graphicData uri="http://schemas.microsoft.com/office/word/2010/wordprocessingShape">
+                    <wps:wsp>
+                      <wps:cNvSpPr/>
+                      <wps:spPr>
+                        <a:xfrm>
+                          <a:off x="0" y="0"/>
+                          <a:ext cx="763325" cy="771277"/>
+                        </a:xfrm>
+                        <a:prstGeom prst="ellipse">
+                          <a:avLst/>
+                        </a:prstGeom>
+                      </wps:spPr>
+                      <wps:style>
+                        <a:lnRef idx="2">
+                          <a:schemeClr val="accent1">
+                            <a:shade val="50000"/>
+                          </a:schemeClr>
+                        </a:lnRef>
+                        <a:fillRef idx="1">
+                          <a:schemeClr val="accent1"/>
+                        </a:fillRef>
+                        <a:effectRef idx="0">
+                          <a:schemeClr val="accent1"/>
+                        </a:effectRef>
+                        <a:fontRef idx="minor">
+                          <a:schemeClr val="lt1"/>
+                        </a:fontRef>
+                      </wps:style>
+                      <wps:bodyPr rot="0" spcFirstLastPara="0" vertOverflow="overflow" horzOverflow="overflow" vert="horz" wrap="square" lIns="91440" tIns="45720" rIns="91440" bIns="45720" numCol="1" spcCol="0" rtlCol="0" fromWordArt="0" anchor="ctr" anchorCtr="0" forceAA="0" compatLnSpc="1">
+                        <a:prstTxWarp prst="textNoShape">
+                          <a:avLst/>
+                        </a:prstTxWarp>
+                        <a:noAutofit/>
+                      </wps:bodyPr>
+                    </wps:wsp>
+                  </a:graphicData>
+                </a:graphic>
+              </wp:anchor>
+            </w:drawing>
+          </mc:Choice>
+          <mc:Fallback>
+            <w:pict>
+              <v:oval w14:anchorId="5142A3E9" id="Oval 20" o:spid="_x0000_s1026" style="position:absolute;margin-left:251.75pt;margin-top:91.55pt;width:60.1pt;height:60.75pt;z-index:251686912;visibility:visible;mso-wrap-style:square;mso-wrap-distance-left:9pt;mso-wrap-distance-top:0;mso-wrap-distance-right:9pt;mso-wrap-distance-bottom:0;mso-position-horizontal:absolute;mso-position-horizontal-relative:text;mso-position-vertical:absolute;mso-position-vertical-relative:text;v-text-anchor:middle" o:gfxdata="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" fillcolor="#4472c4 [3204]" strokecolor="#1f3763 [1604]" strokeweight="1pt">
+                <v:stroke joinstyle="miter"/>
+              </v:oval>
+            </w:pict>
+          </mc:Fallback>
+        </mc:AlternateContent>
+      </w:r>
+      <w:r>
+        <w:rPr>
+          <w:b/>
+          <w:bCs/>
+          <w:noProof/>
+        </w:rPr>
+        <mc:AlternateContent>
+          <mc:Choice Requires="wps">
+            <w:drawing>
+              <wp:anchor distT="0" distB="0" distL="114300" distR="114300" simplePos="0" relativeHeight="251684864" behindDoc="0" locked="0" layoutInCell="1" allowOverlap="1" wp14:anchorId="0433CC38" wp14:editId="129C02B8">
+                <wp:simplePos x="0" y="0"/>
+                <wp:positionH relativeFrom="column">
+                  <wp:posOffset>1335818</wp:posOffset>
+                </wp:positionH>
+                <wp:positionV relativeFrom="paragraph">
+                  <wp:posOffset>1885453</wp:posOffset>
+                </wp:positionV>
+                <wp:extent cx="2075291" cy="811033"/>
+                <wp:effectExtent l="0" t="0" r="20320" b="27305"/>
+                <wp:wrapNone/>
+                <wp:docPr id="19" name="Straight Connector 19"/>
+                <wp:cNvGraphicFramePr/>
+                <a:graphic xmlns:a="http://schemas.openxmlformats.org/drawingml/2006/main">
+                  <a:graphicData uri="http://schemas.microsoft.com/office/word/2010/wordprocessingShape">
+                    <wps:wsp>
+                      <wps:cNvCnPr/>
+                      <wps:spPr>
+                        <a:xfrm flipV="1">
+                          <a:off x="0" y="0"/>
+                          <a:ext cx="2075291" cy="811033"/>
+                        </a:xfrm>
+                        <a:prstGeom prst="line">
+                          <a:avLst/>
+                        </a:prstGeom>
+                      </wps:spPr>
+                      <wps:style>
+                        <a:lnRef idx="1">
+                          <a:schemeClr val="accent1"/>
+                        </a:lnRef>
+                        <a:fillRef idx="0">
+                          <a:schemeClr val="accent1"/>
+                        </a:fillRef>
+                        <a:effectRef idx="0">
+                          <a:schemeClr val="accent1"/>
+                        </a:effectRef>
+                        <a:fontRef idx="minor">
+                          <a:schemeClr val="tx1"/>
+                        </a:fontRef>
+                      </wps:style>
+                      <wps:bodyPr/>
+                    </wps:wsp>
+                  </a:graphicData>
+                </a:graphic>
+              </wp:anchor>
+            </w:drawing>
+          </mc:Choice>
+          <mc:Fallback>
+            <w:pict>
+              <v:line w14:anchorId="196FFFFA" id="Straight Connector 19" o:spid="_x0000_s1026" style="position:absolute;flip:y;z-index:251684864;visibility:visible;mso-wrap-style:square;mso-wrap-distance-left:9pt;mso-wrap-distance-top:0;mso-wrap-distance-right:9pt;mso-wrap-distance-bottom:0;mso-position-horizontal:absolute;mso-position-horizontal-relative:text;mso-position-vertical:absolute;mso-position-vertical-relative:text" from="105.2pt,148.45pt" to="268.6pt,212.3pt" o:gfxdata="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" strokecolor="#4472c4 [3204]" strokeweight=".5pt">
+                <v:stroke joinstyle="miter"/>
+              </v:line>
+            </w:pict>
+          </mc:Fallback>
+        </mc:AlternateContent>
+      </w:r>
+      <w:r>
+        <w:rPr>
+          <w:b/>
+          <w:bCs/>
+          <w:noProof/>
+        </w:rPr>
+        <mc:AlternateContent>
+          <mc:Choice Requires="wps">
+            <w:drawing>
+              <wp:anchor distT="0" distB="0" distL="114300" distR="114300" simplePos="0" relativeHeight="251683840" behindDoc="0" locked="0" layoutInCell="1" allowOverlap="1" wp14:anchorId="25569190" wp14:editId="7A876AAB">
+                <wp:simplePos x="0" y="0"/>
+                <wp:positionH relativeFrom="column">
+                  <wp:posOffset>1399429</wp:posOffset>
+                </wp:positionH>
+                <wp:positionV relativeFrom="paragraph">
+                  <wp:posOffset>1559450</wp:posOffset>
+                </wp:positionV>
+                <wp:extent cx="1884459" cy="47707"/>
+                <wp:effectExtent l="0" t="0" r="20955" b="28575"/>
+                <wp:wrapNone/>
+                <wp:docPr id="18" name="Straight Connector 18"/>
+                <wp:cNvGraphicFramePr/>
+                <a:graphic xmlns:a="http://schemas.openxmlformats.org/drawingml/2006/main">
+                  <a:graphicData uri="http://schemas.microsoft.com/office/word/2010/wordprocessingShape">
+                    <wps:wsp>
+                      <wps:cNvCnPr/>
+                      <wps:spPr>
+                        <a:xfrm>
+                          <a:off x="0" y="0"/>
+                          <a:ext cx="1884459" cy="47707"/>
+                        </a:xfrm>
+                        <a:prstGeom prst="line">
+                          <a:avLst/>
+                        </a:prstGeom>
+                      </wps:spPr>
+                      <wps:style>
+                        <a:lnRef idx="1">
+                          <a:schemeClr val="accent1"/>
+                        </a:lnRef>
+                        <a:fillRef idx="0">
+                          <a:schemeClr val="accent1"/>
+                        </a:fillRef>
+                        <a:effectRef idx="0">
+                          <a:schemeClr val="accent1"/>
+                        </a:effectRef>
+                        <a:fontRef idx="minor">
+                          <a:schemeClr val="tx1"/>
+                        </a:fontRef>
+                      </wps:style>
+                      <wps:bodyPr/>
+                    </wps:wsp>
+                  </a:graphicData>
+                </a:graphic>
+              </wp:anchor>
+            </w:drawing>
+          </mc:Choice>
+          <mc:Fallback>
+            <w:pict>
+              <v:line w14:anchorId="40244DDE" id="Straight Connector 18" o:spid="_x0000_s1026" style="position:absolute;z-index:251683840;visibility:visible;mso-wrap-style:square;mso-wrap-distance-left:9pt;mso-wrap-distance-top:0;mso-wrap-distance-right:9pt;mso-wrap-distance-bottom:0;mso-position-horizontal:absolute;mso-position-horizontal-relative:text;mso-position-vertical:absolute;mso-position-vertical-relative:text" from="110.2pt,122.8pt" to="258.6pt,126.55pt" o:gfxdata="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" strokecolor="#4472c4 [3204]" strokeweight=".5pt">
+                <v:stroke joinstyle="miter"/>
+              </v:line>
+            </w:pict>
+          </mc:Fallback>
+        </mc:AlternateContent>
+      </w:r>
+      <w:r>
+        <w:rPr>
+          <w:b/>
+          <w:bCs/>
+          <w:noProof/>
+        </w:rPr>
+        <mc:AlternateContent>
+          <mc:Choice Requires="wps">
+            <w:drawing>
+              <wp:anchor distT="0" distB="0" distL="114300" distR="114300" simplePos="0" relativeHeight="251682816" behindDoc="0" locked="0" layoutInCell="1" allowOverlap="1" wp14:anchorId="6D197C53" wp14:editId="238081B4">
+                <wp:simplePos x="0" y="0"/>
+                <wp:positionH relativeFrom="column">
+                  <wp:posOffset>1407380</wp:posOffset>
+                </wp:positionH>
+                <wp:positionV relativeFrom="paragraph">
+                  <wp:posOffset>533731</wp:posOffset>
+                </wp:positionV>
+                <wp:extent cx="1908313" cy="731520"/>
+                <wp:effectExtent l="0" t="0" r="34925" b="30480"/>
+                <wp:wrapNone/>
+                <wp:docPr id="17" name="Straight Connector 17"/>
+                <wp:cNvGraphicFramePr/>
+                <a:graphic xmlns:a="http://schemas.openxmlformats.org/drawingml/2006/main">
+                  <a:graphicData uri="http://schemas.microsoft.com/office/word/2010/wordprocessingShape">
+                    <wps:wsp>
+                      <wps:cNvCnPr/>
+                      <wps:spPr>
+                        <a:xfrm>
+                          <a:off x="0" y="0"/>
+                          <a:ext cx="1908313" cy="731520"/>
+                        </a:xfrm>
+                        <a:prstGeom prst="line">
+                          <a:avLst/>
+                        </a:prstGeom>
+                      </wps:spPr>
+                      <wps:style>
+                        <a:lnRef idx="1">
+                          <a:schemeClr val="accent1"/>
+                        </a:lnRef>
+                        <a:fillRef idx="0">
+                          <a:schemeClr val="accent1"/>
+                        </a:fillRef>
+                        <a:effectRef idx="0">
+                          <a:schemeClr val="accent1"/>
+                        </a:effectRef>
+                        <a:fontRef idx="minor">
+                          <a:schemeClr val="tx1"/>
+                        </a:fontRef>
+                      </wps:style>
+                      <wps:bodyPr/>
+                    </wps:wsp>
+                  </a:graphicData>
+                </a:graphic>
+              </wp:anchor>
+            </w:drawing>
+          </mc:Choice>
+          <mc:Fallback>
+            <w:pict>
+              <v:line w14:anchorId="134EFD7C" id="Straight Connector 17" o:spid="_x0000_s1026" style="position:absolute;z-index:251682816;visibility:visible;mso-wrap-style:square;mso-wrap-distance-left:9pt;mso-wrap-distance-top:0;mso-wrap-distance-right:9pt;mso-wrap-distance-bottom:0;mso-position-horizontal:absolute;mso-position-horizontal-relative:text;mso-position-vertical:absolute;mso-position-vertical-relative:text" from="110.8pt,42.05pt" to="261.05pt,99.65pt" o:gfxdata="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" strokecolor="#4472c4 [3204]" strokeweight=".5pt">
+                <v:stroke joinstyle="miter"/>
+              </v:line>
+            </w:pict>
+          </mc:Fallback>
+        </mc:AlternateContent>
+      </w:r>
+      <w:r>
+        <w:rPr>
+          <w:b/>
+          <w:bCs/>
+          <w:noProof/>
+        </w:rPr>
+        <mc:AlternateContent>
+          <mc:Choice Requires="wps">
+            <w:drawing>
+              <wp:anchor distT="0" distB="0" distL="114300" distR="114300" simplePos="0" relativeHeight="251681792" behindDoc="0" locked="0" layoutInCell="1" allowOverlap="1" wp14:anchorId="310BB643" wp14:editId="30A02AEA">
+                <wp:simplePos x="0" y="0"/>
+                <wp:positionH relativeFrom="column">
+                  <wp:posOffset>589280</wp:posOffset>
+                </wp:positionH>
+                <wp:positionV relativeFrom="paragraph">
+                  <wp:posOffset>2315680</wp:posOffset>
+                </wp:positionV>
+                <wp:extent cx="763325" cy="771277"/>
+                <wp:effectExtent l="0" t="0" r="17780" b="10160"/>
+                <wp:wrapNone/>
+                <wp:docPr id="16" name="Oval 16"/>
+                <wp:cNvGraphicFramePr/>
+                <a:graphic xmlns:a="http://schemas.openxmlformats.org/drawingml/2006/main">
+                  <a:graphicData uri="http://schemas.microsoft.com/office/word/2010/wordprocessingShape">
+                    <wps:wsp>
+                      <wps:cNvSpPr/>
+                      <wps:spPr>
+                        <a:xfrm>
+                          <a:off x="0" y="0"/>
+                          <a:ext cx="763325" cy="771277"/>
+                        </a:xfrm>
+                        <a:prstGeom prst="ellipse">
+                          <a:avLst/>
+                        </a:prstGeom>
+                      </wps:spPr>
+                      <wps:style>
+                        <a:lnRef idx="2">
+                          <a:schemeClr val="accent1">
+                            <a:shade val="50000"/>
+                          </a:schemeClr>
+                        </a:lnRef>
+                        <a:fillRef idx="1">
+                          <a:schemeClr val="accent1"/>
+                        </a:fillRef>
+                        <a:effectRef idx="0">
+                          <a:schemeClr val="accent1"/>
+                        </a:effectRef>
+                        <a:fontRef idx="minor">
+                          <a:schemeClr val="lt1"/>
+                        </a:fontRef>
+                      </wps:style>
+                      <wps:txbx>
+                        <w:txbxContent>
+                          <w:p>
+                            <w:pPr>
+                              <w:jc w:val="center"/>
+                            </w:pPr>
+                            <w:r>
+                              <w:t>17</w:t>
+                            </w:r>
+                          </w:p>
+                        </w:txbxContent>
+                      </wps:txbx>
+                      <wps:bodyPr rot="0" spcFirstLastPara="0" vertOverflow="overflow" horzOverflow="overflow" vert="horz" wrap="square" lIns="91440" tIns="45720" rIns="91440" bIns="45720" numCol="1" spcCol="0" rtlCol="0" fromWordArt="0" anchor="ctr" anchorCtr="0" forceAA="0" compatLnSpc="1">
+                        <a:prstTxWarp prst="textNoShape">
+                          <a:avLst/>
+                        </a:prstTxWarp>
+                        <a:noAutofit/>
+                      </wps:bodyPr>
+                    </wps:wsp>
+                  </a:graphicData>
+                </a:graphic>
+              </wp:anchor>
+            </w:drawing>
+          </mc:Choice>
+          <mc:Fallback>
+            <w:pict>
+              <v:oval w14:anchorId="310BB643" id="Oval 16" o:spid="_x0000_s1041" style="position:absolute;margin-left:46.4pt;margin-top:182.35pt;width:60.1pt;height:60.75pt;z-index:251681792;visibility:visible;mso-wrap-style:square;mso-wrap-distance-left:9pt;mso-wrap-distance-top:0;mso-wrap-distance-right:9pt;mso-wrap-distance-bottom:0;mso-position-horizontal:absolute;mso-position-horizontal-relative:text;mso-position-vertical:absolute;mso-position-vertical-relative:text;v-text-anchor:middle" o:gfxdata="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" fillcolor="#4472c4 [3204]" strokecolor="#1f3763 [1604]" strokeweight="1pt">
+                <v:stroke joinstyle="miter"/>
+                <v:textbox>
+                  <w:txbxContent>
+                    <w:p>
+                      <w:pPr>
+                        <w:jc w:val="center"/>
+                      </w:pPr>
+                      <w:r>
+                        <w:t>17</w:t>
+                      </w:r>
+                    </w:p>
+                  </w:txbxContent>
+                </v:textbox>
+              </v:oval>
+            </w:pict>
+          </mc:Fallback>
+        </mc:AlternateContent>
+      </w:r>
+      <w:r>
+        <w:rPr>
+          <w:b/>
+          <w:bCs/>
+          <w:noProof/>
+        </w:rPr>
+        <mc:AlternateContent>
+          <mc:Choice Requires="wps">
+            <w:drawing>
+              <wp:anchor distT="0" distB="0" distL="114300" distR="114300" simplePos="0" relativeHeight="251679744" behindDoc="0" locked="0" layoutInCell="1" allowOverlap="1" wp14:anchorId="0B0F12E0" wp14:editId="74236E20">
+                <wp:simplePos x="0" y="0"/>
+                <wp:positionH relativeFrom="column">
+                  <wp:posOffset>620809</wp:posOffset>
+                </wp:positionH>
+                <wp:positionV relativeFrom="paragraph">
+                  <wp:posOffset>1162602</wp:posOffset>
+                </wp:positionV>
+                <wp:extent cx="763325" cy="771277"/>
+                <wp:effectExtent l="0" t="0" r="17780" b="10160"/>
+                <wp:wrapNone/>
+                <wp:docPr id="15" name="Oval 15"/>
+                <wp:cNvGraphicFramePr/>
+                <a:graphic xmlns:a="http://schemas.openxmlformats.org/drawingml/2006/main">
+                  <a:graphicData uri="http://schemas.microsoft.com/office/word/2010/wordprocessingShape">
+                    <wps:wsp>
+                      <wps:cNvSpPr/>
+                      <wps:spPr>
+                        <a:xfrm>
+                          <a:off x="0" y="0"/>
+                          <a:ext cx="763325" cy="771277"/>
+                        </a:xfrm>
+                        <a:prstGeom prst="ellipse">
+                          <a:avLst/>
+                        </a:prstGeom>
+                      </wps:spPr>
+                      <wps:style>
+                        <a:lnRef idx="2">
+                          <a:schemeClr val="accent1">
+                            <a:shade val="50000"/>
+                          </a:schemeClr>
+                        </a:lnRef>
+                        <a:fillRef idx="1">
+                          <a:schemeClr val="accent1"/>
+                        </a:fillRef>
+                        <a:effectRef idx="0">
+                          <a:schemeClr val="accent1"/>
+                        </a:effectRef>
+                        <a:fontRef idx="minor">
+                          <a:schemeClr val="lt1"/>
+                        </a:fontRef>
+                      </wps:style>
+                      <wps:txbx>
+                        <w:txbxContent>
+                          <w:p>
+                            <w:pPr>
+                              <w:jc w:val="center"/>
+                            </w:pPr>
+                            <w:r>
+                              <w:t>10</w:t>
+                            </w:r>
+                          </w:p>
+                        </w:txbxContent>
+                      </wps:txbx>
+                      <wps:bodyPr rot="0" spcFirstLastPara="0" vertOverflow="overflow" horzOverflow="overflow" vert="horz" wrap="square" lIns="91440" tIns="45720" rIns="91440" bIns="45720" numCol="1" spcCol="0" rtlCol="0" fromWordArt="0" anchor="ctr" anchorCtr="0" forceAA="0" compatLnSpc="1">
+                        <a:prstTxWarp prst="textNoShape">
+                          <a:avLst/>
+                        </a:prstTxWarp>
+                        <a:noAutofit/>
+                      </wps:bodyPr>
+                    </wps:wsp>
+                  </a:graphicData>
+                </a:graphic>
+              </wp:anchor>
+            </w:drawing>
+          </mc:Choice>
+          <mc:Fallback>
+            <w:pict>
+              <v:oval w14:anchorId="0B0F12E0" id="Oval 15" o:spid="_x0000_s1042" style="position:absolute;margin-left:48.9pt;margin-top:91.55pt;width:60.1pt;height:60.75pt;z-index:251679744;visibility:visible;mso-wrap-style:square;mso-wrap-distance-left:9pt;mso-wrap-distance-top:0;mso-wrap-distance-right:9pt;mso-wrap-distance-bottom:0;mso-position-horizontal:absolute;mso-position-horizontal-relative:text;mso-position-vertical:absolute;mso-position-vertical-relative:text;v-text-anchor:middle" o:gfxdata="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" fillcolor="#4472c4 [3204]" strokecolor="#1f3763 [1604]" strokeweight="1pt">
+                <v:stroke joinstyle="miter"/>
+                <v:textbox>
+                  <w:txbxContent>
+                    <w:p>
+                      <w:pPr>
+                        <w:jc w:val="center"/>
+                      </w:pPr>
+                      <w:r>
+                        <w:t>10</w:t>
+                      </w:r>
+                    </w:p>
+                  </w:txbxContent>
+                </v:textbox>
+              </v:oval>
+            </w:pict>
+          </mc:Fallback>
+        </mc:AlternateContent>
+      </w:r>
+      <w:r>
+        <w:rPr>
+          <w:b/>
+          <w:bCs/>
+          <w:noProof/>
+        </w:rPr>
+        <mc:AlternateContent>
+          <mc:Choice Requires="wps">
+            <w:drawing>
+              <wp:anchor distT="0" distB="0" distL="114300" distR="114300" simplePos="0" relativeHeight="251677696" behindDoc="0" locked="0" layoutInCell="1" allowOverlap="1" wp14:anchorId="157ADAC3" wp14:editId="761922E2">
+                <wp:simplePos x="0" y="0"/>
+                <wp:positionH relativeFrom="column">
+                  <wp:posOffset>628153</wp:posOffset>
+                </wp:positionH>
+                <wp:positionV relativeFrom="paragraph">
+                  <wp:posOffset>112312</wp:posOffset>
+                </wp:positionV>
+                <wp:extent cx="763325" cy="771277"/>
+                <wp:effectExtent l="0" t="0" r="17780" b="10160"/>
+                <wp:wrapNone/>
+                <wp:docPr id="14" name="Oval 14"/>
+                <wp:cNvGraphicFramePr/>
+                <a:graphic xmlns:a="http://schemas.openxmlformats.org/drawingml/2006/main">
+                  <a:graphicData uri="http://schemas.microsoft.com/office/word/2010/wordprocessingShape">
+                    <wps:wsp>
+                      <wps:cNvSpPr/>
+                      <wps:spPr>
+                        <a:xfrm>
+                          <a:off x="0" y="0"/>
+                          <a:ext cx="763325" cy="771277"/>
+                        </a:xfrm>
+                        <a:prstGeom prst="ellipse">
+                          <a:avLst/>
+                        </a:prstGeom>
+                      </wps:spPr>
+                      <wps:style>
+                        <a:lnRef idx="2">
+                          <a:schemeClr val="accent1">
+                            <a:shade val="50000"/>
+                          </a:schemeClr>
+                        </a:lnRef>
+                        <a:fillRef idx="1">
+                          <a:schemeClr val="accent1"/>
+                        </a:fillRef>
+                        <a:effectRef idx="0">
+                          <a:schemeClr val="accent1"/>
+                        </a:effectRef>
+                        <a:fontRef idx="minor">
+                          <a:schemeClr val="lt1"/>
+                        </a:fontRef>
+                      </wps:style>
+                      <wps:txbx>
+                        <w:txbxContent>
+                          <w:p>
+                            <w:pPr>
+                              <w:jc w:val="center"/>
+                            </w:pPr>
+                            <w:r>
+                              <w:t>1</w:t>
+                            </w:r>
+                          </w:p>
+                        </w:txbxContent>
+                      </wps:txbx>
+                      <wps:bodyPr rot="0" spcFirstLastPara="0" vertOverflow="overflow" horzOverflow="overflow" vert="horz" wrap="square" lIns="91440" tIns="45720" rIns="91440" bIns="45720" numCol="1" spcCol="0" rtlCol="0" fromWordArt="0" anchor="ctr" anchorCtr="0" forceAA="0" compatLnSpc="1">
+                        <a:prstTxWarp prst="textNoShape">
+                          <a:avLst/>
+                        </a:prstTxWarp>
+                        <a:noAutofit/>
+                      </wps:bodyPr>
+                    </wps:wsp>
+                  </a:graphicData>
+                </a:graphic>
+              </wp:anchor>
+            </w:drawing>
+          </mc:Choice>
+          <mc:Fallback>
+            <w:pict>
+              <v:oval w14:anchorId="157ADAC3" id="Oval 14" o:spid="_x0000_s1043" style="position:absolute;margin-left:49.45pt;margin-top:8.85pt;width:60.1pt;height:60.75pt;z-index:251677696;visibility:visible;mso-wrap-style:square;mso-wrap-distance-left:9pt;mso-wrap-distance-top:0;mso-wrap-distance-right:9pt;mso-wrap-distance-bottom:0;mso-position-horizontal:absolute;mso-position-horizontal-relative:text;mso-position-vertical:absolute;mso-position-vertical-relative:text;v-text-anchor:middle" o:gfxdata="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" fillcolor="#4472c4 [3204]" strokecolor="#1f3763 [1604]" strokeweight="1pt">
+                <v:stroke joinstyle="miter"/>
+                <v:textbox>
+                  <w:txbxContent>
+                    <w:p>
+                      <w:pPr>
+                        <w:jc w:val="center"/>
+                      </w:pPr>
+                      <w:r>
+                        <w:t>1</w:t>
+                      </w:r>
+                    </w:p>
+                  </w:txbxContent>
+                </v:textbox>
+              </v:oval>
+            </w:pict>
+          </mc:Fallback>
+        </mc:AlternateContent>
+      </w:r>
+      <w:r>
+        <w:rPr>
+          <w:b/>
+          <w:bCs/>
+        </w:rPr>
+        <w:br w:type="page"/>
       </w:r>
     </w:p>
     <w:p>
-      <w:r>
-        <w:t>Keep the header names because you will need them latter to get access to the value of each column.</w:t>
-      </w:r>
+      <w:pPr>
+        <w:rPr>
+          <w:b/>
+          <w:bCs/>
+        </w:rPr>
+      </w:pPr>
     </w:p>
     <w:p>
-      <w:r>
-        <w:t>Not keeping them is not a good idea.</w:t>
+      <w:pPr>
+        <w:rPr>
+          <w:b/>
+          <w:bCs/>
+        </w:rPr>
+      </w:pPr>
+      <w:r>
+        <w:rPr>
+          <w:b/>
+          <w:bCs/>
+        </w:rPr>
+        <w:t>Exam notes to get better marks from Dr Trang</w:t>
       </w:r>
     </w:p>
     <w:p>
       <w:r>
-        <w:t>Keep the sample size above 1000 samples.</w:t>
+        <w:t xml:space="preserve">Restart and clear output from Jupiter </w:t>
+      </w:r>
+      <w:proofErr w:type="gramStart"/>
+      <w:r>
+        <w:t>note book</w:t>
+      </w:r>
+      <w:proofErr w:type="gramEnd"/>
+      <w:r>
+        <w:t xml:space="preserve"> kernel so your course work could be valid</w:t>
       </w:r>
     </w:p>
     <w:p>
       <w:r>
-        <w:t xml:space="preserve">We are trying to generalize what the future of something should be  </w:t>
+        <w:t>Keep the header names because you will need them latter to get access to the value of each column.</w:t>
       </w:r>
     </w:p>
     <w:p>
       <w:r>
+        <w:t>Not keeping them is not a good idea.</w:t>
+      </w:r>
+    </w:p>
+    <w:p>
+      <w:r>
+        <w:t>Keep the sample size above 1000 samples.</w:t>
+      </w:r>
+    </w:p>
+    <w:p>
+      <w:r>
+        <w:t xml:space="preserve">We are trying to generalize what the future of something should be  </w:t>
+      </w:r>
+    </w:p>
+    <w:p>
+      <w:r>
         <w:t>It is bad practice to use label encoder on features</w:t>
       </w:r>
     </w:p>
-    <w:p/>
+    <w:p>
+      <w:r>
+        <w:t>Its best to use one hot encoder try to use one hot encoder and don’t use dummies or label encoder</w:t>
+      </w:r>
+    </w:p>
+    <w:p>
+      <w:r>
+        <w:t xml:space="preserve">Main reason in reality after you deploy a built model and if you have new data and the data has new values for example if the values are 4 and 5 so our model wasn’t trained using that model so if </w:t>
+      </w:r>
+      <w:proofErr w:type="gramStart"/>
+      <w:r>
+        <w:t>your</w:t>
+      </w:r>
+      <w:proofErr w:type="gramEnd"/>
+      <w:r>
+        <w:t xml:space="preserve"> are using get dummies then our model will fall.</w:t>
+      </w:r>
+    </w:p>
     <w:sectPr>
       <w:pgSz w:w="11906" w:h="16838"/>
       <w:pgMar w:top="1440" w:right="1440" w:bottom="1440" w:left="1440" w:header="708" w:footer="708" w:gutter="0"/>

</xml_diff>

<commit_message>
multilayer neuron notes taken.
</commit_message>
<xml_diff>
--- a/6006CEM Lectures and Labs/Lectures Machine Learning Dr Tangs material.docx
+++ b/6006CEM Lectures and Labs/Lectures Machine Learning Dr Tangs material.docx
@@ -745,7 +745,7 @@
           </mc:Choice>
           <mc:Fallback>
             <w:pict>
-              <v:shapetype w14:anchorId="329BDC58" id="_x0000_t32" coordsize="21600,21600" o:spt="32" o:oned="t" path="m,l21600,21600e" filled="f">
+              <v:shapetype w14:anchorId="54BFCD23" id="_x0000_t32" coordsize="21600,21600" o:spt="32" o:oned="t" path="m,l21600,21600e" filled="f">
                 <v:path arrowok="t" fillok="f" o:connecttype="none"/>
                 <o:lock v:ext="edit" shapetype="t"/>
               </v:shapetype>
@@ -1201,7 +1201,7 @@
           </mc:Choice>
           <mc:Fallback>
             <w:pict>
-              <v:shape w14:anchorId="050EAB9B" id="Straight Arrow Connector 8" o:spid="_x0000_s1026" type="#_x0000_t32" style="position:absolute;margin-left:1in;margin-top:184.5pt;width:152.5pt;height:64pt;flip:x;z-index:251669504;visibility:visible;mso-wrap-style:square;mso-width-percent:0;mso-height-percent:0;mso-wrap-distance-left:9pt;mso-wrap-distance-top:0;mso-wrap-distance-right:9pt;mso-wrap-distance-bottom:0;mso-position-horizontal:absolute;mso-position-horizontal-relative:text;mso-position-vertical:absolute;mso-position-vertical-relative:text;mso-width-percent:0;mso-height-percent:0;mso-width-relative:margin;mso-height-relative:margin" o:gfxdata="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" strokecolor="#4472c4 [3204]" strokeweight=".5pt">
+              <v:shape w14:anchorId="2CFB9D1E" id="Straight Arrow Connector 8" o:spid="_x0000_s1026" type="#_x0000_t32" style="position:absolute;margin-left:1in;margin-top:184.5pt;width:152.5pt;height:64pt;flip:x;z-index:251669504;visibility:visible;mso-wrap-style:square;mso-width-percent:0;mso-height-percent:0;mso-wrap-distance-left:9pt;mso-wrap-distance-top:0;mso-wrap-distance-right:9pt;mso-wrap-distance-bottom:0;mso-position-horizontal:absolute;mso-position-horizontal-relative:text;mso-position-vertical:absolute;mso-position-vertical-relative:text;mso-width-percent:0;mso-height-percent:0;mso-width-relative:margin;mso-height-relative:margin" o:gfxdata="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" strokecolor="#4472c4 [3204]" strokeweight=".5pt">
                 <v:stroke endarrow="block" joinstyle="miter"/>
               </v:shape>
             </w:pict>
@@ -1273,7 +1273,7 @@
           </mc:Choice>
           <mc:Fallback>
             <w:pict>
-              <v:shape w14:anchorId="68E5140D" id="Straight Arrow Connector 9" o:spid="_x0000_s1026" type="#_x0000_t32" style="position:absolute;margin-left:66pt;margin-top:183.5pt;width:37pt;height:56.5pt;flip:x;z-index:251671552;visibility:visible;mso-wrap-style:square;mso-width-percent:0;mso-height-percent:0;mso-wrap-distance-left:9pt;mso-wrap-distance-top:0;mso-wrap-distance-right:9pt;mso-wrap-distance-bottom:0;mso-position-horizontal:absolute;mso-position-horizontal-relative:text;mso-position-vertical:absolute;mso-position-vertical-relative:text;mso-width-percent:0;mso-height-percent:0;mso-width-relative:margin;mso-height-relative:margin" o:gfxdata="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" strokecolor="#4472c4 [3204]" strokeweight=".5pt">
+              <v:shape w14:anchorId="73A0E156" id="Straight Arrow Connector 9" o:spid="_x0000_s1026" type="#_x0000_t32" style="position:absolute;margin-left:66pt;margin-top:183.5pt;width:37pt;height:56.5pt;flip:x;z-index:251671552;visibility:visible;mso-wrap-style:square;mso-width-percent:0;mso-height-percent:0;mso-wrap-distance-left:9pt;mso-wrap-distance-top:0;mso-wrap-distance-right:9pt;mso-wrap-distance-bottom:0;mso-position-horizontal:absolute;mso-position-horizontal-relative:text;mso-position-vertical:absolute;mso-position-vertical-relative:text;mso-width-percent:0;mso-height-percent:0;mso-width-relative:margin;mso-height-relative:margin" o:gfxdata="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" strokecolor="#4472c4 [3204]" strokeweight=".5pt">
                 <v:stroke endarrow="block" joinstyle="miter"/>
               </v:shape>
             </w:pict>
@@ -1345,7 +1345,7 @@
           </mc:Choice>
           <mc:Fallback>
             <w:pict>
-              <v:shape w14:anchorId="584495F8" id="Straight Arrow Connector 7" o:spid="_x0000_s1026" type="#_x0000_t32" style="position:absolute;margin-left:321.5pt;margin-top:97.4pt;width:70pt;height:3.6pt;flip:y;z-index:251668480;visibility:visible;mso-wrap-style:square;mso-width-percent:0;mso-height-percent:0;mso-wrap-distance-left:9pt;mso-wrap-distance-top:0;mso-wrap-distance-right:9pt;mso-wrap-distance-bottom:0;mso-position-horizontal:absolute;mso-position-horizontal-relative:text;mso-position-vertical:absolute;mso-position-vertical-relative:text;mso-width-percent:0;mso-height-percent:0;mso-width-relative:margin;mso-height-relative:margin" o:gfxdata="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" strokecolor="#4472c4 [3204]" strokeweight=".5pt">
+              <v:shape w14:anchorId="45D54909" id="Straight Arrow Connector 7" o:spid="_x0000_s1026" type="#_x0000_t32" style="position:absolute;margin-left:321.5pt;margin-top:97.4pt;width:70pt;height:3.6pt;flip:y;z-index:251668480;visibility:visible;mso-wrap-style:square;mso-width-percent:0;mso-height-percent:0;mso-wrap-distance-left:9pt;mso-wrap-distance-top:0;mso-wrap-distance-right:9pt;mso-wrap-distance-bottom:0;mso-position-horizontal:absolute;mso-position-horizontal-relative:text;mso-position-vertical:absolute;mso-position-vertical-relative:text;mso-width-percent:0;mso-height-percent:0;mso-width-relative:margin;mso-height-relative:margin" o:gfxdata="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" strokecolor="#4472c4 [3204]" strokeweight=".5pt">
                 <v:stroke endarrow="block" joinstyle="miter"/>
               </v:shape>
             </w:pict>
@@ -1419,7 +1419,7 @@
           </mc:Choice>
           <mc:Fallback>
             <w:pict>
-              <v:rect w14:anchorId="2349573A" id="Rectangle 5" o:spid="_x0000_s1026" style="position:absolute;margin-left:298.5pt;margin-top:33.5pt;width:25.5pt;height:26pt;z-index:251665408;visibility:visible;mso-wrap-style:square;mso-wrap-distance-left:9pt;mso-wrap-distance-top:0;mso-wrap-distance-right:9pt;mso-wrap-distance-bottom:0;mso-position-horizontal:absolute;mso-position-horizontal-relative:margin;mso-position-vertical:absolute;mso-position-vertical-relative:text;v-text-anchor:middle" o:gfxdata="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" filled="f" strokecolor="yellow" strokeweight="1pt">
+              <v:rect w14:anchorId="4C8874AB" id="Rectangle 5" o:spid="_x0000_s1026" style="position:absolute;margin-left:298.5pt;margin-top:33.5pt;width:25.5pt;height:26pt;z-index:251665408;visibility:visible;mso-wrap-style:square;mso-wrap-distance-left:9pt;mso-wrap-distance-top:0;mso-wrap-distance-right:9pt;mso-wrap-distance-bottom:0;mso-position-horizontal:absolute;mso-position-horizontal-relative:margin;mso-position-vertical:absolute;mso-position-vertical-relative:text;v-text-anchor:middle" o:gfxdata="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" filled="f" strokecolor="yellow" strokeweight="1pt">
                 <w10:wrap anchorx="margin"/>
               </v:rect>
             </w:pict>
@@ -1493,7 +1493,7 @@
           </mc:Choice>
           <mc:Fallback>
             <w:pict>
-              <v:rect w14:anchorId="52DAB2D6" id="Rectangle 4" o:spid="_x0000_s1026" style="position:absolute;margin-left:102.5pt;margin-top:160pt;width:25.5pt;height:26pt;z-index:251663360;visibility:visible;mso-wrap-style:square;mso-wrap-distance-left:9pt;mso-wrap-distance-top:0;mso-wrap-distance-right:9pt;mso-wrap-distance-bottom:0;mso-position-horizontal:absolute;mso-position-horizontal-relative:margin;mso-position-vertical:absolute;mso-position-vertical-relative:text;v-text-anchor:middle" o:gfxdata="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" filled="f" strokecolor="yellow" strokeweight="1pt">
+              <v:rect w14:anchorId="44AD84D7" id="Rectangle 4" o:spid="_x0000_s1026" style="position:absolute;margin-left:102.5pt;margin-top:160pt;width:25.5pt;height:26pt;z-index:251663360;visibility:visible;mso-wrap-style:square;mso-wrap-distance-left:9pt;mso-wrap-distance-top:0;mso-wrap-distance-right:9pt;mso-wrap-distance-bottom:0;mso-position-horizontal:absolute;mso-position-horizontal-relative:margin;mso-position-vertical:absolute;mso-position-vertical-relative:text;v-text-anchor:middle" o:gfxdata="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" filled="f" strokecolor="yellow" strokeweight="1pt">
                 <w10:wrap anchorx="margin"/>
               </v:rect>
             </w:pict>
@@ -1570,7 +1570,7 @@
           </mc:Choice>
           <mc:Fallback>
             <w:pict>
-              <v:rect w14:anchorId="4F523221" id="Rectangle 3" o:spid="_x0000_s1026" style="position:absolute;margin-left:296.5pt;margin-top:84.5pt;width:25.5pt;height:26.5pt;z-index:251661312;visibility:visible;mso-wrap-style:square;mso-height-percent:0;mso-wrap-distance-left:9pt;mso-wrap-distance-top:0;mso-wrap-distance-right:9pt;mso-wrap-distance-bottom:0;mso-position-horizontal:absolute;mso-position-horizontal-relative:margin;mso-position-vertical:absolute;mso-position-vertical-relative:text;mso-height-percent:0;mso-height-relative:margin;v-text-anchor:middle" o:gfxdata="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" filled="f" strokecolor="yellow" strokeweight="1pt">
+              <v:rect w14:anchorId="5168E2EB" id="Rectangle 3" o:spid="_x0000_s1026" style="position:absolute;margin-left:296.5pt;margin-top:84.5pt;width:25.5pt;height:26.5pt;z-index:251661312;visibility:visible;mso-wrap-style:square;mso-height-percent:0;mso-wrap-distance-left:9pt;mso-wrap-distance-top:0;mso-wrap-distance-right:9pt;mso-wrap-distance-bottom:0;mso-position-horizontal:absolute;mso-position-horizontal-relative:margin;mso-position-vertical:absolute;mso-position-vertical-relative:text;mso-height-percent:0;mso-height-relative:margin;v-text-anchor:middle" o:gfxdata="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" filled="f" strokecolor="yellow" strokeweight="1pt">
                 <w10:wrap anchorx="margin"/>
               </v:rect>
             </w:pict>
@@ -1644,7 +1644,7 @@
           </mc:Choice>
           <mc:Fallback>
             <w:pict>
-              <v:rect w14:anchorId="21D80F8C" id="Rectangle 2" o:spid="_x0000_s1026" style="position:absolute;margin-left:213.15pt;margin-top:159pt;width:25.5pt;height:26pt;z-index:251659264;visibility:visible;mso-wrap-style:square;mso-wrap-distance-left:9pt;mso-wrap-distance-top:0;mso-wrap-distance-right:9pt;mso-wrap-distance-bottom:0;mso-position-horizontal:absolute;mso-position-horizontal-relative:margin;mso-position-vertical:absolute;mso-position-vertical-relative:text;v-text-anchor:middle" o:gfxdata="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" filled="f" strokecolor="yellow" strokeweight="1pt">
+              <v:rect w14:anchorId="1AD48CC7" id="Rectangle 2" o:spid="_x0000_s1026" style="position:absolute;margin-left:213.15pt;margin-top:159pt;width:25.5pt;height:26pt;z-index:251659264;visibility:visible;mso-wrap-style:square;mso-wrap-distance-left:9pt;mso-wrap-distance-top:0;mso-wrap-distance-right:9pt;mso-wrap-distance-bottom:0;mso-position-horizontal:absolute;mso-position-horizontal-relative:margin;mso-position-vertical:absolute;mso-position-vertical-relative:text;v-text-anchor:middle" o:gfxdata="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" filled="f" strokecolor="yellow" strokeweight="1pt">
                 <w10:wrap anchorx="margin"/>
               </v:rect>
             </w:pict>
@@ -2212,7 +2212,7 @@
           </mc:Choice>
           <mc:Fallback>
             <w:pict>
-              <v:shape w14:anchorId="06500F89" id="Straight Arrow Connector 46" o:spid="_x0000_s1026" type="#_x0000_t32" style="position:absolute;margin-left:438.25pt;margin-top:269.3pt;width:8.15pt;height:89.55pt;flip:x y;z-index:251717632;visibility:visible;mso-wrap-style:square;mso-wrap-distance-left:9pt;mso-wrap-distance-top:0;mso-wrap-distance-right:9pt;mso-wrap-distance-bottom:0;mso-position-horizontal:absolute;mso-position-horizontal-relative:text;mso-position-vertical:absolute;mso-position-vertical-relative:text" o:gfxdata="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" strokecolor="#4472c4 [3204]" strokeweight=".5pt">
+              <v:shape w14:anchorId="74F04035" id="Straight Arrow Connector 46" o:spid="_x0000_s1026" type="#_x0000_t32" style="position:absolute;margin-left:438.25pt;margin-top:269.3pt;width:8.15pt;height:89.55pt;flip:x y;z-index:251717632;visibility:visible;mso-wrap-style:square;mso-wrap-distance-left:9pt;mso-wrap-distance-top:0;mso-wrap-distance-right:9pt;mso-wrap-distance-bottom:0;mso-position-horizontal:absolute;mso-position-horizontal-relative:text;mso-position-vertical:absolute;mso-position-vertical-relative:text" o:gfxdata="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" strokecolor="#4472c4 [3204]" strokeweight=".5pt">
                 <v:stroke endarrow="block" joinstyle="miter"/>
               </v:shape>
             </w:pict>
@@ -2280,7 +2280,7 @@
           </mc:Choice>
           <mc:Fallback>
             <w:pict>
-              <v:shape w14:anchorId="76AA18F5" id="Straight Arrow Connector 45" o:spid="_x0000_s1026" type="#_x0000_t32" style="position:absolute;margin-left:391.25pt;margin-top:132.8pt;width:36.35pt;height:73.9pt;z-index:251716608;visibility:visible;mso-wrap-style:square;mso-wrap-distance-left:9pt;mso-wrap-distance-top:0;mso-wrap-distance-right:9pt;mso-wrap-distance-bottom:0;mso-position-horizontal:absolute;mso-position-horizontal-relative:text;mso-position-vertical:absolute;mso-position-vertical-relative:text" o:gfxdata="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" strokecolor="#4472c4 [3204]" strokeweight=".5pt">
+              <v:shape w14:anchorId="044174B4" id="Straight Arrow Connector 45" o:spid="_x0000_s1026" type="#_x0000_t32" style="position:absolute;margin-left:391.25pt;margin-top:132.8pt;width:36.35pt;height:73.9pt;z-index:251716608;visibility:visible;mso-wrap-style:square;mso-wrap-distance-left:9pt;mso-wrap-distance-top:0;mso-wrap-distance-right:9pt;mso-wrap-distance-bottom:0;mso-position-horizontal:absolute;mso-position-horizontal-relative:text;mso-position-vertical:absolute;mso-position-vertical-relative:text" o:gfxdata="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" strokecolor="#4472c4 [3204]" strokeweight=".5pt">
                 <v:stroke endarrow="block" joinstyle="miter"/>
               </v:shape>
             </w:pict>
@@ -2449,7 +2449,7 @@
           </mc:Choice>
           <mc:Fallback>
             <w:pict>
-              <v:shape w14:anchorId="677FB0A2" id="Straight Arrow Connector 43" o:spid="_x0000_s1026" type="#_x0000_t32" style="position:absolute;margin-left:71.85pt;margin-top:336.1pt;width:281.9pt;height:49.6pt;z-index:251714560;visibility:visible;mso-wrap-style:square;mso-width-percent:0;mso-height-percent:0;mso-wrap-distance-left:9pt;mso-wrap-distance-top:0;mso-wrap-distance-right:9pt;mso-wrap-distance-bottom:0;mso-position-horizontal:absolute;mso-position-horizontal-relative:text;mso-position-vertical:absolute;mso-position-vertical-relative:text;mso-width-percent:0;mso-height-percent:0;mso-width-relative:margin;mso-height-relative:margin" o:gfxdata="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" strokecolor="#4472c4 [3204]" strokeweight=".5pt">
+              <v:shape w14:anchorId="2012407F" id="Straight Arrow Connector 43" o:spid="_x0000_s1026" type="#_x0000_t32" style="position:absolute;margin-left:71.85pt;margin-top:336.1pt;width:281.9pt;height:49.6pt;z-index:251714560;visibility:visible;mso-wrap-style:square;mso-width-percent:0;mso-height-percent:0;mso-wrap-distance-left:9pt;mso-wrap-distance-top:0;mso-wrap-distance-right:9pt;mso-wrap-distance-bottom:0;mso-position-horizontal:absolute;mso-position-horizontal-relative:text;mso-position-vertical:absolute;mso-position-vertical-relative:text;mso-width-percent:0;mso-height-percent:0;mso-width-relative:margin;mso-height-relative:margin" o:gfxdata="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" strokecolor="#4472c4 [3204]" strokeweight=".5pt">
                 <v:stroke endarrow="block" joinstyle="miter"/>
               </v:shape>
             </w:pict>
@@ -2517,7 +2517,7 @@
           </mc:Choice>
           <mc:Fallback>
             <w:pict>
-              <v:shape w14:anchorId="018AAC07" id="Straight Arrow Connector 42" o:spid="_x0000_s1026" type="#_x0000_t32" style="position:absolute;margin-left:241.05pt;margin-top:302.5pt;width:17.5pt;height:0;z-index:251713536;visibility:visible;mso-wrap-style:square;mso-wrap-distance-left:9pt;mso-wrap-distance-top:0;mso-wrap-distance-right:9pt;mso-wrap-distance-bottom:0;mso-position-horizontal:absolute;mso-position-horizontal-relative:text;mso-position-vertical:absolute;mso-position-vertical-relative:text" o:gfxdata="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" strokecolor="#4472c4 [3204]" strokeweight=".5pt">
+              <v:shape w14:anchorId="736CE9E3" id="Straight Arrow Connector 42" o:spid="_x0000_s1026" type="#_x0000_t32" style="position:absolute;margin-left:241.05pt;margin-top:302.5pt;width:17.5pt;height:0;z-index:251713536;visibility:visible;mso-wrap-style:square;mso-wrap-distance-left:9pt;mso-wrap-distance-top:0;mso-wrap-distance-right:9pt;mso-wrap-distance-bottom:0;mso-position-horizontal:absolute;mso-position-horizontal-relative:text;mso-position-vertical:absolute;mso-position-vertical-relative:text" o:gfxdata="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" strokecolor="#4472c4 [3204]" strokeweight=".5pt">
                 <v:stroke endarrow="block" joinstyle="miter"/>
               </v:shape>
             </w:pict>
@@ -2686,7 +2686,7 @@
           </mc:Choice>
           <mc:Fallback>
             <w:pict>
-              <v:shape w14:anchorId="5B3DF8F4" id="Straight Arrow Connector 36" o:spid="_x0000_s1026" type="#_x0000_t32" style="position:absolute;margin-left:314.45pt;margin-top:247.4pt;width:3.6pt;height:42.4pt;flip:x y;z-index:251710464;visibility:visible;mso-wrap-style:square;mso-width-percent:0;mso-height-percent:0;mso-wrap-distance-left:9pt;mso-wrap-distance-top:0;mso-wrap-distance-right:9pt;mso-wrap-distance-bottom:0;mso-position-horizontal:absolute;mso-position-horizontal-relative:text;mso-position-vertical:absolute;mso-position-vertical-relative:text;mso-width-percent:0;mso-height-percent:0;mso-width-relative:margin;mso-height-relative:margin" o:gfxdata="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" strokecolor="#4472c4 [3204]" strokeweight=".5pt">
+              <v:shape w14:anchorId="7C5AB376" id="Straight Arrow Connector 36" o:spid="_x0000_s1026" type="#_x0000_t32" style="position:absolute;margin-left:314.45pt;margin-top:247.4pt;width:3.6pt;height:42.4pt;flip:x y;z-index:251710464;visibility:visible;mso-wrap-style:square;mso-width-percent:0;mso-height-percent:0;mso-wrap-distance-left:9pt;mso-wrap-distance-top:0;mso-wrap-distance-right:9pt;mso-wrap-distance-bottom:0;mso-position-horizontal:absolute;mso-position-horizontal-relative:text;mso-position-vertical:absolute;mso-position-vertical-relative:text;mso-width-percent:0;mso-height-percent:0;mso-width-relative:margin;mso-height-relative:margin" o:gfxdata="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" strokecolor="#4472c4 [3204]" strokeweight=".5pt">
                 <v:stroke endarrow="block" joinstyle="miter"/>
               </v:shape>
             </w:pict>
@@ -2760,7 +2760,7 @@
           </mc:Choice>
           <mc:Fallback>
             <w:pict>
-              <v:shape w14:anchorId="5C483719" id="Straight Arrow Connector 35" o:spid="_x0000_s1026" type="#_x0000_t32" style="position:absolute;margin-left:294.9pt;margin-top:149.1pt;width:6.25pt;height:30.7pt;z-index:251709440;visibility:visible;mso-wrap-style:square;mso-width-percent:0;mso-height-percent:0;mso-wrap-distance-left:9pt;mso-wrap-distance-top:0;mso-wrap-distance-right:9pt;mso-wrap-distance-bottom:0;mso-position-horizontal:absolute;mso-position-horizontal-relative:text;mso-position-vertical:absolute;mso-position-vertical-relative:text;mso-width-percent:0;mso-height-percent:0;mso-width-relative:margin;mso-height-relative:margin" o:gfxdata="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" strokecolor="#4472c4 [3204]" strokeweight=".5pt">
+              <v:shape w14:anchorId="36FEB04F" id="Straight Arrow Connector 35" o:spid="_x0000_s1026" type="#_x0000_t32" style="position:absolute;margin-left:294.9pt;margin-top:149.1pt;width:6.25pt;height:30.7pt;z-index:251709440;visibility:visible;mso-wrap-style:square;mso-width-percent:0;mso-height-percent:0;mso-wrap-distance-left:9pt;mso-wrap-distance-top:0;mso-wrap-distance-right:9pt;mso-wrap-distance-bottom:0;mso-position-horizontal:absolute;mso-position-horizontal-relative:text;mso-position-vertical:absolute;mso-position-vertical-relative:text;mso-width-percent:0;mso-height-percent:0;mso-width-relative:margin;mso-height-relative:margin" o:gfxdata="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" strokecolor="#4472c4 [3204]" strokeweight=".5pt">
                 <v:stroke endarrow="block" joinstyle="miter"/>
               </v:shape>
             </w:pict>
@@ -3024,7 +3024,7 @@
           </mc:Choice>
           <mc:Fallback>
             <w:pict>
-              <v:shape w14:anchorId="11A3596E" id="Straight Arrow Connector 32" o:spid="_x0000_s1026" type="#_x0000_t32" style="position:absolute;margin-left:190.7pt;margin-top:235.5pt;width:3.6pt;height:51.95pt;z-index:251704320;visibility:visible;mso-wrap-style:square;mso-width-percent:0;mso-height-percent:0;mso-wrap-distance-left:9pt;mso-wrap-distance-top:0;mso-wrap-distance-right:9pt;mso-wrap-distance-bottom:0;mso-position-horizontal:absolute;mso-position-horizontal-relative:text;mso-position-vertical:absolute;mso-position-vertical-relative:text;mso-width-percent:0;mso-height-percent:0;mso-width-relative:margin;mso-height-relative:margin" o:gfxdata="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" strokecolor="#4472c4 [3204]" strokeweight=".5pt">
+              <v:shape w14:anchorId="1A3CE41E" id="Straight Arrow Connector 32" o:spid="_x0000_s1026" type="#_x0000_t32" style="position:absolute;margin-left:190.7pt;margin-top:235.5pt;width:3.6pt;height:51.95pt;z-index:251704320;visibility:visible;mso-wrap-style:square;mso-width-percent:0;mso-height-percent:0;mso-wrap-distance-left:9pt;mso-wrap-distance-top:0;mso-wrap-distance-right:9pt;mso-wrap-distance-bottom:0;mso-position-horizontal:absolute;mso-position-horizontal-relative:text;mso-position-vertical:absolute;mso-position-vertical-relative:text;mso-width-percent:0;mso-height-percent:0;mso-width-relative:margin;mso-height-relative:margin" o:gfxdata="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" strokecolor="#4472c4 [3204]" strokeweight=".5pt">
                 <v:stroke endarrow="block" joinstyle="miter"/>
               </v:shape>
             </w:pict>
@@ -3098,7 +3098,7 @@
           </mc:Choice>
           <mc:Fallback>
             <w:pict>
-              <v:shape w14:anchorId="11FEF841" id="Straight Arrow Connector 31" o:spid="_x0000_s1026" type="#_x0000_t32" style="position:absolute;margin-left:79.5pt;margin-top:308.2pt;width:87.65pt;height:3.6pt;flip:y;z-index:251703296;visibility:visible;mso-wrap-style:square;mso-width-percent:0;mso-height-percent:0;mso-wrap-distance-left:9pt;mso-wrap-distance-top:0;mso-wrap-distance-right:9pt;mso-wrap-distance-bottom:0;mso-position-horizontal:absolute;mso-position-horizontal-relative:text;mso-position-vertical:absolute;mso-position-vertical-relative:text;mso-width-percent:0;mso-height-percent:0;mso-width-relative:margin;mso-height-relative:margin" o:gfxdata="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" strokecolor="#4472c4 [3204]" strokeweight=".5pt">
+              <v:shape w14:anchorId="474AB8AF" id="Straight Arrow Connector 31" o:spid="_x0000_s1026" type="#_x0000_t32" style="position:absolute;margin-left:79.5pt;margin-top:308.2pt;width:87.65pt;height:3.6pt;flip:y;z-index:251703296;visibility:visible;mso-wrap-style:square;mso-width-percent:0;mso-height-percent:0;mso-wrap-distance-left:9pt;mso-wrap-distance-top:0;mso-wrap-distance-right:9pt;mso-wrap-distance-bottom:0;mso-position-horizontal:absolute;mso-position-horizontal-relative:text;mso-position-vertical:absolute;mso-position-vertical-relative:text;mso-width-percent:0;mso-height-percent:0;mso-width-relative:margin;mso-height-relative:margin" o:gfxdata="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" strokecolor="#4472c4 [3204]" strokeweight=".5pt">
                 <v:stroke endarrow="block" joinstyle="miter"/>
               </v:shape>
             </w:pict>
@@ -3163,13 +3163,17 @@
                               <w:jc w:val="center"/>
                             </w:pPr>
                             <w:r>
-                              <w:t xml:space="preserve">If input </w:t>
+                              <w:t xml:space="preserve">If </w:t>
                             </w:r>
-                            <w:proofErr w:type="spellStart"/>
                             <w:r>
-                              <w:t>geater</w:t>
+                              <w:t xml:space="preserve">sum of  the weight of </w:t>
                             </w:r>
-                            <w:proofErr w:type="spellEnd"/>
+                            <w:r>
+                              <w:t xml:space="preserve">input </w:t>
+                            </w:r>
+                            <w:r>
+                              <w:t>greater</w:t>
+                            </w:r>
                             <w:r>
                               <w:t xml:space="preserve"> then </w:t>
                             </w:r>
@@ -3198,13 +3202,17 @@
                         <w:jc w:val="center"/>
                       </w:pPr>
                       <w:r>
-                        <w:t xml:space="preserve">If input </w:t>
+                        <w:t xml:space="preserve">If </w:t>
                       </w:r>
-                      <w:proofErr w:type="spellStart"/>
                       <w:r>
-                        <w:t>geater</w:t>
+                        <w:t xml:space="preserve">sum of  the weight of </w:t>
                       </w:r>
-                      <w:proofErr w:type="spellEnd"/>
+                      <w:r>
+                        <w:t xml:space="preserve">input </w:t>
+                      </w:r>
+                      <w:r>
+                        <w:t>greater</w:t>
+                      </w:r>
                       <w:r>
                         <w:t xml:space="preserve"> then </w:t>
                       </w:r>
@@ -3585,7 +3593,7 @@
           </mc:Choice>
           <mc:Fallback>
             <w:pict>
-              <v:shape w14:anchorId="20450402" id="Straight Arrow Connector 26" o:spid="_x0000_s1026" type="#_x0000_t32" style="position:absolute;margin-left:307.4pt;margin-top:104pt;width:10pt;height:.65pt;flip:x;z-index:251694080;visibility:visible;mso-wrap-style:square;mso-wrap-distance-left:9pt;mso-wrap-distance-top:0;mso-wrap-distance-right:9pt;mso-wrap-distance-bottom:0;mso-position-horizontal:absolute;mso-position-horizontal-relative:text;mso-position-vertical:absolute;mso-position-vertical-relative:text" o:gfxdata="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" strokecolor="#4472c4 [3204]" strokeweight=".5pt">
+              <v:shape w14:anchorId="468D477A" id="Straight Arrow Connector 26" o:spid="_x0000_s1026" type="#_x0000_t32" style="position:absolute;margin-left:307.4pt;margin-top:104pt;width:10pt;height:.65pt;flip:x;z-index:251694080;visibility:visible;mso-wrap-style:square;mso-wrap-distance-left:9pt;mso-wrap-distance-top:0;mso-wrap-distance-right:9pt;mso-wrap-distance-bottom:0;mso-position-horizontal:absolute;mso-position-horizontal-relative:text;mso-position-vertical:absolute;mso-position-vertical-relative:text" o:gfxdata="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" strokecolor="#4472c4 [3204]" strokeweight=".5pt">
                 <v:stroke endarrow="block" joinstyle="miter"/>
               </v:shape>
             </w:pict>
@@ -3653,7 +3661,7 @@
           </mc:Choice>
           <mc:Fallback>
             <w:pict>
-              <v:shape w14:anchorId="4E968B61" id="Straight Arrow Connector 25" o:spid="_x0000_s1026" type="#_x0000_t32" style="position:absolute;margin-left:-37.55pt;margin-top:28.25pt;width:88.25pt;height:177.8pt;z-index:251693056;visibility:visible;mso-wrap-style:square;mso-wrap-distance-left:9pt;mso-wrap-distance-top:0;mso-wrap-distance-right:9pt;mso-wrap-distance-bottom:0;mso-position-horizontal:absolute;mso-position-horizontal-relative:text;mso-position-vertical:absolute;mso-position-vertical-relative:text" o:gfxdata="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" strokecolor="#4472c4 [3204]" strokeweight=".5pt">
+              <v:shape w14:anchorId="05655932" id="Straight Arrow Connector 25" o:spid="_x0000_s1026" type="#_x0000_t32" style="position:absolute;margin-left:-37.55pt;margin-top:28.25pt;width:88.25pt;height:177.8pt;z-index:251693056;visibility:visible;mso-wrap-style:square;mso-wrap-distance-left:9pt;mso-wrap-distance-top:0;mso-wrap-distance-right:9pt;mso-wrap-distance-bottom:0;mso-position-horizontal:absolute;mso-position-horizontal-relative:text;mso-position-vertical:absolute;mso-position-vertical-relative:text" o:gfxdata="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" strokecolor="#4472c4 [3204]" strokeweight=".5pt">
                 <v:stroke endarrow="block" joinstyle="miter"/>
               </v:shape>
             </w:pict>
@@ -3721,7 +3729,7 @@
           </mc:Choice>
           <mc:Fallback>
             <w:pict>
-              <v:shape w14:anchorId="0A980E1F" id="Straight Arrow Connector 24" o:spid="_x0000_s1026" type="#_x0000_t32" style="position:absolute;margin-left:-17.55pt;margin-top:29.5pt;width:68.25pt;height:86.4pt;z-index:251692032;visibility:visible;mso-wrap-style:square;mso-wrap-distance-left:9pt;mso-wrap-distance-top:0;mso-wrap-distance-right:9pt;mso-wrap-distance-bottom:0;mso-position-horizontal:absolute;mso-position-horizontal-relative:text;mso-position-vertical:absolute;mso-position-vertical-relative:text" o:gfxdata="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" strokecolor="#4472c4 [3204]" strokeweight=".5pt">
+              <v:shape w14:anchorId="2CB9F94C" id="Straight Arrow Connector 24" o:spid="_x0000_s1026" type="#_x0000_t32" style="position:absolute;margin-left:-17.55pt;margin-top:29.5pt;width:68.25pt;height:86.4pt;z-index:251692032;visibility:visible;mso-wrap-style:square;mso-wrap-distance-left:9pt;mso-wrap-distance-top:0;mso-wrap-distance-right:9pt;mso-wrap-distance-bottom:0;mso-position-horizontal:absolute;mso-position-horizontal-relative:text;mso-position-vertical:absolute;mso-position-vertical-relative:text" o:gfxdata="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" strokecolor="#4472c4 [3204]" strokeweight=".5pt">
                 <v:stroke endarrow="block" joinstyle="miter"/>
               </v:shape>
             </w:pict>
@@ -3789,7 +3797,7 @@
           </mc:Choice>
           <mc:Fallback>
             <w:pict>
-              <v:shape w14:anchorId="6C8247AD" id="Straight Arrow Connector 23" o:spid="_x0000_s1026" type="#_x0000_t32" style="position:absolute;margin-left:11.9pt;margin-top:23.85pt;width:41.95pt;height:13.15pt;z-index:251691008;visibility:visible;mso-wrap-style:square;mso-wrap-distance-left:9pt;mso-wrap-distance-top:0;mso-wrap-distance-right:9pt;mso-wrap-distance-bottom:0;mso-position-horizontal:absolute;mso-position-horizontal-relative:text;mso-position-vertical:absolute;mso-position-vertical-relative:text" o:gfxdata="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" strokecolor="#4472c4 [3204]" strokeweight=".5pt">
+              <v:shape w14:anchorId="627EBAA5" id="Straight Arrow Connector 23" o:spid="_x0000_s1026" type="#_x0000_t32" style="position:absolute;margin-left:11.9pt;margin-top:23.85pt;width:41.95pt;height:13.15pt;z-index:251691008;visibility:visible;mso-wrap-style:square;mso-wrap-distance-left:9pt;mso-wrap-distance-top:0;mso-wrap-distance-right:9pt;mso-wrap-distance-bottom:0;mso-position-horizontal:absolute;mso-position-horizontal-relative:text;mso-position-vertical:absolute;mso-position-vertical-relative:text" o:gfxdata="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" strokecolor="#4472c4 [3204]" strokeweight=".5pt">
                 <v:stroke endarrow="block" joinstyle="miter"/>
               </v:shape>
             </w:pict>
@@ -3956,7 +3964,7 @@
           </mc:Choice>
           <mc:Fallback>
             <w:pict>
-              <v:oval w14:anchorId="5142A3E9" id="Oval 20" o:spid="_x0000_s1026" style="position:absolute;margin-left:251.75pt;margin-top:91.55pt;width:60.1pt;height:60.75pt;z-index:251686912;visibility:visible;mso-wrap-style:square;mso-wrap-distance-left:9pt;mso-wrap-distance-top:0;mso-wrap-distance-right:9pt;mso-wrap-distance-bottom:0;mso-position-horizontal:absolute;mso-position-horizontal-relative:text;mso-position-vertical:absolute;mso-position-vertical-relative:text;v-text-anchor:middle" o:gfxdata="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" fillcolor="#4472c4 [3204]" strokecolor="#1f3763 [1604]" strokeweight="1pt">
+              <v:oval w14:anchorId="70C8606A" id="Oval 20" o:spid="_x0000_s1026" style="position:absolute;margin-left:251.75pt;margin-top:91.55pt;width:60.1pt;height:60.75pt;z-index:251686912;visibility:visible;mso-wrap-style:square;mso-wrap-distance-left:9pt;mso-wrap-distance-top:0;mso-wrap-distance-right:9pt;mso-wrap-distance-bottom:0;mso-position-horizontal:absolute;mso-position-horizontal-relative:text;mso-position-vertical:absolute;mso-position-vertical-relative:text;v-text-anchor:middle" o:gfxdata="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" fillcolor="#4472c4 [3204]" strokecolor="#1f3763 [1604]" strokeweight="1pt">
                 <v:stroke joinstyle="miter"/>
               </v:oval>
             </w:pict>
@@ -4021,7 +4029,7 @@
           </mc:Choice>
           <mc:Fallback>
             <w:pict>
-              <v:line w14:anchorId="196FFFFA" id="Straight Connector 19" o:spid="_x0000_s1026" style="position:absolute;flip:y;z-index:251684864;visibility:visible;mso-wrap-style:square;mso-wrap-distance-left:9pt;mso-wrap-distance-top:0;mso-wrap-distance-right:9pt;mso-wrap-distance-bottom:0;mso-position-horizontal:absolute;mso-position-horizontal-relative:text;mso-position-vertical:absolute;mso-position-vertical-relative:text" from="105.2pt,148.45pt" to="268.6pt,212.3pt" o:gfxdata="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" strokecolor="#4472c4 [3204]" strokeweight=".5pt">
+              <v:line w14:anchorId="6611F64D" id="Straight Connector 19" o:spid="_x0000_s1026" style="position:absolute;flip:y;z-index:251684864;visibility:visible;mso-wrap-style:square;mso-wrap-distance-left:9pt;mso-wrap-distance-top:0;mso-wrap-distance-right:9pt;mso-wrap-distance-bottom:0;mso-position-horizontal:absolute;mso-position-horizontal-relative:text;mso-position-vertical:absolute;mso-position-vertical-relative:text" from="105.2pt,148.45pt" to="268.6pt,212.3pt" o:gfxdata="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" strokecolor="#4472c4 [3204]" strokeweight=".5pt">
                 <v:stroke joinstyle="miter"/>
               </v:line>
             </w:pict>
@@ -4086,7 +4094,7 @@
           </mc:Choice>
           <mc:Fallback>
             <w:pict>
-              <v:line w14:anchorId="40244DDE" id="Straight Connector 18" o:spid="_x0000_s1026" style="position:absolute;z-index:251683840;visibility:visible;mso-wrap-style:square;mso-wrap-distance-left:9pt;mso-wrap-distance-top:0;mso-wrap-distance-right:9pt;mso-wrap-distance-bottom:0;mso-position-horizontal:absolute;mso-position-horizontal-relative:text;mso-position-vertical:absolute;mso-position-vertical-relative:text" from="110.2pt,122.8pt" to="258.6pt,126.55pt" o:gfxdata="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" strokecolor="#4472c4 [3204]" strokeweight=".5pt">
+              <v:line w14:anchorId="4F13C4C3" id="Straight Connector 18" o:spid="_x0000_s1026" style="position:absolute;z-index:251683840;visibility:visible;mso-wrap-style:square;mso-wrap-distance-left:9pt;mso-wrap-distance-top:0;mso-wrap-distance-right:9pt;mso-wrap-distance-bottom:0;mso-position-horizontal:absolute;mso-position-horizontal-relative:text;mso-position-vertical:absolute;mso-position-vertical-relative:text" from="110.2pt,122.8pt" to="258.6pt,126.55pt" o:gfxdata="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" strokecolor="#4472c4 [3204]" strokeweight=".5pt">
                 <v:stroke joinstyle="miter"/>
               </v:line>
             </w:pict>
@@ -4151,7 +4159,7 @@
           </mc:Choice>
           <mc:Fallback>
             <w:pict>
-              <v:line w14:anchorId="134EFD7C" id="Straight Connector 17" o:spid="_x0000_s1026" style="position:absolute;z-index:251682816;visibility:visible;mso-wrap-style:square;mso-wrap-distance-left:9pt;mso-wrap-distance-top:0;mso-wrap-distance-right:9pt;mso-wrap-distance-bottom:0;mso-position-horizontal:absolute;mso-position-horizontal-relative:text;mso-position-vertical:absolute;mso-position-vertical-relative:text" from="110.8pt,42.05pt" to="261.05pt,99.65pt" o:gfxdata="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" strokecolor="#4472c4 [3204]" strokeweight=".5pt">
+              <v:line w14:anchorId="1A21FF47" id="Straight Connector 17" o:spid="_x0000_s1026" style="position:absolute;z-index:251682816;visibility:visible;mso-wrap-style:square;mso-wrap-distance-left:9pt;mso-wrap-distance-top:0;mso-wrap-distance-right:9pt;mso-wrap-distance-bottom:0;mso-position-horizontal:absolute;mso-position-horizontal-relative:text;mso-position-vertical:absolute;mso-position-vertical-relative:text" from="110.8pt,42.05pt" to="261.05pt,99.65pt" o:gfxdata="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" strokecolor="#4472c4 [3204]" strokeweight=".5pt">
                 <v:stroke joinstyle="miter"/>
               </v:line>
             </w:pict>
@@ -4461,6 +4469,14 @@
           <w:bCs/>
         </w:rPr>
       </w:pPr>
+      <w:r>
+        <w:rPr>
+          <w:b/>
+          <w:bCs/>
+        </w:rPr>
+        <w:lastRenderedPageBreak/>
+        <w:t>Multilayer neural network</w:t>
+      </w:r>
     </w:p>
     <w:p>
       <w:pPr>
@@ -4473,7 +4489,852 @@
         <w:rPr>
           <w:b/>
           <w:bCs/>
-        </w:rPr>
+          <w:noProof/>
+        </w:rPr>
+        <mc:AlternateContent>
+          <mc:Choice Requires="wps">
+            <w:drawing>
+              <wp:anchor distT="0" distB="0" distL="114300" distR="114300" simplePos="0" relativeHeight="251720704" behindDoc="0" locked="0" layoutInCell="1" allowOverlap="1" wp14:anchorId="5D5544E6" wp14:editId="325B53CE">
+                <wp:simplePos x="0" y="0"/>
+                <wp:positionH relativeFrom="column">
+                  <wp:posOffset>1796498</wp:posOffset>
+                </wp:positionH>
+                <wp:positionV relativeFrom="paragraph">
+                  <wp:posOffset>167060</wp:posOffset>
+                </wp:positionV>
+                <wp:extent cx="1908313" cy="580445"/>
+                <wp:effectExtent l="0" t="0" r="15875" b="10160"/>
+                <wp:wrapNone/>
+                <wp:docPr id="49" name="Rectangle 49"/>
+                <wp:cNvGraphicFramePr/>
+                <a:graphic xmlns:a="http://schemas.openxmlformats.org/drawingml/2006/main">
+                  <a:graphicData uri="http://schemas.microsoft.com/office/word/2010/wordprocessingShape">
+                    <wps:wsp>
+                      <wps:cNvSpPr/>
+                      <wps:spPr>
+                        <a:xfrm>
+                          <a:off x="0" y="0"/>
+                          <a:ext cx="1908313" cy="580445"/>
+                        </a:xfrm>
+                        <a:prstGeom prst="rect">
+                          <a:avLst/>
+                        </a:prstGeom>
+                      </wps:spPr>
+                      <wps:style>
+                        <a:lnRef idx="2">
+                          <a:schemeClr val="accent1">
+                            <a:shade val="50000"/>
+                          </a:schemeClr>
+                        </a:lnRef>
+                        <a:fillRef idx="1">
+                          <a:schemeClr val="accent1"/>
+                        </a:fillRef>
+                        <a:effectRef idx="0">
+                          <a:schemeClr val="accent1"/>
+                        </a:effectRef>
+                        <a:fontRef idx="minor">
+                          <a:schemeClr val="lt1"/>
+                        </a:fontRef>
+                      </wps:style>
+                      <wps:txbx>
+                        <w:txbxContent>
+                          <w:p>
+                            <w:pPr>
+                              <w:jc w:val="center"/>
+                            </w:pPr>
+                            <w:r>
+                              <w:t>Neurons are in interconnected layers</w:t>
+                            </w:r>
+                          </w:p>
+                        </w:txbxContent>
+                      </wps:txbx>
+                      <wps:bodyPr rot="0" spcFirstLastPara="0" vertOverflow="overflow" horzOverflow="overflow" vert="horz" wrap="square" lIns="91440" tIns="45720" rIns="91440" bIns="45720" numCol="1" spcCol="0" rtlCol="0" fromWordArt="0" anchor="ctr" anchorCtr="0" forceAA="0" compatLnSpc="1">
+                        <a:prstTxWarp prst="textNoShape">
+                          <a:avLst/>
+                        </a:prstTxWarp>
+                        <a:noAutofit/>
+                      </wps:bodyPr>
+                    </wps:wsp>
+                  </a:graphicData>
+                </a:graphic>
+              </wp:anchor>
+            </w:drawing>
+          </mc:Choice>
+          <mc:Fallback>
+            <w:pict>
+              <v:rect w14:anchorId="5D5544E6" id="Rectangle 49" o:spid="_x0000_s1044" style="position:absolute;margin-left:141.45pt;margin-top:13.15pt;width:150.25pt;height:45.7pt;z-index:251720704;visibility:visible;mso-wrap-style:square;mso-wrap-distance-left:9pt;mso-wrap-distance-top:0;mso-wrap-distance-right:9pt;mso-wrap-distance-bottom:0;mso-position-horizontal:absolute;mso-position-horizontal-relative:text;mso-position-vertical:absolute;mso-position-vertical-relative:text;v-text-anchor:middle" o:gfxdata="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" fillcolor="#4472c4 [3204]" strokecolor="#1f3763 [1604]" strokeweight="1pt">
+                <v:textbox>
+                  <w:txbxContent>
+                    <w:p>
+                      <w:pPr>
+                        <w:jc w:val="center"/>
+                      </w:pPr>
+                      <w:r>
+                        <w:t>Neurons are in interconnected layers</w:t>
+                      </w:r>
+                    </w:p>
+                  </w:txbxContent>
+                </v:textbox>
+              </v:rect>
+            </w:pict>
+          </mc:Fallback>
+        </mc:AlternateContent>
+      </w:r>
+    </w:p>
+    <w:p>
+      <w:pPr>
+        <w:rPr>
+          <w:b/>
+          <w:bCs/>
+        </w:rPr>
+      </w:pPr>
+      <w:r>
+        <w:rPr>
+          <w:b/>
+          <w:bCs/>
+          <w:noProof/>
+        </w:rPr>
+        <mc:AlternateContent>
+          <mc:Choice Requires="wps">
+            <w:drawing>
+              <wp:anchor distT="0" distB="0" distL="114300" distR="114300" simplePos="0" relativeHeight="251728896" behindDoc="0" locked="0" layoutInCell="1" allowOverlap="1" wp14:anchorId="6DA64691" wp14:editId="13D59715">
+                <wp:simplePos x="0" y="0"/>
+                <wp:positionH relativeFrom="column">
+                  <wp:posOffset>2250219</wp:posOffset>
+                </wp:positionH>
+                <wp:positionV relativeFrom="paragraph">
+                  <wp:posOffset>2330726</wp:posOffset>
+                </wp:positionV>
+                <wp:extent cx="206734" cy="572494"/>
+                <wp:effectExtent l="0" t="38100" r="60325" b="18415"/>
+                <wp:wrapNone/>
+                <wp:docPr id="57" name="Straight Arrow Connector 57"/>
+                <wp:cNvGraphicFramePr/>
+                <a:graphic xmlns:a="http://schemas.openxmlformats.org/drawingml/2006/main">
+                  <a:graphicData uri="http://schemas.microsoft.com/office/word/2010/wordprocessingShape">
+                    <wps:wsp>
+                      <wps:cNvCnPr/>
+                      <wps:spPr>
+                        <a:xfrm flipV="1">
+                          <a:off x="0" y="0"/>
+                          <a:ext cx="206734" cy="572494"/>
+                        </a:xfrm>
+                        <a:prstGeom prst="straightConnector1">
+                          <a:avLst/>
+                        </a:prstGeom>
+                        <a:ln>
+                          <a:solidFill>
+                            <a:schemeClr val="bg1"/>
+                          </a:solidFill>
+                          <a:tailEnd type="triangle"/>
+                        </a:ln>
+                      </wps:spPr>
+                      <wps:style>
+                        <a:lnRef idx="1">
+                          <a:schemeClr val="accent1"/>
+                        </a:lnRef>
+                        <a:fillRef idx="0">
+                          <a:schemeClr val="accent1"/>
+                        </a:fillRef>
+                        <a:effectRef idx="0">
+                          <a:schemeClr val="accent1"/>
+                        </a:effectRef>
+                        <a:fontRef idx="minor">
+                          <a:schemeClr val="tx1"/>
+                        </a:fontRef>
+                      </wps:style>
+                      <wps:bodyPr/>
+                    </wps:wsp>
+                  </a:graphicData>
+                </a:graphic>
+              </wp:anchor>
+            </w:drawing>
+          </mc:Choice>
+          <mc:Fallback>
+            <w:pict>
+              <v:shape w14:anchorId="68BFE50A" id="Straight Arrow Connector 57" o:spid="_x0000_s1026" type="#_x0000_t32" style="position:absolute;margin-left:177.2pt;margin-top:183.5pt;width:16.3pt;height:45.1pt;flip:y;z-index:251728896;visibility:visible;mso-wrap-style:square;mso-wrap-distance-left:9pt;mso-wrap-distance-top:0;mso-wrap-distance-right:9pt;mso-wrap-distance-bottom:0;mso-position-horizontal:absolute;mso-position-horizontal-relative:text;mso-position-vertical:absolute;mso-position-vertical-relative:text" o:gfxdata="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" strokecolor="white [3212]" strokeweight=".5pt">
+                <v:stroke endarrow="block" joinstyle="miter"/>
+              </v:shape>
+            </w:pict>
+          </mc:Fallback>
+        </mc:AlternateContent>
+      </w:r>
+      <w:r>
+        <w:rPr>
+          <w:b/>
+          <w:bCs/>
+          <w:noProof/>
+        </w:rPr>
+        <mc:AlternateContent>
+          <mc:Choice Requires="wps">
+            <w:drawing>
+              <wp:anchor distT="0" distB="0" distL="114300" distR="114300" simplePos="0" relativeHeight="251727872" behindDoc="0" locked="0" layoutInCell="1" allowOverlap="1" wp14:anchorId="1EDDDEE3" wp14:editId="75C1658E">
+                <wp:simplePos x="0" y="0"/>
+                <wp:positionH relativeFrom="margin">
+                  <wp:align>center</wp:align>
+                </wp:positionH>
+                <wp:positionV relativeFrom="paragraph">
+                  <wp:posOffset>2919040</wp:posOffset>
+                </wp:positionV>
+                <wp:extent cx="1717481" cy="858741"/>
+                <wp:effectExtent l="0" t="0" r="16510" b="17780"/>
+                <wp:wrapNone/>
+                <wp:docPr id="56" name="Rectangle 56"/>
+                <wp:cNvGraphicFramePr/>
+                <a:graphic xmlns:a="http://schemas.openxmlformats.org/drawingml/2006/main">
+                  <a:graphicData uri="http://schemas.microsoft.com/office/word/2010/wordprocessingShape">
+                    <wps:wsp>
+                      <wps:cNvSpPr/>
+                      <wps:spPr>
+                        <a:xfrm>
+                          <a:off x="0" y="0"/>
+                          <a:ext cx="1717481" cy="858741"/>
+                        </a:xfrm>
+                        <a:prstGeom prst="rect">
+                          <a:avLst/>
+                        </a:prstGeom>
+                      </wps:spPr>
+                      <wps:style>
+                        <a:lnRef idx="2">
+                          <a:schemeClr val="accent1">
+                            <a:shade val="50000"/>
+                          </a:schemeClr>
+                        </a:lnRef>
+                        <a:fillRef idx="1">
+                          <a:schemeClr val="accent1"/>
+                        </a:fillRef>
+                        <a:effectRef idx="0">
+                          <a:schemeClr val="accent1"/>
+                        </a:effectRef>
+                        <a:fontRef idx="minor">
+                          <a:schemeClr val="lt1"/>
+                        </a:fontRef>
+                      </wps:style>
+                      <wps:txbx>
+                        <w:txbxContent>
+                          <w:p>
+                            <w:pPr>
+                              <w:jc w:val="center"/>
+                            </w:pPr>
+                            <w:r>
+                              <w:t>Hidden layers fine tune the input weighting until the neural networks margin of error is minimal</w:t>
+                            </w:r>
+                          </w:p>
+                        </w:txbxContent>
+                      </wps:txbx>
+                      <wps:bodyPr rot="0" spcFirstLastPara="0" vertOverflow="overflow" horzOverflow="overflow" vert="horz" wrap="square" lIns="91440" tIns="45720" rIns="91440" bIns="45720" numCol="1" spcCol="0" rtlCol="0" fromWordArt="0" anchor="ctr" anchorCtr="0" forceAA="0" compatLnSpc="1">
+                        <a:prstTxWarp prst="textNoShape">
+                          <a:avLst/>
+                        </a:prstTxWarp>
+                        <a:noAutofit/>
+                      </wps:bodyPr>
+                    </wps:wsp>
+                  </a:graphicData>
+                </a:graphic>
+              </wp:anchor>
+            </w:drawing>
+          </mc:Choice>
+          <mc:Fallback>
+            <w:pict>
+              <v:rect w14:anchorId="1EDDDEE3" id="Rectangle 56" o:spid="_x0000_s1045" style="position:absolute;margin-left:0;margin-top:229.85pt;width:135.25pt;height:67.6pt;z-index:251727872;visibility:visible;mso-wrap-style:square;mso-wrap-distance-left:9pt;mso-wrap-distance-top:0;mso-wrap-distance-right:9pt;mso-wrap-distance-bottom:0;mso-position-horizontal:center;mso-position-horizontal-relative:margin;mso-position-vertical:absolute;mso-position-vertical-relative:text;v-text-anchor:middle" o:gfxdata="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" fillcolor="#4472c4 [3204]" strokecolor="#1f3763 [1604]" strokeweight="1pt">
+                <v:textbox>
+                  <w:txbxContent>
+                    <w:p>
+                      <w:pPr>
+                        <w:jc w:val="center"/>
+                      </w:pPr>
+                      <w:r>
+                        <w:t>Hidden layers fine tune the input weighting until the neural networks margin of error is minimal</w:t>
+                      </w:r>
+                    </w:p>
+                  </w:txbxContent>
+                </v:textbox>
+                <w10:wrap anchorx="margin"/>
+              </v:rect>
+            </w:pict>
+          </mc:Fallback>
+        </mc:AlternateContent>
+      </w:r>
+      <w:r>
+        <w:rPr>
+          <w:b/>
+          <w:bCs/>
+          <w:noProof/>
+        </w:rPr>
+        <mc:AlternateContent>
+          <mc:Choice Requires="wps">
+            <w:drawing>
+              <wp:anchor distT="0" distB="0" distL="114300" distR="114300" simplePos="0" relativeHeight="251726848" behindDoc="0" locked="0" layoutInCell="1" allowOverlap="1" wp14:anchorId="64037C14" wp14:editId="59142F76">
+                <wp:simplePos x="0" y="0"/>
+                <wp:positionH relativeFrom="column">
+                  <wp:posOffset>4746929</wp:posOffset>
+                </wp:positionH>
+                <wp:positionV relativeFrom="paragraph">
+                  <wp:posOffset>716611</wp:posOffset>
+                </wp:positionV>
+                <wp:extent cx="1478942" cy="985962"/>
+                <wp:effectExtent l="0" t="0" r="26035" b="24130"/>
+                <wp:wrapNone/>
+                <wp:docPr id="55" name="Rectangle 55"/>
+                <wp:cNvGraphicFramePr/>
+                <a:graphic xmlns:a="http://schemas.openxmlformats.org/drawingml/2006/main">
+                  <a:graphicData uri="http://schemas.microsoft.com/office/word/2010/wordprocessingShape">
+                    <wps:wsp>
+                      <wps:cNvSpPr/>
+                      <wps:spPr>
+                        <a:xfrm>
+                          <a:off x="0" y="0"/>
+                          <a:ext cx="1478942" cy="985962"/>
+                        </a:xfrm>
+                        <a:prstGeom prst="rect">
+                          <a:avLst/>
+                        </a:prstGeom>
+                      </wps:spPr>
+                      <wps:style>
+                        <a:lnRef idx="2">
+                          <a:schemeClr val="accent1">
+                            <a:shade val="50000"/>
+                          </a:schemeClr>
+                        </a:lnRef>
+                        <a:fillRef idx="1">
+                          <a:schemeClr val="accent1"/>
+                        </a:fillRef>
+                        <a:effectRef idx="0">
+                          <a:schemeClr val="accent1"/>
+                        </a:effectRef>
+                        <a:fontRef idx="minor">
+                          <a:schemeClr val="lt1"/>
+                        </a:fontRef>
+                      </wps:style>
+                      <wps:txbx>
+                        <w:txbxContent>
+                          <w:p>
+                            <w:pPr>
+                              <w:jc w:val="center"/>
+                            </w:pPr>
+                            <w:r>
+                              <w:t xml:space="preserve">Has output signals or </w:t>
+                            </w:r>
+                            <w:proofErr w:type="spellStart"/>
+                            <w:r>
+                              <w:t>classificationsto</w:t>
+                            </w:r>
+                            <w:proofErr w:type="spellEnd"/>
+                            <w:r>
+                              <w:t xml:space="preserve"> which input patterns may mark.</w:t>
+                            </w:r>
+                          </w:p>
+                        </w:txbxContent>
+                      </wps:txbx>
+                      <wps:bodyPr rot="0" spcFirstLastPara="0" vertOverflow="overflow" horzOverflow="overflow" vert="horz" wrap="square" lIns="91440" tIns="45720" rIns="91440" bIns="45720" numCol="1" spcCol="0" rtlCol="0" fromWordArt="0" anchor="ctr" anchorCtr="0" forceAA="0" compatLnSpc="1">
+                        <a:prstTxWarp prst="textNoShape">
+                          <a:avLst/>
+                        </a:prstTxWarp>
+                        <a:noAutofit/>
+                      </wps:bodyPr>
+                    </wps:wsp>
+                  </a:graphicData>
+                </a:graphic>
+                <wp14:sizeRelV relativeFrom="margin">
+                  <wp14:pctHeight>0</wp14:pctHeight>
+                </wp14:sizeRelV>
+              </wp:anchor>
+            </w:drawing>
+          </mc:Choice>
+          <mc:Fallback>
+            <w:pict>
+              <v:rect w14:anchorId="64037C14" id="Rectangle 55" o:spid="_x0000_s1046" style="position:absolute;margin-left:373.75pt;margin-top:56.45pt;width:116.45pt;height:77.65pt;z-index:251726848;visibility:visible;mso-wrap-style:square;mso-height-percent:0;mso-wrap-distance-left:9pt;mso-wrap-distance-top:0;mso-wrap-distance-right:9pt;mso-wrap-distance-bottom:0;mso-position-horizontal:absolute;mso-position-horizontal-relative:text;mso-position-vertical:absolute;mso-position-vertical-relative:text;mso-height-percent:0;mso-height-relative:margin;v-text-anchor:middle" o:gfxdata="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" fillcolor="#4472c4 [3204]" strokecolor="#1f3763 [1604]" strokeweight="1pt">
+                <v:textbox>
+                  <w:txbxContent>
+                    <w:p>
+                      <w:pPr>
+                        <w:jc w:val="center"/>
+                      </w:pPr>
+                      <w:r>
+                        <w:t xml:space="preserve">Has output signals or </w:t>
+                      </w:r>
+                      <w:proofErr w:type="spellStart"/>
+                      <w:r>
+                        <w:t>classificationsto</w:t>
+                      </w:r>
+                      <w:proofErr w:type="spellEnd"/>
+                      <w:r>
+                        <w:t xml:space="preserve"> which input patterns may mark.</w:t>
+                      </w:r>
+                    </w:p>
+                  </w:txbxContent>
+                </v:textbox>
+              </v:rect>
+            </w:pict>
+          </mc:Fallback>
+        </mc:AlternateContent>
+      </w:r>
+      <w:r>
+        <w:rPr>
+          <w:b/>
+          <w:bCs/>
+          <w:noProof/>
+        </w:rPr>
+        <mc:AlternateContent>
+          <mc:Choice Requires="wps">
+            <w:drawing>
+              <wp:anchor distT="0" distB="0" distL="114300" distR="114300" simplePos="0" relativeHeight="251725824" behindDoc="0" locked="0" layoutInCell="1" allowOverlap="1" wp14:anchorId="787F91A1" wp14:editId="6F361A1B">
+                <wp:simplePos x="0" y="0"/>
+                <wp:positionH relativeFrom="column">
+                  <wp:posOffset>993912</wp:posOffset>
+                </wp:positionH>
+                <wp:positionV relativeFrom="paragraph">
+                  <wp:posOffset>923345</wp:posOffset>
+                </wp:positionV>
+                <wp:extent cx="922351" cy="31805"/>
+                <wp:effectExtent l="0" t="38100" r="30480" b="101600"/>
+                <wp:wrapNone/>
+                <wp:docPr id="54" name="Straight Arrow Connector 54"/>
+                <wp:cNvGraphicFramePr/>
+                <a:graphic xmlns:a="http://schemas.openxmlformats.org/drawingml/2006/main">
+                  <a:graphicData uri="http://schemas.microsoft.com/office/word/2010/wordprocessingShape">
+                    <wps:wsp>
+                      <wps:cNvCnPr/>
+                      <wps:spPr>
+                        <a:xfrm>
+                          <a:off x="0" y="0"/>
+                          <a:ext cx="922351" cy="31805"/>
+                        </a:xfrm>
+                        <a:prstGeom prst="straightConnector1">
+                          <a:avLst/>
+                        </a:prstGeom>
+                        <a:ln>
+                          <a:solidFill>
+                            <a:schemeClr val="bg1"/>
+                          </a:solidFill>
+                          <a:tailEnd type="triangle"/>
+                        </a:ln>
+                      </wps:spPr>
+                      <wps:style>
+                        <a:lnRef idx="1">
+                          <a:schemeClr val="accent1"/>
+                        </a:lnRef>
+                        <a:fillRef idx="0">
+                          <a:schemeClr val="accent1"/>
+                        </a:fillRef>
+                        <a:effectRef idx="0">
+                          <a:schemeClr val="accent1"/>
+                        </a:effectRef>
+                        <a:fontRef idx="minor">
+                          <a:schemeClr val="tx1"/>
+                        </a:fontRef>
+                      </wps:style>
+                      <wps:bodyPr/>
+                    </wps:wsp>
+                  </a:graphicData>
+                </a:graphic>
+              </wp:anchor>
+            </w:drawing>
+          </mc:Choice>
+          <mc:Fallback>
+            <w:pict>
+              <v:shape w14:anchorId="65428713" id="Straight Arrow Connector 54" o:spid="_x0000_s1026" type="#_x0000_t32" style="position:absolute;margin-left:78.25pt;margin-top:72.7pt;width:72.65pt;height:2.5pt;z-index:251725824;visibility:visible;mso-wrap-style:square;mso-wrap-distance-left:9pt;mso-wrap-distance-top:0;mso-wrap-distance-right:9pt;mso-wrap-distance-bottom:0;mso-position-horizontal:absolute;mso-position-horizontal-relative:text;mso-position-vertical:absolute;mso-position-vertical-relative:text" o:gfxdata="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" strokecolor="white [3212]" strokeweight=".5pt">
+                <v:stroke endarrow="block" joinstyle="miter"/>
+              </v:shape>
+            </w:pict>
+          </mc:Fallback>
+        </mc:AlternateContent>
+      </w:r>
+      <w:r>
+        <w:rPr>
+          <w:b/>
+          <w:bCs/>
+          <w:noProof/>
+        </w:rPr>
+        <mc:AlternateContent>
+          <mc:Choice Requires="wps">
+            <w:drawing>
+              <wp:anchor distT="0" distB="0" distL="114300" distR="114300" simplePos="0" relativeHeight="251724800" behindDoc="0" locked="0" layoutInCell="1" allowOverlap="1" wp14:anchorId="078529DC" wp14:editId="1B66EDE2">
+                <wp:simplePos x="0" y="0"/>
+                <wp:positionH relativeFrom="column">
+                  <wp:posOffset>-174542</wp:posOffset>
+                </wp:positionH>
+                <wp:positionV relativeFrom="paragraph">
+                  <wp:posOffset>628760</wp:posOffset>
+                </wp:positionV>
+                <wp:extent cx="1121134" cy="818984"/>
+                <wp:effectExtent l="0" t="0" r="22225" b="19685"/>
+                <wp:wrapNone/>
+                <wp:docPr id="53" name="Rectangle 53"/>
+                <wp:cNvGraphicFramePr/>
+                <a:graphic xmlns:a="http://schemas.openxmlformats.org/drawingml/2006/main">
+                  <a:graphicData uri="http://schemas.microsoft.com/office/word/2010/wordprocessingShape">
+                    <wps:wsp>
+                      <wps:cNvSpPr/>
+                      <wps:spPr>
+                        <a:xfrm>
+                          <a:off x="0" y="0"/>
+                          <a:ext cx="1121134" cy="818984"/>
+                        </a:xfrm>
+                        <a:prstGeom prst="rect">
+                          <a:avLst/>
+                        </a:prstGeom>
+                      </wps:spPr>
+                      <wps:style>
+                        <a:lnRef idx="2">
+                          <a:schemeClr val="accent1">
+                            <a:shade val="50000"/>
+                          </a:schemeClr>
+                        </a:lnRef>
+                        <a:fillRef idx="1">
+                          <a:schemeClr val="accent1"/>
+                        </a:fillRef>
+                        <a:effectRef idx="0">
+                          <a:schemeClr val="accent1"/>
+                        </a:effectRef>
+                        <a:fontRef idx="minor">
+                          <a:schemeClr val="lt1"/>
+                        </a:fontRef>
+                      </wps:style>
+                      <wps:txbx>
+                        <w:txbxContent>
+                          <w:p>
+                            <w:pPr>
+                              <w:jc w:val="center"/>
+                            </w:pPr>
+                            <w:r>
+                              <w:t>Collect input patterns</w:t>
+                            </w:r>
+                          </w:p>
+                        </w:txbxContent>
+                      </wps:txbx>
+                      <wps:bodyPr rot="0" spcFirstLastPara="0" vertOverflow="overflow" horzOverflow="overflow" vert="horz" wrap="square" lIns="91440" tIns="45720" rIns="91440" bIns="45720" numCol="1" spcCol="0" rtlCol="0" fromWordArt="0" anchor="ctr" anchorCtr="0" forceAA="0" compatLnSpc="1">
+                        <a:prstTxWarp prst="textNoShape">
+                          <a:avLst/>
+                        </a:prstTxWarp>
+                        <a:noAutofit/>
+                      </wps:bodyPr>
+                    </wps:wsp>
+                  </a:graphicData>
+                </a:graphic>
+              </wp:anchor>
+            </w:drawing>
+          </mc:Choice>
+          <mc:Fallback>
+            <w:pict>
+              <v:rect w14:anchorId="078529DC" id="Rectangle 53" o:spid="_x0000_s1047" style="position:absolute;margin-left:-13.75pt;margin-top:49.5pt;width:88.3pt;height:64.5pt;z-index:251724800;visibility:visible;mso-wrap-style:square;mso-wrap-distance-left:9pt;mso-wrap-distance-top:0;mso-wrap-distance-right:9pt;mso-wrap-distance-bottom:0;mso-position-horizontal:absolute;mso-position-horizontal-relative:text;mso-position-vertical:absolute;mso-position-vertical-relative:text;v-text-anchor:middle" o:gfxdata="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" fillcolor="#4472c4 [3204]" strokecolor="#1f3763 [1604]" strokeweight="1pt">
+                <v:textbox>
+                  <w:txbxContent>
+                    <w:p>
+                      <w:pPr>
+                        <w:jc w:val="center"/>
+                      </w:pPr>
+                      <w:r>
+                        <w:t>Collect input patterns</w:t>
+                      </w:r>
+                    </w:p>
+                  </w:txbxContent>
+                </v:textbox>
+              </v:rect>
+            </w:pict>
+          </mc:Fallback>
+        </mc:AlternateContent>
+      </w:r>
+      <w:r>
+        <w:rPr>
+          <w:b/>
+          <w:bCs/>
+          <w:noProof/>
+        </w:rPr>
+        <mc:AlternateContent>
+          <mc:Choice Requires="wps">
+            <w:drawing>
+              <wp:anchor distT="0" distB="0" distL="114300" distR="114300" simplePos="0" relativeHeight="251723776" behindDoc="0" locked="0" layoutInCell="1" allowOverlap="1" wp14:anchorId="27DFAC96" wp14:editId="6C60B46F">
+                <wp:simplePos x="0" y="0"/>
+                <wp:positionH relativeFrom="column">
+                  <wp:posOffset>3387256</wp:posOffset>
+                </wp:positionH>
+                <wp:positionV relativeFrom="paragraph">
+                  <wp:posOffset>438316</wp:posOffset>
+                </wp:positionV>
+                <wp:extent cx="71561" cy="612250"/>
+                <wp:effectExtent l="57150" t="0" r="24130" b="54610"/>
+                <wp:wrapNone/>
+                <wp:docPr id="52" name="Straight Arrow Connector 52"/>
+                <wp:cNvGraphicFramePr/>
+                <a:graphic xmlns:a="http://schemas.openxmlformats.org/drawingml/2006/main">
+                  <a:graphicData uri="http://schemas.microsoft.com/office/word/2010/wordprocessingShape">
+                    <wps:wsp>
+                      <wps:cNvCnPr/>
+                      <wps:spPr>
+                        <a:xfrm flipH="1">
+                          <a:off x="0" y="0"/>
+                          <a:ext cx="71561" cy="612250"/>
+                        </a:xfrm>
+                        <a:prstGeom prst="straightConnector1">
+                          <a:avLst/>
+                        </a:prstGeom>
+                        <a:ln>
+                          <a:solidFill>
+                            <a:schemeClr val="bg1"/>
+                          </a:solidFill>
+                          <a:tailEnd type="triangle"/>
+                        </a:ln>
+                      </wps:spPr>
+                      <wps:style>
+                        <a:lnRef idx="1">
+                          <a:schemeClr val="accent1"/>
+                        </a:lnRef>
+                        <a:fillRef idx="0">
+                          <a:schemeClr val="accent1"/>
+                        </a:fillRef>
+                        <a:effectRef idx="0">
+                          <a:schemeClr val="accent1"/>
+                        </a:effectRef>
+                        <a:fontRef idx="minor">
+                          <a:schemeClr val="tx1"/>
+                        </a:fontRef>
+                      </wps:style>
+                      <wps:bodyPr/>
+                    </wps:wsp>
+                  </a:graphicData>
+                </a:graphic>
+              </wp:anchor>
+            </w:drawing>
+          </mc:Choice>
+          <mc:Fallback>
+            <w:pict>
+              <v:shape w14:anchorId="54CD2D98" id="Straight Arrow Connector 52" o:spid="_x0000_s1026" type="#_x0000_t32" style="position:absolute;margin-left:266.7pt;margin-top:34.5pt;width:5.65pt;height:48.2pt;flip:x;z-index:251723776;visibility:visible;mso-wrap-style:square;mso-wrap-distance-left:9pt;mso-wrap-distance-top:0;mso-wrap-distance-right:9pt;mso-wrap-distance-bottom:0;mso-position-horizontal:absolute;mso-position-horizontal-relative:text;mso-position-vertical:absolute;mso-position-vertical-relative:text" o:gfxdata="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" strokecolor="white [3212]" strokeweight=".5pt">
+                <v:stroke endarrow="block" joinstyle="miter"/>
+              </v:shape>
+            </w:pict>
+          </mc:Fallback>
+        </mc:AlternateContent>
+      </w:r>
+      <w:r>
+        <w:rPr>
+          <w:b/>
+          <w:bCs/>
+          <w:noProof/>
+        </w:rPr>
+        <mc:AlternateContent>
+          <mc:Choice Requires="wps">
+            <w:drawing>
+              <wp:anchor distT="0" distB="0" distL="114300" distR="114300" simplePos="0" relativeHeight="251722752" behindDoc="0" locked="0" layoutInCell="1" allowOverlap="1" wp14:anchorId="3DD42C4E" wp14:editId="5B98750F">
+                <wp:simplePos x="0" y="0"/>
+                <wp:positionH relativeFrom="column">
+                  <wp:posOffset>2735249</wp:posOffset>
+                </wp:positionH>
+                <wp:positionV relativeFrom="paragraph">
+                  <wp:posOffset>462114</wp:posOffset>
+                </wp:positionV>
+                <wp:extent cx="23854" cy="151130"/>
+                <wp:effectExtent l="38100" t="0" r="52705" b="58420"/>
+                <wp:wrapNone/>
+                <wp:docPr id="51" name="Straight Arrow Connector 51"/>
+                <wp:cNvGraphicFramePr/>
+                <a:graphic xmlns:a="http://schemas.openxmlformats.org/drawingml/2006/main">
+                  <a:graphicData uri="http://schemas.microsoft.com/office/word/2010/wordprocessingShape">
+                    <wps:wsp>
+                      <wps:cNvCnPr/>
+                      <wps:spPr>
+                        <a:xfrm>
+                          <a:off x="0" y="0"/>
+                          <a:ext cx="23854" cy="151130"/>
+                        </a:xfrm>
+                        <a:prstGeom prst="straightConnector1">
+                          <a:avLst/>
+                        </a:prstGeom>
+                        <a:ln>
+                          <a:solidFill>
+                            <a:schemeClr val="bg1"/>
+                          </a:solidFill>
+                          <a:tailEnd type="triangle"/>
+                        </a:ln>
+                      </wps:spPr>
+                      <wps:style>
+                        <a:lnRef idx="1">
+                          <a:schemeClr val="accent1"/>
+                        </a:lnRef>
+                        <a:fillRef idx="0">
+                          <a:schemeClr val="accent1"/>
+                        </a:fillRef>
+                        <a:effectRef idx="0">
+                          <a:schemeClr val="accent1"/>
+                        </a:effectRef>
+                        <a:fontRef idx="minor">
+                          <a:schemeClr val="tx1"/>
+                        </a:fontRef>
+                      </wps:style>
+                      <wps:bodyPr/>
+                    </wps:wsp>
+                  </a:graphicData>
+                </a:graphic>
+              </wp:anchor>
+            </w:drawing>
+          </mc:Choice>
+          <mc:Fallback>
+            <w:pict>
+              <v:shape w14:anchorId="5CE1D90A" id="Straight Arrow Connector 51" o:spid="_x0000_s1026" type="#_x0000_t32" style="position:absolute;margin-left:215.35pt;margin-top:36.4pt;width:1.9pt;height:11.9pt;z-index:251722752;visibility:visible;mso-wrap-style:square;mso-wrap-distance-left:9pt;mso-wrap-distance-top:0;mso-wrap-distance-right:9pt;mso-wrap-distance-bottom:0;mso-position-horizontal:absolute;mso-position-horizontal-relative:text;mso-position-vertical:absolute;mso-position-vertical-relative:text" o:gfxdata="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" strokecolor="white [3212]" strokeweight=".5pt">
+                <v:stroke endarrow="block" joinstyle="miter"/>
+              </v:shape>
+            </w:pict>
+          </mc:Fallback>
+        </mc:AlternateContent>
+      </w:r>
+      <w:r>
+        <w:rPr>
+          <w:b/>
+          <w:bCs/>
+          <w:noProof/>
+        </w:rPr>
+        <mc:AlternateContent>
+          <mc:Choice Requires="wps">
+            <w:drawing>
+              <wp:anchor distT="0" distB="0" distL="114300" distR="114300" simplePos="0" relativeHeight="251721728" behindDoc="0" locked="0" layoutInCell="1" allowOverlap="1" wp14:anchorId="50B4D8D6" wp14:editId="3DF1357C">
+                <wp:simplePos x="0" y="0"/>
+                <wp:positionH relativeFrom="column">
+                  <wp:posOffset>2075290</wp:posOffset>
+                </wp:positionH>
+                <wp:positionV relativeFrom="paragraph">
+                  <wp:posOffset>446267</wp:posOffset>
+                </wp:positionV>
+                <wp:extent cx="39757" cy="397565"/>
+                <wp:effectExtent l="38100" t="0" r="55880" b="59690"/>
+                <wp:wrapNone/>
+                <wp:docPr id="50" name="Straight Arrow Connector 50"/>
+                <wp:cNvGraphicFramePr/>
+                <a:graphic xmlns:a="http://schemas.openxmlformats.org/drawingml/2006/main">
+                  <a:graphicData uri="http://schemas.microsoft.com/office/word/2010/wordprocessingShape">
+                    <wps:wsp>
+                      <wps:cNvCnPr/>
+                      <wps:spPr>
+                        <a:xfrm flipH="1">
+                          <a:off x="0" y="0"/>
+                          <a:ext cx="39757" cy="397565"/>
+                        </a:xfrm>
+                        <a:prstGeom prst="straightConnector1">
+                          <a:avLst/>
+                        </a:prstGeom>
+                        <a:ln>
+                          <a:solidFill>
+                            <a:schemeClr val="bg1"/>
+                          </a:solidFill>
+                          <a:tailEnd type="triangle"/>
+                        </a:ln>
+                      </wps:spPr>
+                      <wps:style>
+                        <a:lnRef idx="1">
+                          <a:schemeClr val="accent1"/>
+                        </a:lnRef>
+                        <a:fillRef idx="0">
+                          <a:schemeClr val="accent1"/>
+                        </a:fillRef>
+                        <a:effectRef idx="0">
+                          <a:schemeClr val="accent1"/>
+                        </a:effectRef>
+                        <a:fontRef idx="minor">
+                          <a:schemeClr val="tx1"/>
+                        </a:fontRef>
+                      </wps:style>
+                      <wps:bodyPr/>
+                    </wps:wsp>
+                  </a:graphicData>
+                </a:graphic>
+              </wp:anchor>
+            </w:drawing>
+          </mc:Choice>
+          <mc:Fallback>
+            <w:pict>
+              <v:shape w14:anchorId="3E3C02B4" id="Straight Arrow Connector 50" o:spid="_x0000_s1026" type="#_x0000_t32" style="position:absolute;margin-left:163.4pt;margin-top:35.15pt;width:3.15pt;height:31.3pt;flip:x;z-index:251721728;visibility:visible;mso-wrap-style:square;mso-wrap-distance-left:9pt;mso-wrap-distance-top:0;mso-wrap-distance-right:9pt;mso-wrap-distance-bottom:0;mso-position-horizontal:absolute;mso-position-horizontal-relative:text;mso-position-vertical:absolute;mso-position-vertical-relative:text" o:gfxdata="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" strokecolor="white [3212]" strokeweight=".5pt">
+                <v:stroke endarrow="block" joinstyle="miter"/>
+              </v:shape>
+            </w:pict>
+          </mc:Fallback>
+        </mc:AlternateContent>
+      </w:r>
+      <w:r>
+        <w:rPr>
+          <w:b/>
+          <w:bCs/>
+          <w:noProof/>
+        </w:rPr>
+        <w:drawing>
+          <wp:anchor distT="0" distB="0" distL="114300" distR="114300" simplePos="0" relativeHeight="251719680" behindDoc="1" locked="0" layoutInCell="1" allowOverlap="1" wp14:anchorId="74DC97C7" wp14:editId="746006C6">
+            <wp:simplePos x="0" y="0"/>
+            <wp:positionH relativeFrom="column">
+              <wp:posOffset>930303</wp:posOffset>
+            </wp:positionH>
+            <wp:positionV relativeFrom="paragraph">
+              <wp:posOffset>446266</wp:posOffset>
+            </wp:positionV>
+            <wp:extent cx="3807303" cy="2487543"/>
+            <wp:effectExtent l="0" t="0" r="3175" b="8255"/>
+            <wp:wrapNone/>
+            <wp:docPr id="48" name="Picture 48" descr="Graphical user interface&#10;&#10;Description automatically generated"/>
+            <wp:cNvGraphicFramePr>
+              <a:graphicFrameLocks xmlns:a="http://schemas.openxmlformats.org/drawingml/2006/main" noChangeAspect="1"/>
+            </wp:cNvGraphicFramePr>
+            <a:graphic xmlns:a="http://schemas.openxmlformats.org/drawingml/2006/main">
+              <a:graphicData uri="http://schemas.openxmlformats.org/drawingml/2006/picture">
+                <pic:pic xmlns:pic="http://schemas.openxmlformats.org/drawingml/2006/picture">
+                  <pic:nvPicPr>
+                    <pic:cNvPr id="48" name="Picture 48" descr="Graphical user interface&#10;&#10;Description automatically generated"/>
+                    <pic:cNvPicPr/>
+                  </pic:nvPicPr>
+                  <pic:blipFill rotWithShape="1">
+                    <a:blip r:embed="rId9" cstate="print">
+                      <a:extLst>
+                        <a:ext uri="{28A0092B-C50C-407E-A947-70E740481C1C}">
+                          <a14:useLocalDpi xmlns:a14="http://schemas.microsoft.com/office/drawing/2010/main" val="0"/>
+                        </a:ext>
+                      </a:extLst>
+                    </a:blip>
+                    <a:srcRect l="11793" t="11349" r="21751" b="11457"/>
+                    <a:stretch/>
+                  </pic:blipFill>
+                  <pic:spPr bwMode="auto">
+                    <a:xfrm>
+                      <a:off x="0" y="0"/>
+                      <a:ext cx="3807847" cy="2487898"/>
+                    </a:xfrm>
+                    <a:prstGeom prst="rect">
+                      <a:avLst/>
+                    </a:prstGeom>
+                    <a:ln>
+                      <a:noFill/>
+                    </a:ln>
+                    <a:extLst>
+                      <a:ext uri="{53640926-AAD7-44D8-BBD7-CCE9431645EC}">
+                        <a14:shadowObscured xmlns:a14="http://schemas.microsoft.com/office/drawing/2010/main"/>
+                      </a:ext>
+                    </a:extLst>
+                  </pic:spPr>
+                </pic:pic>
+              </a:graphicData>
+            </a:graphic>
+            <wp14:sizeRelV relativeFrom="margin">
+              <wp14:pctHeight>0</wp14:pctHeight>
+            </wp14:sizeRelV>
+          </wp:anchor>
+        </w:drawing>
+      </w:r>
+      <w:r>
+        <w:rPr>
+          <w:b/>
+          <w:bCs/>
+        </w:rPr>
+        <w:br w:type="page"/>
+      </w:r>
+    </w:p>
+    <w:p>
+      <w:pPr>
+        <w:rPr>
+          <w:b/>
+          <w:bCs/>
+        </w:rPr>
+      </w:pPr>
+      <w:r>
+        <w:rPr>
+          <w:b/>
+          <w:bCs/>
+        </w:rPr>
+        <w:lastRenderedPageBreak/>
         <w:t>Exam notes to get better marks from Dr Trang</w:t>
       </w:r>
     </w:p>

</xml_diff>

<commit_message>
multineural network notes taken need to revise concept more
</commit_message>
<xml_diff>
--- a/6006CEM Lectures and Labs/Lectures Machine Learning Dr Tangs material.docx
+++ b/6006CEM Lectures and Labs/Lectures Machine Learning Dr Tangs material.docx
@@ -745,7 +745,7 @@
           </mc:Choice>
           <mc:Fallback>
             <w:pict>
-              <v:shapetype w14:anchorId="54BFCD23" id="_x0000_t32" coordsize="21600,21600" o:spt="32" o:oned="t" path="m,l21600,21600e" filled="f">
+              <v:shapetype w14:anchorId="08B1CF72" id="_x0000_t32" coordsize="21600,21600" o:spt="32" o:oned="t" path="m,l21600,21600e" filled="f">
                 <v:path arrowok="t" fillok="f" o:connecttype="none"/>
                 <o:lock v:ext="edit" shapetype="t"/>
               </v:shapetype>
@@ -1201,7 +1201,7 @@
           </mc:Choice>
           <mc:Fallback>
             <w:pict>
-              <v:shape w14:anchorId="2CFB9D1E" id="Straight Arrow Connector 8" o:spid="_x0000_s1026" type="#_x0000_t32" style="position:absolute;margin-left:1in;margin-top:184.5pt;width:152.5pt;height:64pt;flip:x;z-index:251669504;visibility:visible;mso-wrap-style:square;mso-width-percent:0;mso-height-percent:0;mso-wrap-distance-left:9pt;mso-wrap-distance-top:0;mso-wrap-distance-right:9pt;mso-wrap-distance-bottom:0;mso-position-horizontal:absolute;mso-position-horizontal-relative:text;mso-position-vertical:absolute;mso-position-vertical-relative:text;mso-width-percent:0;mso-height-percent:0;mso-width-relative:margin;mso-height-relative:margin" o:gfxdata="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" strokecolor="#4472c4 [3204]" strokeweight=".5pt">
+              <v:shape w14:anchorId="1C9C6F0E" id="Straight Arrow Connector 8" o:spid="_x0000_s1026" type="#_x0000_t32" style="position:absolute;margin-left:1in;margin-top:184.5pt;width:152.5pt;height:64pt;flip:x;z-index:251669504;visibility:visible;mso-wrap-style:square;mso-width-percent:0;mso-height-percent:0;mso-wrap-distance-left:9pt;mso-wrap-distance-top:0;mso-wrap-distance-right:9pt;mso-wrap-distance-bottom:0;mso-position-horizontal:absolute;mso-position-horizontal-relative:text;mso-position-vertical:absolute;mso-position-vertical-relative:text;mso-width-percent:0;mso-height-percent:0;mso-width-relative:margin;mso-height-relative:margin" o:gfxdata="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" strokecolor="#4472c4 [3204]" strokeweight=".5pt">
                 <v:stroke endarrow="block" joinstyle="miter"/>
               </v:shape>
             </w:pict>
@@ -1273,7 +1273,7 @@
           </mc:Choice>
           <mc:Fallback>
             <w:pict>
-              <v:shape w14:anchorId="73A0E156" id="Straight Arrow Connector 9" o:spid="_x0000_s1026" type="#_x0000_t32" style="position:absolute;margin-left:66pt;margin-top:183.5pt;width:37pt;height:56.5pt;flip:x;z-index:251671552;visibility:visible;mso-wrap-style:square;mso-width-percent:0;mso-height-percent:0;mso-wrap-distance-left:9pt;mso-wrap-distance-top:0;mso-wrap-distance-right:9pt;mso-wrap-distance-bottom:0;mso-position-horizontal:absolute;mso-position-horizontal-relative:text;mso-position-vertical:absolute;mso-position-vertical-relative:text;mso-width-percent:0;mso-height-percent:0;mso-width-relative:margin;mso-height-relative:margin" o:gfxdata="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" strokecolor="#4472c4 [3204]" strokeweight=".5pt">
+              <v:shape w14:anchorId="468FB5FA" id="Straight Arrow Connector 9" o:spid="_x0000_s1026" type="#_x0000_t32" style="position:absolute;margin-left:66pt;margin-top:183.5pt;width:37pt;height:56.5pt;flip:x;z-index:251671552;visibility:visible;mso-wrap-style:square;mso-width-percent:0;mso-height-percent:0;mso-wrap-distance-left:9pt;mso-wrap-distance-top:0;mso-wrap-distance-right:9pt;mso-wrap-distance-bottom:0;mso-position-horizontal:absolute;mso-position-horizontal-relative:text;mso-position-vertical:absolute;mso-position-vertical-relative:text;mso-width-percent:0;mso-height-percent:0;mso-width-relative:margin;mso-height-relative:margin" o:gfxdata="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" strokecolor="#4472c4 [3204]" strokeweight=".5pt">
                 <v:stroke endarrow="block" joinstyle="miter"/>
               </v:shape>
             </w:pict>
@@ -1345,7 +1345,7 @@
           </mc:Choice>
           <mc:Fallback>
             <w:pict>
-              <v:shape w14:anchorId="45D54909" id="Straight Arrow Connector 7" o:spid="_x0000_s1026" type="#_x0000_t32" style="position:absolute;margin-left:321.5pt;margin-top:97.4pt;width:70pt;height:3.6pt;flip:y;z-index:251668480;visibility:visible;mso-wrap-style:square;mso-width-percent:0;mso-height-percent:0;mso-wrap-distance-left:9pt;mso-wrap-distance-top:0;mso-wrap-distance-right:9pt;mso-wrap-distance-bottom:0;mso-position-horizontal:absolute;mso-position-horizontal-relative:text;mso-position-vertical:absolute;mso-position-vertical-relative:text;mso-width-percent:0;mso-height-percent:0;mso-width-relative:margin;mso-height-relative:margin" o:gfxdata="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" strokecolor="#4472c4 [3204]" strokeweight=".5pt">
+              <v:shape w14:anchorId="49136B45" id="Straight Arrow Connector 7" o:spid="_x0000_s1026" type="#_x0000_t32" style="position:absolute;margin-left:321.5pt;margin-top:97.4pt;width:70pt;height:3.6pt;flip:y;z-index:251668480;visibility:visible;mso-wrap-style:square;mso-width-percent:0;mso-height-percent:0;mso-wrap-distance-left:9pt;mso-wrap-distance-top:0;mso-wrap-distance-right:9pt;mso-wrap-distance-bottom:0;mso-position-horizontal:absolute;mso-position-horizontal-relative:text;mso-position-vertical:absolute;mso-position-vertical-relative:text;mso-width-percent:0;mso-height-percent:0;mso-width-relative:margin;mso-height-relative:margin" o:gfxdata="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" strokecolor="#4472c4 [3204]" strokeweight=".5pt">
                 <v:stroke endarrow="block" joinstyle="miter"/>
               </v:shape>
             </w:pict>
@@ -1419,7 +1419,7 @@
           </mc:Choice>
           <mc:Fallback>
             <w:pict>
-              <v:rect w14:anchorId="4C8874AB" id="Rectangle 5" o:spid="_x0000_s1026" style="position:absolute;margin-left:298.5pt;margin-top:33.5pt;width:25.5pt;height:26pt;z-index:251665408;visibility:visible;mso-wrap-style:square;mso-wrap-distance-left:9pt;mso-wrap-distance-top:0;mso-wrap-distance-right:9pt;mso-wrap-distance-bottom:0;mso-position-horizontal:absolute;mso-position-horizontal-relative:margin;mso-position-vertical:absolute;mso-position-vertical-relative:text;v-text-anchor:middle" o:gfxdata="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" filled="f" strokecolor="yellow" strokeweight="1pt">
+              <v:rect w14:anchorId="5A876B5B" id="Rectangle 5" o:spid="_x0000_s1026" style="position:absolute;margin-left:298.5pt;margin-top:33.5pt;width:25.5pt;height:26pt;z-index:251665408;visibility:visible;mso-wrap-style:square;mso-wrap-distance-left:9pt;mso-wrap-distance-top:0;mso-wrap-distance-right:9pt;mso-wrap-distance-bottom:0;mso-position-horizontal:absolute;mso-position-horizontal-relative:margin;mso-position-vertical:absolute;mso-position-vertical-relative:text;v-text-anchor:middle" o:gfxdata="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" filled="f" strokecolor="yellow" strokeweight="1pt">
                 <w10:wrap anchorx="margin"/>
               </v:rect>
             </w:pict>
@@ -1493,7 +1493,7 @@
           </mc:Choice>
           <mc:Fallback>
             <w:pict>
-              <v:rect w14:anchorId="44AD84D7" id="Rectangle 4" o:spid="_x0000_s1026" style="position:absolute;margin-left:102.5pt;margin-top:160pt;width:25.5pt;height:26pt;z-index:251663360;visibility:visible;mso-wrap-style:square;mso-wrap-distance-left:9pt;mso-wrap-distance-top:0;mso-wrap-distance-right:9pt;mso-wrap-distance-bottom:0;mso-position-horizontal:absolute;mso-position-horizontal-relative:margin;mso-position-vertical:absolute;mso-position-vertical-relative:text;v-text-anchor:middle" o:gfxdata="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" filled="f" strokecolor="yellow" strokeweight="1pt">
+              <v:rect w14:anchorId="51E158BC" id="Rectangle 4" o:spid="_x0000_s1026" style="position:absolute;margin-left:102.5pt;margin-top:160pt;width:25.5pt;height:26pt;z-index:251663360;visibility:visible;mso-wrap-style:square;mso-wrap-distance-left:9pt;mso-wrap-distance-top:0;mso-wrap-distance-right:9pt;mso-wrap-distance-bottom:0;mso-position-horizontal:absolute;mso-position-horizontal-relative:margin;mso-position-vertical:absolute;mso-position-vertical-relative:text;v-text-anchor:middle" o:gfxdata="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" filled="f" strokecolor="yellow" strokeweight="1pt">
                 <w10:wrap anchorx="margin"/>
               </v:rect>
             </w:pict>
@@ -1570,7 +1570,7 @@
           </mc:Choice>
           <mc:Fallback>
             <w:pict>
-              <v:rect w14:anchorId="5168E2EB" id="Rectangle 3" o:spid="_x0000_s1026" style="position:absolute;margin-left:296.5pt;margin-top:84.5pt;width:25.5pt;height:26.5pt;z-index:251661312;visibility:visible;mso-wrap-style:square;mso-height-percent:0;mso-wrap-distance-left:9pt;mso-wrap-distance-top:0;mso-wrap-distance-right:9pt;mso-wrap-distance-bottom:0;mso-position-horizontal:absolute;mso-position-horizontal-relative:margin;mso-position-vertical:absolute;mso-position-vertical-relative:text;mso-height-percent:0;mso-height-relative:margin;v-text-anchor:middle" o:gfxdata="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" filled="f" strokecolor="yellow" strokeweight="1pt">
+              <v:rect w14:anchorId="77E06C32" id="Rectangle 3" o:spid="_x0000_s1026" style="position:absolute;margin-left:296.5pt;margin-top:84.5pt;width:25.5pt;height:26.5pt;z-index:251661312;visibility:visible;mso-wrap-style:square;mso-height-percent:0;mso-wrap-distance-left:9pt;mso-wrap-distance-top:0;mso-wrap-distance-right:9pt;mso-wrap-distance-bottom:0;mso-position-horizontal:absolute;mso-position-horizontal-relative:margin;mso-position-vertical:absolute;mso-position-vertical-relative:text;mso-height-percent:0;mso-height-relative:margin;v-text-anchor:middle" o:gfxdata="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" filled="f" strokecolor="yellow" strokeweight="1pt">
                 <w10:wrap anchorx="margin"/>
               </v:rect>
             </w:pict>
@@ -1644,7 +1644,7 @@
           </mc:Choice>
           <mc:Fallback>
             <w:pict>
-              <v:rect w14:anchorId="1AD48CC7" id="Rectangle 2" o:spid="_x0000_s1026" style="position:absolute;margin-left:213.15pt;margin-top:159pt;width:25.5pt;height:26pt;z-index:251659264;visibility:visible;mso-wrap-style:square;mso-wrap-distance-left:9pt;mso-wrap-distance-top:0;mso-wrap-distance-right:9pt;mso-wrap-distance-bottom:0;mso-position-horizontal:absolute;mso-position-horizontal-relative:margin;mso-position-vertical:absolute;mso-position-vertical-relative:text;v-text-anchor:middle" o:gfxdata="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" filled="f" strokecolor="yellow" strokeweight="1pt">
+              <v:rect w14:anchorId="028BE9EC" id="Rectangle 2" o:spid="_x0000_s1026" style="position:absolute;margin-left:213.15pt;margin-top:159pt;width:25.5pt;height:26pt;z-index:251659264;visibility:visible;mso-wrap-style:square;mso-wrap-distance-left:9pt;mso-wrap-distance-top:0;mso-wrap-distance-right:9pt;mso-wrap-distance-bottom:0;mso-position-horizontal:absolute;mso-position-horizontal-relative:margin;mso-position-vertical:absolute;mso-position-vertical-relative:text;v-text-anchor:middle" o:gfxdata="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" filled="f" strokecolor="yellow" strokeweight="1pt">
                 <w10:wrap anchorx="margin"/>
               </v:rect>
             </w:pict>
@@ -1856,16 +1856,16 @@
         <mc:AlternateContent>
           <mc:Choice Requires="wps">
             <w:drawing>
-              <wp:anchor distT="45720" distB="45720" distL="114300" distR="114300" simplePos="0" relativeHeight="251697152" behindDoc="0" locked="0" layoutInCell="1" allowOverlap="1" wp14:anchorId="279CADEF" wp14:editId="651B1B55">
+              <wp:anchor distT="45720" distB="45720" distL="114300" distR="114300" simplePos="0" relativeHeight="251697152" behindDoc="0" locked="0" layoutInCell="1" allowOverlap="1" wp14:anchorId="279CADEF" wp14:editId="0EBD708D">
                 <wp:simplePos x="0" y="0"/>
                 <wp:positionH relativeFrom="leftMargin">
                   <wp:posOffset>2249805</wp:posOffset>
                 </wp:positionH>
                 <wp:positionV relativeFrom="paragraph">
-                  <wp:posOffset>175232</wp:posOffset>
+                  <wp:posOffset>175260</wp:posOffset>
                 </wp:positionV>
-                <wp:extent cx="325755" cy="285750"/>
-                <wp:effectExtent l="0" t="0" r="17145" b="19050"/>
+                <wp:extent cx="452755" cy="246380"/>
+                <wp:effectExtent l="0" t="0" r="23495" b="20320"/>
                 <wp:wrapSquare wrapText="bothSides"/>
                 <wp:docPr id="217" name="Text Box 2"/>
                 <wp:cNvGraphicFramePr>
@@ -1880,7 +1880,7 @@
                       <wps:spPr bwMode="auto">
                         <a:xfrm>
                           <a:off x="0" y="0"/>
-                          <a:ext cx="325755" cy="285750"/>
+                          <a:ext cx="452755" cy="246380"/>
                         </a:xfrm>
                         <a:prstGeom prst="rect">
                           <a:avLst/>
@@ -1901,7 +1901,7 @@
                         <w:txbxContent>
                           <w:p>
                             <w:r>
-                              <w:t>X</w:t>
+                              <w:t>10</w:t>
                             </w:r>
                           </w:p>
                         </w:txbxContent>
@@ -1927,12 +1927,12 @@
                 <v:stroke joinstyle="miter"/>
                 <v:path gradientshapeok="t" o:connecttype="rect"/>
               </v:shapetype>
-              <v:shape id="Text Box 2" o:spid="_x0000_s1029" type="#_x0000_t202" style="position:absolute;margin-left:177.15pt;margin-top:13.8pt;width:25.65pt;height:22.5pt;z-index:251697152;visibility:visible;mso-wrap-style:square;mso-width-percent:0;mso-height-percent:0;mso-wrap-distance-left:9pt;mso-wrap-distance-top:3.6pt;mso-wrap-distance-right:9pt;mso-wrap-distance-bottom:3.6pt;mso-position-horizontal:absolute;mso-position-horizontal-relative:left-margin-area;mso-position-vertical:absolute;mso-position-vertical-relative:text;mso-width-percent:0;mso-height-percent:0;mso-width-relative:margin;mso-height-relative:margin;v-text-anchor:top" o:gfxdata="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">
+              <v:shape id="Text Box 2" o:spid="_x0000_s1029" type="#_x0000_t202" style="position:absolute;margin-left:177.15pt;margin-top:13.8pt;width:35.65pt;height:19.4pt;z-index:251697152;visibility:visible;mso-wrap-style:square;mso-width-percent:0;mso-height-percent:0;mso-wrap-distance-left:9pt;mso-wrap-distance-top:3.6pt;mso-wrap-distance-right:9pt;mso-wrap-distance-bottom:3.6pt;mso-position-horizontal:absolute;mso-position-horizontal-relative:left-margin-area;mso-position-vertical:absolute;mso-position-vertical-relative:text;mso-width-percent:0;mso-height-percent:0;mso-width-relative:margin;mso-height-relative:margin;v-text-anchor:top" o:gfxdata="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">
                 <v:textbox>
                   <w:txbxContent>
                     <w:p>
                       <w:r>
-                        <w:t>X</w:t>
+                        <w:t>10</w:t>
                       </w:r>
                     </w:p>
                   </w:txbxContent>
@@ -2055,6 +2055,98 @@
         <mc:AlternateContent>
           <mc:Choice Requires="wps">
             <w:drawing>
+              <wp:anchor distT="45720" distB="45720" distL="114300" distR="114300" simplePos="0" relativeHeight="251701248" behindDoc="0" locked="0" layoutInCell="1" allowOverlap="1" wp14:anchorId="75D07579" wp14:editId="0CE74D16">
+                <wp:simplePos x="0" y="0"/>
+                <wp:positionH relativeFrom="leftMargin">
+                  <wp:posOffset>2258060</wp:posOffset>
+                </wp:positionH>
+                <wp:positionV relativeFrom="paragraph">
+                  <wp:posOffset>2203450</wp:posOffset>
+                </wp:positionV>
+                <wp:extent cx="405130" cy="373380"/>
+                <wp:effectExtent l="0" t="0" r="13970" b="26670"/>
+                <wp:wrapSquare wrapText="bothSides"/>
+                <wp:docPr id="29" name="Text Box 2"/>
+                <wp:cNvGraphicFramePr>
+                  <a:graphicFrameLocks xmlns:a="http://schemas.openxmlformats.org/drawingml/2006/main"/>
+                </wp:cNvGraphicFramePr>
+                <a:graphic xmlns:a="http://schemas.openxmlformats.org/drawingml/2006/main">
+                  <a:graphicData uri="http://schemas.microsoft.com/office/word/2010/wordprocessingShape">
+                    <wps:wsp>
+                      <wps:cNvSpPr txBox="1">
+                        <a:spLocks noChangeArrowheads="1"/>
+                      </wps:cNvSpPr>
+                      <wps:spPr bwMode="auto">
+                        <a:xfrm>
+                          <a:off x="0" y="0"/>
+                          <a:ext cx="405130" cy="373380"/>
+                        </a:xfrm>
+                        <a:prstGeom prst="rect">
+                          <a:avLst/>
+                        </a:prstGeom>
+                        <a:solidFill>
+                          <a:srgbClr val="FFFFFF"/>
+                        </a:solidFill>
+                        <a:ln w="9525">
+                          <a:solidFill>
+                            <a:srgbClr val="000000"/>
+                          </a:solidFill>
+                          <a:miter lim="800000"/>
+                          <a:headEnd/>
+                          <a:tailEnd/>
+                        </a:ln>
+                      </wps:spPr>
+                      <wps:txbx>
+                        <w:txbxContent>
+                          <w:p>
+                            <w:r>
+                              <w:t>77</w:t>
+                            </w:r>
+                          </w:p>
+                        </w:txbxContent>
+                      </wps:txbx>
+                      <wps:bodyPr rot="0" vert="horz" wrap="square" lIns="91440" tIns="45720" rIns="91440" bIns="45720" anchor="t" anchorCtr="0">
+                        <a:noAutofit/>
+                      </wps:bodyPr>
+                    </wps:wsp>
+                  </a:graphicData>
+                </a:graphic>
+                <wp14:sizeRelH relativeFrom="margin">
+                  <wp14:pctWidth>0</wp14:pctWidth>
+                </wp14:sizeRelH>
+                <wp14:sizeRelV relativeFrom="margin">
+                  <wp14:pctHeight>0</wp14:pctHeight>
+                </wp14:sizeRelV>
+              </wp:anchor>
+            </w:drawing>
+          </mc:Choice>
+          <mc:Fallback>
+            <w:pict>
+              <v:shape w14:anchorId="75D07579" id="_x0000_s1031" type="#_x0000_t202" style="position:absolute;margin-left:177.8pt;margin-top:173.5pt;width:31.9pt;height:29.4pt;z-index:251701248;visibility:visible;mso-wrap-style:square;mso-width-percent:0;mso-height-percent:0;mso-wrap-distance-left:9pt;mso-wrap-distance-top:3.6pt;mso-wrap-distance-right:9pt;mso-wrap-distance-bottom:3.6pt;mso-position-horizontal:absolute;mso-position-horizontal-relative:left-margin-area;mso-position-vertical:absolute;mso-position-vertical-relative:text;mso-width-percent:0;mso-height-percent:0;mso-width-relative:margin;mso-height-relative:margin;v-text-anchor:top" o:gfxdata="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">
+                <v:textbox>
+                  <w:txbxContent>
+                    <w:p>
+                      <w:r>
+                        <w:t>77</w:t>
+                      </w:r>
+                    </w:p>
+                  </w:txbxContent>
+                </v:textbox>
+                <w10:wrap type="square" anchorx="margin"/>
+              </v:shape>
+            </w:pict>
+          </mc:Fallback>
+        </mc:AlternateContent>
+      </w:r>
+      <w:r>
+        <w:rPr>
+          <w:b/>
+          <w:bCs/>
+          <w:noProof/>
+        </w:rPr>
+        <mc:AlternateContent>
+          <mc:Choice Requires="wps">
+            <w:drawing>
               <wp:anchor distT="0" distB="0" distL="114300" distR="114300" simplePos="0" relativeHeight="251718656" behindDoc="0" locked="0" layoutInCell="1" allowOverlap="1" wp14:anchorId="59A2F3A5" wp14:editId="4849E7DB">
                 <wp:simplePos x="0" y="0"/>
                 <wp:positionH relativeFrom="column">
@@ -2128,7 +2220,7 @@
           </mc:Choice>
           <mc:Fallback>
             <w:pict>
-              <v:rect w14:anchorId="59A2F3A5" id="Rectangle 47" o:spid="_x0000_s1031" style="position:absolute;margin-left:391.25pt;margin-top:215.45pt;width:102.75pt;height:40.05pt;z-index:251718656;visibility:visible;mso-wrap-style:square;mso-wrap-distance-left:9pt;mso-wrap-distance-top:0;mso-wrap-distance-right:9pt;mso-wrap-distance-bottom:0;mso-position-horizontal:absolute;mso-position-horizontal-relative:text;mso-position-vertical:absolute;mso-position-vertical-relative:text;v-text-anchor:middle" o:gfxdata="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" fillcolor="#4472c4 [3204]" strokecolor="#1f3763 [1604]" strokeweight="1pt">
+              <v:rect w14:anchorId="59A2F3A5" id="Rectangle 47" o:spid="_x0000_s1032" style="position:absolute;margin-left:391.25pt;margin-top:215.45pt;width:102.75pt;height:40.05pt;z-index:251718656;visibility:visible;mso-wrap-style:square;mso-wrap-distance-left:9pt;mso-wrap-distance-top:0;mso-wrap-distance-right:9pt;mso-wrap-distance-bottom:0;mso-position-horizontal:absolute;mso-position-horizontal-relative:text;mso-position-vertical:absolute;mso-position-vertical-relative:text;v-text-anchor:middle" o:gfxdata="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" fillcolor="#4472c4 [3204]" strokecolor="#1f3763 [1604]" strokeweight="1pt">
                 <v:textbox>
                   <w:txbxContent>
                     <w:p>
@@ -2212,7 +2304,7 @@
           </mc:Choice>
           <mc:Fallback>
             <w:pict>
-              <v:shape w14:anchorId="74F04035" id="Straight Arrow Connector 46" o:spid="_x0000_s1026" type="#_x0000_t32" style="position:absolute;margin-left:438.25pt;margin-top:269.3pt;width:8.15pt;height:89.55pt;flip:x y;z-index:251717632;visibility:visible;mso-wrap-style:square;mso-wrap-distance-left:9pt;mso-wrap-distance-top:0;mso-wrap-distance-right:9pt;mso-wrap-distance-bottom:0;mso-position-horizontal:absolute;mso-position-horizontal-relative:text;mso-position-vertical:absolute;mso-position-vertical-relative:text" o:gfxdata="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" strokecolor="#4472c4 [3204]" strokeweight=".5pt">
+              <v:shape w14:anchorId="1DB8A620" id="Straight Arrow Connector 46" o:spid="_x0000_s1026" type="#_x0000_t32" style="position:absolute;margin-left:438.25pt;margin-top:269.3pt;width:8.15pt;height:89.55pt;flip:x y;z-index:251717632;visibility:visible;mso-wrap-style:square;mso-wrap-distance-left:9pt;mso-wrap-distance-top:0;mso-wrap-distance-right:9pt;mso-wrap-distance-bottom:0;mso-position-horizontal:absolute;mso-position-horizontal-relative:text;mso-position-vertical:absolute;mso-position-vertical-relative:text" o:gfxdata="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" strokecolor="#4472c4 [3204]" strokeweight=".5pt">
                 <v:stroke endarrow="block" joinstyle="miter"/>
               </v:shape>
             </w:pict>
@@ -2280,7 +2372,7 @@
           </mc:Choice>
           <mc:Fallback>
             <w:pict>
-              <v:shape w14:anchorId="044174B4" id="Straight Arrow Connector 45" o:spid="_x0000_s1026" type="#_x0000_t32" style="position:absolute;margin-left:391.25pt;margin-top:132.8pt;width:36.35pt;height:73.9pt;z-index:251716608;visibility:visible;mso-wrap-style:square;mso-wrap-distance-left:9pt;mso-wrap-distance-top:0;mso-wrap-distance-right:9pt;mso-wrap-distance-bottom:0;mso-position-horizontal:absolute;mso-position-horizontal-relative:text;mso-position-vertical:absolute;mso-position-vertical-relative:text" o:gfxdata="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" strokecolor="#4472c4 [3204]" strokeweight=".5pt">
+              <v:shape w14:anchorId="21DCD06B" id="Straight Arrow Connector 45" o:spid="_x0000_s1026" type="#_x0000_t32" style="position:absolute;margin-left:391.25pt;margin-top:132.8pt;width:36.35pt;height:73.9pt;z-index:251716608;visibility:visible;mso-wrap-style:square;mso-wrap-distance-left:9pt;mso-wrap-distance-top:0;mso-wrap-distance-right:9pt;mso-wrap-distance-bottom:0;mso-position-horizontal:absolute;mso-position-horizontal-relative:text;mso-position-vertical:absolute;mso-position-vertical-relative:text" o:gfxdata="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" strokecolor="#4472c4 [3204]" strokeweight=".5pt">
                 <v:stroke endarrow="block" joinstyle="miter"/>
               </v:shape>
             </w:pict>
@@ -2364,7 +2456,7 @@
           </mc:Choice>
           <mc:Fallback>
             <w:pict>
-              <v:rect w14:anchorId="1A5AF689" id="Rectangle 44" o:spid="_x0000_s1032" style="position:absolute;margin-left:359.95pt;margin-top:360.05pt;width:115.85pt;height:53.2pt;z-index:251715584;visibility:visible;mso-wrap-style:square;mso-wrap-distance-left:9pt;mso-wrap-distance-top:0;mso-wrap-distance-right:9pt;mso-wrap-distance-bottom:0;mso-position-horizontal:absolute;mso-position-horizontal-relative:text;mso-position-vertical:absolute;mso-position-vertical-relative:text;v-text-anchor:middle" o:gfxdata="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" fillcolor="#4472c4 [3204]" strokecolor="#1f3763 [1604]" strokeweight="1pt">
+              <v:rect w14:anchorId="1A5AF689" id="Rectangle 44" o:spid="_x0000_s1033" style="position:absolute;margin-left:359.95pt;margin-top:360.05pt;width:115.85pt;height:53.2pt;z-index:251715584;visibility:visible;mso-wrap-style:square;mso-wrap-distance-left:9pt;mso-wrap-distance-top:0;mso-wrap-distance-right:9pt;mso-wrap-distance-bottom:0;mso-position-horizontal:absolute;mso-position-horizontal-relative:text;mso-position-vertical:absolute;mso-position-vertical-relative:text;v-text-anchor:middle" o:gfxdata="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" fillcolor="#4472c4 [3204]" strokecolor="#1f3763 [1604]" strokeweight="1pt">
                 <v:textbox>
                   <w:txbxContent>
                     <w:p>
@@ -2449,7 +2541,7 @@
           </mc:Choice>
           <mc:Fallback>
             <w:pict>
-              <v:shape w14:anchorId="2012407F" id="Straight Arrow Connector 43" o:spid="_x0000_s1026" type="#_x0000_t32" style="position:absolute;margin-left:71.85pt;margin-top:336.1pt;width:281.9pt;height:49.6pt;z-index:251714560;visibility:visible;mso-wrap-style:square;mso-width-percent:0;mso-height-percent:0;mso-wrap-distance-left:9pt;mso-wrap-distance-top:0;mso-wrap-distance-right:9pt;mso-wrap-distance-bottom:0;mso-position-horizontal:absolute;mso-position-horizontal-relative:text;mso-position-vertical:absolute;mso-position-vertical-relative:text;mso-width-percent:0;mso-height-percent:0;mso-width-relative:margin;mso-height-relative:margin" o:gfxdata="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" strokecolor="#4472c4 [3204]" strokeweight=".5pt">
+              <v:shape w14:anchorId="6F3BB7F7" id="Straight Arrow Connector 43" o:spid="_x0000_s1026" type="#_x0000_t32" style="position:absolute;margin-left:71.85pt;margin-top:336.1pt;width:281.9pt;height:49.6pt;z-index:251714560;visibility:visible;mso-wrap-style:square;mso-width-percent:0;mso-height-percent:0;mso-wrap-distance-left:9pt;mso-wrap-distance-top:0;mso-wrap-distance-right:9pt;mso-wrap-distance-bottom:0;mso-position-horizontal:absolute;mso-position-horizontal-relative:text;mso-position-vertical:absolute;mso-position-vertical-relative:text;mso-width-percent:0;mso-height-percent:0;mso-width-relative:margin;mso-height-relative:margin" o:gfxdata="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" strokecolor="#4472c4 [3204]" strokeweight=".5pt">
                 <v:stroke endarrow="block" joinstyle="miter"/>
               </v:shape>
             </w:pict>
@@ -2517,7 +2609,7 @@
           </mc:Choice>
           <mc:Fallback>
             <w:pict>
-              <v:shape w14:anchorId="736CE9E3" id="Straight Arrow Connector 42" o:spid="_x0000_s1026" type="#_x0000_t32" style="position:absolute;margin-left:241.05pt;margin-top:302.5pt;width:17.5pt;height:0;z-index:251713536;visibility:visible;mso-wrap-style:square;mso-wrap-distance-left:9pt;mso-wrap-distance-top:0;mso-wrap-distance-right:9pt;mso-wrap-distance-bottom:0;mso-position-horizontal:absolute;mso-position-horizontal-relative:text;mso-position-vertical:absolute;mso-position-vertical-relative:text" o:gfxdata="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" strokecolor="#4472c4 [3204]" strokeweight=".5pt">
+              <v:shape w14:anchorId="7ED72D09" id="Straight Arrow Connector 42" o:spid="_x0000_s1026" type="#_x0000_t32" style="position:absolute;margin-left:241.05pt;margin-top:302.5pt;width:17.5pt;height:0;z-index:251713536;visibility:visible;mso-wrap-style:square;mso-wrap-distance-left:9pt;mso-wrap-distance-top:0;mso-wrap-distance-right:9pt;mso-wrap-distance-bottom:0;mso-position-horizontal:absolute;mso-position-horizontal-relative:text;mso-position-vertical:absolute;mso-position-vertical-relative:text" o:gfxdata="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" strokecolor="#4472c4 [3204]" strokeweight=".5pt">
                 <v:stroke endarrow="block" joinstyle="miter"/>
               </v:shape>
             </w:pict>
@@ -2601,7 +2693,7 @@
           </mc:Choice>
           <mc:Fallback>
             <w:pict>
-              <v:rect w14:anchorId="5E296457" id="Rectangle 41" o:spid="_x0000_s1033" style="position:absolute;margin-left:251.15pt;margin-top:186.7pt;width:110.2pt;height:55.1pt;z-index:251712512;visibility:visible;mso-wrap-style:square;mso-wrap-distance-left:9pt;mso-wrap-distance-top:0;mso-wrap-distance-right:9pt;mso-wrap-distance-bottom:0;mso-position-horizontal:absolute;mso-position-horizontal-relative:text;mso-position-vertical:absolute;mso-position-vertical-relative:text;v-text-anchor:middle" o:gfxdata="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" fillcolor="#4472c4 [3204]" strokecolor="#1f3763 [1604]" strokeweight="1pt">
+              <v:rect w14:anchorId="5E296457" id="Rectangle 41" o:spid="_x0000_s1034" style="position:absolute;margin-left:251.15pt;margin-top:186.7pt;width:110.2pt;height:55.1pt;z-index:251712512;visibility:visible;mso-wrap-style:square;mso-wrap-distance-left:9pt;mso-wrap-distance-top:0;mso-wrap-distance-right:9pt;mso-wrap-distance-bottom:0;mso-position-horizontal:absolute;mso-position-horizontal-relative:text;mso-position-vertical:absolute;mso-position-vertical-relative:text;v-text-anchor:middle" o:gfxdata="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" fillcolor="#4472c4 [3204]" strokecolor="#1f3763 [1604]" strokeweight="1pt">
                 <v:textbox>
                   <w:txbxContent>
                     <w:p>
@@ -2686,7 +2778,7 @@
           </mc:Choice>
           <mc:Fallback>
             <w:pict>
-              <v:shape w14:anchorId="7C5AB376" id="Straight Arrow Connector 36" o:spid="_x0000_s1026" type="#_x0000_t32" style="position:absolute;margin-left:314.45pt;margin-top:247.4pt;width:3.6pt;height:42.4pt;flip:x y;z-index:251710464;visibility:visible;mso-wrap-style:square;mso-width-percent:0;mso-height-percent:0;mso-wrap-distance-left:9pt;mso-wrap-distance-top:0;mso-wrap-distance-right:9pt;mso-wrap-distance-bottom:0;mso-position-horizontal:absolute;mso-position-horizontal-relative:text;mso-position-vertical:absolute;mso-position-vertical-relative:text;mso-width-percent:0;mso-height-percent:0;mso-width-relative:margin;mso-height-relative:margin" o:gfxdata="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" strokecolor="#4472c4 [3204]" strokeweight=".5pt">
+              <v:shape w14:anchorId="23C693BD" id="Straight Arrow Connector 36" o:spid="_x0000_s1026" type="#_x0000_t32" style="position:absolute;margin-left:314.45pt;margin-top:247.4pt;width:3.6pt;height:42.4pt;flip:x y;z-index:251710464;visibility:visible;mso-wrap-style:square;mso-width-percent:0;mso-height-percent:0;mso-wrap-distance-left:9pt;mso-wrap-distance-top:0;mso-wrap-distance-right:9pt;mso-wrap-distance-bottom:0;mso-position-horizontal:absolute;mso-position-horizontal-relative:text;mso-position-vertical:absolute;mso-position-vertical-relative:text;mso-width-percent:0;mso-height-percent:0;mso-width-relative:margin;mso-height-relative:margin" o:gfxdata="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" strokecolor="#4472c4 [3204]" strokeweight=".5pt">
                 <v:stroke endarrow="block" joinstyle="miter"/>
               </v:shape>
             </w:pict>
@@ -2760,7 +2852,7 @@
           </mc:Choice>
           <mc:Fallback>
             <w:pict>
-              <v:shape w14:anchorId="36FEB04F" id="Straight Arrow Connector 35" o:spid="_x0000_s1026" type="#_x0000_t32" style="position:absolute;margin-left:294.9pt;margin-top:149.1pt;width:6.25pt;height:30.7pt;z-index:251709440;visibility:visible;mso-wrap-style:square;mso-width-percent:0;mso-height-percent:0;mso-wrap-distance-left:9pt;mso-wrap-distance-top:0;mso-wrap-distance-right:9pt;mso-wrap-distance-bottom:0;mso-position-horizontal:absolute;mso-position-horizontal-relative:text;mso-position-vertical:absolute;mso-position-vertical-relative:text;mso-width-percent:0;mso-height-percent:0;mso-width-relative:margin;mso-height-relative:margin" o:gfxdata="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" strokecolor="#4472c4 [3204]" strokeweight=".5pt">
+              <v:shape w14:anchorId="5F473F00" id="Straight Arrow Connector 35" o:spid="_x0000_s1026" type="#_x0000_t32" style="position:absolute;margin-left:294.9pt;margin-top:149.1pt;width:6.25pt;height:30.7pt;z-index:251709440;visibility:visible;mso-wrap-style:square;mso-width-percent:0;mso-height-percent:0;mso-wrap-distance-left:9pt;mso-wrap-distance-top:0;mso-wrap-distance-right:9pt;mso-wrap-distance-bottom:0;mso-position-horizontal:absolute;mso-position-horizontal-relative:text;mso-position-vertical:absolute;mso-position-vertical-relative:text;mso-width-percent:0;mso-height-percent:0;mso-width-relative:margin;mso-height-relative:margin" o:gfxdata="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" strokecolor="#4472c4 [3204]" strokeweight=".5pt">
                 <v:stroke endarrow="block" joinstyle="miter"/>
               </v:shape>
             </w:pict>
@@ -2846,7 +2938,7 @@
           </mc:Choice>
           <mc:Fallback>
             <w:pict>
-              <v:shape w14:anchorId="1CA44B0F" id="_x0000_s1034" type="#_x0000_t202" style="position:absolute;margin-left:329.4pt;margin-top:291.9pt;width:62.6pt;height:22.5pt;z-index:251708416;visibility:visible;mso-wrap-style:square;mso-width-percent:0;mso-height-percent:0;mso-wrap-distance-left:9pt;mso-wrap-distance-top:3.6pt;mso-wrap-distance-right:9pt;mso-wrap-distance-bottom:3.6pt;mso-position-horizontal:absolute;mso-position-horizontal-relative:left-margin-area;mso-position-vertical:absolute;mso-position-vertical-relative:text;mso-width-percent:0;mso-height-percent:0;mso-width-relative:margin;mso-height-relative:margin;v-text-anchor:top" o:gfxdata="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">
+              <v:shape w14:anchorId="1CA44B0F" id="_x0000_s1035" type="#_x0000_t202" style="position:absolute;margin-left:329.4pt;margin-top:291.9pt;width:62.6pt;height:22.5pt;z-index:251708416;visibility:visible;mso-wrap-style:square;mso-width-percent:0;mso-height-percent:0;mso-wrap-distance-left:9pt;mso-wrap-distance-top:3.6pt;mso-wrap-distance-right:9pt;mso-wrap-distance-bottom:3.6pt;mso-position-horizontal:absolute;mso-position-horizontal-relative:left-margin-area;mso-position-vertical:absolute;mso-position-vertical-relative:text;mso-width-percent:0;mso-height-percent:0;mso-width-relative:margin;mso-height-relative:margin;v-text-anchor:top" o:gfxdata="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">
                 <v:textbox>
                   <w:txbxContent>
                     <w:p>
@@ -2941,7 +3033,7 @@
           </mc:Choice>
           <mc:Fallback>
             <w:pict>
-              <v:shape w14:anchorId="48483E59" id="_x0000_s1035" type="#_x0000_t202" style="position:absolute;margin-left:250.4pt;margin-top:291.8pt;width:62.6pt;height:22.5pt;z-index:251706368;visibility:visible;mso-wrap-style:square;mso-width-percent:0;mso-height-percent:0;mso-wrap-distance-left:9pt;mso-wrap-distance-top:3.6pt;mso-wrap-distance-right:9pt;mso-wrap-distance-bottom:3.6pt;mso-position-horizontal:absolute;mso-position-horizontal-relative:left-margin-area;mso-position-vertical:absolute;mso-position-vertical-relative:text;mso-width-percent:0;mso-height-percent:0;mso-width-relative:margin;mso-height-relative:margin;v-text-anchor:top" o:gfxdata="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">
+              <v:shape w14:anchorId="48483E59" id="_x0000_s1036" type="#_x0000_t202" style="position:absolute;margin-left:250.4pt;margin-top:291.8pt;width:62.6pt;height:22.5pt;z-index:251706368;visibility:visible;mso-wrap-style:square;mso-width-percent:0;mso-height-percent:0;mso-wrap-distance-left:9pt;mso-wrap-distance-top:3.6pt;mso-wrap-distance-right:9pt;mso-wrap-distance-bottom:3.6pt;mso-position-horizontal:absolute;mso-position-horizontal-relative:left-margin-area;mso-position-vertical:absolute;mso-position-vertical-relative:text;mso-width-percent:0;mso-height-percent:0;mso-width-relative:margin;mso-height-relative:margin;v-text-anchor:top" o:gfxdata="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">
                 <v:textbox>
                   <w:txbxContent>
                     <w:p>
@@ -3024,7 +3116,7 @@
           </mc:Choice>
           <mc:Fallback>
             <w:pict>
-              <v:shape w14:anchorId="1A3CE41E" id="Straight Arrow Connector 32" o:spid="_x0000_s1026" type="#_x0000_t32" style="position:absolute;margin-left:190.7pt;margin-top:235.5pt;width:3.6pt;height:51.95pt;z-index:251704320;visibility:visible;mso-wrap-style:square;mso-width-percent:0;mso-height-percent:0;mso-wrap-distance-left:9pt;mso-wrap-distance-top:0;mso-wrap-distance-right:9pt;mso-wrap-distance-bottom:0;mso-position-horizontal:absolute;mso-position-horizontal-relative:text;mso-position-vertical:absolute;mso-position-vertical-relative:text;mso-width-percent:0;mso-height-percent:0;mso-width-relative:margin;mso-height-relative:margin" o:gfxdata="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" strokecolor="#4472c4 [3204]" strokeweight=".5pt">
+              <v:shape w14:anchorId="26F69E05" id="Straight Arrow Connector 32" o:spid="_x0000_s1026" type="#_x0000_t32" style="position:absolute;margin-left:190.7pt;margin-top:235.5pt;width:3.6pt;height:51.95pt;z-index:251704320;visibility:visible;mso-wrap-style:square;mso-width-percent:0;mso-height-percent:0;mso-wrap-distance-left:9pt;mso-wrap-distance-top:0;mso-wrap-distance-right:9pt;mso-wrap-distance-bottom:0;mso-position-horizontal:absolute;mso-position-horizontal-relative:text;mso-position-vertical:absolute;mso-position-vertical-relative:text;mso-width-percent:0;mso-height-percent:0;mso-width-relative:margin;mso-height-relative:margin" o:gfxdata="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" strokecolor="#4472c4 [3204]" strokeweight=".5pt">
                 <v:stroke endarrow="block" joinstyle="miter"/>
               </v:shape>
             </w:pict>
@@ -3098,7 +3190,7 @@
           </mc:Choice>
           <mc:Fallback>
             <w:pict>
-              <v:shape w14:anchorId="474AB8AF" id="Straight Arrow Connector 31" o:spid="_x0000_s1026" type="#_x0000_t32" style="position:absolute;margin-left:79.5pt;margin-top:308.2pt;width:87.65pt;height:3.6pt;flip:y;z-index:251703296;visibility:visible;mso-wrap-style:square;mso-width-percent:0;mso-height-percent:0;mso-wrap-distance-left:9pt;mso-wrap-distance-top:0;mso-wrap-distance-right:9pt;mso-wrap-distance-bottom:0;mso-position-horizontal:absolute;mso-position-horizontal-relative:text;mso-position-vertical:absolute;mso-position-vertical-relative:text;mso-width-percent:0;mso-height-percent:0;mso-width-relative:margin;mso-height-relative:margin" o:gfxdata="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" strokecolor="#4472c4 [3204]" strokeweight=".5pt">
+              <v:shape w14:anchorId="1238F101" id="Straight Arrow Connector 31" o:spid="_x0000_s1026" type="#_x0000_t32" style="position:absolute;margin-left:79.5pt;margin-top:308.2pt;width:87.65pt;height:3.6pt;flip:y;z-index:251703296;visibility:visible;mso-wrap-style:square;mso-width-percent:0;mso-height-percent:0;mso-wrap-distance-left:9pt;mso-wrap-distance-top:0;mso-wrap-distance-right:9pt;mso-wrap-distance-bottom:0;mso-position-horizontal:absolute;mso-position-horizontal-relative:text;mso-position-vertical:absolute;mso-position-vertical-relative:text;mso-width-percent:0;mso-height-percent:0;mso-width-relative:margin;mso-height-relative:margin" o:gfxdata="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" strokecolor="#4472c4 [3204]" strokeweight=".5pt">
                 <v:stroke endarrow="block" joinstyle="miter"/>
               </v:shape>
             </w:pict>
@@ -3114,7 +3206,7 @@
         <mc:AlternateContent>
           <mc:Choice Requires="wps">
             <w:drawing>
-              <wp:anchor distT="0" distB="0" distL="114300" distR="114300" simplePos="0" relativeHeight="251702272" behindDoc="0" locked="0" layoutInCell="1" allowOverlap="1" wp14:anchorId="209C57AA" wp14:editId="37F0DB79">
+              <wp:anchor distT="0" distB="0" distL="114300" distR="114300" simplePos="0" relativeHeight="251702272" behindDoc="0" locked="0" layoutInCell="1" allowOverlap="1" wp14:anchorId="209C57AA" wp14:editId="63CADAF1">
                 <wp:simplePos x="0" y="0"/>
                 <wp:positionH relativeFrom="column">
                   <wp:posOffset>-445273</wp:posOffset>
@@ -3194,7 +3286,7 @@
           </mc:Choice>
           <mc:Fallback>
             <w:pict>
-              <v:rect w14:anchorId="209C57AA" id="Rectangle 30" o:spid="_x0000_s1036" style="position:absolute;margin-left:-35.05pt;margin-top:289.35pt;width:110.2pt;height:55.1pt;z-index:251702272;visibility:visible;mso-wrap-style:square;mso-wrap-distance-left:9pt;mso-wrap-distance-top:0;mso-wrap-distance-right:9pt;mso-wrap-distance-bottom:0;mso-position-horizontal:absolute;mso-position-horizontal-relative:text;mso-position-vertical:absolute;mso-position-vertical-relative:text;v-text-anchor:middle" o:gfxdata="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" fillcolor="#4472c4 [3204]" strokecolor="#1f3763 [1604]" strokeweight="1pt">
+              <v:rect w14:anchorId="209C57AA" id="Rectangle 30" o:spid="_x0000_s1037" style="position:absolute;margin-left:-35.05pt;margin-top:289.35pt;width:110.2pt;height:55.1pt;z-index:251702272;visibility:visible;mso-wrap-style:square;mso-wrap-distance-left:9pt;mso-wrap-distance-top:0;mso-wrap-distance-right:9pt;mso-wrap-distance-bottom:0;mso-position-horizontal:absolute;mso-position-horizontal-relative:text;mso-position-vertical:absolute;mso-position-vertical-relative:text;v-text-anchor:middle" o:gfxdata="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" fillcolor="#4472c4 [3204]" strokecolor="#1f3763 [1604]" strokeweight="1pt">
                 <v:textbox>
                   <w:txbxContent>
                     <w:p>
@@ -3220,98 +3312,6 @@
                   </w:txbxContent>
                 </v:textbox>
               </v:rect>
-            </w:pict>
-          </mc:Fallback>
-        </mc:AlternateContent>
-      </w:r>
-      <w:r>
-        <w:rPr>
-          <w:b/>
-          <w:bCs/>
-          <w:noProof/>
-        </w:rPr>
-        <mc:AlternateContent>
-          <mc:Choice Requires="wps">
-            <w:drawing>
-              <wp:anchor distT="45720" distB="45720" distL="114300" distR="114300" simplePos="0" relativeHeight="251701248" behindDoc="0" locked="0" layoutInCell="1" allowOverlap="1" wp14:anchorId="75D07579" wp14:editId="245C81F1">
-                <wp:simplePos x="0" y="0"/>
-                <wp:positionH relativeFrom="leftMargin">
-                  <wp:posOffset>2258750</wp:posOffset>
-                </wp:positionH>
-                <wp:positionV relativeFrom="paragraph">
-                  <wp:posOffset>2204609</wp:posOffset>
-                </wp:positionV>
-                <wp:extent cx="325755" cy="285750"/>
-                <wp:effectExtent l="0" t="0" r="17145" b="19050"/>
-                <wp:wrapSquare wrapText="bothSides"/>
-                <wp:docPr id="29" name="Text Box 2"/>
-                <wp:cNvGraphicFramePr>
-                  <a:graphicFrameLocks xmlns:a="http://schemas.openxmlformats.org/drawingml/2006/main"/>
-                </wp:cNvGraphicFramePr>
-                <a:graphic xmlns:a="http://schemas.openxmlformats.org/drawingml/2006/main">
-                  <a:graphicData uri="http://schemas.microsoft.com/office/word/2010/wordprocessingShape">
-                    <wps:wsp>
-                      <wps:cNvSpPr txBox="1">
-                        <a:spLocks noChangeArrowheads="1"/>
-                      </wps:cNvSpPr>
-                      <wps:spPr bwMode="auto">
-                        <a:xfrm>
-                          <a:off x="0" y="0"/>
-                          <a:ext cx="325755" cy="285750"/>
-                        </a:xfrm>
-                        <a:prstGeom prst="rect">
-                          <a:avLst/>
-                        </a:prstGeom>
-                        <a:solidFill>
-                          <a:srgbClr val="FFFFFF"/>
-                        </a:solidFill>
-                        <a:ln w="9525">
-                          <a:solidFill>
-                            <a:srgbClr val="000000"/>
-                          </a:solidFill>
-                          <a:miter lim="800000"/>
-                          <a:headEnd/>
-                          <a:tailEnd/>
-                        </a:ln>
-                      </wps:spPr>
-                      <wps:txbx>
-                        <w:txbxContent>
-                          <w:p>
-                            <w:r>
-                              <w:t>z</w:t>
-                            </w:r>
-                          </w:p>
-                        </w:txbxContent>
-                      </wps:txbx>
-                      <wps:bodyPr rot="0" vert="horz" wrap="square" lIns="91440" tIns="45720" rIns="91440" bIns="45720" anchor="t" anchorCtr="0">
-                        <a:noAutofit/>
-                      </wps:bodyPr>
-                    </wps:wsp>
-                  </a:graphicData>
-                </a:graphic>
-                <wp14:sizeRelH relativeFrom="margin">
-                  <wp14:pctWidth>0</wp14:pctWidth>
-                </wp14:sizeRelH>
-                <wp14:sizeRelV relativeFrom="margin">
-                  <wp14:pctHeight>0</wp14:pctHeight>
-                </wp14:sizeRelV>
-              </wp:anchor>
-            </w:drawing>
-          </mc:Choice>
-          <mc:Fallback>
-            <w:pict>
-              <v:shape w14:anchorId="75D07579" id="_x0000_s1037" type="#_x0000_t202" style="position:absolute;margin-left:177.85pt;margin-top:173.6pt;width:25.65pt;height:22.5pt;z-index:251701248;visibility:visible;mso-wrap-style:square;mso-width-percent:0;mso-height-percent:0;mso-wrap-distance-left:9pt;mso-wrap-distance-top:3.6pt;mso-wrap-distance-right:9pt;mso-wrap-distance-bottom:3.6pt;mso-position-horizontal:absolute;mso-position-horizontal-relative:left-margin-area;mso-position-vertical:absolute;mso-position-vertical-relative:text;mso-width-percent:0;mso-height-percent:0;mso-width-relative:margin;mso-height-relative:margin;v-text-anchor:top" o:gfxdata="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">
-                <v:textbox>
-                  <w:txbxContent>
-                    <w:p>
-                      <w:r>
-                        <w:t>z</w:t>
-                      </w:r>
-                    </w:p>
-                  </w:txbxContent>
-                </v:textbox>
-                <w10:wrap type="square" anchorx="margin"/>
-              </v:shape>
             </w:pict>
           </mc:Fallback>
         </mc:AlternateContent>
@@ -3370,7 +3370,7 @@
                         <w:txbxContent>
                           <w:p>
                             <w:r>
-                              <w:t>y</w:t>
+                              <w:t>0</w:t>
                             </w:r>
                           </w:p>
                         </w:txbxContent>
@@ -3397,7 +3397,7 @@
                   <w:txbxContent>
                     <w:p>
                       <w:r>
-                        <w:t>y</w:t>
+                        <w:t>0</w:t>
                       </w:r>
                     </w:p>
                   </w:txbxContent>
@@ -3593,7 +3593,7 @@
           </mc:Choice>
           <mc:Fallback>
             <w:pict>
-              <v:shape w14:anchorId="468D477A" id="Straight Arrow Connector 26" o:spid="_x0000_s1026" type="#_x0000_t32" style="position:absolute;margin-left:307.4pt;margin-top:104pt;width:10pt;height:.65pt;flip:x;z-index:251694080;visibility:visible;mso-wrap-style:square;mso-wrap-distance-left:9pt;mso-wrap-distance-top:0;mso-wrap-distance-right:9pt;mso-wrap-distance-bottom:0;mso-position-horizontal:absolute;mso-position-horizontal-relative:text;mso-position-vertical:absolute;mso-position-vertical-relative:text" o:gfxdata="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" strokecolor="#4472c4 [3204]" strokeweight=".5pt">
+              <v:shape w14:anchorId="71D8F82B" id="Straight Arrow Connector 26" o:spid="_x0000_s1026" type="#_x0000_t32" style="position:absolute;margin-left:307.4pt;margin-top:104pt;width:10pt;height:.65pt;flip:x;z-index:251694080;visibility:visible;mso-wrap-style:square;mso-wrap-distance-left:9pt;mso-wrap-distance-top:0;mso-wrap-distance-right:9pt;mso-wrap-distance-bottom:0;mso-position-horizontal:absolute;mso-position-horizontal-relative:text;mso-position-vertical:absolute;mso-position-vertical-relative:text" o:gfxdata="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" strokecolor="#4472c4 [3204]" strokeweight=".5pt">
                 <v:stroke endarrow="block" joinstyle="miter"/>
               </v:shape>
             </w:pict>
@@ -3661,7 +3661,7 @@
           </mc:Choice>
           <mc:Fallback>
             <w:pict>
-              <v:shape w14:anchorId="05655932" id="Straight Arrow Connector 25" o:spid="_x0000_s1026" type="#_x0000_t32" style="position:absolute;margin-left:-37.55pt;margin-top:28.25pt;width:88.25pt;height:177.8pt;z-index:251693056;visibility:visible;mso-wrap-style:square;mso-wrap-distance-left:9pt;mso-wrap-distance-top:0;mso-wrap-distance-right:9pt;mso-wrap-distance-bottom:0;mso-position-horizontal:absolute;mso-position-horizontal-relative:text;mso-position-vertical:absolute;mso-position-vertical-relative:text" o:gfxdata="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" strokecolor="#4472c4 [3204]" strokeweight=".5pt">
+              <v:shape w14:anchorId="67826742" id="Straight Arrow Connector 25" o:spid="_x0000_s1026" type="#_x0000_t32" style="position:absolute;margin-left:-37.55pt;margin-top:28.25pt;width:88.25pt;height:177.8pt;z-index:251693056;visibility:visible;mso-wrap-style:square;mso-wrap-distance-left:9pt;mso-wrap-distance-top:0;mso-wrap-distance-right:9pt;mso-wrap-distance-bottom:0;mso-position-horizontal:absolute;mso-position-horizontal-relative:text;mso-position-vertical:absolute;mso-position-vertical-relative:text" o:gfxdata="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" strokecolor="#4472c4 [3204]" strokeweight=".5pt">
                 <v:stroke endarrow="block" joinstyle="miter"/>
               </v:shape>
             </w:pict>
@@ -3729,7 +3729,7 @@
           </mc:Choice>
           <mc:Fallback>
             <w:pict>
-              <v:shape w14:anchorId="2CB9F94C" id="Straight Arrow Connector 24" o:spid="_x0000_s1026" type="#_x0000_t32" style="position:absolute;margin-left:-17.55pt;margin-top:29.5pt;width:68.25pt;height:86.4pt;z-index:251692032;visibility:visible;mso-wrap-style:square;mso-wrap-distance-left:9pt;mso-wrap-distance-top:0;mso-wrap-distance-right:9pt;mso-wrap-distance-bottom:0;mso-position-horizontal:absolute;mso-position-horizontal-relative:text;mso-position-vertical:absolute;mso-position-vertical-relative:text" o:gfxdata="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" strokecolor="#4472c4 [3204]" strokeweight=".5pt">
+              <v:shape w14:anchorId="503DEEE1" id="Straight Arrow Connector 24" o:spid="_x0000_s1026" type="#_x0000_t32" style="position:absolute;margin-left:-17.55pt;margin-top:29.5pt;width:68.25pt;height:86.4pt;z-index:251692032;visibility:visible;mso-wrap-style:square;mso-wrap-distance-left:9pt;mso-wrap-distance-top:0;mso-wrap-distance-right:9pt;mso-wrap-distance-bottom:0;mso-position-horizontal:absolute;mso-position-horizontal-relative:text;mso-position-vertical:absolute;mso-position-vertical-relative:text" o:gfxdata="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" strokecolor="#4472c4 [3204]" strokeweight=".5pt">
                 <v:stroke endarrow="block" joinstyle="miter"/>
               </v:shape>
             </w:pict>
@@ -3797,7 +3797,7 @@
           </mc:Choice>
           <mc:Fallback>
             <w:pict>
-              <v:shape w14:anchorId="627EBAA5" id="Straight Arrow Connector 23" o:spid="_x0000_s1026" type="#_x0000_t32" style="position:absolute;margin-left:11.9pt;margin-top:23.85pt;width:41.95pt;height:13.15pt;z-index:251691008;visibility:visible;mso-wrap-style:square;mso-wrap-distance-left:9pt;mso-wrap-distance-top:0;mso-wrap-distance-right:9pt;mso-wrap-distance-bottom:0;mso-position-horizontal:absolute;mso-position-horizontal-relative:text;mso-position-vertical:absolute;mso-position-vertical-relative:text" o:gfxdata="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" strokecolor="#4472c4 [3204]" strokeweight=".5pt">
+              <v:shape w14:anchorId="102FBECB" id="Straight Arrow Connector 23" o:spid="_x0000_s1026" type="#_x0000_t32" style="position:absolute;margin-left:11.9pt;margin-top:23.85pt;width:41.95pt;height:13.15pt;z-index:251691008;visibility:visible;mso-wrap-style:square;mso-wrap-distance-left:9pt;mso-wrap-distance-top:0;mso-wrap-distance-right:9pt;mso-wrap-distance-bottom:0;mso-position-horizontal:absolute;mso-position-horizontal-relative:text;mso-position-vertical:absolute;mso-position-vertical-relative:text" o:gfxdata="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" strokecolor="#4472c4 [3204]" strokeweight=".5pt">
                 <v:stroke endarrow="block" joinstyle="miter"/>
               </v:shape>
             </w:pict>
@@ -3964,7 +3964,7 @@
           </mc:Choice>
           <mc:Fallback>
             <w:pict>
-              <v:oval w14:anchorId="70C8606A" id="Oval 20" o:spid="_x0000_s1026" style="position:absolute;margin-left:251.75pt;margin-top:91.55pt;width:60.1pt;height:60.75pt;z-index:251686912;visibility:visible;mso-wrap-style:square;mso-wrap-distance-left:9pt;mso-wrap-distance-top:0;mso-wrap-distance-right:9pt;mso-wrap-distance-bottom:0;mso-position-horizontal:absolute;mso-position-horizontal-relative:text;mso-position-vertical:absolute;mso-position-vertical-relative:text;v-text-anchor:middle" o:gfxdata="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" fillcolor="#4472c4 [3204]" strokecolor="#1f3763 [1604]" strokeweight="1pt">
+              <v:oval w14:anchorId="431A4424" id="Oval 20" o:spid="_x0000_s1026" style="position:absolute;margin-left:251.75pt;margin-top:91.55pt;width:60.1pt;height:60.75pt;z-index:251686912;visibility:visible;mso-wrap-style:square;mso-wrap-distance-left:9pt;mso-wrap-distance-top:0;mso-wrap-distance-right:9pt;mso-wrap-distance-bottom:0;mso-position-horizontal:absolute;mso-position-horizontal-relative:text;mso-position-vertical:absolute;mso-position-vertical-relative:text;v-text-anchor:middle" o:gfxdata="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" fillcolor="#4472c4 [3204]" strokecolor="#1f3763 [1604]" strokeweight="1pt">
                 <v:stroke joinstyle="miter"/>
               </v:oval>
             </w:pict>
@@ -4029,7 +4029,7 @@
           </mc:Choice>
           <mc:Fallback>
             <w:pict>
-              <v:line w14:anchorId="6611F64D" id="Straight Connector 19" o:spid="_x0000_s1026" style="position:absolute;flip:y;z-index:251684864;visibility:visible;mso-wrap-style:square;mso-wrap-distance-left:9pt;mso-wrap-distance-top:0;mso-wrap-distance-right:9pt;mso-wrap-distance-bottom:0;mso-position-horizontal:absolute;mso-position-horizontal-relative:text;mso-position-vertical:absolute;mso-position-vertical-relative:text" from="105.2pt,148.45pt" to="268.6pt,212.3pt" o:gfxdata="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" strokecolor="#4472c4 [3204]" strokeweight=".5pt">
+              <v:line w14:anchorId="7F5FA893" id="Straight Connector 19" o:spid="_x0000_s1026" style="position:absolute;flip:y;z-index:251684864;visibility:visible;mso-wrap-style:square;mso-wrap-distance-left:9pt;mso-wrap-distance-top:0;mso-wrap-distance-right:9pt;mso-wrap-distance-bottom:0;mso-position-horizontal:absolute;mso-position-horizontal-relative:text;mso-position-vertical:absolute;mso-position-vertical-relative:text" from="105.2pt,148.45pt" to="268.6pt,212.3pt" o:gfxdata="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" strokecolor="#4472c4 [3204]" strokeweight=".5pt">
                 <v:stroke joinstyle="miter"/>
               </v:line>
             </w:pict>
@@ -4094,7 +4094,7 @@
           </mc:Choice>
           <mc:Fallback>
             <w:pict>
-              <v:line w14:anchorId="4F13C4C3" id="Straight Connector 18" o:spid="_x0000_s1026" style="position:absolute;z-index:251683840;visibility:visible;mso-wrap-style:square;mso-wrap-distance-left:9pt;mso-wrap-distance-top:0;mso-wrap-distance-right:9pt;mso-wrap-distance-bottom:0;mso-position-horizontal:absolute;mso-position-horizontal-relative:text;mso-position-vertical:absolute;mso-position-vertical-relative:text" from="110.2pt,122.8pt" to="258.6pt,126.55pt" o:gfxdata="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" strokecolor="#4472c4 [3204]" strokeweight=".5pt">
+              <v:line w14:anchorId="78532AC6" id="Straight Connector 18" o:spid="_x0000_s1026" style="position:absolute;z-index:251683840;visibility:visible;mso-wrap-style:square;mso-wrap-distance-left:9pt;mso-wrap-distance-top:0;mso-wrap-distance-right:9pt;mso-wrap-distance-bottom:0;mso-position-horizontal:absolute;mso-position-horizontal-relative:text;mso-position-vertical:absolute;mso-position-vertical-relative:text" from="110.2pt,122.8pt" to="258.6pt,126.55pt" o:gfxdata="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" strokecolor="#4472c4 [3204]" strokeweight=".5pt">
                 <v:stroke joinstyle="miter"/>
               </v:line>
             </w:pict>
@@ -4159,7 +4159,7 @@
           </mc:Choice>
           <mc:Fallback>
             <w:pict>
-              <v:line w14:anchorId="1A21FF47" id="Straight Connector 17" o:spid="_x0000_s1026" style="position:absolute;z-index:251682816;visibility:visible;mso-wrap-style:square;mso-wrap-distance-left:9pt;mso-wrap-distance-top:0;mso-wrap-distance-right:9pt;mso-wrap-distance-bottom:0;mso-position-horizontal:absolute;mso-position-horizontal-relative:text;mso-position-vertical:absolute;mso-position-vertical-relative:text" from="110.8pt,42.05pt" to="261.05pt,99.65pt" o:gfxdata="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" strokecolor="#4472c4 [3204]" strokeweight=".5pt">
+              <v:line w14:anchorId="1CCDA006" id="Straight Connector 17" o:spid="_x0000_s1026" style="position:absolute;z-index:251682816;visibility:visible;mso-wrap-style:square;mso-wrap-distance-left:9pt;mso-wrap-distance-top:0;mso-wrap-distance-right:9pt;mso-wrap-distance-bottom:0;mso-position-horizontal:absolute;mso-position-horizontal-relative:text;mso-position-vertical:absolute;mso-position-vertical-relative:text" from="110.8pt,42.05pt" to="261.05pt,99.65pt" o:gfxdata="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" strokecolor="#4472c4 [3204]" strokeweight=".5pt">
                 <v:stroke joinstyle="miter"/>
               </v:line>
             </w:pict>
@@ -4175,7 +4175,7 @@
         <mc:AlternateContent>
           <mc:Choice Requires="wps">
             <w:drawing>
-              <wp:anchor distT="0" distB="0" distL="114300" distR="114300" simplePos="0" relativeHeight="251681792" behindDoc="0" locked="0" layoutInCell="1" allowOverlap="1" wp14:anchorId="310BB643" wp14:editId="30A02AEA">
+              <wp:anchor distT="0" distB="0" distL="114300" distR="114300" simplePos="0" relativeHeight="251681792" behindDoc="0" locked="0" layoutInCell="1" allowOverlap="1" wp14:anchorId="310BB643" wp14:editId="706E6640">
                 <wp:simplePos x="0" y="0"/>
                 <wp:positionH relativeFrom="column">
                   <wp:posOffset>589280</wp:posOffset>
@@ -4224,7 +4224,7 @@
                               <w:jc w:val="center"/>
                             </w:pPr>
                             <w:r>
-                              <w:t>17</w:t>
+                              <w:t>X3</w:t>
                             </w:r>
                           </w:p>
                         </w:txbxContent>
@@ -4252,7 +4252,7 @@
                         <w:jc w:val="center"/>
                       </w:pPr>
                       <w:r>
-                        <w:t>17</w:t>
+                        <w:t>X3</w:t>
                       </w:r>
                     </w:p>
                   </w:txbxContent>
@@ -4320,7 +4320,7 @@
                               <w:jc w:val="center"/>
                             </w:pPr>
                             <w:r>
-                              <w:t>10</w:t>
+                              <w:t>X2</w:t>
                             </w:r>
                           </w:p>
                         </w:txbxContent>
@@ -4348,7 +4348,7 @@
                         <w:jc w:val="center"/>
                       </w:pPr>
                       <w:r>
-                        <w:t>10</w:t>
+                        <w:t>X2</w:t>
                       </w:r>
                     </w:p>
                   </w:txbxContent>
@@ -4416,7 +4416,7 @@
                               <w:jc w:val="center"/>
                             </w:pPr>
                             <w:r>
-                              <w:t>1</w:t>
+                              <w:t>x</w:t>
                             </w:r>
                           </w:p>
                         </w:txbxContent>
@@ -4444,7 +4444,7 @@
                         <w:jc w:val="center"/>
                       </w:pPr>
                       <w:r>
-                        <w:t>1</w:t>
+                        <w:t>x</w:t>
                       </w:r>
                     </w:p>
                   </w:txbxContent>
@@ -4473,304 +4473,19 @@
         <w:rPr>
           <w:b/>
           <w:bCs/>
+          <w:noProof/>
         </w:rPr>
         <w:lastRenderedPageBreak/>
-        <w:t>Multilayer neural network</w:t>
-      </w:r>
-    </w:p>
-    <w:p>
-      <w:pPr>
-        <w:rPr>
-          <w:b/>
-          <w:bCs/>
-        </w:rPr>
-      </w:pPr>
-      <w:r>
-        <w:rPr>
-          <w:b/>
-          <w:bCs/>
-          <w:noProof/>
-        </w:rPr>
         <mc:AlternateContent>
           <mc:Choice Requires="wps">
             <w:drawing>
-              <wp:anchor distT="0" distB="0" distL="114300" distR="114300" simplePos="0" relativeHeight="251720704" behindDoc="0" locked="0" layoutInCell="1" allowOverlap="1" wp14:anchorId="5D5544E6" wp14:editId="325B53CE">
+              <wp:anchor distT="0" distB="0" distL="114300" distR="114300" simplePos="0" relativeHeight="251726848" behindDoc="0" locked="0" layoutInCell="1" allowOverlap="1" wp14:anchorId="64037C14" wp14:editId="2F823790">
                 <wp:simplePos x="0" y="0"/>
                 <wp:positionH relativeFrom="column">
-                  <wp:posOffset>1796498</wp:posOffset>
+                  <wp:posOffset>3951494</wp:posOffset>
                 </wp:positionH>
                 <wp:positionV relativeFrom="paragraph">
-                  <wp:posOffset>167060</wp:posOffset>
-                </wp:positionV>
-                <wp:extent cx="1908313" cy="580445"/>
-                <wp:effectExtent l="0" t="0" r="15875" b="10160"/>
-                <wp:wrapNone/>
-                <wp:docPr id="49" name="Rectangle 49"/>
-                <wp:cNvGraphicFramePr/>
-                <a:graphic xmlns:a="http://schemas.openxmlformats.org/drawingml/2006/main">
-                  <a:graphicData uri="http://schemas.microsoft.com/office/word/2010/wordprocessingShape">
-                    <wps:wsp>
-                      <wps:cNvSpPr/>
-                      <wps:spPr>
-                        <a:xfrm>
-                          <a:off x="0" y="0"/>
-                          <a:ext cx="1908313" cy="580445"/>
-                        </a:xfrm>
-                        <a:prstGeom prst="rect">
-                          <a:avLst/>
-                        </a:prstGeom>
-                      </wps:spPr>
-                      <wps:style>
-                        <a:lnRef idx="2">
-                          <a:schemeClr val="accent1">
-                            <a:shade val="50000"/>
-                          </a:schemeClr>
-                        </a:lnRef>
-                        <a:fillRef idx="1">
-                          <a:schemeClr val="accent1"/>
-                        </a:fillRef>
-                        <a:effectRef idx="0">
-                          <a:schemeClr val="accent1"/>
-                        </a:effectRef>
-                        <a:fontRef idx="minor">
-                          <a:schemeClr val="lt1"/>
-                        </a:fontRef>
-                      </wps:style>
-                      <wps:txbx>
-                        <w:txbxContent>
-                          <w:p>
-                            <w:pPr>
-                              <w:jc w:val="center"/>
-                            </w:pPr>
-                            <w:r>
-                              <w:t>Neurons are in interconnected layers</w:t>
-                            </w:r>
-                          </w:p>
-                        </w:txbxContent>
-                      </wps:txbx>
-                      <wps:bodyPr rot="0" spcFirstLastPara="0" vertOverflow="overflow" horzOverflow="overflow" vert="horz" wrap="square" lIns="91440" tIns="45720" rIns="91440" bIns="45720" numCol="1" spcCol="0" rtlCol="0" fromWordArt="0" anchor="ctr" anchorCtr="0" forceAA="0" compatLnSpc="1">
-                        <a:prstTxWarp prst="textNoShape">
-                          <a:avLst/>
-                        </a:prstTxWarp>
-                        <a:noAutofit/>
-                      </wps:bodyPr>
-                    </wps:wsp>
-                  </a:graphicData>
-                </a:graphic>
-              </wp:anchor>
-            </w:drawing>
-          </mc:Choice>
-          <mc:Fallback>
-            <w:pict>
-              <v:rect w14:anchorId="5D5544E6" id="Rectangle 49" o:spid="_x0000_s1044" style="position:absolute;margin-left:141.45pt;margin-top:13.15pt;width:150.25pt;height:45.7pt;z-index:251720704;visibility:visible;mso-wrap-style:square;mso-wrap-distance-left:9pt;mso-wrap-distance-top:0;mso-wrap-distance-right:9pt;mso-wrap-distance-bottom:0;mso-position-horizontal:absolute;mso-position-horizontal-relative:text;mso-position-vertical:absolute;mso-position-vertical-relative:text;v-text-anchor:middle" o:gfxdata="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" fillcolor="#4472c4 [3204]" strokecolor="#1f3763 [1604]" strokeweight="1pt">
-                <v:textbox>
-                  <w:txbxContent>
-                    <w:p>
-                      <w:pPr>
-                        <w:jc w:val="center"/>
-                      </w:pPr>
-                      <w:r>
-                        <w:t>Neurons are in interconnected layers</w:t>
-                      </w:r>
-                    </w:p>
-                  </w:txbxContent>
-                </v:textbox>
-              </v:rect>
-            </w:pict>
-          </mc:Fallback>
-        </mc:AlternateContent>
-      </w:r>
-    </w:p>
-    <w:p>
-      <w:pPr>
-        <w:rPr>
-          <w:b/>
-          <w:bCs/>
-        </w:rPr>
-      </w:pPr>
-      <w:r>
-        <w:rPr>
-          <w:b/>
-          <w:bCs/>
-          <w:noProof/>
-        </w:rPr>
-        <mc:AlternateContent>
-          <mc:Choice Requires="wps">
-            <w:drawing>
-              <wp:anchor distT="0" distB="0" distL="114300" distR="114300" simplePos="0" relativeHeight="251728896" behindDoc="0" locked="0" layoutInCell="1" allowOverlap="1" wp14:anchorId="6DA64691" wp14:editId="13D59715">
-                <wp:simplePos x="0" y="0"/>
-                <wp:positionH relativeFrom="column">
-                  <wp:posOffset>2250219</wp:posOffset>
-                </wp:positionH>
-                <wp:positionV relativeFrom="paragraph">
-                  <wp:posOffset>2330726</wp:posOffset>
-                </wp:positionV>
-                <wp:extent cx="206734" cy="572494"/>
-                <wp:effectExtent l="0" t="38100" r="60325" b="18415"/>
-                <wp:wrapNone/>
-                <wp:docPr id="57" name="Straight Arrow Connector 57"/>
-                <wp:cNvGraphicFramePr/>
-                <a:graphic xmlns:a="http://schemas.openxmlformats.org/drawingml/2006/main">
-                  <a:graphicData uri="http://schemas.microsoft.com/office/word/2010/wordprocessingShape">
-                    <wps:wsp>
-                      <wps:cNvCnPr/>
-                      <wps:spPr>
-                        <a:xfrm flipV="1">
-                          <a:off x="0" y="0"/>
-                          <a:ext cx="206734" cy="572494"/>
-                        </a:xfrm>
-                        <a:prstGeom prst="straightConnector1">
-                          <a:avLst/>
-                        </a:prstGeom>
-                        <a:ln>
-                          <a:solidFill>
-                            <a:schemeClr val="bg1"/>
-                          </a:solidFill>
-                          <a:tailEnd type="triangle"/>
-                        </a:ln>
-                      </wps:spPr>
-                      <wps:style>
-                        <a:lnRef idx="1">
-                          <a:schemeClr val="accent1"/>
-                        </a:lnRef>
-                        <a:fillRef idx="0">
-                          <a:schemeClr val="accent1"/>
-                        </a:fillRef>
-                        <a:effectRef idx="0">
-                          <a:schemeClr val="accent1"/>
-                        </a:effectRef>
-                        <a:fontRef idx="minor">
-                          <a:schemeClr val="tx1"/>
-                        </a:fontRef>
-                      </wps:style>
-                      <wps:bodyPr/>
-                    </wps:wsp>
-                  </a:graphicData>
-                </a:graphic>
-              </wp:anchor>
-            </w:drawing>
-          </mc:Choice>
-          <mc:Fallback>
-            <w:pict>
-              <v:shape w14:anchorId="68BFE50A" id="Straight Arrow Connector 57" o:spid="_x0000_s1026" type="#_x0000_t32" style="position:absolute;margin-left:177.2pt;margin-top:183.5pt;width:16.3pt;height:45.1pt;flip:y;z-index:251728896;visibility:visible;mso-wrap-style:square;mso-wrap-distance-left:9pt;mso-wrap-distance-top:0;mso-wrap-distance-right:9pt;mso-wrap-distance-bottom:0;mso-position-horizontal:absolute;mso-position-horizontal-relative:text;mso-position-vertical:absolute;mso-position-vertical-relative:text" o:gfxdata="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" strokecolor="white [3212]" strokeweight=".5pt">
-                <v:stroke endarrow="block" joinstyle="miter"/>
-              </v:shape>
-            </w:pict>
-          </mc:Fallback>
-        </mc:AlternateContent>
-      </w:r>
-      <w:r>
-        <w:rPr>
-          <w:b/>
-          <w:bCs/>
-          <w:noProof/>
-        </w:rPr>
-        <mc:AlternateContent>
-          <mc:Choice Requires="wps">
-            <w:drawing>
-              <wp:anchor distT="0" distB="0" distL="114300" distR="114300" simplePos="0" relativeHeight="251727872" behindDoc="0" locked="0" layoutInCell="1" allowOverlap="1" wp14:anchorId="1EDDDEE3" wp14:editId="75C1658E">
-                <wp:simplePos x="0" y="0"/>
-                <wp:positionH relativeFrom="margin">
-                  <wp:align>center</wp:align>
-                </wp:positionH>
-                <wp:positionV relativeFrom="paragraph">
-                  <wp:posOffset>2919040</wp:posOffset>
-                </wp:positionV>
-                <wp:extent cx="1717481" cy="858741"/>
-                <wp:effectExtent l="0" t="0" r="16510" b="17780"/>
-                <wp:wrapNone/>
-                <wp:docPr id="56" name="Rectangle 56"/>
-                <wp:cNvGraphicFramePr/>
-                <a:graphic xmlns:a="http://schemas.openxmlformats.org/drawingml/2006/main">
-                  <a:graphicData uri="http://schemas.microsoft.com/office/word/2010/wordprocessingShape">
-                    <wps:wsp>
-                      <wps:cNvSpPr/>
-                      <wps:spPr>
-                        <a:xfrm>
-                          <a:off x="0" y="0"/>
-                          <a:ext cx="1717481" cy="858741"/>
-                        </a:xfrm>
-                        <a:prstGeom prst="rect">
-                          <a:avLst/>
-                        </a:prstGeom>
-                      </wps:spPr>
-                      <wps:style>
-                        <a:lnRef idx="2">
-                          <a:schemeClr val="accent1">
-                            <a:shade val="50000"/>
-                          </a:schemeClr>
-                        </a:lnRef>
-                        <a:fillRef idx="1">
-                          <a:schemeClr val="accent1"/>
-                        </a:fillRef>
-                        <a:effectRef idx="0">
-                          <a:schemeClr val="accent1"/>
-                        </a:effectRef>
-                        <a:fontRef idx="minor">
-                          <a:schemeClr val="lt1"/>
-                        </a:fontRef>
-                      </wps:style>
-                      <wps:txbx>
-                        <w:txbxContent>
-                          <w:p>
-                            <w:pPr>
-                              <w:jc w:val="center"/>
-                            </w:pPr>
-                            <w:r>
-                              <w:t>Hidden layers fine tune the input weighting until the neural networks margin of error is minimal</w:t>
-                            </w:r>
-                          </w:p>
-                        </w:txbxContent>
-                      </wps:txbx>
-                      <wps:bodyPr rot="0" spcFirstLastPara="0" vertOverflow="overflow" horzOverflow="overflow" vert="horz" wrap="square" lIns="91440" tIns="45720" rIns="91440" bIns="45720" numCol="1" spcCol="0" rtlCol="0" fromWordArt="0" anchor="ctr" anchorCtr="0" forceAA="0" compatLnSpc="1">
-                        <a:prstTxWarp prst="textNoShape">
-                          <a:avLst/>
-                        </a:prstTxWarp>
-                        <a:noAutofit/>
-                      </wps:bodyPr>
-                    </wps:wsp>
-                  </a:graphicData>
-                </a:graphic>
-              </wp:anchor>
-            </w:drawing>
-          </mc:Choice>
-          <mc:Fallback>
-            <w:pict>
-              <v:rect w14:anchorId="1EDDDEE3" id="Rectangle 56" o:spid="_x0000_s1045" style="position:absolute;margin-left:0;margin-top:229.85pt;width:135.25pt;height:67.6pt;z-index:251727872;visibility:visible;mso-wrap-style:square;mso-wrap-distance-left:9pt;mso-wrap-distance-top:0;mso-wrap-distance-right:9pt;mso-wrap-distance-bottom:0;mso-position-horizontal:center;mso-position-horizontal-relative:margin;mso-position-vertical:absolute;mso-position-vertical-relative:text;v-text-anchor:middle" o:gfxdata="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" fillcolor="#4472c4 [3204]" strokecolor="#1f3763 [1604]" strokeweight="1pt">
-                <v:textbox>
-                  <w:txbxContent>
-                    <w:p>
-                      <w:pPr>
-                        <w:jc w:val="center"/>
-                      </w:pPr>
-                      <w:r>
-                        <w:t>Hidden layers fine tune the input weighting until the neural networks margin of error is minimal</w:t>
-                      </w:r>
-                    </w:p>
-                  </w:txbxContent>
-                </v:textbox>
-                <w10:wrap anchorx="margin"/>
-              </v:rect>
-            </w:pict>
-          </mc:Fallback>
-        </mc:AlternateContent>
-      </w:r>
-      <w:r>
-        <w:rPr>
-          <w:b/>
-          <w:bCs/>
-          <w:noProof/>
-        </w:rPr>
-        <mc:AlternateContent>
-          <mc:Choice Requires="wps">
-            <w:drawing>
-              <wp:anchor distT="0" distB="0" distL="114300" distR="114300" simplePos="0" relativeHeight="251726848" behindDoc="0" locked="0" layoutInCell="1" allowOverlap="1" wp14:anchorId="64037C14" wp14:editId="59142F76">
-                <wp:simplePos x="0" y="0"/>
-                <wp:positionH relativeFrom="column">
-                  <wp:posOffset>4746929</wp:posOffset>
-                </wp:positionH>
-                <wp:positionV relativeFrom="paragraph">
-                  <wp:posOffset>716611</wp:posOffset>
+                  <wp:posOffset>31916</wp:posOffset>
                 </wp:positionV>
                 <wp:extent cx="1478942" cy="985962"/>
                 <wp:effectExtent l="0" t="0" r="26035" b="24130"/>
@@ -4843,7 +4558,7 @@
           </mc:Choice>
           <mc:Fallback>
             <w:pict>
-              <v:rect w14:anchorId="64037C14" id="Rectangle 55" o:spid="_x0000_s1046" style="position:absolute;margin-left:373.75pt;margin-top:56.45pt;width:116.45pt;height:77.65pt;z-index:251726848;visibility:visible;mso-wrap-style:square;mso-height-percent:0;mso-wrap-distance-left:9pt;mso-wrap-distance-top:0;mso-wrap-distance-right:9pt;mso-wrap-distance-bottom:0;mso-position-horizontal:absolute;mso-position-horizontal-relative:text;mso-position-vertical:absolute;mso-position-vertical-relative:text;mso-height-percent:0;mso-height-relative:margin;v-text-anchor:middle" o:gfxdata="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" fillcolor="#4472c4 [3204]" strokecolor="#1f3763 [1604]" strokeweight="1pt">
+              <v:rect w14:anchorId="64037C14" id="Rectangle 55" o:spid="_x0000_s1044" style="position:absolute;margin-left:311.15pt;margin-top:2.5pt;width:116.45pt;height:77.65pt;z-index:251726848;visibility:visible;mso-wrap-style:square;mso-height-percent:0;mso-wrap-distance-left:9pt;mso-wrap-distance-top:0;mso-wrap-distance-right:9pt;mso-wrap-distance-bottom:0;mso-position-horizontal:absolute;mso-position-horizontal-relative:text;mso-position-vertical:absolute;mso-position-vertical-relative:text;mso-height-percent:0;mso-height-relative:margin;v-text-anchor:middle" o:gfxdata="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" fillcolor="#4472c4 [3204]" strokecolor="#1f3763 [1604]" strokeweight="1pt">
                 <v:textbox>
                   <w:txbxContent>
                     <w:p>
@@ -4864,6 +4579,775 @@
                     </w:p>
                   </w:txbxContent>
                 </v:textbox>
+              </v:rect>
+            </w:pict>
+          </mc:Fallback>
+        </mc:AlternateContent>
+      </w:r>
+      <w:r>
+        <w:rPr>
+          <w:b/>
+          <w:bCs/>
+        </w:rPr>
+        <w:t>Multilayer neural network</w:t>
+      </w:r>
+    </w:p>
+    <w:p>
+      <w:pPr>
+        <w:rPr>
+          <w:b/>
+          <w:bCs/>
+        </w:rPr>
+      </w:pPr>
+      <w:r>
+        <w:rPr>
+          <w:b/>
+          <w:bCs/>
+          <w:noProof/>
+        </w:rPr>
+        <mc:AlternateContent>
+          <mc:Choice Requires="wps">
+            <w:drawing>
+              <wp:anchor distT="0" distB="0" distL="114300" distR="114300" simplePos="0" relativeHeight="251720704" behindDoc="0" locked="0" layoutInCell="1" allowOverlap="1" wp14:anchorId="5D5544E6" wp14:editId="325B53CE">
+                <wp:simplePos x="0" y="0"/>
+                <wp:positionH relativeFrom="column">
+                  <wp:posOffset>1796498</wp:posOffset>
+                </wp:positionH>
+                <wp:positionV relativeFrom="paragraph">
+                  <wp:posOffset>167060</wp:posOffset>
+                </wp:positionV>
+                <wp:extent cx="1908313" cy="580445"/>
+                <wp:effectExtent l="0" t="0" r="15875" b="10160"/>
+                <wp:wrapNone/>
+                <wp:docPr id="49" name="Rectangle 49"/>
+                <wp:cNvGraphicFramePr/>
+                <a:graphic xmlns:a="http://schemas.openxmlformats.org/drawingml/2006/main">
+                  <a:graphicData uri="http://schemas.microsoft.com/office/word/2010/wordprocessingShape">
+                    <wps:wsp>
+                      <wps:cNvSpPr/>
+                      <wps:spPr>
+                        <a:xfrm>
+                          <a:off x="0" y="0"/>
+                          <a:ext cx="1908313" cy="580445"/>
+                        </a:xfrm>
+                        <a:prstGeom prst="rect">
+                          <a:avLst/>
+                        </a:prstGeom>
+                      </wps:spPr>
+                      <wps:style>
+                        <a:lnRef idx="2">
+                          <a:schemeClr val="accent1">
+                            <a:shade val="50000"/>
+                          </a:schemeClr>
+                        </a:lnRef>
+                        <a:fillRef idx="1">
+                          <a:schemeClr val="accent1"/>
+                        </a:fillRef>
+                        <a:effectRef idx="0">
+                          <a:schemeClr val="accent1"/>
+                        </a:effectRef>
+                        <a:fontRef idx="minor">
+                          <a:schemeClr val="lt1"/>
+                        </a:fontRef>
+                      </wps:style>
+                      <wps:txbx>
+                        <w:txbxContent>
+                          <w:p>
+                            <w:pPr>
+                              <w:jc w:val="center"/>
+                            </w:pPr>
+                            <w:r>
+                              <w:t>Neurons are in interconnected layers</w:t>
+                            </w:r>
+                          </w:p>
+                        </w:txbxContent>
+                      </wps:txbx>
+                      <wps:bodyPr rot="0" spcFirstLastPara="0" vertOverflow="overflow" horzOverflow="overflow" vert="horz" wrap="square" lIns="91440" tIns="45720" rIns="91440" bIns="45720" numCol="1" spcCol="0" rtlCol="0" fromWordArt="0" anchor="ctr" anchorCtr="0" forceAA="0" compatLnSpc="1">
+                        <a:prstTxWarp prst="textNoShape">
+                          <a:avLst/>
+                        </a:prstTxWarp>
+                        <a:noAutofit/>
+                      </wps:bodyPr>
+                    </wps:wsp>
+                  </a:graphicData>
+                </a:graphic>
+              </wp:anchor>
+            </w:drawing>
+          </mc:Choice>
+          <mc:Fallback>
+            <w:pict>
+              <v:rect w14:anchorId="5D5544E6" id="Rectangle 49" o:spid="_x0000_s1045" style="position:absolute;margin-left:141.45pt;margin-top:13.15pt;width:150.25pt;height:45.7pt;z-index:251720704;visibility:visible;mso-wrap-style:square;mso-wrap-distance-left:9pt;mso-wrap-distance-top:0;mso-wrap-distance-right:9pt;mso-wrap-distance-bottom:0;mso-position-horizontal:absolute;mso-position-horizontal-relative:text;mso-position-vertical:absolute;mso-position-vertical-relative:text;v-text-anchor:middle" o:gfxdata="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" fillcolor="#4472c4 [3204]" strokecolor="#1f3763 [1604]" strokeweight="1pt">
+                <v:textbox>
+                  <w:txbxContent>
+                    <w:p>
+                      <w:pPr>
+                        <w:jc w:val="center"/>
+                      </w:pPr>
+                      <w:r>
+                        <w:t>Neurons are in interconnected layers</w:t>
+                      </w:r>
+                    </w:p>
+                  </w:txbxContent>
+                </v:textbox>
+              </v:rect>
+            </w:pict>
+          </mc:Fallback>
+        </mc:AlternateContent>
+      </w:r>
+    </w:p>
+    <w:p>
+      <w:pPr>
+        <w:rPr>
+          <w:b/>
+          <w:bCs/>
+        </w:rPr>
+      </w:pPr>
+      <w:r>
+        <w:rPr>
+          <w:b/>
+          <w:bCs/>
+          <w:noProof/>
+        </w:rPr>
+        <mc:AlternateContent>
+          <mc:Choice Requires="wps">
+            <w:drawing>
+              <wp:anchor distT="0" distB="0" distL="114300" distR="114300" simplePos="0" relativeHeight="251731968" behindDoc="0" locked="0" layoutInCell="1" allowOverlap="1" wp14:anchorId="36D92B73" wp14:editId="4663CE40">
+                <wp:simplePos x="0" y="0"/>
+                <wp:positionH relativeFrom="column">
+                  <wp:posOffset>3538330</wp:posOffset>
+                </wp:positionH>
+                <wp:positionV relativeFrom="paragraph">
+                  <wp:posOffset>1662818</wp:posOffset>
+                </wp:positionV>
+                <wp:extent cx="1526651" cy="294198"/>
+                <wp:effectExtent l="0" t="0" r="92710" b="86995"/>
+                <wp:wrapNone/>
+                <wp:docPr id="60" name="Straight Arrow Connector 60"/>
+                <wp:cNvGraphicFramePr/>
+                <a:graphic xmlns:a="http://schemas.openxmlformats.org/drawingml/2006/main">
+                  <a:graphicData uri="http://schemas.microsoft.com/office/word/2010/wordprocessingShape">
+                    <wps:wsp>
+                      <wps:cNvCnPr/>
+                      <wps:spPr>
+                        <a:xfrm>
+                          <a:off x="0" y="0"/>
+                          <a:ext cx="1526651" cy="294198"/>
+                        </a:xfrm>
+                        <a:prstGeom prst="straightConnector1">
+                          <a:avLst/>
+                        </a:prstGeom>
+                        <a:ln>
+                          <a:tailEnd type="triangle"/>
+                        </a:ln>
+                      </wps:spPr>
+                      <wps:style>
+                        <a:lnRef idx="1">
+                          <a:schemeClr val="accent2"/>
+                        </a:lnRef>
+                        <a:fillRef idx="0">
+                          <a:schemeClr val="accent2"/>
+                        </a:fillRef>
+                        <a:effectRef idx="0">
+                          <a:schemeClr val="accent2"/>
+                        </a:effectRef>
+                        <a:fontRef idx="minor">
+                          <a:schemeClr val="tx1"/>
+                        </a:fontRef>
+                      </wps:style>
+                      <wps:bodyPr/>
+                    </wps:wsp>
+                  </a:graphicData>
+                </a:graphic>
+                <wp14:sizeRelH relativeFrom="margin">
+                  <wp14:pctWidth>0</wp14:pctWidth>
+                </wp14:sizeRelH>
+                <wp14:sizeRelV relativeFrom="margin">
+                  <wp14:pctHeight>0</wp14:pctHeight>
+                </wp14:sizeRelV>
+              </wp:anchor>
+            </w:drawing>
+          </mc:Choice>
+          <mc:Fallback>
+            <w:pict>
+              <v:shape w14:anchorId="5716C503" id="Straight Arrow Connector 60" o:spid="_x0000_s1026" type="#_x0000_t32" style="position:absolute;margin-left:278.6pt;margin-top:130.95pt;width:120.2pt;height:23.15pt;z-index:251731968;visibility:visible;mso-wrap-style:square;mso-width-percent:0;mso-height-percent:0;mso-wrap-distance-left:9pt;mso-wrap-distance-top:0;mso-wrap-distance-right:9pt;mso-wrap-distance-bottom:0;mso-position-horizontal:absolute;mso-position-horizontal-relative:text;mso-position-vertical:absolute;mso-position-vertical-relative:text;mso-width-percent:0;mso-height-percent:0;mso-width-relative:margin;mso-height-relative:margin" o:gfxdata="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" strokecolor="#ed7d31 [3205]" strokeweight=".5pt">
+                <v:stroke endarrow="block" joinstyle="miter"/>
+              </v:shape>
+            </w:pict>
+          </mc:Fallback>
+        </mc:AlternateContent>
+      </w:r>
+      <w:r>
+        <w:rPr>
+          <w:b/>
+          <w:bCs/>
+          <w:noProof/>
+        </w:rPr>
+        <mc:AlternateContent>
+          <mc:Choice Requires="wps">
+            <w:drawing>
+              <wp:anchor distT="0" distB="0" distL="114300" distR="114300" simplePos="0" relativeHeight="251732992" behindDoc="0" locked="0" layoutInCell="1" allowOverlap="1" wp14:anchorId="49C37819" wp14:editId="25349587">
+                <wp:simplePos x="0" y="0"/>
+                <wp:positionH relativeFrom="page">
+                  <wp:posOffset>6011186</wp:posOffset>
+                </wp:positionH>
+                <wp:positionV relativeFrom="paragraph">
+                  <wp:posOffset>724562</wp:posOffset>
+                </wp:positionV>
+                <wp:extent cx="1446530" cy="2242267"/>
+                <wp:effectExtent l="0" t="0" r="20320" b="24765"/>
+                <wp:wrapNone/>
+                <wp:docPr id="61" name="Rectangle 61"/>
+                <wp:cNvGraphicFramePr/>
+                <a:graphic xmlns:a="http://schemas.openxmlformats.org/drawingml/2006/main">
+                  <a:graphicData uri="http://schemas.microsoft.com/office/word/2010/wordprocessingShape">
+                    <wps:wsp>
+                      <wps:cNvSpPr/>
+                      <wps:spPr>
+                        <a:xfrm>
+                          <a:off x="0" y="0"/>
+                          <a:ext cx="1446530" cy="2242267"/>
+                        </a:xfrm>
+                        <a:prstGeom prst="rect">
+                          <a:avLst/>
+                        </a:prstGeom>
+                      </wps:spPr>
+                      <wps:style>
+                        <a:lnRef idx="2">
+                          <a:schemeClr val="accent1">
+                            <a:shade val="50000"/>
+                          </a:schemeClr>
+                        </a:lnRef>
+                        <a:fillRef idx="1">
+                          <a:schemeClr val="accent1"/>
+                        </a:fillRef>
+                        <a:effectRef idx="0">
+                          <a:schemeClr val="accent1"/>
+                        </a:effectRef>
+                        <a:fontRef idx="minor">
+                          <a:schemeClr val="lt1"/>
+                        </a:fontRef>
+                      </wps:style>
+                      <wps:txbx>
+                        <w:txbxContent>
+                          <w:p>
+                            <w:pPr>
+                              <w:jc w:val="center"/>
+                            </w:pPr>
+                            <w:r>
+                              <w:t>Matches results with actual results</w:t>
+                            </w:r>
+                          </w:p>
+                          <w:p>
+                            <w:pPr>
+                              <w:jc w:val="center"/>
+                            </w:pPr>
+                            <w:r>
+                              <w:t>If correct positively is reinforced.</w:t>
+                            </w:r>
+                          </w:p>
+                          <w:p>
+                            <w:pPr>
+                              <w:jc w:val="center"/>
+                            </w:pPr>
+                            <w:proofErr w:type="gramStart"/>
+                            <w:r>
+                              <w:t>Otherwise</w:t>
+                            </w:r>
+                            <w:proofErr w:type="gramEnd"/>
+                            <w:r>
+                              <w:t xml:space="preserve"> it checks if the </w:t>
+                            </w:r>
+                            <w:proofErr w:type="spellStart"/>
+                            <w:r>
+                              <w:t>vaue</w:t>
+                            </w:r>
+                            <w:proofErr w:type="spellEnd"/>
+                            <w:r>
+                              <w:t xml:space="preserve"> is obtained is lower or higher then value it obtained and keeps looping  to the input layer</w:t>
+                            </w:r>
+                          </w:p>
+                          <w:p>
+                            <w:pPr>
+                              <w:jc w:val="center"/>
+                            </w:pPr>
+                          </w:p>
+                        </w:txbxContent>
+                      </wps:txbx>
+                      <wps:bodyPr rot="0" spcFirstLastPara="0" vertOverflow="overflow" horzOverflow="overflow" vert="horz" wrap="square" lIns="91440" tIns="45720" rIns="91440" bIns="45720" numCol="1" spcCol="0" rtlCol="0" fromWordArt="0" anchor="ctr" anchorCtr="0" forceAA="0" compatLnSpc="1">
+                        <a:prstTxWarp prst="textNoShape">
+                          <a:avLst/>
+                        </a:prstTxWarp>
+                        <a:noAutofit/>
+                      </wps:bodyPr>
+                    </wps:wsp>
+                  </a:graphicData>
+                </a:graphic>
+                <wp14:sizeRelH relativeFrom="margin">
+                  <wp14:pctWidth>0</wp14:pctWidth>
+                </wp14:sizeRelH>
+                <wp14:sizeRelV relativeFrom="margin">
+                  <wp14:pctHeight>0</wp14:pctHeight>
+                </wp14:sizeRelV>
+              </wp:anchor>
+            </w:drawing>
+          </mc:Choice>
+          <mc:Fallback>
+            <w:pict>
+              <v:rect w14:anchorId="49C37819" id="Rectangle 61" o:spid="_x0000_s1046" style="position:absolute;margin-left:473.3pt;margin-top:57.05pt;width:113.9pt;height:176.55pt;z-index:251732992;visibility:visible;mso-wrap-style:square;mso-width-percent:0;mso-height-percent:0;mso-wrap-distance-left:9pt;mso-wrap-distance-top:0;mso-wrap-distance-right:9pt;mso-wrap-distance-bottom:0;mso-position-horizontal:absolute;mso-position-horizontal-relative:page;mso-position-vertical:absolute;mso-position-vertical-relative:text;mso-width-percent:0;mso-height-percent:0;mso-width-relative:margin;mso-height-relative:margin;v-text-anchor:middle" o:gfxdata="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" fillcolor="#4472c4 [3204]" strokecolor="#1f3763 [1604]" strokeweight="1pt">
+                <v:textbox>
+                  <w:txbxContent>
+                    <w:p>
+                      <w:pPr>
+                        <w:jc w:val="center"/>
+                      </w:pPr>
+                      <w:r>
+                        <w:t>Matches results with actual results</w:t>
+                      </w:r>
+                    </w:p>
+                    <w:p>
+                      <w:pPr>
+                        <w:jc w:val="center"/>
+                      </w:pPr>
+                      <w:r>
+                        <w:t>If correct positively is reinforced.</w:t>
+                      </w:r>
+                    </w:p>
+                    <w:p>
+                      <w:pPr>
+                        <w:jc w:val="center"/>
+                      </w:pPr>
+                      <w:proofErr w:type="gramStart"/>
+                      <w:r>
+                        <w:t>Otherwise</w:t>
+                      </w:r>
+                      <w:proofErr w:type="gramEnd"/>
+                      <w:r>
+                        <w:t xml:space="preserve"> it checks if the </w:t>
+                      </w:r>
+                      <w:proofErr w:type="spellStart"/>
+                      <w:r>
+                        <w:t>vaue</w:t>
+                      </w:r>
+                      <w:proofErr w:type="spellEnd"/>
+                      <w:r>
+                        <w:t xml:space="preserve"> is obtained is lower or higher then value it obtained and keeps looping  to the input layer</w:t>
+                      </w:r>
+                    </w:p>
+                    <w:p>
+                      <w:pPr>
+                        <w:jc w:val="center"/>
+                      </w:pPr>
+                    </w:p>
+                  </w:txbxContent>
+                </v:textbox>
+                <w10:wrap anchorx="page"/>
+              </v:rect>
+            </w:pict>
+          </mc:Fallback>
+        </mc:AlternateContent>
+      </w:r>
+      <w:r>
+        <w:rPr>
+          <w:b/>
+          <w:bCs/>
+          <w:noProof/>
+        </w:rPr>
+        <mc:AlternateContent>
+          <mc:Choice Requires="wps">
+            <w:drawing>
+              <wp:anchor distT="0" distB="0" distL="114300" distR="114300" simplePos="0" relativeHeight="251734016" behindDoc="0" locked="0" layoutInCell="1" allowOverlap="1" wp14:anchorId="6F8991DF" wp14:editId="25B8E9FA">
+                <wp:simplePos x="0" y="0"/>
+                <wp:positionH relativeFrom="column">
+                  <wp:posOffset>3562184</wp:posOffset>
+                </wp:positionH>
+                <wp:positionV relativeFrom="paragraph">
+                  <wp:posOffset>422413</wp:posOffset>
+                </wp:positionV>
+                <wp:extent cx="636105" cy="1057524"/>
+                <wp:effectExtent l="38100" t="0" r="31115" b="47625"/>
+                <wp:wrapNone/>
+                <wp:docPr id="62" name="Straight Arrow Connector 62"/>
+                <wp:cNvGraphicFramePr/>
+                <a:graphic xmlns:a="http://schemas.openxmlformats.org/drawingml/2006/main">
+                  <a:graphicData uri="http://schemas.microsoft.com/office/word/2010/wordprocessingShape">
+                    <wps:wsp>
+                      <wps:cNvCnPr/>
+                      <wps:spPr>
+                        <a:xfrm flipH="1">
+                          <a:off x="0" y="0"/>
+                          <a:ext cx="636105" cy="1057524"/>
+                        </a:xfrm>
+                        <a:prstGeom prst="straightConnector1">
+                          <a:avLst/>
+                        </a:prstGeom>
+                        <a:ln>
+                          <a:solidFill>
+                            <a:schemeClr val="bg1"/>
+                          </a:solidFill>
+                          <a:tailEnd type="triangle"/>
+                        </a:ln>
+                      </wps:spPr>
+                      <wps:style>
+                        <a:lnRef idx="1">
+                          <a:schemeClr val="accent1"/>
+                        </a:lnRef>
+                        <a:fillRef idx="0">
+                          <a:schemeClr val="accent1"/>
+                        </a:fillRef>
+                        <a:effectRef idx="0">
+                          <a:schemeClr val="accent1"/>
+                        </a:effectRef>
+                        <a:fontRef idx="minor">
+                          <a:schemeClr val="tx1"/>
+                        </a:fontRef>
+                      </wps:style>
+                      <wps:bodyPr/>
+                    </wps:wsp>
+                  </a:graphicData>
+                </a:graphic>
+              </wp:anchor>
+            </w:drawing>
+          </mc:Choice>
+          <mc:Fallback>
+            <w:pict>
+              <v:shape w14:anchorId="3FD8B706" id="Straight Arrow Connector 62" o:spid="_x0000_s1026" type="#_x0000_t32" style="position:absolute;margin-left:280.5pt;margin-top:33.25pt;width:50.1pt;height:83.25pt;flip:x;z-index:251734016;visibility:visible;mso-wrap-style:square;mso-wrap-distance-left:9pt;mso-wrap-distance-top:0;mso-wrap-distance-right:9pt;mso-wrap-distance-bottom:0;mso-position-horizontal:absolute;mso-position-horizontal-relative:text;mso-position-vertical:absolute;mso-position-vertical-relative:text" o:gfxdata="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" strokecolor="white [3212]" strokeweight=".5pt">
+                <v:stroke endarrow="block" joinstyle="miter"/>
+              </v:shape>
+            </w:pict>
+          </mc:Fallback>
+        </mc:AlternateContent>
+      </w:r>
+      <w:r>
+        <w:rPr>
+          <w:b/>
+          <w:bCs/>
+          <w:noProof/>
+        </w:rPr>
+        <mc:AlternateContent>
+          <mc:Choice Requires="wps">
+            <w:drawing>
+              <wp:anchor distT="0" distB="0" distL="114300" distR="114300" simplePos="0" relativeHeight="251730944" behindDoc="0" locked="0" layoutInCell="1" allowOverlap="1" wp14:anchorId="62784D15" wp14:editId="70FEA05E">
+                <wp:simplePos x="0" y="0"/>
+                <wp:positionH relativeFrom="column">
+                  <wp:posOffset>3085105</wp:posOffset>
+                </wp:positionH>
+                <wp:positionV relativeFrom="paragraph">
+                  <wp:posOffset>2092187</wp:posOffset>
+                </wp:positionV>
+                <wp:extent cx="1691723" cy="1254594"/>
+                <wp:effectExtent l="38100" t="38100" r="22860" b="22225"/>
+                <wp:wrapNone/>
+                <wp:docPr id="59" name="Straight Arrow Connector 59"/>
+                <wp:cNvGraphicFramePr/>
+                <a:graphic xmlns:a="http://schemas.openxmlformats.org/drawingml/2006/main">
+                  <a:graphicData uri="http://schemas.microsoft.com/office/word/2010/wordprocessingShape">
+                    <wps:wsp>
+                      <wps:cNvCnPr/>
+                      <wps:spPr>
+                        <a:xfrm flipH="1" flipV="1">
+                          <a:off x="0" y="0"/>
+                          <a:ext cx="1691723" cy="1254594"/>
+                        </a:xfrm>
+                        <a:prstGeom prst="straightConnector1">
+                          <a:avLst/>
+                        </a:prstGeom>
+                        <a:ln>
+                          <a:tailEnd type="triangle"/>
+                        </a:ln>
+                      </wps:spPr>
+                      <wps:style>
+                        <a:lnRef idx="1">
+                          <a:schemeClr val="accent2"/>
+                        </a:lnRef>
+                        <a:fillRef idx="0">
+                          <a:schemeClr val="accent2"/>
+                        </a:fillRef>
+                        <a:effectRef idx="0">
+                          <a:schemeClr val="accent2"/>
+                        </a:effectRef>
+                        <a:fontRef idx="minor">
+                          <a:schemeClr val="tx1"/>
+                        </a:fontRef>
+                      </wps:style>
+                      <wps:bodyPr/>
+                    </wps:wsp>
+                  </a:graphicData>
+                </a:graphic>
+                <wp14:sizeRelH relativeFrom="margin">
+                  <wp14:pctWidth>0</wp14:pctWidth>
+                </wp14:sizeRelH>
+                <wp14:sizeRelV relativeFrom="margin">
+                  <wp14:pctHeight>0</wp14:pctHeight>
+                </wp14:sizeRelV>
+              </wp:anchor>
+            </w:drawing>
+          </mc:Choice>
+          <mc:Fallback>
+            <w:pict>
+              <v:shape w14:anchorId="22AAA497" id="Straight Arrow Connector 59" o:spid="_x0000_s1026" type="#_x0000_t32" style="position:absolute;margin-left:242.9pt;margin-top:164.75pt;width:133.2pt;height:98.8pt;flip:x y;z-index:251730944;visibility:visible;mso-wrap-style:square;mso-width-percent:0;mso-height-percent:0;mso-wrap-distance-left:9pt;mso-wrap-distance-top:0;mso-wrap-distance-right:9pt;mso-wrap-distance-bottom:0;mso-position-horizontal:absolute;mso-position-horizontal-relative:text;mso-position-vertical:absolute;mso-position-vertical-relative:text;mso-width-percent:0;mso-height-percent:0;mso-width-relative:margin;mso-height-relative:margin" o:gfxdata="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" strokecolor="#ed7d31 [3205]" strokeweight=".5pt">
+                <v:stroke endarrow="block" joinstyle="miter"/>
+              </v:shape>
+            </w:pict>
+          </mc:Fallback>
+        </mc:AlternateContent>
+      </w:r>
+      <w:r>
+        <w:rPr>
+          <w:b/>
+          <w:bCs/>
+          <w:noProof/>
+        </w:rPr>
+        <mc:AlternateContent>
+          <mc:Choice Requires="wps">
+            <w:drawing>
+              <wp:anchor distT="0" distB="0" distL="114300" distR="114300" simplePos="0" relativeHeight="251729920" behindDoc="0" locked="0" layoutInCell="1" allowOverlap="1" wp14:anchorId="3E218ECD" wp14:editId="1D825215">
+                <wp:simplePos x="0" y="0"/>
+                <wp:positionH relativeFrom="column">
+                  <wp:posOffset>4238045</wp:posOffset>
+                </wp:positionH>
+                <wp:positionV relativeFrom="paragraph">
+                  <wp:posOffset>3364396</wp:posOffset>
+                </wp:positionV>
+                <wp:extent cx="1502797" cy="1073426"/>
+                <wp:effectExtent l="0" t="0" r="21590" b="12700"/>
+                <wp:wrapNone/>
+                <wp:docPr id="58" name="Rectangle 58"/>
+                <wp:cNvGraphicFramePr/>
+                <a:graphic xmlns:a="http://schemas.openxmlformats.org/drawingml/2006/main">
+                  <a:graphicData uri="http://schemas.microsoft.com/office/word/2010/wordprocessingShape">
+                    <wps:wsp>
+                      <wps:cNvSpPr/>
+                      <wps:spPr>
+                        <a:xfrm>
+                          <a:off x="0" y="0"/>
+                          <a:ext cx="1502797" cy="1073426"/>
+                        </a:xfrm>
+                        <a:prstGeom prst="rect">
+                          <a:avLst/>
+                        </a:prstGeom>
+                      </wps:spPr>
+                      <wps:style>
+                        <a:lnRef idx="2">
+                          <a:schemeClr val="accent1">
+                            <a:shade val="50000"/>
+                          </a:schemeClr>
+                        </a:lnRef>
+                        <a:fillRef idx="1">
+                          <a:schemeClr val="accent1"/>
+                        </a:fillRef>
+                        <a:effectRef idx="0">
+                          <a:schemeClr val="accent1"/>
+                        </a:effectRef>
+                        <a:fontRef idx="minor">
+                          <a:schemeClr val="lt1"/>
+                        </a:fontRef>
+                      </wps:style>
+                      <wps:txbx>
+                        <w:txbxContent>
+                          <w:p>
+                            <w:pPr>
+                              <w:jc w:val="center"/>
+                            </w:pPr>
+                            <w:r>
+                              <w:t>Checks bias  from results from previous neurons calculations</w:t>
+                            </w:r>
+                          </w:p>
+                        </w:txbxContent>
+                      </wps:txbx>
+                      <wps:bodyPr rot="0" spcFirstLastPara="0" vertOverflow="overflow" horzOverflow="overflow" vert="horz" wrap="square" lIns="91440" tIns="45720" rIns="91440" bIns="45720" numCol="1" spcCol="0" rtlCol="0" fromWordArt="0" anchor="ctr" anchorCtr="0" forceAA="0" compatLnSpc="1">
+                        <a:prstTxWarp prst="textNoShape">
+                          <a:avLst/>
+                        </a:prstTxWarp>
+                        <a:noAutofit/>
+                      </wps:bodyPr>
+                    </wps:wsp>
+                  </a:graphicData>
+                </a:graphic>
+              </wp:anchor>
+            </w:drawing>
+          </mc:Choice>
+          <mc:Fallback>
+            <w:pict>
+              <v:rect w14:anchorId="3E218ECD" id="Rectangle 58" o:spid="_x0000_s1047" style="position:absolute;margin-left:333.7pt;margin-top:264.9pt;width:118.35pt;height:84.5pt;z-index:251729920;visibility:visible;mso-wrap-style:square;mso-wrap-distance-left:9pt;mso-wrap-distance-top:0;mso-wrap-distance-right:9pt;mso-wrap-distance-bottom:0;mso-position-horizontal:absolute;mso-position-horizontal-relative:text;mso-position-vertical:absolute;mso-position-vertical-relative:text;v-text-anchor:middle" o:gfxdata="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" fillcolor="#4472c4 [3204]" strokecolor="#1f3763 [1604]" strokeweight="1pt">
+                <v:textbox>
+                  <w:txbxContent>
+                    <w:p>
+                      <w:pPr>
+                        <w:jc w:val="center"/>
+                      </w:pPr>
+                      <w:r>
+                        <w:t>Checks bias  from results from previous neurons calculations</w:t>
+                      </w:r>
+                    </w:p>
+                  </w:txbxContent>
+                </v:textbox>
+              </v:rect>
+            </w:pict>
+          </mc:Fallback>
+        </mc:AlternateContent>
+      </w:r>
+      <w:r>
+        <w:rPr>
+          <w:b/>
+          <w:bCs/>
+          <w:noProof/>
+        </w:rPr>
+        <mc:AlternateContent>
+          <mc:Choice Requires="wps">
+            <w:drawing>
+              <wp:anchor distT="0" distB="0" distL="114300" distR="114300" simplePos="0" relativeHeight="251728896" behindDoc="0" locked="0" layoutInCell="1" allowOverlap="1" wp14:anchorId="6DA64691" wp14:editId="13D59715">
+                <wp:simplePos x="0" y="0"/>
+                <wp:positionH relativeFrom="column">
+                  <wp:posOffset>2250219</wp:posOffset>
+                </wp:positionH>
+                <wp:positionV relativeFrom="paragraph">
+                  <wp:posOffset>2330726</wp:posOffset>
+                </wp:positionV>
+                <wp:extent cx="206734" cy="572494"/>
+                <wp:effectExtent l="0" t="38100" r="60325" b="18415"/>
+                <wp:wrapNone/>
+                <wp:docPr id="57" name="Straight Arrow Connector 57"/>
+                <wp:cNvGraphicFramePr/>
+                <a:graphic xmlns:a="http://schemas.openxmlformats.org/drawingml/2006/main">
+                  <a:graphicData uri="http://schemas.microsoft.com/office/word/2010/wordprocessingShape">
+                    <wps:wsp>
+                      <wps:cNvCnPr/>
+                      <wps:spPr>
+                        <a:xfrm flipV="1">
+                          <a:off x="0" y="0"/>
+                          <a:ext cx="206734" cy="572494"/>
+                        </a:xfrm>
+                        <a:prstGeom prst="straightConnector1">
+                          <a:avLst/>
+                        </a:prstGeom>
+                        <a:ln>
+                          <a:solidFill>
+                            <a:schemeClr val="bg1"/>
+                          </a:solidFill>
+                          <a:tailEnd type="triangle"/>
+                        </a:ln>
+                      </wps:spPr>
+                      <wps:style>
+                        <a:lnRef idx="1">
+                          <a:schemeClr val="accent1"/>
+                        </a:lnRef>
+                        <a:fillRef idx="0">
+                          <a:schemeClr val="accent1"/>
+                        </a:fillRef>
+                        <a:effectRef idx="0">
+                          <a:schemeClr val="accent1"/>
+                        </a:effectRef>
+                        <a:fontRef idx="minor">
+                          <a:schemeClr val="tx1"/>
+                        </a:fontRef>
+                      </wps:style>
+                      <wps:bodyPr/>
+                    </wps:wsp>
+                  </a:graphicData>
+                </a:graphic>
+              </wp:anchor>
+            </w:drawing>
+          </mc:Choice>
+          <mc:Fallback>
+            <w:pict>
+              <v:shape w14:anchorId="792D4064" id="Straight Arrow Connector 57" o:spid="_x0000_s1026" type="#_x0000_t32" style="position:absolute;margin-left:177.2pt;margin-top:183.5pt;width:16.3pt;height:45.1pt;flip:y;z-index:251728896;visibility:visible;mso-wrap-style:square;mso-wrap-distance-left:9pt;mso-wrap-distance-top:0;mso-wrap-distance-right:9pt;mso-wrap-distance-bottom:0;mso-position-horizontal:absolute;mso-position-horizontal-relative:text;mso-position-vertical:absolute;mso-position-vertical-relative:text" o:gfxdata="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" strokecolor="white [3212]" strokeweight=".5pt">
+                <v:stroke endarrow="block" joinstyle="miter"/>
+              </v:shape>
+            </w:pict>
+          </mc:Fallback>
+        </mc:AlternateContent>
+      </w:r>
+      <w:r>
+        <w:rPr>
+          <w:b/>
+          <w:bCs/>
+          <w:noProof/>
+        </w:rPr>
+        <mc:AlternateContent>
+          <mc:Choice Requires="wps">
+            <w:drawing>
+              <wp:anchor distT="0" distB="0" distL="114300" distR="114300" simplePos="0" relativeHeight="251727872" behindDoc="0" locked="0" layoutInCell="1" allowOverlap="1" wp14:anchorId="1EDDDEE3" wp14:editId="162B325C">
+                <wp:simplePos x="0" y="0"/>
+                <wp:positionH relativeFrom="margin">
+                  <wp:align>center</wp:align>
+                </wp:positionH>
+                <wp:positionV relativeFrom="paragraph">
+                  <wp:posOffset>2919040</wp:posOffset>
+                </wp:positionV>
+                <wp:extent cx="1717481" cy="858741"/>
+                <wp:effectExtent l="0" t="0" r="16510" b="17780"/>
+                <wp:wrapNone/>
+                <wp:docPr id="56" name="Rectangle 56"/>
+                <wp:cNvGraphicFramePr/>
+                <a:graphic xmlns:a="http://schemas.openxmlformats.org/drawingml/2006/main">
+                  <a:graphicData uri="http://schemas.microsoft.com/office/word/2010/wordprocessingShape">
+                    <wps:wsp>
+                      <wps:cNvSpPr/>
+                      <wps:spPr>
+                        <a:xfrm>
+                          <a:off x="0" y="0"/>
+                          <a:ext cx="1717481" cy="858741"/>
+                        </a:xfrm>
+                        <a:prstGeom prst="rect">
+                          <a:avLst/>
+                        </a:prstGeom>
+                      </wps:spPr>
+                      <wps:style>
+                        <a:lnRef idx="2">
+                          <a:schemeClr val="accent1">
+                            <a:shade val="50000"/>
+                          </a:schemeClr>
+                        </a:lnRef>
+                        <a:fillRef idx="1">
+                          <a:schemeClr val="accent1"/>
+                        </a:fillRef>
+                        <a:effectRef idx="0">
+                          <a:schemeClr val="accent1"/>
+                        </a:effectRef>
+                        <a:fontRef idx="minor">
+                          <a:schemeClr val="lt1"/>
+                        </a:fontRef>
+                      </wps:style>
+                      <wps:txbx>
+                        <w:txbxContent>
+                          <w:p>
+                            <w:pPr>
+                              <w:jc w:val="center"/>
+                            </w:pPr>
+                            <w:r>
+                              <w:t>Hidden layers fine tune the input weighting until the neural networks margin of error is minimal</w:t>
+                            </w:r>
+                          </w:p>
+                        </w:txbxContent>
+                      </wps:txbx>
+                      <wps:bodyPr rot="0" spcFirstLastPara="0" vertOverflow="overflow" horzOverflow="overflow" vert="horz" wrap="square" lIns="91440" tIns="45720" rIns="91440" bIns="45720" numCol="1" spcCol="0" rtlCol="0" fromWordArt="0" anchor="ctr" anchorCtr="0" forceAA="0" compatLnSpc="1">
+                        <a:prstTxWarp prst="textNoShape">
+                          <a:avLst/>
+                        </a:prstTxWarp>
+                        <a:noAutofit/>
+                      </wps:bodyPr>
+                    </wps:wsp>
+                  </a:graphicData>
+                </a:graphic>
+              </wp:anchor>
+            </w:drawing>
+          </mc:Choice>
+          <mc:Fallback>
+            <w:pict>
+              <v:rect w14:anchorId="1EDDDEE3" id="Rectangle 56" o:spid="_x0000_s1048" style="position:absolute;margin-left:0;margin-top:229.85pt;width:135.25pt;height:67.6pt;z-index:251727872;visibility:visible;mso-wrap-style:square;mso-wrap-distance-left:9pt;mso-wrap-distance-top:0;mso-wrap-distance-right:9pt;mso-wrap-distance-bottom:0;mso-position-horizontal:center;mso-position-horizontal-relative:margin;mso-position-vertical:absolute;mso-position-vertical-relative:text;v-text-anchor:middle" o:gfxdata="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" fillcolor="#4472c4 [3204]" strokecolor="#1f3763 [1604]" strokeweight="1pt">
+                <v:textbox>
+                  <w:txbxContent>
+                    <w:p>
+                      <w:pPr>
+                        <w:jc w:val="center"/>
+                      </w:pPr>
+                      <w:r>
+                        <w:t>Hidden layers fine tune the input weighting until the neural networks margin of error is minimal</w:t>
+                      </w:r>
+                    </w:p>
+                  </w:txbxContent>
+                </v:textbox>
+                <w10:wrap anchorx="margin"/>
               </v:rect>
             </w:pict>
           </mc:Fallback>
@@ -4933,7 +5417,7 @@
           </mc:Choice>
           <mc:Fallback>
             <w:pict>
-              <v:shape w14:anchorId="65428713" id="Straight Arrow Connector 54" o:spid="_x0000_s1026" type="#_x0000_t32" style="position:absolute;margin-left:78.25pt;margin-top:72.7pt;width:72.65pt;height:2.5pt;z-index:251725824;visibility:visible;mso-wrap-style:square;mso-wrap-distance-left:9pt;mso-wrap-distance-top:0;mso-wrap-distance-right:9pt;mso-wrap-distance-bottom:0;mso-position-horizontal:absolute;mso-position-horizontal-relative:text;mso-position-vertical:absolute;mso-position-vertical-relative:text" o:gfxdata="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" strokecolor="white [3212]" strokeweight=".5pt">
+              <v:shape w14:anchorId="043DD388" id="Straight Arrow Connector 54" o:spid="_x0000_s1026" type="#_x0000_t32" style="position:absolute;margin-left:78.25pt;margin-top:72.7pt;width:72.65pt;height:2.5pt;z-index:251725824;visibility:visible;mso-wrap-style:square;mso-wrap-distance-left:9pt;mso-wrap-distance-top:0;mso-wrap-distance-right:9pt;mso-wrap-distance-bottom:0;mso-position-horizontal:absolute;mso-position-horizontal-relative:text;mso-position-vertical:absolute;mso-position-vertical-relative:text" o:gfxdata="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" strokecolor="white [3212]" strokeweight=".5pt">
                 <v:stroke endarrow="block" joinstyle="miter"/>
               </v:shape>
             </w:pict>
@@ -5017,7 +5501,7 @@
           </mc:Choice>
           <mc:Fallback>
             <w:pict>
-              <v:rect w14:anchorId="078529DC" id="Rectangle 53" o:spid="_x0000_s1047" style="position:absolute;margin-left:-13.75pt;margin-top:49.5pt;width:88.3pt;height:64.5pt;z-index:251724800;visibility:visible;mso-wrap-style:square;mso-wrap-distance-left:9pt;mso-wrap-distance-top:0;mso-wrap-distance-right:9pt;mso-wrap-distance-bottom:0;mso-position-horizontal:absolute;mso-position-horizontal-relative:text;mso-position-vertical:absolute;mso-position-vertical-relative:text;v-text-anchor:middle" o:gfxdata="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" fillcolor="#4472c4 [3204]" strokecolor="#1f3763 [1604]" strokeweight="1pt">
+              <v:rect w14:anchorId="078529DC" id="Rectangle 53" o:spid="_x0000_s1049" style="position:absolute;margin-left:-13.75pt;margin-top:49.5pt;width:88.3pt;height:64.5pt;z-index:251724800;visibility:visible;mso-wrap-style:square;mso-wrap-distance-left:9pt;mso-wrap-distance-top:0;mso-wrap-distance-right:9pt;mso-wrap-distance-bottom:0;mso-position-horizontal:absolute;mso-position-horizontal-relative:text;mso-position-vertical:absolute;mso-position-vertical-relative:text;v-text-anchor:middle" o:gfxdata="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" fillcolor="#4472c4 [3204]" strokecolor="#1f3763 [1604]" strokeweight="1pt">
                 <v:textbox>
                   <w:txbxContent>
                     <w:p>
@@ -5099,7 +5583,7 @@
           </mc:Choice>
           <mc:Fallback>
             <w:pict>
-              <v:shape w14:anchorId="54CD2D98" id="Straight Arrow Connector 52" o:spid="_x0000_s1026" type="#_x0000_t32" style="position:absolute;margin-left:266.7pt;margin-top:34.5pt;width:5.65pt;height:48.2pt;flip:x;z-index:251723776;visibility:visible;mso-wrap-style:square;mso-wrap-distance-left:9pt;mso-wrap-distance-top:0;mso-wrap-distance-right:9pt;mso-wrap-distance-bottom:0;mso-position-horizontal:absolute;mso-position-horizontal-relative:text;mso-position-vertical:absolute;mso-position-vertical-relative:text" o:gfxdata="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" strokecolor="white [3212]" strokeweight=".5pt">
+              <v:shape w14:anchorId="44ECDF6A" id="Straight Arrow Connector 52" o:spid="_x0000_s1026" type="#_x0000_t32" style="position:absolute;margin-left:266.7pt;margin-top:34.5pt;width:5.65pt;height:48.2pt;flip:x;z-index:251723776;visibility:visible;mso-wrap-style:square;mso-wrap-distance-left:9pt;mso-wrap-distance-top:0;mso-wrap-distance-right:9pt;mso-wrap-distance-bottom:0;mso-position-horizontal:absolute;mso-position-horizontal-relative:text;mso-position-vertical:absolute;mso-position-vertical-relative:text" o:gfxdata="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" strokecolor="white [3212]" strokeweight=".5pt">
                 <v:stroke endarrow="block" joinstyle="miter"/>
               </v:shape>
             </w:pict>
@@ -5170,7 +5654,7 @@
           </mc:Choice>
           <mc:Fallback>
             <w:pict>
-              <v:shape w14:anchorId="5CE1D90A" id="Straight Arrow Connector 51" o:spid="_x0000_s1026" type="#_x0000_t32" style="position:absolute;margin-left:215.35pt;margin-top:36.4pt;width:1.9pt;height:11.9pt;z-index:251722752;visibility:visible;mso-wrap-style:square;mso-wrap-distance-left:9pt;mso-wrap-distance-top:0;mso-wrap-distance-right:9pt;mso-wrap-distance-bottom:0;mso-position-horizontal:absolute;mso-position-horizontal-relative:text;mso-position-vertical:absolute;mso-position-vertical-relative:text" o:gfxdata="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" strokecolor="white [3212]" strokeweight=".5pt">
+              <v:shape w14:anchorId="120C0309" id="Straight Arrow Connector 51" o:spid="_x0000_s1026" type="#_x0000_t32" style="position:absolute;margin-left:215.35pt;margin-top:36.4pt;width:1.9pt;height:11.9pt;z-index:251722752;visibility:visible;mso-wrap-style:square;mso-wrap-distance-left:9pt;mso-wrap-distance-top:0;mso-wrap-distance-right:9pt;mso-wrap-distance-bottom:0;mso-position-horizontal:absolute;mso-position-horizontal-relative:text;mso-position-vertical:absolute;mso-position-vertical-relative:text" o:gfxdata="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" strokecolor="white [3212]" strokeweight=".5pt">
                 <v:stroke endarrow="block" joinstyle="miter"/>
               </v:shape>
             </w:pict>
@@ -5241,7 +5725,7 @@
           </mc:Choice>
           <mc:Fallback>
             <w:pict>
-              <v:shape w14:anchorId="3E3C02B4" id="Straight Arrow Connector 50" o:spid="_x0000_s1026" type="#_x0000_t32" style="position:absolute;margin-left:163.4pt;margin-top:35.15pt;width:3.15pt;height:31.3pt;flip:x;z-index:251721728;visibility:visible;mso-wrap-style:square;mso-wrap-distance-left:9pt;mso-wrap-distance-top:0;mso-wrap-distance-right:9pt;mso-wrap-distance-bottom:0;mso-position-horizontal:absolute;mso-position-horizontal-relative:text;mso-position-vertical:absolute;mso-position-vertical-relative:text" o:gfxdata="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" strokecolor="white [3212]" strokeweight=".5pt">
+              <v:shape w14:anchorId="63B699B1" id="Straight Arrow Connector 50" o:spid="_x0000_s1026" type="#_x0000_t32" style="position:absolute;margin-left:163.4pt;margin-top:35.15pt;width:3.15pt;height:31.3pt;flip:x;z-index:251721728;visibility:visible;mso-wrap-style:square;mso-wrap-distance-left:9pt;mso-wrap-distance-top:0;mso-wrap-distance-right:9pt;mso-wrap-distance-bottom:0;mso-position-horizontal:absolute;mso-position-horizontal-relative:text;mso-position-vertical:absolute;mso-position-vertical-relative:text" o:gfxdata="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" strokecolor="white [3212]" strokeweight=".5pt">
                 <v:stroke endarrow="block" joinstyle="miter"/>
               </v:shape>
             </w:pict>

</xml_diff>